<commit_message>
1. lrgext_v5_2 split the name of the input file into path, LRG and .xml 2. Code has been tidied up and comments have been added 3. .gitignore file has been created 4. New outputs for different LRGs have been created 5. Developper_File has been updated
</commit_message>
<xml_diff>
--- a/Documentation/Developper_File.docx
+++ b/Documentation/Developper_File.docx
@@ -4,22 +4,30 @@
   <w:body>
     <w:p>
       <w:pPr>
-        <w:spacing w:after="0"/>
-        <w:rPr>
-          <w:sz w:val="24"/>
-        </w:rPr>
-      </w:pPr>
-      <w:r>
-        <w:rPr>
-          <w:sz w:val="24"/>
-        </w:rPr>
-        <w:t>Updated:  17 /11/16</w:t>
+        <w:spacing w:before="120" w:after="0"/>
+        <w:contextualSpacing/>
+        <w:rPr>
+          <w:sz w:val="24"/>
+        </w:rPr>
+      </w:pPr>
+      <w:r>
+        <w:rPr>
+          <w:sz w:val="24"/>
+        </w:rPr>
+        <w:t>Updated:  19</w:t>
+      </w:r>
+      <w:r>
+        <w:rPr>
+          <w:sz w:val="24"/>
+        </w:rPr>
+        <w:t xml:space="preserve"> /11/16</w:t>
       </w:r>
     </w:p>
     <w:p>
       <w:pPr>
         <w:pStyle w:val="Heading1"/>
-        <w:spacing w:before="0"/>
+        <w:spacing w:before="120" w:after="0"/>
+        <w:contextualSpacing/>
       </w:pPr>
       <w:r>
         <w:t>TO BE DONE</w:t>
@@ -28,7 +36,8 @@
     <w:p>
       <w:pPr>
         <w:pStyle w:val="Heading2"/>
-        <w:spacing w:before="0"/>
+        <w:spacing w:before="120"/>
+        <w:contextualSpacing/>
       </w:pPr>
       <w:r>
         <w:t xml:space="preserve">Program: </w:t>
@@ -37,13 +46,45 @@
     <w:p>
       <w:pPr>
         <w:pStyle w:val="Heading3"/>
-        <w:spacing w:before="0"/>
-      </w:pPr>
-      <w:r>
-        <w:t xml:space="preserve">1. Deal with several transcripts:  </w:t>
+        <w:numPr>
+          <w:ilvl w:val="2"/>
+          <w:numId w:val="20"/>
+        </w:numPr>
+        <w:spacing w:before="120"/>
+        <w:ind w:left="426" w:hanging="426"/>
+        <w:contextualSpacing/>
+      </w:pPr>
+      <w:r>
+        <w:t xml:space="preserve">Deal with several transcripts:  </w:t>
       </w:r>
       <w:proofErr w:type="gramStart"/>
       <w:r>
+        <w:t>IGP  ---</w:t>
+      </w:r>
+      <w:proofErr w:type="gramEnd"/>
+      <w:r>
+        <w:t xml:space="preserve"> </w:t>
+      </w:r>
+      <w:r>
+        <w:t>Done</w:t>
+      </w:r>
+    </w:p>
+    <w:p>
+      <w:pPr>
+        <w:pStyle w:val="Heading3"/>
+        <w:numPr>
+          <w:ilvl w:val="2"/>
+          <w:numId w:val="20"/>
+        </w:numPr>
+        <w:spacing w:before="120"/>
+        <w:ind w:left="426" w:hanging="426"/>
+        <w:contextualSpacing/>
+      </w:pPr>
+      <w:r>
+        <w:t xml:space="preserve">Create bed file: </w:t>
+      </w:r>
+      <w:proofErr w:type="gramStart"/>
+      <w:r>
         <w:t>IGP</w:t>
       </w:r>
       <w:r>
@@ -51,51 +92,40 @@
       </w:r>
       <w:proofErr w:type="gramEnd"/>
       <w:r>
+        <w:t xml:space="preserve"> Done</w:t>
+      </w:r>
+    </w:p>
+    <w:p>
+      <w:pPr>
+        <w:pStyle w:val="Heading3"/>
+        <w:numPr>
+          <w:ilvl w:val="2"/>
+          <w:numId w:val="20"/>
+        </w:numPr>
+        <w:spacing w:before="120"/>
+        <w:ind w:left="426" w:hanging="426"/>
+        <w:contextualSpacing/>
+      </w:pPr>
+      <w:r>
+        <w:t>Compare builds: VF</w:t>
+      </w:r>
+      <w:r>
         <w:t xml:space="preserve"> </w:t>
       </w:r>
-      <w:r>
-        <w:t>Done</w:t>
-      </w:r>
     </w:p>
     <w:p>
       <w:pPr>
         <w:pStyle w:val="Heading3"/>
-        <w:spacing w:before="0"/>
-      </w:pPr>
-      <w:r>
-        <w:t xml:space="preserve">2. Create bed file: </w:t>
-      </w:r>
-      <w:proofErr w:type="gramStart"/>
-      <w:r>
-        <w:t>IGP</w:t>
-      </w:r>
-      <w:r>
-        <w:t xml:space="preserve">  ---</w:t>
-      </w:r>
-      <w:proofErr w:type="gramEnd"/>
-      <w:r>
-        <w:t xml:space="preserve"> Done</w:t>
-      </w:r>
-    </w:p>
-    <w:p>
-      <w:pPr>
-        <w:pStyle w:val="Heading3"/>
-        <w:spacing w:before="0"/>
-      </w:pPr>
-      <w:r>
-        <w:t>3. Compare builds: VF</w:t>
-      </w:r>
-      <w:r>
-        <w:t xml:space="preserve"> </w:t>
-      </w:r>
-    </w:p>
-    <w:p>
-      <w:pPr>
-        <w:pStyle w:val="Heading3"/>
-        <w:spacing w:before="0"/>
-      </w:pPr>
-      <w:r>
-        <w:t xml:space="preserve">4. Adding further tests: </w:t>
+        <w:numPr>
+          <w:ilvl w:val="2"/>
+          <w:numId w:val="20"/>
+        </w:numPr>
+        <w:spacing w:before="120"/>
+        <w:ind w:left="426" w:hanging="426"/>
+        <w:contextualSpacing/>
+      </w:pPr>
+      <w:r>
+        <w:t xml:space="preserve">Adding further tests: </w:t>
       </w:r>
     </w:p>
     <w:p>
@@ -103,9 +133,10 @@
         <w:pStyle w:val="ListParagraph"/>
         <w:numPr>
           <w:ilvl w:val="0"/>
-          <w:numId w:val="8"/>
+          <w:numId w:val="22"/>
         </w:numPr>
-        <w:spacing w:after="0"/>
+        <w:spacing w:before="120" w:after="0"/>
+        <w:ind w:left="851" w:hanging="426"/>
         <w:rPr>
           <w:sz w:val="24"/>
         </w:rPr>
@@ -122,9 +153,10 @@
         <w:pStyle w:val="ListParagraph"/>
         <w:numPr>
           <w:ilvl w:val="0"/>
-          <w:numId w:val="8"/>
+          <w:numId w:val="22"/>
         </w:numPr>
-        <w:spacing w:after="0"/>
+        <w:spacing w:before="120" w:after="0"/>
+        <w:ind w:left="851" w:hanging="426"/>
         <w:rPr>
           <w:sz w:val="24"/>
         </w:rPr>
@@ -141,9 +173,10 @@
         <w:pStyle w:val="ListParagraph"/>
         <w:numPr>
           <w:ilvl w:val="0"/>
-          <w:numId w:val="8"/>
+          <w:numId w:val="22"/>
         </w:numPr>
-        <w:spacing w:after="0"/>
+        <w:spacing w:before="120" w:after="0"/>
+        <w:ind w:left="851" w:hanging="426"/>
         <w:rPr>
           <w:sz w:val="24"/>
         </w:rPr>
@@ -160,9 +193,10 @@
         <w:pStyle w:val="ListParagraph"/>
         <w:numPr>
           <w:ilvl w:val="0"/>
-          <w:numId w:val="8"/>
+          <w:numId w:val="22"/>
         </w:numPr>
-        <w:spacing w:after="0"/>
+        <w:spacing w:before="120" w:after="0"/>
+        <w:ind w:left="851" w:hanging="426"/>
         <w:rPr>
           <w:sz w:val="24"/>
         </w:rPr>
@@ -177,606 +211,737 @@
     <w:p>
       <w:pPr>
         <w:pStyle w:val="Heading3"/>
-        <w:spacing w:before="0"/>
-      </w:pPr>
-      <w:r>
-        <w:t>5. Disclaimer: IGP</w:t>
+        <w:numPr>
+          <w:ilvl w:val="2"/>
+          <w:numId w:val="21"/>
+        </w:numPr>
+        <w:spacing w:before="120"/>
+        <w:ind w:left="426" w:hanging="426"/>
+        <w:contextualSpacing/>
+      </w:pPr>
+      <w:r>
+        <w:t>Disclaimer: IGP</w:t>
+      </w:r>
+      <w:r>
+        <w:t xml:space="preserve"> -- Done</w:t>
       </w:r>
     </w:p>
     <w:p>
       <w:pPr>
         <w:pStyle w:val="Heading3"/>
-      </w:pPr>
-      <w:r>
-        <w:t xml:space="preserve">6. </w:t>
-      </w:r>
+        <w:numPr>
+          <w:ilvl w:val="2"/>
+          <w:numId w:val="21"/>
+        </w:numPr>
+        <w:spacing w:before="120"/>
+        <w:ind w:left="426" w:hanging="426"/>
+        <w:contextualSpacing/>
+      </w:pPr>
       <w:r>
         <w:t>Organisation of input and outputs into folders</w:t>
       </w:r>
-    </w:p>
-    <w:p/>
-    <w:p>
-      <w:pPr>
-        <w:spacing w:after="0"/>
-        <w:rPr>
-          <w:sz w:val="24"/>
-        </w:rPr>
-      </w:pPr>
-    </w:p>
-    <w:p>
-      <w:pPr>
-        <w:pStyle w:val="Heading2"/>
-        <w:spacing w:before="0"/>
-      </w:pPr>
-      <w:r>
-        <w:t>Documentation:</w:t>
-      </w:r>
-    </w:p>
-    <w:p>
-      <w:pPr>
-        <w:pStyle w:val="Heading3"/>
-        <w:spacing w:before="0"/>
-      </w:pPr>
-      <w:r>
-        <w:t>1. COPYRIGHT (IGP</w:t>
-      </w:r>
-      <w:r>
-        <w:t>):</w:t>
-      </w:r>
-    </w:p>
-    <w:p>
-      <w:pPr>
-        <w:spacing w:after="0"/>
-        <w:rPr>
-          <w:sz w:val="24"/>
-        </w:rPr>
-      </w:pPr>
-      <w:r>
-        <w:rPr>
-          <w:sz w:val="24"/>
-        </w:rPr>
-        <w:t xml:space="preserve">  - creation, </w:t>
-      </w:r>
-      <w:r>
-        <w:rPr>
-          <w:sz w:val="24"/>
-        </w:rPr>
-        <w:t>update</w:t>
-      </w:r>
-      <w:r>
-        <w:rPr>
-          <w:sz w:val="24"/>
-        </w:rPr>
-        <w:t xml:space="preserve"> and final checking</w:t>
-      </w:r>
-      <w:r>
-        <w:rPr>
-          <w:sz w:val="24"/>
-        </w:rPr>
-        <w:t xml:space="preserve"> (University</w:t>
-      </w:r>
-      <w:r>
-        <w:rPr>
-          <w:sz w:val="24"/>
-        </w:rPr>
-        <w:t xml:space="preserve"> + NHS</w:t>
-      </w:r>
-      <w:r>
-        <w:rPr>
-          <w:sz w:val="24"/>
-        </w:rPr>
-        <w:t>): IGP</w:t>
-      </w:r>
-    </w:p>
-    <w:p>
-      <w:pPr>
-        <w:spacing w:after="0"/>
-        <w:rPr>
-          <w:sz w:val="24"/>
-        </w:rPr>
-      </w:pPr>
-      <w:r>
-        <w:rPr>
-          <w:sz w:val="24"/>
-        </w:rPr>
-        <w:t xml:space="preserve">  </w:t>
-      </w:r>
-    </w:p>
-    <w:p>
-      <w:pPr>
-        <w:pStyle w:val="Heading3"/>
-        <w:spacing w:before="0"/>
-      </w:pPr>
-      <w:r>
-        <w:t>2. README (IGP + VF)</w:t>
-      </w:r>
-    </w:p>
-    <w:p>
-      <w:pPr>
-        <w:spacing w:after="0"/>
-        <w:rPr>
-          <w:sz w:val="24"/>
-        </w:rPr>
-      </w:pPr>
-      <w:r>
-        <w:rPr>
-          <w:sz w:val="24"/>
-        </w:rPr>
-        <w:t xml:space="preserve"> 1. Background: VF</w:t>
-      </w:r>
-    </w:p>
-    <w:p>
-      <w:pPr>
-        <w:spacing w:after="0"/>
-        <w:rPr>
-          <w:sz w:val="24"/>
-        </w:rPr>
-      </w:pPr>
-      <w:r>
-        <w:rPr>
-          <w:sz w:val="24"/>
-        </w:rPr>
-        <w:t xml:space="preserve"> 2. Structure: IGP</w:t>
-      </w:r>
-    </w:p>
-    <w:p>
-      <w:pPr>
-        <w:spacing w:after="0"/>
-        <w:rPr>
-          <w:sz w:val="24"/>
-        </w:rPr>
-      </w:pPr>
-      <w:r>
-        <w:rPr>
-          <w:sz w:val="24"/>
-        </w:rPr>
-        <w:t xml:space="preserve"> 3. Features description:</w:t>
-      </w:r>
-    </w:p>
-    <w:p>
-      <w:pPr>
-        <w:spacing w:after="0"/>
-        <w:rPr>
-          <w:sz w:val="24"/>
-        </w:rPr>
-      </w:pPr>
-      <w:r>
-        <w:rPr>
-          <w:sz w:val="24"/>
-        </w:rPr>
-        <w:t xml:space="preserve">    0. initial tests: IGP + VF (as added by author)</w:t>
-      </w:r>
-    </w:p>
-    <w:p>
-      <w:pPr>
-        <w:spacing w:after="0"/>
-        <w:rPr>
-          <w:sz w:val="24"/>
-        </w:rPr>
-      </w:pPr>
-      <w:r>
-        <w:rPr>
-          <w:sz w:val="24"/>
-        </w:rPr>
-        <w:t xml:space="preserve">    1. </w:t>
-      </w:r>
-      <w:proofErr w:type="spellStart"/>
-      <w:r>
-        <w:rPr>
-          <w:sz w:val="24"/>
-        </w:rPr>
-        <w:t>get_structure</w:t>
-      </w:r>
-      <w:proofErr w:type="spellEnd"/>
-      <w:r>
-        <w:rPr>
-          <w:sz w:val="24"/>
-        </w:rPr>
-        <w:t>(data</w:t>
-      </w:r>
-      <w:proofErr w:type="gramStart"/>
-      <w:r>
-        <w:rPr>
-          <w:sz w:val="24"/>
-        </w:rPr>
-        <w:t>) :</w:t>
-      </w:r>
-      <w:proofErr w:type="gramEnd"/>
-      <w:r>
-        <w:rPr>
-          <w:sz w:val="24"/>
-        </w:rPr>
-        <w:t xml:space="preserve"> VF</w:t>
-      </w:r>
-    </w:p>
-    <w:p>
-      <w:pPr>
-        <w:spacing w:after="0"/>
-        <w:rPr>
-          <w:sz w:val="24"/>
-        </w:rPr>
-      </w:pPr>
-      <w:r>
-        <w:rPr>
-          <w:sz w:val="24"/>
-        </w:rPr>
-        <w:t xml:space="preserve">    2. </w:t>
-      </w:r>
-      <w:proofErr w:type="spellStart"/>
-      <w:r>
-        <w:rPr>
-          <w:sz w:val="24"/>
-        </w:rPr>
-        <w:t>get_background</w:t>
-      </w:r>
-      <w:proofErr w:type="spellEnd"/>
-      <w:r>
-        <w:rPr>
-          <w:sz w:val="24"/>
-        </w:rPr>
-        <w:t>(root</w:t>
-      </w:r>
-      <w:proofErr w:type="gramStart"/>
-      <w:r>
-        <w:rPr>
-          <w:sz w:val="24"/>
-        </w:rPr>
-        <w:t>) :</w:t>
-      </w:r>
-      <w:proofErr w:type="gramEnd"/>
-      <w:r>
-        <w:rPr>
-          <w:sz w:val="24"/>
-        </w:rPr>
-        <w:t xml:space="preserve"> VF</w:t>
-      </w:r>
-    </w:p>
-    <w:p>
-      <w:pPr>
-        <w:spacing w:after="0"/>
-        <w:rPr>
-          <w:sz w:val="24"/>
-        </w:rPr>
-      </w:pPr>
-      <w:r>
-        <w:rPr>
-          <w:sz w:val="24"/>
-        </w:rPr>
-        <w:t xml:space="preserve">    3. </w:t>
-      </w:r>
-      <w:proofErr w:type="spellStart"/>
-      <w:r>
-        <w:rPr>
-          <w:sz w:val="24"/>
-        </w:rPr>
-        <w:t>get_build_info</w:t>
-      </w:r>
-      <w:proofErr w:type="spellEnd"/>
-      <w:r>
-        <w:rPr>
-          <w:sz w:val="24"/>
-        </w:rPr>
-        <w:t>(</w:t>
-      </w:r>
-      <w:proofErr w:type="spellStart"/>
-      <w:r>
-        <w:rPr>
-          <w:sz w:val="24"/>
-        </w:rPr>
-        <w:t>up_anno</w:t>
-      </w:r>
-      <w:proofErr w:type="spellEnd"/>
-      <w:r>
-        <w:rPr>
-          <w:sz w:val="24"/>
-        </w:rPr>
-        <w:t>): VF</w:t>
-      </w:r>
-    </w:p>
-    <w:p>
-      <w:pPr>
-        <w:spacing w:after="0"/>
-        <w:rPr>
-          <w:sz w:val="24"/>
-        </w:rPr>
-      </w:pPr>
-      <w:r>
-        <w:rPr>
-          <w:sz w:val="24"/>
-        </w:rPr>
-        <w:t xml:space="preserve">    4. </w:t>
-      </w:r>
-      <w:proofErr w:type="spellStart"/>
-      <w:r>
-        <w:rPr>
-          <w:sz w:val="24"/>
-        </w:rPr>
-        <w:t>get_up_anno</w:t>
-      </w:r>
-      <w:proofErr w:type="spellEnd"/>
-      <w:r>
-        <w:rPr>
-          <w:sz w:val="24"/>
-        </w:rPr>
-        <w:t>(data</w:t>
-      </w:r>
-      <w:proofErr w:type="gramStart"/>
-      <w:r>
-        <w:rPr>
-          <w:sz w:val="24"/>
-        </w:rPr>
-        <w:t>) :</w:t>
-      </w:r>
-      <w:proofErr w:type="gramEnd"/>
-      <w:r>
-        <w:rPr>
-          <w:sz w:val="24"/>
-        </w:rPr>
-        <w:t xml:space="preserve"> VF</w:t>
-      </w:r>
-    </w:p>
-    <w:p>
-      <w:pPr>
-        <w:spacing w:after="0"/>
-        <w:rPr>
-          <w:sz w:val="24"/>
-        </w:rPr>
-      </w:pPr>
-      <w:r>
-        <w:rPr>
-          <w:sz w:val="24"/>
-        </w:rPr>
-        <w:t xml:space="preserve">    5. </w:t>
-      </w:r>
-      <w:proofErr w:type="spellStart"/>
-      <w:r>
-        <w:rPr>
-          <w:sz w:val="24"/>
-        </w:rPr>
-        <w:t>get_exon_data</w:t>
-      </w:r>
-      <w:proofErr w:type="spellEnd"/>
-      <w:r>
-        <w:rPr>
-          <w:sz w:val="24"/>
-        </w:rPr>
-        <w:t>(data</w:t>
-      </w:r>
-      <w:proofErr w:type="gramStart"/>
-      <w:r>
-        <w:rPr>
-          <w:sz w:val="24"/>
-        </w:rPr>
-        <w:t>) :</w:t>
-      </w:r>
-      <w:proofErr w:type="gramEnd"/>
-      <w:r>
-        <w:rPr>
-          <w:sz w:val="24"/>
-        </w:rPr>
-        <w:t xml:space="preserve"> IGP</w:t>
-      </w:r>
-    </w:p>
-    <w:p>
-      <w:pPr>
-        <w:spacing w:after="0"/>
-        <w:rPr>
-          <w:sz w:val="24"/>
-        </w:rPr>
-      </w:pPr>
-      <w:r>
-        <w:rPr>
-          <w:sz w:val="24"/>
-        </w:rPr>
-        <w:t xml:space="preserve">    6. output2</w:t>
-      </w:r>
-      <w:proofErr w:type="gramStart"/>
-      <w:r>
-        <w:rPr>
-          <w:sz w:val="24"/>
-        </w:rPr>
-        <w:t>file(</w:t>
-      </w:r>
-      <w:proofErr w:type="gramEnd"/>
-      <w:r>
-        <w:rPr>
-          <w:sz w:val="24"/>
-        </w:rPr>
-        <w:t>): IGP</w:t>
-      </w:r>
-    </w:p>
-    <w:p>
-      <w:pPr>
-        <w:spacing w:after="0"/>
-        <w:rPr>
-          <w:sz w:val="24"/>
-        </w:rPr>
-      </w:pPr>
-      <w:r>
-        <w:rPr>
-          <w:sz w:val="24"/>
-        </w:rPr>
-        <w:t xml:space="preserve">    7. </w:t>
-      </w:r>
-      <w:proofErr w:type="gramStart"/>
-      <w:r>
-        <w:rPr>
-          <w:sz w:val="24"/>
-        </w:rPr>
-        <w:t>disclaimer(</w:t>
-      </w:r>
-      <w:proofErr w:type="gramEnd"/>
-      <w:r>
-        <w:rPr>
-          <w:sz w:val="24"/>
-        </w:rPr>
-        <w:t xml:space="preserve">): IGP </w:t>
-      </w:r>
-    </w:p>
-    <w:p>
-      <w:pPr>
-        <w:spacing w:after="0"/>
-        <w:rPr>
-          <w:sz w:val="24"/>
-        </w:rPr>
-      </w:pPr>
-      <w:r>
-        <w:rPr>
-          <w:sz w:val="24"/>
-        </w:rPr>
-        <w:t xml:space="preserve">    8. </w:t>
-      </w:r>
-      <w:proofErr w:type="spellStart"/>
-      <w:r>
-        <w:rPr>
-          <w:sz w:val="24"/>
-        </w:rPr>
-        <w:t>final_</w:t>
-      </w:r>
-      <w:proofErr w:type="gramStart"/>
-      <w:r>
-        <w:rPr>
-          <w:sz w:val="24"/>
-        </w:rPr>
-        <w:t>tests</w:t>
-      </w:r>
-      <w:proofErr w:type="spellEnd"/>
-      <w:r>
-        <w:rPr>
-          <w:sz w:val="24"/>
-        </w:rPr>
-        <w:t>(</w:t>
-      </w:r>
-      <w:proofErr w:type="gramEnd"/>
-      <w:r>
-        <w:rPr>
-          <w:sz w:val="24"/>
-        </w:rPr>
-        <w:t>): IGP + VF (as added by author)</w:t>
-      </w:r>
-    </w:p>
-    <w:p>
-      <w:pPr>
-        <w:spacing w:after="0"/>
-        <w:rPr>
-          <w:sz w:val="24"/>
-        </w:rPr>
-      </w:pPr>
-      <w:r>
-        <w:rPr>
-          <w:sz w:val="24"/>
-        </w:rPr>
-        <w:t>4. Versioning: IGP</w:t>
-      </w:r>
-    </w:p>
-    <w:p>
-      <w:pPr>
-        <w:spacing w:after="0"/>
-        <w:rPr>
-          <w:sz w:val="24"/>
-        </w:rPr>
-      </w:pPr>
-      <w:r>
-        <w:rPr>
-          <w:sz w:val="24"/>
-        </w:rPr>
-        <w:t xml:space="preserve"> </w:t>
-      </w:r>
-    </w:p>
-    <w:p>
-      <w:pPr>
-        <w:pStyle w:val="Heading2"/>
-        <w:spacing w:before="0"/>
-      </w:pPr>
-      <w:r>
-        <w:t xml:space="preserve"> Other </w:t>
-      </w:r>
-    </w:p>
-    <w:p>
-      <w:pPr>
-        <w:spacing w:after="0"/>
-        <w:rPr>
-          <w:sz w:val="24"/>
-        </w:rPr>
-      </w:pPr>
-      <w:r>
-        <w:rPr>
-          <w:sz w:val="24"/>
-        </w:rPr>
-        <w:t xml:space="preserve">Final </w:t>
-      </w:r>
-      <w:proofErr w:type="gramStart"/>
-      <w:r>
-        <w:rPr>
-          <w:sz w:val="24"/>
-        </w:rPr>
-        <w:t>editing :</w:t>
-      </w:r>
-      <w:proofErr w:type="gramEnd"/>
-      <w:r>
-        <w:rPr>
-          <w:sz w:val="24"/>
-        </w:rPr>
-        <w:t xml:space="preserve"> VF</w:t>
-      </w:r>
-    </w:p>
-    <w:p>
-      <w:pPr>
-        <w:spacing w:after="0"/>
-        <w:rPr>
-          <w:sz w:val="24"/>
-        </w:rPr>
-      </w:pPr>
-      <w:r>
-        <w:rPr>
-          <w:sz w:val="24"/>
-        </w:rPr>
-        <w:t>Final read-proofing:  VF</w:t>
-      </w:r>
-    </w:p>
-    <w:p>
-      <w:pPr>
-        <w:spacing w:after="0"/>
-        <w:rPr>
-          <w:sz w:val="24"/>
-        </w:rPr>
-      </w:pPr>
-    </w:p>
-    <w:p>
-      <w:pPr>
-        <w:pStyle w:val="Heading1"/>
-      </w:pPr>
-      <w:r>
-        <w:t>OUTLOOK</w:t>
-      </w:r>
-    </w:p>
-    <w:p>
-      <w:r>
-        <w:t xml:space="preserve">1. Providing </w:t>
-      </w:r>
-      <w:proofErr w:type="spellStart"/>
-      <w:r>
-        <w:t>comand</w:t>
-      </w:r>
-      <w:proofErr w:type="spellEnd"/>
-      <w:r>
-        <w:t xml:space="preserve"> line input to access directly the files/webpage</w:t>
-      </w:r>
-    </w:p>
-    <w:p>
-      <w:r>
-        <w:t>2. Adding new test using 'assert'</w:t>
-      </w:r>
-    </w:p>
-    <w:p>
-      <w:r>
-        <w:lastRenderedPageBreak/>
-        <w:t>3. Creating the name of the file automatically</w:t>
-      </w:r>
-    </w:p>
-    <w:p>
+      <w:r>
+        <w:t>: IGP – Done</w:t>
+      </w:r>
+    </w:p>
+    <w:p>
+      <w:pPr>
+        <w:pStyle w:val="ListParagraph"/>
+        <w:numPr>
+          <w:ilvl w:val="0"/>
+          <w:numId w:val="21"/>
+        </w:numPr>
+        <w:tabs>
+          <w:tab w:val="left" w:pos="8505"/>
+        </w:tabs>
+        <w:ind w:left="426" w:hanging="426"/>
+      </w:pPr>
+      <w:r>
+        <w:t>Input LRG file from command line</w:t>
+      </w:r>
+      <w:r>
+        <w:t>: IGP</w:t>
+      </w:r>
+    </w:p>
+    <w:p>
+      <w:pPr>
+        <w:pStyle w:val="ListParagraph"/>
+        <w:numPr>
+          <w:ilvl w:val="0"/>
+          <w:numId w:val="21"/>
+        </w:numPr>
+        <w:tabs>
+          <w:tab w:val="left" w:pos="8505"/>
+        </w:tabs>
+        <w:ind w:left="426" w:hanging="426"/>
+      </w:pPr>
+      <w:r>
+        <w:t>Issue with LRG_62 and LRG_292 to be investigated: IGP</w:t>
+      </w:r>
       <w:bookmarkStart w:id="0" w:name="_GoBack"/>
       <w:bookmarkEnd w:id="0"/>
+    </w:p>
+    <w:p>
+      <w:pPr>
+        <w:spacing w:before="120" w:after="0"/>
+        <w:contextualSpacing/>
+        <w:rPr>
+          <w:sz w:val="24"/>
+        </w:rPr>
+      </w:pPr>
+    </w:p>
+    <w:p>
+      <w:pPr>
+        <w:pStyle w:val="Heading2"/>
+        <w:spacing w:before="120"/>
+        <w:contextualSpacing/>
+      </w:pPr>
+      <w:r>
+        <w:t>Documentation:</w:t>
+      </w:r>
+    </w:p>
+    <w:p>
+      <w:pPr>
+        <w:pStyle w:val="Heading3"/>
+        <w:spacing w:before="120"/>
+        <w:contextualSpacing/>
+      </w:pPr>
+      <w:r>
+        <w:t>1. COPYRIGHT (IGP</w:t>
+      </w:r>
+      <w:r>
+        <w:t>):</w:t>
+      </w:r>
+    </w:p>
+    <w:p>
+      <w:pPr>
+        <w:spacing w:before="120" w:after="0"/>
+        <w:contextualSpacing/>
+        <w:rPr>
+          <w:sz w:val="24"/>
+        </w:rPr>
+      </w:pPr>
+      <w:r>
+        <w:rPr>
+          <w:sz w:val="24"/>
+        </w:rPr>
+        <w:t xml:space="preserve">  - creation, </w:t>
+      </w:r>
+      <w:r>
+        <w:rPr>
+          <w:sz w:val="24"/>
+        </w:rPr>
+        <w:t>update</w:t>
+      </w:r>
+      <w:r>
+        <w:rPr>
+          <w:sz w:val="24"/>
+        </w:rPr>
+        <w:t xml:space="preserve"> and final checking</w:t>
+      </w:r>
+      <w:r>
+        <w:rPr>
+          <w:sz w:val="24"/>
+        </w:rPr>
+        <w:t xml:space="preserve"> (University</w:t>
+      </w:r>
+      <w:r>
+        <w:rPr>
+          <w:sz w:val="24"/>
+        </w:rPr>
+        <w:t xml:space="preserve"> + NHS</w:t>
+      </w:r>
+      <w:r>
+        <w:rPr>
+          <w:sz w:val="24"/>
+        </w:rPr>
+        <w:t>): IGP</w:t>
+      </w:r>
+      <w:r>
+        <w:rPr>
+          <w:sz w:val="24"/>
+        </w:rPr>
+        <w:t xml:space="preserve"> -- Done</w:t>
+      </w:r>
+    </w:p>
+    <w:p>
+      <w:pPr>
+        <w:spacing w:before="120" w:after="0"/>
+        <w:contextualSpacing/>
+        <w:rPr>
+          <w:sz w:val="24"/>
+        </w:rPr>
+      </w:pPr>
+      <w:r>
+        <w:rPr>
+          <w:sz w:val="24"/>
+        </w:rPr>
+        <w:t xml:space="preserve">  </w:t>
+      </w:r>
+    </w:p>
+    <w:p>
+      <w:pPr>
+        <w:pStyle w:val="Heading3"/>
+        <w:spacing w:before="120"/>
+        <w:contextualSpacing/>
+      </w:pPr>
+      <w:r>
+        <w:t>2. README (IGP + VF)</w:t>
+      </w:r>
+    </w:p>
+    <w:p>
+      <w:pPr>
+        <w:spacing w:before="120" w:after="0"/>
+        <w:contextualSpacing/>
+        <w:rPr>
+          <w:sz w:val="24"/>
+        </w:rPr>
+      </w:pPr>
+      <w:r>
+        <w:rPr>
+          <w:sz w:val="24"/>
+        </w:rPr>
+        <w:t xml:space="preserve"> 1. Background: VF</w:t>
+      </w:r>
+    </w:p>
+    <w:p>
+      <w:pPr>
+        <w:spacing w:before="120" w:after="0"/>
+        <w:contextualSpacing/>
+        <w:rPr>
+          <w:sz w:val="24"/>
+        </w:rPr>
+      </w:pPr>
+      <w:r>
+        <w:rPr>
+          <w:sz w:val="24"/>
+        </w:rPr>
+        <w:t xml:space="preserve"> 2. Structure: IGP</w:t>
+      </w:r>
+    </w:p>
+    <w:p>
+      <w:pPr>
+        <w:spacing w:before="120" w:after="0"/>
+        <w:contextualSpacing/>
+        <w:rPr>
+          <w:sz w:val="24"/>
+        </w:rPr>
+      </w:pPr>
+      <w:r>
+        <w:rPr>
+          <w:sz w:val="24"/>
+        </w:rPr>
+        <w:t xml:space="preserve"> 3. Features description:</w:t>
+      </w:r>
+    </w:p>
+    <w:p>
+      <w:pPr>
+        <w:spacing w:before="120" w:after="0"/>
+        <w:contextualSpacing/>
+        <w:rPr>
+          <w:sz w:val="24"/>
+        </w:rPr>
+      </w:pPr>
+      <w:r>
+        <w:rPr>
+          <w:sz w:val="24"/>
+        </w:rPr>
+        <w:t xml:space="preserve">    0. initial tests: IGP + VF (as added by author)</w:t>
+      </w:r>
+    </w:p>
+    <w:p>
+      <w:pPr>
+        <w:spacing w:before="120" w:after="0"/>
+        <w:contextualSpacing/>
+        <w:rPr>
+          <w:sz w:val="24"/>
+        </w:rPr>
+      </w:pPr>
+      <w:r>
+        <w:rPr>
+          <w:sz w:val="24"/>
+        </w:rPr>
+        <w:t xml:space="preserve">    1. </w:t>
+      </w:r>
+      <w:proofErr w:type="spellStart"/>
+      <w:r>
+        <w:rPr>
+          <w:sz w:val="24"/>
+        </w:rPr>
+        <w:t>get_structure</w:t>
+      </w:r>
+      <w:proofErr w:type="spellEnd"/>
+      <w:r>
+        <w:rPr>
+          <w:sz w:val="24"/>
+        </w:rPr>
+        <w:t>(data</w:t>
+      </w:r>
+      <w:proofErr w:type="gramStart"/>
+      <w:r>
+        <w:rPr>
+          <w:sz w:val="24"/>
+        </w:rPr>
+        <w:t>) :</w:t>
+      </w:r>
+      <w:proofErr w:type="gramEnd"/>
+      <w:r>
+        <w:rPr>
+          <w:sz w:val="24"/>
+        </w:rPr>
+        <w:t xml:space="preserve"> VF</w:t>
+      </w:r>
+    </w:p>
+    <w:p>
+      <w:pPr>
+        <w:spacing w:before="120" w:after="0"/>
+        <w:contextualSpacing/>
+        <w:rPr>
+          <w:sz w:val="24"/>
+        </w:rPr>
+      </w:pPr>
+      <w:r>
+        <w:rPr>
+          <w:sz w:val="24"/>
+        </w:rPr>
+        <w:t xml:space="preserve">    2. </w:t>
+      </w:r>
+      <w:proofErr w:type="spellStart"/>
+      <w:r>
+        <w:rPr>
+          <w:sz w:val="24"/>
+        </w:rPr>
+        <w:t>get_background</w:t>
+      </w:r>
+      <w:proofErr w:type="spellEnd"/>
+      <w:r>
+        <w:rPr>
+          <w:sz w:val="24"/>
+        </w:rPr>
+        <w:t>(root</w:t>
+      </w:r>
+      <w:proofErr w:type="gramStart"/>
+      <w:r>
+        <w:rPr>
+          <w:sz w:val="24"/>
+        </w:rPr>
+        <w:t>) :</w:t>
+      </w:r>
+      <w:proofErr w:type="gramEnd"/>
+      <w:r>
+        <w:rPr>
+          <w:sz w:val="24"/>
+        </w:rPr>
+        <w:t xml:space="preserve"> VF</w:t>
+      </w:r>
+    </w:p>
+    <w:p>
+      <w:pPr>
+        <w:spacing w:before="120" w:after="0"/>
+        <w:contextualSpacing/>
+        <w:rPr>
+          <w:sz w:val="24"/>
+        </w:rPr>
+      </w:pPr>
+      <w:r>
+        <w:rPr>
+          <w:sz w:val="24"/>
+        </w:rPr>
+        <w:t xml:space="preserve">    3. </w:t>
+      </w:r>
+      <w:proofErr w:type="spellStart"/>
+      <w:r>
+        <w:rPr>
+          <w:sz w:val="24"/>
+        </w:rPr>
+        <w:t>get_build_info</w:t>
+      </w:r>
+      <w:proofErr w:type="spellEnd"/>
+      <w:r>
+        <w:rPr>
+          <w:sz w:val="24"/>
+        </w:rPr>
+        <w:t>(</w:t>
+      </w:r>
+      <w:proofErr w:type="spellStart"/>
+      <w:r>
+        <w:rPr>
+          <w:sz w:val="24"/>
+        </w:rPr>
+        <w:t>up_anno</w:t>
+      </w:r>
+      <w:proofErr w:type="spellEnd"/>
+      <w:r>
+        <w:rPr>
+          <w:sz w:val="24"/>
+        </w:rPr>
+        <w:t>): VF</w:t>
+      </w:r>
+    </w:p>
+    <w:p>
+      <w:pPr>
+        <w:spacing w:before="120" w:after="0"/>
+        <w:contextualSpacing/>
+        <w:rPr>
+          <w:sz w:val="24"/>
+        </w:rPr>
+      </w:pPr>
+      <w:r>
+        <w:rPr>
+          <w:sz w:val="24"/>
+        </w:rPr>
+        <w:t xml:space="preserve">    4. </w:t>
+      </w:r>
+      <w:proofErr w:type="spellStart"/>
+      <w:r>
+        <w:rPr>
+          <w:sz w:val="24"/>
+        </w:rPr>
+        <w:t>get_up_anno</w:t>
+      </w:r>
+      <w:proofErr w:type="spellEnd"/>
+      <w:r>
+        <w:rPr>
+          <w:sz w:val="24"/>
+        </w:rPr>
+        <w:t>(data</w:t>
+      </w:r>
+      <w:proofErr w:type="gramStart"/>
+      <w:r>
+        <w:rPr>
+          <w:sz w:val="24"/>
+        </w:rPr>
+        <w:t>) :</w:t>
+      </w:r>
+      <w:proofErr w:type="gramEnd"/>
+      <w:r>
+        <w:rPr>
+          <w:sz w:val="24"/>
+        </w:rPr>
+        <w:t xml:space="preserve"> VF</w:t>
+      </w:r>
+    </w:p>
+    <w:p>
+      <w:pPr>
+        <w:spacing w:before="120" w:after="0"/>
+        <w:contextualSpacing/>
+        <w:rPr>
+          <w:sz w:val="24"/>
+        </w:rPr>
+      </w:pPr>
+      <w:r>
+        <w:rPr>
+          <w:sz w:val="24"/>
+        </w:rPr>
+        <w:t xml:space="preserve">    5. </w:t>
+      </w:r>
+      <w:proofErr w:type="spellStart"/>
+      <w:r>
+        <w:rPr>
+          <w:sz w:val="24"/>
+        </w:rPr>
+        <w:t>get_exon_data</w:t>
+      </w:r>
+      <w:proofErr w:type="spellEnd"/>
+      <w:r>
+        <w:rPr>
+          <w:sz w:val="24"/>
+        </w:rPr>
+        <w:t>(data</w:t>
+      </w:r>
+      <w:proofErr w:type="gramStart"/>
+      <w:r>
+        <w:rPr>
+          <w:sz w:val="24"/>
+        </w:rPr>
+        <w:t>) :</w:t>
+      </w:r>
+      <w:proofErr w:type="gramEnd"/>
+      <w:r>
+        <w:rPr>
+          <w:sz w:val="24"/>
+        </w:rPr>
+        <w:t xml:space="preserve"> IGP</w:t>
+      </w:r>
+    </w:p>
+    <w:p>
+      <w:pPr>
+        <w:spacing w:before="120" w:after="0"/>
+        <w:contextualSpacing/>
+        <w:rPr>
+          <w:sz w:val="24"/>
+        </w:rPr>
+      </w:pPr>
+      <w:r>
+        <w:rPr>
+          <w:sz w:val="24"/>
+        </w:rPr>
+        <w:t xml:space="preserve">    6. output2</w:t>
+      </w:r>
+      <w:proofErr w:type="gramStart"/>
+      <w:r>
+        <w:rPr>
+          <w:sz w:val="24"/>
+        </w:rPr>
+        <w:t>file(</w:t>
+      </w:r>
+      <w:proofErr w:type="gramEnd"/>
+      <w:r>
+        <w:rPr>
+          <w:sz w:val="24"/>
+        </w:rPr>
+        <w:t>): IGP</w:t>
+      </w:r>
+    </w:p>
+    <w:p>
+      <w:pPr>
+        <w:spacing w:before="120" w:after="0"/>
+        <w:contextualSpacing/>
+        <w:rPr>
+          <w:sz w:val="24"/>
+        </w:rPr>
+      </w:pPr>
+      <w:r>
+        <w:rPr>
+          <w:sz w:val="24"/>
+        </w:rPr>
+        <w:t xml:space="preserve">    7. </w:t>
+      </w:r>
+      <w:proofErr w:type="gramStart"/>
+      <w:r>
+        <w:rPr>
+          <w:sz w:val="24"/>
+        </w:rPr>
+        <w:t>disclaimer(</w:t>
+      </w:r>
+      <w:proofErr w:type="gramEnd"/>
+      <w:r>
+        <w:rPr>
+          <w:sz w:val="24"/>
+        </w:rPr>
+        <w:t xml:space="preserve">): IGP </w:t>
+      </w:r>
+    </w:p>
+    <w:p>
+      <w:pPr>
+        <w:spacing w:before="120" w:after="0"/>
+        <w:contextualSpacing/>
+        <w:rPr>
+          <w:sz w:val="24"/>
+        </w:rPr>
+      </w:pPr>
+      <w:r>
+        <w:rPr>
+          <w:sz w:val="24"/>
+        </w:rPr>
+        <w:t xml:space="preserve">    8. </w:t>
+      </w:r>
+      <w:proofErr w:type="spellStart"/>
+      <w:r>
+        <w:rPr>
+          <w:sz w:val="24"/>
+        </w:rPr>
+        <w:t>final_</w:t>
+      </w:r>
+      <w:proofErr w:type="gramStart"/>
+      <w:r>
+        <w:rPr>
+          <w:sz w:val="24"/>
+        </w:rPr>
+        <w:t>tests</w:t>
+      </w:r>
+      <w:proofErr w:type="spellEnd"/>
+      <w:r>
+        <w:rPr>
+          <w:sz w:val="24"/>
+        </w:rPr>
+        <w:t>(</w:t>
+      </w:r>
+      <w:proofErr w:type="gramEnd"/>
+      <w:r>
+        <w:rPr>
+          <w:sz w:val="24"/>
+        </w:rPr>
+        <w:t>): IGP + VF (as added by author)</w:t>
+      </w:r>
+    </w:p>
+    <w:p>
+      <w:pPr>
+        <w:spacing w:before="120" w:after="0"/>
+        <w:contextualSpacing/>
+        <w:rPr>
+          <w:sz w:val="24"/>
+        </w:rPr>
+      </w:pPr>
+      <w:r>
+        <w:rPr>
+          <w:sz w:val="24"/>
+        </w:rPr>
+        <w:t>4. Versioning: IGP</w:t>
+      </w:r>
+    </w:p>
+    <w:p>
+      <w:pPr>
+        <w:spacing w:before="120" w:after="0"/>
+        <w:contextualSpacing/>
+        <w:rPr>
+          <w:sz w:val="24"/>
+        </w:rPr>
+      </w:pPr>
+      <w:r>
+        <w:rPr>
+          <w:sz w:val="24"/>
+        </w:rPr>
+        <w:t xml:space="preserve"> </w:t>
+      </w:r>
+    </w:p>
+    <w:p>
+      <w:pPr>
+        <w:pStyle w:val="Heading2"/>
+        <w:spacing w:before="120"/>
+        <w:contextualSpacing/>
+      </w:pPr>
+      <w:r>
+        <w:t xml:space="preserve"> Other </w:t>
+      </w:r>
+    </w:p>
+    <w:p>
+      <w:pPr>
+        <w:spacing w:before="120" w:after="0"/>
+        <w:contextualSpacing/>
+        <w:rPr>
+          <w:sz w:val="24"/>
+        </w:rPr>
+      </w:pPr>
+      <w:r>
+        <w:rPr>
+          <w:sz w:val="24"/>
+        </w:rPr>
+        <w:t xml:space="preserve">Final </w:t>
+      </w:r>
+      <w:proofErr w:type="gramStart"/>
+      <w:r>
+        <w:rPr>
+          <w:sz w:val="24"/>
+        </w:rPr>
+        <w:t>editing :</w:t>
+      </w:r>
+      <w:proofErr w:type="gramEnd"/>
+      <w:r>
+        <w:rPr>
+          <w:sz w:val="24"/>
+        </w:rPr>
+        <w:t xml:space="preserve"> VF</w:t>
+      </w:r>
+    </w:p>
+    <w:p>
+      <w:pPr>
+        <w:spacing w:before="120" w:after="0"/>
+        <w:contextualSpacing/>
+        <w:rPr>
+          <w:sz w:val="24"/>
+        </w:rPr>
+      </w:pPr>
+      <w:r>
+        <w:rPr>
+          <w:sz w:val="24"/>
+        </w:rPr>
+        <w:t>Final read-proofing:  VF</w:t>
+      </w:r>
+    </w:p>
+    <w:p>
+      <w:pPr>
+        <w:spacing w:before="120" w:after="0"/>
+        <w:contextualSpacing/>
+        <w:rPr>
+          <w:sz w:val="24"/>
+        </w:rPr>
+      </w:pPr>
+    </w:p>
+    <w:p>
+      <w:pPr>
+        <w:pStyle w:val="Heading1"/>
+        <w:spacing w:before="120" w:after="0"/>
+        <w:contextualSpacing/>
+      </w:pPr>
+      <w:r>
+        <w:t>OUTLOOK</w:t>
+      </w:r>
+    </w:p>
+    <w:p>
+      <w:pPr>
+        <w:spacing w:before="120" w:after="0"/>
+        <w:contextualSpacing/>
+      </w:pPr>
+      <w:r>
+        <w:t>1. Providing co</w:t>
+      </w:r>
+      <w:r>
+        <w:t>m</w:t>
+      </w:r>
+      <w:r>
+        <w:t>mand line input to access directly the files/webpage</w:t>
+      </w:r>
+      <w:r>
+        <w:t xml:space="preserve">: IGP </w:t>
+      </w:r>
+    </w:p>
+    <w:p>
+      <w:pPr>
+        <w:spacing w:before="120" w:after="0"/>
+        <w:contextualSpacing/>
+      </w:pPr>
+      <w:r>
+        <w:t>2. Adding new test using 'assert'</w:t>
+      </w:r>
+      <w:r>
+        <w:t>: VF</w:t>
+      </w:r>
+    </w:p>
+    <w:p>
+      <w:pPr>
+        <w:spacing w:before="120" w:after="0"/>
+        <w:contextualSpacing/>
+      </w:pPr>
+      <w:r>
+        <w:t xml:space="preserve">3. </w:t>
+      </w:r>
+      <w:r>
+        <w:t xml:space="preserve">Creating the name of the file automatically: IGP </w:t>
+      </w:r>
+    </w:p>
+    <w:p>
+      <w:pPr>
+        <w:spacing w:before="120" w:after="0"/>
+        <w:contextualSpacing/>
+      </w:pPr>
+      <w:r>
+        <w:t xml:space="preserve">4. When comparing builds, marked </w:t>
+      </w:r>
+      <w:r>
+        <w:t xml:space="preserve">changes in sequence </w:t>
+      </w:r>
+      <w:r>
+        <w:t>as</w:t>
+      </w:r>
+      <w:r>
+        <w:t xml:space="preserve"> happening in introns or exons</w:t>
+      </w:r>
+      <w:r>
+        <w:t>: VF</w:t>
+      </w:r>
+    </w:p>
+    <w:p>
+      <w:pPr>
+        <w:spacing w:before="120" w:after="0"/>
+        <w:contextualSpacing/>
+      </w:pPr>
+    </w:p>
+    <w:p>
+      <w:pPr>
+        <w:spacing w:before="120" w:after="0"/>
+        <w:contextualSpacing/>
+      </w:pPr>
     </w:p>
     <w:sectPr>
       <w:pgSz w:w="11906" w:h="16838"/>
@@ -904,6 +1069,190 @@
     </w:lvl>
   </w:abstractNum>
   <w:abstractNum w:abstractNumId="1" w15:restartNumberingAfterBreak="0">
+    <w:nsid w:val="11AF0BDA"/>
+    <w:multiLevelType w:val="hybridMultilevel"/>
+    <w:tmpl w:val="B246CBC8"/>
+    <w:lvl w:ilvl="0" w:tplc="08090003">
+      <w:start w:val="1"/>
+      <w:numFmt w:val="bullet"/>
+      <w:lvlText w:val="o"/>
+      <w:lvlJc w:val="left"/>
+      <w:pPr>
+        <w:ind w:left="3210" w:hanging="360"/>
+      </w:pPr>
+      <w:rPr>
+        <w:rFonts w:ascii="Courier New" w:hAnsi="Courier New" w:cs="Courier New" w:hint="default"/>
+      </w:rPr>
+    </w:lvl>
+    <w:lvl w:ilvl="1" w:tplc="08090019" w:tentative="1">
+      <w:start w:val="1"/>
+      <w:numFmt w:val="lowerLetter"/>
+      <w:lvlText w:val="%2."/>
+      <w:lvlJc w:val="left"/>
+      <w:pPr>
+        <w:ind w:left="3930" w:hanging="360"/>
+      </w:pPr>
+    </w:lvl>
+    <w:lvl w:ilvl="2" w:tplc="0809001B" w:tentative="1">
+      <w:start w:val="1"/>
+      <w:numFmt w:val="lowerRoman"/>
+      <w:lvlText w:val="%3."/>
+      <w:lvlJc w:val="right"/>
+      <w:pPr>
+        <w:ind w:left="4650" w:hanging="180"/>
+      </w:pPr>
+    </w:lvl>
+    <w:lvl w:ilvl="3" w:tplc="0809000F" w:tentative="1">
+      <w:start w:val="1"/>
+      <w:numFmt w:val="decimal"/>
+      <w:lvlText w:val="%4."/>
+      <w:lvlJc w:val="left"/>
+      <w:pPr>
+        <w:ind w:left="5370" w:hanging="360"/>
+      </w:pPr>
+    </w:lvl>
+    <w:lvl w:ilvl="4" w:tplc="08090019" w:tentative="1">
+      <w:start w:val="1"/>
+      <w:numFmt w:val="lowerLetter"/>
+      <w:lvlText w:val="%5."/>
+      <w:lvlJc w:val="left"/>
+      <w:pPr>
+        <w:ind w:left="6090" w:hanging="360"/>
+      </w:pPr>
+    </w:lvl>
+    <w:lvl w:ilvl="5" w:tplc="0809001B" w:tentative="1">
+      <w:start w:val="1"/>
+      <w:numFmt w:val="lowerRoman"/>
+      <w:lvlText w:val="%6."/>
+      <w:lvlJc w:val="right"/>
+      <w:pPr>
+        <w:ind w:left="6810" w:hanging="180"/>
+      </w:pPr>
+    </w:lvl>
+    <w:lvl w:ilvl="6" w:tplc="0809000F" w:tentative="1">
+      <w:start w:val="1"/>
+      <w:numFmt w:val="decimal"/>
+      <w:lvlText w:val="%7."/>
+      <w:lvlJc w:val="left"/>
+      <w:pPr>
+        <w:ind w:left="7530" w:hanging="360"/>
+      </w:pPr>
+    </w:lvl>
+    <w:lvl w:ilvl="7" w:tplc="08090019" w:tentative="1">
+      <w:start w:val="1"/>
+      <w:numFmt w:val="lowerLetter"/>
+      <w:lvlText w:val="%8."/>
+      <w:lvlJc w:val="left"/>
+      <w:pPr>
+        <w:ind w:left="8250" w:hanging="360"/>
+      </w:pPr>
+    </w:lvl>
+    <w:lvl w:ilvl="8" w:tplc="0809001B" w:tentative="1">
+      <w:start w:val="1"/>
+      <w:numFmt w:val="lowerRoman"/>
+      <w:lvlText w:val="%9."/>
+      <w:lvlJc w:val="right"/>
+      <w:pPr>
+        <w:ind w:left="8970" w:hanging="180"/>
+      </w:pPr>
+    </w:lvl>
+  </w:abstractNum>
+  <w:abstractNum w:abstractNumId="2" w15:restartNumberingAfterBreak="0">
+    <w:nsid w:val="1482775B"/>
+    <w:multiLevelType w:val="multilevel"/>
+    <w:tmpl w:val="D59A266E"/>
+    <w:lvl w:ilvl="0">
+      <w:start w:val="1"/>
+      <w:numFmt w:val="decimal"/>
+      <w:pStyle w:val="Heading1"/>
+      <w:lvlText w:val="%1"/>
+      <w:lvlJc w:val="left"/>
+      <w:pPr>
+        <w:ind w:left="432" w:hanging="432"/>
+      </w:pPr>
+    </w:lvl>
+    <w:lvl w:ilvl="1">
+      <w:start w:val="1"/>
+      <w:numFmt w:val="decimal"/>
+      <w:pStyle w:val="Heading2"/>
+      <w:lvlText w:val="%1.%2"/>
+      <w:lvlJc w:val="left"/>
+      <w:pPr>
+        <w:ind w:left="576" w:hanging="576"/>
+      </w:pPr>
+    </w:lvl>
+    <w:lvl w:ilvl="2">
+      <w:start w:val="1"/>
+      <w:numFmt w:val="decimal"/>
+      <w:pStyle w:val="Heading3"/>
+      <w:lvlText w:val="%1.%2.%3"/>
+      <w:lvlJc w:val="left"/>
+      <w:pPr>
+        <w:ind w:left="720" w:hanging="720"/>
+      </w:pPr>
+    </w:lvl>
+    <w:lvl w:ilvl="3">
+      <w:start w:val="1"/>
+      <w:numFmt w:val="decimal"/>
+      <w:pStyle w:val="Heading4"/>
+      <w:lvlText w:val="%1.%2.%3.%4"/>
+      <w:lvlJc w:val="left"/>
+      <w:pPr>
+        <w:ind w:left="864" w:hanging="864"/>
+      </w:pPr>
+    </w:lvl>
+    <w:lvl w:ilvl="4">
+      <w:start w:val="1"/>
+      <w:numFmt w:val="decimal"/>
+      <w:pStyle w:val="Heading5"/>
+      <w:lvlText w:val="%1.%2.%3.%4.%5"/>
+      <w:lvlJc w:val="left"/>
+      <w:pPr>
+        <w:ind w:left="1008" w:hanging="1008"/>
+      </w:pPr>
+    </w:lvl>
+    <w:lvl w:ilvl="5">
+      <w:start w:val="1"/>
+      <w:numFmt w:val="decimal"/>
+      <w:pStyle w:val="Heading6"/>
+      <w:lvlText w:val="%1.%2.%3.%4.%5.%6"/>
+      <w:lvlJc w:val="left"/>
+      <w:pPr>
+        <w:ind w:left="1152" w:hanging="1152"/>
+      </w:pPr>
+    </w:lvl>
+    <w:lvl w:ilvl="6">
+      <w:start w:val="1"/>
+      <w:numFmt w:val="decimal"/>
+      <w:pStyle w:val="Heading7"/>
+      <w:lvlText w:val="%1.%2.%3.%4.%5.%6.%7"/>
+      <w:lvlJc w:val="left"/>
+      <w:pPr>
+        <w:ind w:left="1296" w:hanging="1296"/>
+      </w:pPr>
+    </w:lvl>
+    <w:lvl w:ilvl="7">
+      <w:start w:val="1"/>
+      <w:numFmt w:val="decimal"/>
+      <w:pStyle w:val="Heading8"/>
+      <w:lvlText w:val="%1.%2.%3.%4.%5.%6.%7.%8"/>
+      <w:lvlJc w:val="left"/>
+      <w:pPr>
+        <w:ind w:left="1440" w:hanging="1440"/>
+      </w:pPr>
+    </w:lvl>
+    <w:lvl w:ilvl="8">
+      <w:start w:val="1"/>
+      <w:numFmt w:val="decimal"/>
+      <w:pStyle w:val="Heading9"/>
+      <w:lvlText w:val="%1.%2.%3.%4.%5.%6.%7.%8.%9"/>
+      <w:lvlJc w:val="left"/>
+      <w:pPr>
+        <w:ind w:left="1584" w:hanging="1584"/>
+      </w:pPr>
+    </w:lvl>
+  </w:abstractNum>
+  <w:abstractNum w:abstractNumId="3" w15:restartNumberingAfterBreak="0">
     <w:nsid w:val="1633636B"/>
     <w:multiLevelType w:val="hybridMultilevel"/>
     <w:tmpl w:val="8E4C753E"/>
@@ -1016,7 +1365,7 @@
       </w:rPr>
     </w:lvl>
   </w:abstractNum>
-  <w:abstractNum w:abstractNumId="2" w15:restartNumberingAfterBreak="0">
+  <w:abstractNum w:abstractNumId="4" w15:restartNumberingAfterBreak="0">
     <w:nsid w:val="260D7F9C"/>
     <w:multiLevelType w:val="hybridMultilevel"/>
     <w:tmpl w:val="C4A6C092"/>
@@ -1129,7 +1478,7 @@
       </w:rPr>
     </w:lvl>
   </w:abstractNum>
-  <w:abstractNum w:abstractNumId="3" w15:restartNumberingAfterBreak="0">
+  <w:abstractNum w:abstractNumId="5" w15:restartNumberingAfterBreak="0">
     <w:nsid w:val="2CDC3FE2"/>
     <w:multiLevelType w:val="hybridMultilevel"/>
     <w:tmpl w:val="C8E4864A"/>
@@ -1218,7 +1567,7 @@
       </w:pPr>
     </w:lvl>
   </w:abstractNum>
-  <w:abstractNum w:abstractNumId="4" w15:restartNumberingAfterBreak="0">
+  <w:abstractNum w:abstractNumId="6" w15:restartNumberingAfterBreak="0">
     <w:nsid w:val="30766C72"/>
     <w:multiLevelType w:val="hybridMultilevel"/>
     <w:tmpl w:val="1A523FF0"/>
@@ -1331,7 +1680,96 @@
       </w:rPr>
     </w:lvl>
   </w:abstractNum>
-  <w:abstractNum w:abstractNumId="5" w15:restartNumberingAfterBreak="0">
+  <w:abstractNum w:abstractNumId="7" w15:restartNumberingAfterBreak="0">
+    <w:nsid w:val="350B345E"/>
+    <w:multiLevelType w:val="multilevel"/>
+    <w:tmpl w:val="8CDE86C6"/>
+    <w:lvl w:ilvl="0">
+      <w:start w:val="1"/>
+      <w:numFmt w:val="decimal"/>
+      <w:lvlText w:val="%1"/>
+      <w:lvlJc w:val="left"/>
+      <w:pPr>
+        <w:ind w:left="432" w:hanging="432"/>
+      </w:pPr>
+    </w:lvl>
+    <w:lvl w:ilvl="1">
+      <w:start w:val="1"/>
+      <w:numFmt w:val="decimal"/>
+      <w:lvlText w:val="%1.%2"/>
+      <w:lvlJc w:val="left"/>
+      <w:pPr>
+        <w:ind w:left="576" w:hanging="576"/>
+      </w:pPr>
+    </w:lvl>
+    <w:lvl w:ilvl="2">
+      <w:start w:val="1"/>
+      <w:numFmt w:val="bullet"/>
+      <w:lvlText w:val=""/>
+      <w:lvlJc w:val="left"/>
+      <w:pPr>
+        <w:ind w:left="720" w:hanging="720"/>
+      </w:pPr>
+      <w:rPr>
+        <w:rFonts w:ascii="Symbol" w:hAnsi="Symbol" w:hint="default"/>
+      </w:rPr>
+    </w:lvl>
+    <w:lvl w:ilvl="3">
+      <w:start w:val="1"/>
+      <w:numFmt w:val="decimal"/>
+      <w:lvlText w:val="%1.%2.%3.%4"/>
+      <w:lvlJc w:val="left"/>
+      <w:pPr>
+        <w:ind w:left="864" w:hanging="864"/>
+      </w:pPr>
+    </w:lvl>
+    <w:lvl w:ilvl="4">
+      <w:start w:val="1"/>
+      <w:numFmt w:val="decimal"/>
+      <w:lvlText w:val="%1.%2.%3.%4.%5"/>
+      <w:lvlJc w:val="left"/>
+      <w:pPr>
+        <w:ind w:left="1008" w:hanging="1008"/>
+      </w:pPr>
+    </w:lvl>
+    <w:lvl w:ilvl="5">
+      <w:start w:val="1"/>
+      <w:numFmt w:val="decimal"/>
+      <w:lvlText w:val="%1.%2.%3.%4.%5.%6"/>
+      <w:lvlJc w:val="left"/>
+      <w:pPr>
+        <w:ind w:left="1152" w:hanging="1152"/>
+      </w:pPr>
+    </w:lvl>
+    <w:lvl w:ilvl="6">
+      <w:start w:val="1"/>
+      <w:numFmt w:val="decimal"/>
+      <w:lvlText w:val="%1.%2.%3.%4.%5.%6.%7"/>
+      <w:lvlJc w:val="left"/>
+      <w:pPr>
+        <w:ind w:left="1296" w:hanging="1296"/>
+      </w:pPr>
+    </w:lvl>
+    <w:lvl w:ilvl="7">
+      <w:start w:val="1"/>
+      <w:numFmt w:val="decimal"/>
+      <w:lvlText w:val="%1.%2.%3.%4.%5.%6.%7.%8"/>
+      <w:lvlJc w:val="left"/>
+      <w:pPr>
+        <w:ind w:left="1440" w:hanging="1440"/>
+      </w:pPr>
+    </w:lvl>
+    <w:lvl w:ilvl="8">
+      <w:start w:val="1"/>
+      <w:numFmt w:val="decimal"/>
+      <w:lvlText w:val="%1.%2.%3.%4.%5.%6.%7.%8.%9"/>
+      <w:lvlJc w:val="left"/>
+      <w:pPr>
+        <w:ind w:left="1584" w:hanging="1584"/>
+      </w:pPr>
+    </w:lvl>
+  </w:abstractNum>
+  <w:abstractNum w:abstractNumId="8" w15:restartNumberingAfterBreak="0">
     <w:nsid w:val="359846A9"/>
     <w:multiLevelType w:val="hybridMultilevel"/>
     <w:tmpl w:val="0FFCA708"/>
@@ -1444,7 +1882,7 @@
       </w:rPr>
     </w:lvl>
   </w:abstractNum>
-  <w:abstractNum w:abstractNumId="6" w15:restartNumberingAfterBreak="0">
+  <w:abstractNum w:abstractNumId="9" w15:restartNumberingAfterBreak="0">
     <w:nsid w:val="4ED33E31"/>
     <w:multiLevelType w:val="hybridMultilevel"/>
     <w:tmpl w:val="8B1C29B0"/>
@@ -1556,7 +1994,7 @@
       </w:rPr>
     </w:lvl>
   </w:abstractNum>
-  <w:abstractNum w:abstractNumId="7" w15:restartNumberingAfterBreak="0">
+  <w:abstractNum w:abstractNumId="10" w15:restartNumberingAfterBreak="0">
     <w:nsid w:val="58BF56C9"/>
     <w:multiLevelType w:val="hybridMultilevel"/>
     <w:tmpl w:val="67CC5C3A"/>
@@ -1566,7 +2004,7 @@
       <w:lvlText w:val="%1."/>
       <w:lvlJc w:val="left"/>
       <w:pPr>
-        <w:ind w:left="720" w:hanging="360"/>
+        <w:ind w:left="1080" w:hanging="360"/>
       </w:pPr>
     </w:lvl>
     <w:lvl w:ilvl="1" w:tplc="08090019" w:tentative="1">
@@ -1575,7 +2013,7 @@
       <w:lvlText w:val="%2."/>
       <w:lvlJc w:val="left"/>
       <w:pPr>
-        <w:ind w:left="1440" w:hanging="360"/>
+        <w:ind w:left="1800" w:hanging="360"/>
       </w:pPr>
     </w:lvl>
     <w:lvl w:ilvl="2" w:tplc="0809001B" w:tentative="1">
@@ -1584,7 +2022,7 @@
       <w:lvlText w:val="%3."/>
       <w:lvlJc w:val="right"/>
       <w:pPr>
-        <w:ind w:left="2160" w:hanging="180"/>
+        <w:ind w:left="2520" w:hanging="180"/>
       </w:pPr>
     </w:lvl>
     <w:lvl w:ilvl="3" w:tplc="0809000F" w:tentative="1">
@@ -1593,7 +2031,7 @@
       <w:lvlText w:val="%4."/>
       <w:lvlJc w:val="left"/>
       <w:pPr>
-        <w:ind w:left="2880" w:hanging="360"/>
+        <w:ind w:left="3240" w:hanging="360"/>
       </w:pPr>
     </w:lvl>
     <w:lvl w:ilvl="4" w:tplc="08090019" w:tentative="1">
@@ -1602,7 +2040,7 @@
       <w:lvlText w:val="%5."/>
       <w:lvlJc w:val="left"/>
       <w:pPr>
-        <w:ind w:left="3600" w:hanging="360"/>
+        <w:ind w:left="3960" w:hanging="360"/>
       </w:pPr>
     </w:lvl>
     <w:lvl w:ilvl="5" w:tplc="0809001B" w:tentative="1">
@@ -1611,7 +2049,7 @@
       <w:lvlText w:val="%6."/>
       <w:lvlJc w:val="right"/>
       <w:pPr>
-        <w:ind w:left="4320" w:hanging="180"/>
+        <w:ind w:left="4680" w:hanging="180"/>
       </w:pPr>
     </w:lvl>
     <w:lvl w:ilvl="6" w:tplc="0809000F" w:tentative="1">
@@ -1620,7 +2058,7 @@
       <w:lvlText w:val="%7."/>
       <w:lvlJc w:val="left"/>
       <w:pPr>
-        <w:ind w:left="5040" w:hanging="360"/>
+        <w:ind w:left="5400" w:hanging="360"/>
       </w:pPr>
     </w:lvl>
     <w:lvl w:ilvl="7" w:tplc="08090019" w:tentative="1">
@@ -1629,7 +2067,7 @@
       <w:lvlText w:val="%8."/>
       <w:lvlJc w:val="left"/>
       <w:pPr>
-        <w:ind w:left="5760" w:hanging="360"/>
+        <w:ind w:left="6120" w:hanging="360"/>
       </w:pPr>
     </w:lvl>
     <w:lvl w:ilvl="8" w:tplc="0809001B" w:tentative="1">
@@ -1638,11 +2076,103 @@
       <w:lvlText w:val="%9."/>
       <w:lvlJc w:val="right"/>
       <w:pPr>
-        <w:ind w:left="6480" w:hanging="180"/>
+        <w:ind w:left="6840" w:hanging="180"/>
       </w:pPr>
     </w:lvl>
   </w:abstractNum>
-  <w:abstractNum w:abstractNumId="8" w15:restartNumberingAfterBreak="0">
+  <w:abstractNum w:abstractNumId="11" w15:restartNumberingAfterBreak="0">
+    <w:nsid w:val="7686370C"/>
+    <w:multiLevelType w:val="multilevel"/>
+    <w:tmpl w:val="8AB0EAB2"/>
+    <w:lvl w:ilvl="0">
+      <w:start w:val="1"/>
+      <w:numFmt w:val="bullet"/>
+      <w:lvlText w:val=""/>
+      <w:lvlJc w:val="left"/>
+      <w:pPr>
+        <w:ind w:left="432" w:hanging="432"/>
+      </w:pPr>
+      <w:rPr>
+        <w:rFonts w:ascii="Symbol" w:hAnsi="Symbol" w:hint="default"/>
+      </w:rPr>
+    </w:lvl>
+    <w:lvl w:ilvl="1">
+      <w:start w:val="1"/>
+      <w:numFmt w:val="decimal"/>
+      <w:lvlText w:val="%1.%2"/>
+      <w:lvlJc w:val="left"/>
+      <w:pPr>
+        <w:ind w:left="576" w:hanging="576"/>
+      </w:pPr>
+    </w:lvl>
+    <w:lvl w:ilvl="2">
+      <w:start w:val="1"/>
+      <w:numFmt w:val="bullet"/>
+      <w:lvlText w:val=""/>
+      <w:lvlJc w:val="left"/>
+      <w:pPr>
+        <w:ind w:left="720" w:hanging="720"/>
+      </w:pPr>
+      <w:rPr>
+        <w:rFonts w:ascii="Symbol" w:hAnsi="Symbol" w:hint="default"/>
+      </w:rPr>
+    </w:lvl>
+    <w:lvl w:ilvl="3">
+      <w:start w:val="1"/>
+      <w:numFmt w:val="decimal"/>
+      <w:lvlText w:val="%1.%2.%3.%4"/>
+      <w:lvlJc w:val="left"/>
+      <w:pPr>
+        <w:ind w:left="864" w:hanging="864"/>
+      </w:pPr>
+    </w:lvl>
+    <w:lvl w:ilvl="4">
+      <w:start w:val="1"/>
+      <w:numFmt w:val="decimal"/>
+      <w:lvlText w:val="%1.%2.%3.%4.%5"/>
+      <w:lvlJc w:val="left"/>
+      <w:pPr>
+        <w:ind w:left="1008" w:hanging="1008"/>
+      </w:pPr>
+    </w:lvl>
+    <w:lvl w:ilvl="5">
+      <w:start w:val="1"/>
+      <w:numFmt w:val="decimal"/>
+      <w:lvlText w:val="%1.%2.%3.%4.%5.%6"/>
+      <w:lvlJc w:val="left"/>
+      <w:pPr>
+        <w:ind w:left="1152" w:hanging="1152"/>
+      </w:pPr>
+    </w:lvl>
+    <w:lvl w:ilvl="6">
+      <w:start w:val="1"/>
+      <w:numFmt w:val="decimal"/>
+      <w:lvlText w:val="%1.%2.%3.%4.%5.%6.%7"/>
+      <w:lvlJc w:val="left"/>
+      <w:pPr>
+        <w:ind w:left="1296" w:hanging="1296"/>
+      </w:pPr>
+    </w:lvl>
+    <w:lvl w:ilvl="7">
+      <w:start w:val="1"/>
+      <w:numFmt w:val="decimal"/>
+      <w:lvlText w:val="%1.%2.%3.%4.%5.%6.%7.%8"/>
+      <w:lvlJc w:val="left"/>
+      <w:pPr>
+        <w:ind w:left="1440" w:hanging="1440"/>
+      </w:pPr>
+    </w:lvl>
+    <w:lvl w:ilvl="8">
+      <w:start w:val="1"/>
+      <w:numFmt w:val="decimal"/>
+      <w:lvlText w:val="%1.%2.%3.%4.%5.%6.%7.%8.%9"/>
+      <w:lvlJc w:val="left"/>
+      <w:pPr>
+        <w:ind w:left="1584" w:hanging="1584"/>
+      </w:pPr>
+    </w:lvl>
+  </w:abstractNum>
+  <w:abstractNum w:abstractNumId="12" w15:restartNumberingAfterBreak="0">
     <w:nsid w:val="7C2B54FB"/>
     <w:multiLevelType w:val="hybridMultilevel"/>
     <w:tmpl w:val="C6D46C32"/>
@@ -1756,31 +2286,70 @@
     </w:lvl>
   </w:abstractNum>
   <w:num w:numId="1">
+    <w:abstractNumId w:val="12"/>
+  </w:num>
+  <w:num w:numId="2">
+    <w:abstractNumId w:val="3"/>
+  </w:num>
+  <w:num w:numId="3">
     <w:abstractNumId w:val="8"/>
   </w:num>
-  <w:num w:numId="2">
-    <w:abstractNumId w:val="1"/>
-  </w:num>
-  <w:num w:numId="3">
-    <w:abstractNumId w:val="5"/>
-  </w:num>
   <w:num w:numId="4">
-    <w:abstractNumId w:val="2"/>
+    <w:abstractNumId w:val="4"/>
   </w:num>
   <w:num w:numId="5">
-    <w:abstractNumId w:val="4"/>
+    <w:abstractNumId w:val="6"/>
   </w:num>
   <w:num w:numId="6">
     <w:abstractNumId w:val="0"/>
   </w:num>
   <w:num w:numId="7">
-    <w:abstractNumId w:val="3"/>
+    <w:abstractNumId w:val="5"/>
   </w:num>
   <w:num w:numId="8">
+    <w:abstractNumId w:val="10"/>
+  </w:num>
+  <w:num w:numId="9">
+    <w:abstractNumId w:val="9"/>
+  </w:num>
+  <w:num w:numId="10">
+    <w:abstractNumId w:val="2"/>
+  </w:num>
+  <w:num w:numId="11">
+    <w:abstractNumId w:val="2"/>
+  </w:num>
+  <w:num w:numId="12">
+    <w:abstractNumId w:val="2"/>
+  </w:num>
+  <w:num w:numId="13">
+    <w:abstractNumId w:val="2"/>
+  </w:num>
+  <w:num w:numId="14">
+    <w:abstractNumId w:val="2"/>
+  </w:num>
+  <w:num w:numId="15">
+    <w:abstractNumId w:val="2"/>
+  </w:num>
+  <w:num w:numId="16">
+    <w:abstractNumId w:val="2"/>
+  </w:num>
+  <w:num w:numId="17">
+    <w:abstractNumId w:val="2"/>
+  </w:num>
+  <w:num w:numId="18">
+    <w:abstractNumId w:val="2"/>
+  </w:num>
+  <w:num w:numId="19">
+    <w:abstractNumId w:val="2"/>
+  </w:num>
+  <w:num w:numId="20">
     <w:abstractNumId w:val="7"/>
   </w:num>
-  <w:num w:numId="9">
-    <w:abstractNumId w:val="6"/>
+  <w:num w:numId="21">
+    <w:abstractNumId w:val="11"/>
+  </w:num>
+  <w:num w:numId="22">
+    <w:abstractNumId w:val="1"/>
   </w:num>
 </w:numbering>
 </file>
@@ -2179,7 +2748,7 @@
   <w:style w:type="paragraph" w:default="1" w:styleId="Normal">
     <w:name w:val="Normal"/>
     <w:qFormat/>
-    <w:rsid w:val="00CB0ED5"/>
+    <w:rsid w:val="00596489"/>
   </w:style>
   <w:style w:type="paragraph" w:styleId="Heading1">
     <w:name w:val="heading 1"/>
@@ -2188,18 +2757,27 @@
     <w:link w:val="Heading1Char"/>
     <w:uiPriority w:val="9"/>
     <w:qFormat/>
-    <w:rsid w:val="00CB0ED5"/>
+    <w:rsid w:val="00596489"/>
     <w:pPr>
       <w:keepNext/>
       <w:keepLines/>
-      <w:spacing w:before="320" w:after="0" w:line="240" w:lineRule="auto"/>
+      <w:numPr>
+        <w:numId w:val="19"/>
+      </w:numPr>
+      <w:pBdr>
+        <w:bottom w:val="single" w:sz="4" w:space="1" w:color="595959" w:themeColor="text1" w:themeTint="A6"/>
+      </w:pBdr>
+      <w:spacing w:before="360"/>
       <w:outlineLvl w:val="0"/>
     </w:pPr>
     <w:rPr>
       <w:rFonts w:asciiTheme="majorHAnsi" w:eastAsiaTheme="majorEastAsia" w:hAnsiTheme="majorHAnsi" w:cstheme="majorBidi"/>
-      <w:color w:val="2E74B5" w:themeColor="accent1" w:themeShade="BF"/>
-      <w:sz w:val="30"/>
-      <w:szCs w:val="30"/>
+      <w:b/>
+      <w:bCs/>
+      <w:smallCaps/>
+      <w:color w:val="000000" w:themeColor="text1"/>
+      <w:sz w:val="36"/>
+      <w:szCs w:val="36"/>
     </w:rPr>
   </w:style>
   <w:style w:type="paragraph" w:styleId="Heading2">
@@ -2210,16 +2788,23 @@
     <w:uiPriority w:val="9"/>
     <w:unhideWhenUsed/>
     <w:qFormat/>
-    <w:rsid w:val="00CB0ED5"/>
+    <w:rsid w:val="00596489"/>
     <w:pPr>
       <w:keepNext/>
       <w:keepLines/>
-      <w:spacing w:before="40" w:after="0" w:line="240" w:lineRule="auto"/>
+      <w:numPr>
+        <w:ilvl w:val="1"/>
+        <w:numId w:val="19"/>
+      </w:numPr>
+      <w:spacing w:before="360" w:after="0"/>
       <w:outlineLvl w:val="1"/>
     </w:pPr>
     <w:rPr>
       <w:rFonts w:asciiTheme="majorHAnsi" w:eastAsiaTheme="majorEastAsia" w:hAnsiTheme="majorHAnsi" w:cstheme="majorBidi"/>
-      <w:color w:val="C45911" w:themeColor="accent2" w:themeShade="BF"/>
+      <w:b/>
+      <w:bCs/>
+      <w:smallCaps/>
+      <w:color w:val="000000" w:themeColor="text1"/>
       <w:sz w:val="28"/>
       <w:szCs w:val="28"/>
     </w:rPr>
@@ -2232,18 +2817,22 @@
     <w:uiPriority w:val="9"/>
     <w:unhideWhenUsed/>
     <w:qFormat/>
-    <w:rsid w:val="00CB0ED5"/>
+    <w:rsid w:val="00596489"/>
     <w:pPr>
       <w:keepNext/>
       <w:keepLines/>
-      <w:spacing w:before="40" w:after="0" w:line="240" w:lineRule="auto"/>
+      <w:numPr>
+        <w:ilvl w:val="2"/>
+        <w:numId w:val="19"/>
+      </w:numPr>
+      <w:spacing w:before="200" w:after="0"/>
       <w:outlineLvl w:val="2"/>
     </w:pPr>
     <w:rPr>
       <w:rFonts w:asciiTheme="majorHAnsi" w:eastAsiaTheme="majorEastAsia" w:hAnsiTheme="majorHAnsi" w:cstheme="majorBidi"/>
-      <w:color w:val="538135" w:themeColor="accent6" w:themeShade="BF"/>
-      <w:sz w:val="26"/>
-      <w:szCs w:val="26"/>
+      <w:b/>
+      <w:bCs/>
+      <w:color w:val="000000" w:themeColor="text1"/>
     </w:rPr>
   </w:style>
   <w:style w:type="paragraph" w:styleId="Heading4">
@@ -2255,20 +2844,24 @@
     <w:semiHidden/>
     <w:unhideWhenUsed/>
     <w:qFormat/>
-    <w:rsid w:val="00CB0ED5"/>
+    <w:rsid w:val="00596489"/>
     <w:pPr>
       <w:keepNext/>
       <w:keepLines/>
-      <w:spacing w:before="40" w:after="0"/>
+      <w:numPr>
+        <w:ilvl w:val="3"/>
+        <w:numId w:val="19"/>
+      </w:numPr>
+      <w:spacing w:before="200" w:after="0"/>
       <w:outlineLvl w:val="3"/>
     </w:pPr>
     <w:rPr>
       <w:rFonts w:asciiTheme="majorHAnsi" w:eastAsiaTheme="majorEastAsia" w:hAnsiTheme="majorHAnsi" w:cstheme="majorBidi"/>
+      <w:b/>
+      <w:bCs/>
       <w:i/>
       <w:iCs/>
-      <w:color w:val="2F5496" w:themeColor="accent5" w:themeShade="BF"/>
-      <w:sz w:val="25"/>
-      <w:szCs w:val="25"/>
+      <w:color w:val="000000" w:themeColor="text1"/>
     </w:rPr>
   </w:style>
   <w:style w:type="paragraph" w:styleId="Heading5">
@@ -2280,20 +2873,20 @@
     <w:semiHidden/>
     <w:unhideWhenUsed/>
     <w:qFormat/>
-    <w:rsid w:val="00CB0ED5"/>
+    <w:rsid w:val="00596489"/>
     <w:pPr>
       <w:keepNext/>
       <w:keepLines/>
-      <w:spacing w:before="40" w:after="0"/>
+      <w:numPr>
+        <w:ilvl w:val="4"/>
+        <w:numId w:val="19"/>
+      </w:numPr>
+      <w:spacing w:before="200" w:after="0"/>
       <w:outlineLvl w:val="4"/>
     </w:pPr>
     <w:rPr>
       <w:rFonts w:asciiTheme="majorHAnsi" w:eastAsiaTheme="majorEastAsia" w:hAnsiTheme="majorHAnsi" w:cstheme="majorBidi"/>
-      <w:i/>
-      <w:iCs/>
-      <w:color w:val="833C0B" w:themeColor="accent2" w:themeShade="80"/>
-      <w:sz w:val="24"/>
-      <w:szCs w:val="24"/>
+      <w:color w:val="323E4F" w:themeColor="text2" w:themeShade="BF"/>
     </w:rPr>
   </w:style>
   <w:style w:type="paragraph" w:styleId="Heading6">
@@ -2305,20 +2898,22 @@
     <w:semiHidden/>
     <w:unhideWhenUsed/>
     <w:qFormat/>
-    <w:rsid w:val="00CB0ED5"/>
+    <w:rsid w:val="00596489"/>
     <w:pPr>
       <w:keepNext/>
       <w:keepLines/>
-      <w:spacing w:before="40" w:after="0"/>
+      <w:numPr>
+        <w:ilvl w:val="5"/>
+        <w:numId w:val="19"/>
+      </w:numPr>
+      <w:spacing w:before="200" w:after="0"/>
       <w:outlineLvl w:val="5"/>
     </w:pPr>
     <w:rPr>
       <w:rFonts w:asciiTheme="majorHAnsi" w:eastAsiaTheme="majorEastAsia" w:hAnsiTheme="majorHAnsi" w:cstheme="majorBidi"/>
       <w:i/>
       <w:iCs/>
-      <w:color w:val="385623" w:themeColor="accent6" w:themeShade="80"/>
-      <w:sz w:val="23"/>
-      <w:szCs w:val="23"/>
+      <w:color w:val="323E4F" w:themeColor="text2" w:themeShade="BF"/>
     </w:rPr>
   </w:style>
   <w:style w:type="paragraph" w:styleId="Heading7">
@@ -2330,16 +2925,22 @@
     <w:semiHidden/>
     <w:unhideWhenUsed/>
     <w:qFormat/>
-    <w:rsid w:val="00CB0ED5"/>
+    <w:rsid w:val="00596489"/>
     <w:pPr>
       <w:keepNext/>
       <w:keepLines/>
-      <w:spacing w:before="40" w:after="0"/>
+      <w:numPr>
+        <w:ilvl w:val="6"/>
+        <w:numId w:val="19"/>
+      </w:numPr>
+      <w:spacing w:before="200" w:after="0"/>
       <w:outlineLvl w:val="6"/>
     </w:pPr>
     <w:rPr>
       <w:rFonts w:asciiTheme="majorHAnsi" w:eastAsiaTheme="majorEastAsia" w:hAnsiTheme="majorHAnsi" w:cstheme="majorBidi"/>
-      <w:color w:val="1F4E79" w:themeColor="accent1" w:themeShade="80"/>
+      <w:i/>
+      <w:iCs/>
+      <w:color w:val="404040" w:themeColor="text1" w:themeTint="BF"/>
     </w:rPr>
   </w:style>
   <w:style w:type="paragraph" w:styleId="Heading8">
@@ -2351,18 +2952,22 @@
     <w:semiHidden/>
     <w:unhideWhenUsed/>
     <w:qFormat/>
-    <w:rsid w:val="00CB0ED5"/>
+    <w:rsid w:val="00596489"/>
     <w:pPr>
       <w:keepNext/>
       <w:keepLines/>
-      <w:spacing w:before="40" w:after="0"/>
+      <w:numPr>
+        <w:ilvl w:val="7"/>
+        <w:numId w:val="19"/>
+      </w:numPr>
+      <w:spacing w:before="200" w:after="0"/>
       <w:outlineLvl w:val="7"/>
     </w:pPr>
     <w:rPr>
       <w:rFonts w:asciiTheme="majorHAnsi" w:eastAsiaTheme="majorEastAsia" w:hAnsiTheme="majorHAnsi" w:cstheme="majorBidi"/>
-      <w:color w:val="833C0B" w:themeColor="accent2" w:themeShade="80"/>
-      <w:sz w:val="21"/>
-      <w:szCs w:val="21"/>
+      <w:color w:val="404040" w:themeColor="text1" w:themeTint="BF"/>
+      <w:sz w:val="20"/>
+      <w:szCs w:val="20"/>
     </w:rPr>
   </w:style>
   <w:style w:type="paragraph" w:styleId="Heading9">
@@ -2374,16 +2979,24 @@
     <w:semiHidden/>
     <w:unhideWhenUsed/>
     <w:qFormat/>
-    <w:rsid w:val="00CB0ED5"/>
+    <w:rsid w:val="00596489"/>
     <w:pPr>
       <w:keepNext/>
       <w:keepLines/>
-      <w:spacing w:before="40" w:after="0"/>
+      <w:numPr>
+        <w:ilvl w:val="8"/>
+        <w:numId w:val="19"/>
+      </w:numPr>
+      <w:spacing w:before="200" w:after="0"/>
       <w:outlineLvl w:val="8"/>
     </w:pPr>
     <w:rPr>
       <w:rFonts w:asciiTheme="majorHAnsi" w:eastAsiaTheme="majorEastAsia" w:hAnsiTheme="majorHAnsi" w:cstheme="majorBidi"/>
-      <w:color w:val="385623" w:themeColor="accent6" w:themeShade="80"/>
+      <w:i/>
+      <w:iCs/>
+      <w:color w:val="404040" w:themeColor="text1" w:themeTint="BF"/>
+      <w:sz w:val="20"/>
+      <w:szCs w:val="20"/>
     </w:rPr>
   </w:style>
   <w:style w:type="character" w:default="1" w:styleId="DefaultParagraphFont">
@@ -2429,12 +3042,15 @@
     <w:basedOn w:val="DefaultParagraphFont"/>
     <w:link w:val="Heading1"/>
     <w:uiPriority w:val="9"/>
-    <w:rsid w:val="00CB0ED5"/>
+    <w:rsid w:val="00596489"/>
     <w:rPr>
       <w:rFonts w:asciiTheme="majorHAnsi" w:eastAsiaTheme="majorEastAsia" w:hAnsiTheme="majorHAnsi" w:cstheme="majorBidi"/>
-      <w:color w:val="2E74B5" w:themeColor="accent1" w:themeShade="BF"/>
-      <w:sz w:val="30"/>
-      <w:szCs w:val="30"/>
+      <w:b/>
+      <w:bCs/>
+      <w:smallCaps/>
+      <w:color w:val="000000" w:themeColor="text1"/>
+      <w:sz w:val="36"/>
+      <w:szCs w:val="36"/>
     </w:rPr>
   </w:style>
   <w:style w:type="character" w:customStyle="1" w:styleId="Heading2Char">
@@ -2442,10 +3058,13 @@
     <w:basedOn w:val="DefaultParagraphFont"/>
     <w:link w:val="Heading2"/>
     <w:uiPriority w:val="9"/>
-    <w:rsid w:val="00CB0ED5"/>
+    <w:rsid w:val="00596489"/>
     <w:rPr>
       <w:rFonts w:asciiTheme="majorHAnsi" w:eastAsiaTheme="majorEastAsia" w:hAnsiTheme="majorHAnsi" w:cstheme="majorBidi"/>
-      <w:color w:val="C45911" w:themeColor="accent2" w:themeShade="BF"/>
+      <w:b/>
+      <w:bCs/>
+      <w:smallCaps/>
+      <w:color w:val="000000" w:themeColor="text1"/>
       <w:sz w:val="28"/>
       <w:szCs w:val="28"/>
     </w:rPr>
@@ -2455,12 +3074,12 @@
     <w:basedOn w:val="DefaultParagraphFont"/>
     <w:link w:val="Heading3"/>
     <w:uiPriority w:val="9"/>
-    <w:rsid w:val="00CB0ED5"/>
+    <w:rsid w:val="00596489"/>
     <w:rPr>
       <w:rFonts w:asciiTheme="majorHAnsi" w:eastAsiaTheme="majorEastAsia" w:hAnsiTheme="majorHAnsi" w:cstheme="majorBidi"/>
-      <w:color w:val="538135" w:themeColor="accent6" w:themeShade="BF"/>
-      <w:sz w:val="26"/>
-      <w:szCs w:val="26"/>
+      <w:b/>
+      <w:bCs/>
+      <w:color w:val="000000" w:themeColor="text1"/>
     </w:rPr>
   </w:style>
   <w:style w:type="character" w:customStyle="1" w:styleId="Heading4Char">
@@ -2469,14 +3088,14 @@
     <w:link w:val="Heading4"/>
     <w:uiPriority w:val="9"/>
     <w:semiHidden/>
-    <w:rsid w:val="00CB0ED5"/>
+    <w:rsid w:val="00596489"/>
     <w:rPr>
       <w:rFonts w:asciiTheme="majorHAnsi" w:eastAsiaTheme="majorEastAsia" w:hAnsiTheme="majorHAnsi" w:cstheme="majorBidi"/>
+      <w:b/>
+      <w:bCs/>
       <w:i/>
       <w:iCs/>
-      <w:color w:val="2F5496" w:themeColor="accent5" w:themeShade="BF"/>
-      <w:sz w:val="25"/>
-      <w:szCs w:val="25"/>
+      <w:color w:val="000000" w:themeColor="text1"/>
     </w:rPr>
   </w:style>
   <w:style w:type="character" w:customStyle="1" w:styleId="Heading5Char">
@@ -2485,14 +3104,10 @@
     <w:link w:val="Heading5"/>
     <w:uiPriority w:val="9"/>
     <w:semiHidden/>
-    <w:rsid w:val="00CB0ED5"/>
+    <w:rsid w:val="00596489"/>
     <w:rPr>
       <w:rFonts w:asciiTheme="majorHAnsi" w:eastAsiaTheme="majorEastAsia" w:hAnsiTheme="majorHAnsi" w:cstheme="majorBidi"/>
-      <w:i/>
-      <w:iCs/>
-      <w:color w:val="833C0B" w:themeColor="accent2" w:themeShade="80"/>
-      <w:sz w:val="24"/>
-      <w:szCs w:val="24"/>
+      <w:color w:val="323E4F" w:themeColor="text2" w:themeShade="BF"/>
     </w:rPr>
   </w:style>
   <w:style w:type="character" w:customStyle="1" w:styleId="Heading6Char">
@@ -2501,14 +3116,12 @@
     <w:link w:val="Heading6"/>
     <w:uiPriority w:val="9"/>
     <w:semiHidden/>
-    <w:rsid w:val="00CB0ED5"/>
+    <w:rsid w:val="00596489"/>
     <w:rPr>
       <w:rFonts w:asciiTheme="majorHAnsi" w:eastAsiaTheme="majorEastAsia" w:hAnsiTheme="majorHAnsi" w:cstheme="majorBidi"/>
       <w:i/>
       <w:iCs/>
-      <w:color w:val="385623" w:themeColor="accent6" w:themeShade="80"/>
-      <w:sz w:val="23"/>
-      <w:szCs w:val="23"/>
+      <w:color w:val="323E4F" w:themeColor="text2" w:themeShade="BF"/>
     </w:rPr>
   </w:style>
   <w:style w:type="character" w:customStyle="1" w:styleId="Heading7Char">
@@ -2517,10 +3130,12 @@
     <w:link w:val="Heading7"/>
     <w:uiPriority w:val="9"/>
     <w:semiHidden/>
-    <w:rsid w:val="00CB0ED5"/>
+    <w:rsid w:val="00596489"/>
     <w:rPr>
       <w:rFonts w:asciiTheme="majorHAnsi" w:eastAsiaTheme="majorEastAsia" w:hAnsiTheme="majorHAnsi" w:cstheme="majorBidi"/>
-      <w:color w:val="1F4E79" w:themeColor="accent1" w:themeShade="80"/>
+      <w:i/>
+      <w:iCs/>
+      <w:color w:val="404040" w:themeColor="text1" w:themeTint="BF"/>
     </w:rPr>
   </w:style>
   <w:style w:type="character" w:customStyle="1" w:styleId="Heading8Char">
@@ -2529,12 +3144,12 @@
     <w:link w:val="Heading8"/>
     <w:uiPriority w:val="9"/>
     <w:semiHidden/>
-    <w:rsid w:val="00CB0ED5"/>
+    <w:rsid w:val="00596489"/>
     <w:rPr>
       <w:rFonts w:asciiTheme="majorHAnsi" w:eastAsiaTheme="majorEastAsia" w:hAnsiTheme="majorHAnsi" w:cstheme="majorBidi"/>
-      <w:color w:val="833C0B" w:themeColor="accent2" w:themeShade="80"/>
-      <w:sz w:val="21"/>
-      <w:szCs w:val="21"/>
+      <w:color w:val="404040" w:themeColor="text1" w:themeTint="BF"/>
+      <w:sz w:val="20"/>
+      <w:szCs w:val="20"/>
     </w:rPr>
   </w:style>
   <w:style w:type="character" w:customStyle="1" w:styleId="Heading9Char">
@@ -2543,10 +3158,14 @@
     <w:link w:val="Heading9"/>
     <w:uiPriority w:val="9"/>
     <w:semiHidden/>
-    <w:rsid w:val="00CB0ED5"/>
+    <w:rsid w:val="00596489"/>
     <w:rPr>
       <w:rFonts w:asciiTheme="majorHAnsi" w:eastAsiaTheme="majorEastAsia" w:hAnsiTheme="majorHAnsi" w:cstheme="majorBidi"/>
-      <w:color w:val="385623" w:themeColor="accent6" w:themeShade="80"/>
+      <w:i/>
+      <w:iCs/>
+      <w:color w:val="404040" w:themeColor="text1" w:themeTint="BF"/>
+      <w:sz w:val="20"/>
+      <w:szCs w:val="20"/>
     </w:rPr>
   </w:style>
   <w:style w:type="paragraph" w:styleId="Caption">
@@ -2557,16 +3176,16 @@
     <w:semiHidden/>
     <w:unhideWhenUsed/>
     <w:qFormat/>
-    <w:rsid w:val="00CB0ED5"/>
+    <w:rsid w:val="00596489"/>
     <w:pPr>
-      <w:spacing w:line="240" w:lineRule="auto"/>
+      <w:spacing w:after="200" w:line="240" w:lineRule="auto"/>
     </w:pPr>
     <w:rPr>
-      <w:b/>
-      <w:bCs/>
-      <w:smallCaps/>
-      <w:color w:val="5B9BD5" w:themeColor="accent1"/>
-      <w:spacing w:val="6"/>
+      <w:i/>
+      <w:iCs/>
+      <w:color w:val="44546A" w:themeColor="text2"/>
+      <w:sz w:val="18"/>
+      <w:szCs w:val="18"/>
     </w:rPr>
   </w:style>
   <w:style w:type="paragraph" w:styleId="Title">
@@ -2576,17 +3195,16 @@
     <w:link w:val="TitleChar"/>
     <w:uiPriority w:val="10"/>
     <w:qFormat/>
-    <w:rsid w:val="00CB0ED5"/>
+    <w:rsid w:val="00596489"/>
     <w:pPr>
       <w:spacing w:after="0" w:line="240" w:lineRule="auto"/>
       <w:contextualSpacing/>
     </w:pPr>
     <w:rPr>
       <w:rFonts w:asciiTheme="majorHAnsi" w:eastAsiaTheme="majorEastAsia" w:hAnsiTheme="majorHAnsi" w:cstheme="majorBidi"/>
-      <w:color w:val="2E74B5" w:themeColor="accent1" w:themeShade="BF"/>
-      <w:spacing w:val="-10"/>
-      <w:sz w:val="52"/>
-      <w:szCs w:val="52"/>
+      <w:color w:val="000000" w:themeColor="text1"/>
+      <w:sz w:val="56"/>
+      <w:szCs w:val="56"/>
     </w:rPr>
   </w:style>
   <w:style w:type="character" w:customStyle="1" w:styleId="TitleChar">
@@ -2594,13 +3212,12 @@
     <w:basedOn w:val="DefaultParagraphFont"/>
     <w:link w:val="Title"/>
     <w:uiPriority w:val="10"/>
-    <w:rsid w:val="00CB0ED5"/>
+    <w:rsid w:val="00596489"/>
     <w:rPr>
       <w:rFonts w:asciiTheme="majorHAnsi" w:eastAsiaTheme="majorEastAsia" w:hAnsiTheme="majorHAnsi" w:cstheme="majorBidi"/>
-      <w:color w:val="2E74B5" w:themeColor="accent1" w:themeShade="BF"/>
-      <w:spacing w:val="-10"/>
-      <w:sz w:val="52"/>
-      <w:szCs w:val="52"/>
+      <w:color w:val="000000" w:themeColor="text1"/>
+      <w:sz w:val="56"/>
+      <w:szCs w:val="56"/>
     </w:rPr>
   </w:style>
   <w:style w:type="paragraph" w:styleId="Subtitle">
@@ -2610,15 +3227,15 @@
     <w:link w:val="SubtitleChar"/>
     <w:uiPriority w:val="11"/>
     <w:qFormat/>
-    <w:rsid w:val="00CB0ED5"/>
+    <w:rsid w:val="00596489"/>
     <w:pPr>
       <w:numPr>
         <w:ilvl w:val="1"/>
       </w:numPr>
-      <w:spacing w:line="240" w:lineRule="auto"/>
     </w:pPr>
     <w:rPr>
-      <w:rFonts w:asciiTheme="majorHAnsi" w:eastAsiaTheme="majorEastAsia" w:hAnsiTheme="majorHAnsi" w:cstheme="majorBidi"/>
+      <w:color w:val="5A5A5A" w:themeColor="text1" w:themeTint="A5"/>
+      <w:spacing w:val="10"/>
     </w:rPr>
   </w:style>
   <w:style w:type="character" w:customStyle="1" w:styleId="SubtitleChar">
@@ -2626,9 +3243,10 @@
     <w:basedOn w:val="DefaultParagraphFont"/>
     <w:link w:val="Subtitle"/>
     <w:uiPriority w:val="11"/>
-    <w:rsid w:val="00CB0ED5"/>
+    <w:rsid w:val="00596489"/>
     <w:rPr>
-      <w:rFonts w:asciiTheme="majorHAnsi" w:eastAsiaTheme="majorEastAsia" w:hAnsiTheme="majorHAnsi" w:cstheme="majorBidi"/>
+      <w:color w:val="5A5A5A" w:themeColor="text1" w:themeTint="A5"/>
+      <w:spacing w:val="10"/>
     </w:rPr>
   </w:style>
   <w:style w:type="character" w:styleId="Strong">
@@ -2636,10 +3254,11 @@
     <w:basedOn w:val="DefaultParagraphFont"/>
     <w:uiPriority w:val="22"/>
     <w:qFormat/>
-    <w:rsid w:val="00CB0ED5"/>
+    <w:rsid w:val="00596489"/>
     <w:rPr>
       <w:b/>
       <w:bCs/>
+      <w:color w:val="000000" w:themeColor="text1"/>
     </w:rPr>
   </w:style>
   <w:style w:type="character" w:styleId="Emphasis">
@@ -2647,17 +3266,18 @@
     <w:basedOn w:val="DefaultParagraphFont"/>
     <w:uiPriority w:val="20"/>
     <w:qFormat/>
-    <w:rsid w:val="00CB0ED5"/>
+    <w:rsid w:val="00596489"/>
     <w:rPr>
       <w:i/>
       <w:iCs/>
+      <w:color w:val="auto"/>
     </w:rPr>
   </w:style>
   <w:style w:type="paragraph" w:styleId="NoSpacing">
     <w:name w:val="No Spacing"/>
     <w:uiPriority w:val="1"/>
     <w:qFormat/>
-    <w:rsid w:val="00CB0ED5"/>
+    <w:rsid w:val="00596489"/>
     <w:pPr>
       <w:spacing w:after="0" w:line="240" w:lineRule="auto"/>
     </w:pPr>
@@ -2669,15 +3289,15 @@
     <w:link w:val="QuoteChar"/>
     <w:uiPriority w:val="29"/>
     <w:qFormat/>
-    <w:rsid w:val="00CB0ED5"/>
+    <w:rsid w:val="00596489"/>
     <w:pPr>
-      <w:spacing w:before="120"/>
+      <w:spacing w:before="160"/>
       <w:ind w:left="720" w:right="720"/>
-      <w:jc w:val="center"/>
     </w:pPr>
     <w:rPr>
       <w:i/>
       <w:iCs/>
+      <w:color w:val="000000" w:themeColor="text1"/>
     </w:rPr>
   </w:style>
   <w:style w:type="character" w:customStyle="1" w:styleId="QuoteChar">
@@ -2685,10 +3305,11 @@
     <w:basedOn w:val="DefaultParagraphFont"/>
     <w:link w:val="Quote"/>
     <w:uiPriority w:val="29"/>
-    <w:rsid w:val="00CB0ED5"/>
+    <w:rsid w:val="00596489"/>
     <w:rPr>
       <w:i/>
       <w:iCs/>
+      <w:color w:val="000000" w:themeColor="text1"/>
     </w:rPr>
   </w:style>
   <w:style w:type="paragraph" w:styleId="IntenseQuote">
@@ -2698,17 +3319,19 @@
     <w:link w:val="IntenseQuoteChar"/>
     <w:uiPriority w:val="30"/>
     <w:qFormat/>
-    <w:rsid w:val="00CB0ED5"/>
+    <w:rsid w:val="00596489"/>
     <w:pPr>
-      <w:spacing w:before="120" w:line="300" w:lineRule="auto"/>
-      <w:ind w:left="576" w:right="576"/>
+      <w:pBdr>
+        <w:top w:val="single" w:sz="24" w:space="1" w:color="F2F2F2" w:themeColor="background1" w:themeShade="F2"/>
+        <w:bottom w:val="single" w:sz="24" w:space="1" w:color="F2F2F2" w:themeColor="background1" w:themeShade="F2"/>
+      </w:pBdr>
+      <w:shd w:val="clear" w:color="auto" w:fill="F2F2F2" w:themeFill="background1" w:themeFillShade="F2"/>
+      <w:spacing w:before="240" w:after="240"/>
+      <w:ind w:left="936" w:right="936"/>
       <w:jc w:val="center"/>
     </w:pPr>
     <w:rPr>
-      <w:rFonts w:asciiTheme="majorHAnsi" w:eastAsiaTheme="majorEastAsia" w:hAnsiTheme="majorHAnsi" w:cstheme="majorBidi"/>
-      <w:color w:val="5B9BD5" w:themeColor="accent1"/>
-      <w:sz w:val="24"/>
-      <w:szCs w:val="24"/>
+      <w:color w:val="000000" w:themeColor="text1"/>
     </w:rPr>
   </w:style>
   <w:style w:type="character" w:customStyle="1" w:styleId="IntenseQuoteChar">
@@ -2716,12 +3339,10 @@
     <w:basedOn w:val="DefaultParagraphFont"/>
     <w:link w:val="IntenseQuote"/>
     <w:uiPriority w:val="30"/>
-    <w:rsid w:val="00CB0ED5"/>
+    <w:rsid w:val="00596489"/>
     <w:rPr>
-      <w:rFonts w:asciiTheme="majorHAnsi" w:eastAsiaTheme="majorEastAsia" w:hAnsiTheme="majorHAnsi" w:cstheme="majorBidi"/>
-      <w:color w:val="5B9BD5" w:themeColor="accent1"/>
-      <w:sz w:val="24"/>
-      <w:szCs w:val="24"/>
+      <w:color w:val="000000" w:themeColor="text1"/>
+      <w:shd w:val="clear" w:color="auto" w:fill="F2F2F2" w:themeFill="background1" w:themeFillShade="F2"/>
     </w:rPr>
   </w:style>
   <w:style w:type="character" w:styleId="SubtleEmphasis">
@@ -2729,7 +3350,7 @@
     <w:basedOn w:val="DefaultParagraphFont"/>
     <w:uiPriority w:val="19"/>
     <w:qFormat/>
-    <w:rsid w:val="00CB0ED5"/>
+    <w:rsid w:val="00596489"/>
     <w:rPr>
       <w:i/>
       <w:iCs/>
@@ -2741,13 +3362,13 @@
     <w:basedOn w:val="DefaultParagraphFont"/>
     <w:uiPriority w:val="21"/>
     <w:qFormat/>
-    <w:rsid w:val="00CB0ED5"/>
+    <w:rsid w:val="00596489"/>
     <w:rPr>
-      <w:b w:val="0"/>
-      <w:bCs w:val="0"/>
+      <w:b/>
+      <w:bCs/>
       <w:i/>
       <w:iCs/>
-      <w:color w:val="5B9BD5" w:themeColor="accent1"/>
+      <w:caps/>
     </w:rPr>
   </w:style>
   <w:style w:type="character" w:styleId="SubtleReference">
@@ -2755,7 +3376,7 @@
     <w:basedOn w:val="DefaultParagraphFont"/>
     <w:uiPriority w:val="31"/>
     <w:qFormat/>
-    <w:rsid w:val="00CB0ED5"/>
+    <w:rsid w:val="00596489"/>
     <w:rPr>
       <w:smallCaps/>
       <w:color w:val="404040" w:themeColor="text1" w:themeTint="BF"/>
@@ -2767,13 +3388,11 @@
     <w:basedOn w:val="DefaultParagraphFont"/>
     <w:uiPriority w:val="32"/>
     <w:qFormat/>
-    <w:rsid w:val="00CB0ED5"/>
+    <w:rsid w:val="00596489"/>
     <w:rPr>
       <w:b/>
       <w:bCs/>
       <w:smallCaps/>
-      <w:color w:val="5B9BD5" w:themeColor="accent1"/>
-      <w:spacing w:val="5"/>
       <w:u w:val="single"/>
     </w:rPr>
   </w:style>
@@ -2782,11 +3401,12 @@
     <w:basedOn w:val="DefaultParagraphFont"/>
     <w:uiPriority w:val="33"/>
     <w:qFormat/>
-    <w:rsid w:val="00CB0ED5"/>
+    <w:rsid w:val="00596489"/>
     <w:rPr>
-      <w:b/>
-      <w:bCs/>
+      <w:b w:val="0"/>
+      <w:bCs w:val="0"/>
       <w:smallCaps/>
+      <w:spacing w:val="5"/>
     </w:rPr>
   </w:style>
   <w:style w:type="paragraph" w:styleId="TOCHeading">
@@ -2797,7 +3417,7 @@
     <w:semiHidden/>
     <w:unhideWhenUsed/>
     <w:qFormat/>
-    <w:rsid w:val="00CB0ED5"/>
+    <w:rsid w:val="00596489"/>
     <w:pPr>
       <w:outlineLvl w:val="9"/>
     </w:pPr>

</xml_diff>

<commit_message>
1. Lrgext v5_v3 is now able to handle LRGs where the first protein coordinates are missing (e.g. LRG_292 or LRG_62) 2. New LRGs or relevant genes have been added 3. More information and structure has been given to README file 4. Developper_File has been updated
</commit_message>
<xml_diff>
--- a/Documentation/Developper_File.docx
+++ b/Documentation/Developper_File.docx
@@ -278,17 +278,20 @@
       <w:r>
         <w:t>Issue with LRG_62 and LRG_292 to be investigated: IGP</w:t>
       </w:r>
+      <w:r>
+        <w:t xml:space="preserve"> -- Done</w:t>
+      </w:r>
+    </w:p>
+    <w:p>
+      <w:pPr>
+        <w:spacing w:before="120" w:after="0"/>
+        <w:contextualSpacing/>
+        <w:rPr>
+          <w:sz w:val="24"/>
+        </w:rPr>
+      </w:pPr>
       <w:bookmarkStart w:id="0" w:name="_GoBack"/>
       <w:bookmarkEnd w:id="0"/>
-    </w:p>
-    <w:p>
-      <w:pPr>
-        <w:spacing w:before="120" w:after="0"/>
-        <w:contextualSpacing/>
-        <w:rPr>
-          <w:sz w:val="24"/>
-        </w:rPr>
-      </w:pPr>
     </w:p>
     <w:p>
       <w:pPr>

</xml_diff>

<commit_message>
- lrgext_v5_3: Bug resolved for LRG lacking first prot. coordinates in exon 1     (e.g. LRG_292 and LRG 62). Comments revised, added and updated v.5.3 - README file: Structure and versioning sections added - Developper_File updated
</commit_message>
<xml_diff>
--- a/Documentation/Developper_File.docx
+++ b/Documentation/Developper_File.docx
@@ -117,6 +117,26 @@
       <w:pPr>
         <w:pStyle w:val="Heading3"/>
         <w:numPr>
+          <w:ilvl w:val="0"/>
+          <w:numId w:val="23"/>
+        </w:numPr>
+        <w:spacing w:before="120"/>
+        <w:contextualSpacing/>
+      </w:pPr>
+      <w:r>
+        <w:rPr>
+          <w:sz w:val="24"/>
+        </w:rPr>
+        <w:t>Indicate if changes</w:t>
+      </w:r>
+      <w:r>
+        <w:t xml:space="preserve"> in seq. are happening in introns/exons</w:t>
+      </w:r>
+    </w:p>
+    <w:p>
+      <w:pPr>
+        <w:pStyle w:val="Heading3"/>
+        <w:numPr>
           <w:ilvl w:val="2"/>
           <w:numId w:val="20"/>
         </w:numPr>
@@ -207,6 +227,8 @@
         </w:rPr>
         <w:t>main test: IGP</w:t>
       </w:r>
+      <w:bookmarkStart w:id="0" w:name="_GoBack"/>
+      <w:bookmarkEnd w:id="0"/>
     </w:p>
     <w:p>
       <w:pPr>
@@ -290,8 +312,6 @@
           <w:sz w:val="24"/>
         </w:rPr>
       </w:pPr>
-      <w:bookmarkStart w:id="0" w:name="_GoBack"/>
-      <w:bookmarkEnd w:id="0"/>
     </w:p>
     <w:p>
       <w:pPr>
@@ -849,6 +869,7 @@
         <w:rPr>
           <w:sz w:val="24"/>
         </w:rPr>
+        <w:lastRenderedPageBreak/>
         <w:t>Final read-proofing:  VF</w:t>
       </w:r>
     </w:p>
@@ -907,31 +928,7 @@
         <w:contextualSpacing/>
       </w:pPr>
       <w:r>
-        <w:t xml:space="preserve">3. </w:t>
-      </w:r>
-      <w:r>
-        <w:t xml:space="preserve">Creating the name of the file automatically: IGP </w:t>
-      </w:r>
-    </w:p>
-    <w:p>
-      <w:pPr>
-        <w:spacing w:before="120" w:after="0"/>
-        <w:contextualSpacing/>
-      </w:pPr>
-      <w:r>
-        <w:t xml:space="preserve">4. When comparing builds, marked </w:t>
-      </w:r>
-      <w:r>
-        <w:t xml:space="preserve">changes in sequence </w:t>
-      </w:r>
-      <w:r>
-        <w:t>as</w:t>
-      </w:r>
-      <w:r>
-        <w:t xml:space="preserve"> happening in introns or exons</w:t>
-      </w:r>
-      <w:r>
-        <w:t>: VF</w:t>
+        <w:t xml:space="preserve">3. Creating the name of the file automatically: IGP </w:t>
       </w:r>
     </w:p>
     <w:p>
@@ -1686,24 +1683,30 @@
   <w:abstractNum w:abstractNumId="7" w15:restartNumberingAfterBreak="0">
     <w:nsid w:val="350B345E"/>
     <w:multiLevelType w:val="multilevel"/>
-    <w:tmpl w:val="8CDE86C6"/>
+    <w:tmpl w:val="92E024D8"/>
     <w:lvl w:ilvl="0">
       <w:start w:val="1"/>
-      <w:numFmt w:val="decimal"/>
-      <w:lvlText w:val="%1"/>
+      <w:numFmt w:val="bullet"/>
+      <w:lvlText w:val="o"/>
       <w:lvlJc w:val="left"/>
       <w:pPr>
         <w:ind w:left="432" w:hanging="432"/>
       </w:pPr>
+      <w:rPr>
+        <w:rFonts w:ascii="Courier New" w:hAnsi="Courier New" w:cs="Courier New" w:hint="default"/>
+      </w:rPr>
     </w:lvl>
     <w:lvl w:ilvl="1">
       <w:start w:val="1"/>
-      <w:numFmt w:val="decimal"/>
-      <w:lvlText w:val="%1.%2"/>
+      <w:numFmt w:val="bullet"/>
+      <w:lvlText w:val="o"/>
       <w:lvlJc w:val="left"/>
       <w:pPr>
         <w:ind w:left="576" w:hanging="576"/>
       </w:pPr>
+      <w:rPr>
+        <w:rFonts w:ascii="Courier New" w:hAnsi="Courier New" w:cs="Courier New" w:hint="default"/>
+      </w:rPr>
     </w:lvl>
     <w:lvl w:ilvl="2">
       <w:start w:val="1"/>
@@ -2084,6 +2087,119 @@
     </w:lvl>
   </w:abstractNum>
   <w:abstractNum w:abstractNumId="11" w15:restartNumberingAfterBreak="0">
+    <w:nsid w:val="6EA86C13"/>
+    <w:multiLevelType w:val="hybridMultilevel"/>
+    <w:tmpl w:val="ADE0D944"/>
+    <w:lvl w:ilvl="0" w:tplc="08090003">
+      <w:start w:val="1"/>
+      <w:numFmt w:val="bullet"/>
+      <w:lvlText w:val="o"/>
+      <w:lvlJc w:val="left"/>
+      <w:pPr>
+        <w:ind w:left="720" w:hanging="360"/>
+      </w:pPr>
+      <w:rPr>
+        <w:rFonts w:ascii="Courier New" w:hAnsi="Courier New" w:cs="Courier New" w:hint="default"/>
+      </w:rPr>
+    </w:lvl>
+    <w:lvl w:ilvl="1" w:tplc="08090003" w:tentative="1">
+      <w:start w:val="1"/>
+      <w:numFmt w:val="bullet"/>
+      <w:lvlText w:val="o"/>
+      <w:lvlJc w:val="left"/>
+      <w:pPr>
+        <w:ind w:left="1440" w:hanging="360"/>
+      </w:pPr>
+      <w:rPr>
+        <w:rFonts w:ascii="Courier New" w:hAnsi="Courier New" w:cs="Courier New" w:hint="default"/>
+      </w:rPr>
+    </w:lvl>
+    <w:lvl w:ilvl="2" w:tplc="08090005" w:tentative="1">
+      <w:start w:val="1"/>
+      <w:numFmt w:val="bullet"/>
+      <w:lvlText w:val=""/>
+      <w:lvlJc w:val="left"/>
+      <w:pPr>
+        <w:ind w:left="2160" w:hanging="360"/>
+      </w:pPr>
+      <w:rPr>
+        <w:rFonts w:ascii="Wingdings" w:hAnsi="Wingdings" w:hint="default"/>
+      </w:rPr>
+    </w:lvl>
+    <w:lvl w:ilvl="3" w:tplc="08090001" w:tentative="1">
+      <w:start w:val="1"/>
+      <w:numFmt w:val="bullet"/>
+      <w:lvlText w:val=""/>
+      <w:lvlJc w:val="left"/>
+      <w:pPr>
+        <w:ind w:left="2880" w:hanging="360"/>
+      </w:pPr>
+      <w:rPr>
+        <w:rFonts w:ascii="Symbol" w:hAnsi="Symbol" w:hint="default"/>
+      </w:rPr>
+    </w:lvl>
+    <w:lvl w:ilvl="4" w:tplc="08090003" w:tentative="1">
+      <w:start w:val="1"/>
+      <w:numFmt w:val="bullet"/>
+      <w:lvlText w:val="o"/>
+      <w:lvlJc w:val="left"/>
+      <w:pPr>
+        <w:ind w:left="3600" w:hanging="360"/>
+      </w:pPr>
+      <w:rPr>
+        <w:rFonts w:ascii="Courier New" w:hAnsi="Courier New" w:cs="Courier New" w:hint="default"/>
+      </w:rPr>
+    </w:lvl>
+    <w:lvl w:ilvl="5" w:tplc="08090005" w:tentative="1">
+      <w:start w:val="1"/>
+      <w:numFmt w:val="bullet"/>
+      <w:lvlText w:val=""/>
+      <w:lvlJc w:val="left"/>
+      <w:pPr>
+        <w:ind w:left="4320" w:hanging="360"/>
+      </w:pPr>
+      <w:rPr>
+        <w:rFonts w:ascii="Wingdings" w:hAnsi="Wingdings" w:hint="default"/>
+      </w:rPr>
+    </w:lvl>
+    <w:lvl w:ilvl="6" w:tplc="08090001" w:tentative="1">
+      <w:start w:val="1"/>
+      <w:numFmt w:val="bullet"/>
+      <w:lvlText w:val=""/>
+      <w:lvlJc w:val="left"/>
+      <w:pPr>
+        <w:ind w:left="5040" w:hanging="360"/>
+      </w:pPr>
+      <w:rPr>
+        <w:rFonts w:ascii="Symbol" w:hAnsi="Symbol" w:hint="default"/>
+      </w:rPr>
+    </w:lvl>
+    <w:lvl w:ilvl="7" w:tplc="08090003" w:tentative="1">
+      <w:start w:val="1"/>
+      <w:numFmt w:val="bullet"/>
+      <w:lvlText w:val="o"/>
+      <w:lvlJc w:val="left"/>
+      <w:pPr>
+        <w:ind w:left="5760" w:hanging="360"/>
+      </w:pPr>
+      <w:rPr>
+        <w:rFonts w:ascii="Courier New" w:hAnsi="Courier New" w:cs="Courier New" w:hint="default"/>
+      </w:rPr>
+    </w:lvl>
+    <w:lvl w:ilvl="8" w:tplc="08090005" w:tentative="1">
+      <w:start w:val="1"/>
+      <w:numFmt w:val="bullet"/>
+      <w:lvlText w:val=""/>
+      <w:lvlJc w:val="left"/>
+      <w:pPr>
+        <w:ind w:left="6480" w:hanging="360"/>
+      </w:pPr>
+      <w:rPr>
+        <w:rFonts w:ascii="Wingdings" w:hAnsi="Wingdings" w:hint="default"/>
+      </w:rPr>
+    </w:lvl>
+  </w:abstractNum>
+  <w:abstractNum w:abstractNumId="12" w15:restartNumberingAfterBreak="0">
     <w:nsid w:val="7686370C"/>
     <w:multiLevelType w:val="multilevel"/>
     <w:tmpl w:val="8AB0EAB2"/>
@@ -2175,7 +2291,7 @@
       </w:pPr>
     </w:lvl>
   </w:abstractNum>
-  <w:abstractNum w:abstractNumId="12" w15:restartNumberingAfterBreak="0">
+  <w:abstractNum w:abstractNumId="13" w15:restartNumberingAfterBreak="0">
     <w:nsid w:val="7C2B54FB"/>
     <w:multiLevelType w:val="hybridMultilevel"/>
     <w:tmpl w:val="C6D46C32"/>
@@ -2289,7 +2405,7 @@
     </w:lvl>
   </w:abstractNum>
   <w:num w:numId="1">
-    <w:abstractNumId w:val="12"/>
+    <w:abstractNumId w:val="13"/>
   </w:num>
   <w:num w:numId="2">
     <w:abstractNumId w:val="3"/>
@@ -2349,10 +2465,13 @@
     <w:abstractNumId w:val="7"/>
   </w:num>
   <w:num w:numId="21">
-    <w:abstractNumId w:val="11"/>
+    <w:abstractNumId w:val="12"/>
   </w:num>
   <w:num w:numId="22">
     <w:abstractNumId w:val="1"/>
+  </w:num>
+  <w:num w:numId="23">
+    <w:abstractNumId w:val="11"/>
   </w:num>
 </w:numbering>
 </file>

</xml_diff>

<commit_message>
Updated README and Developpers File
</commit_message>
<xml_diff>
--- a/Documentation/Developper_File.docx
+++ b/Documentation/Developper_File.docx
@@ -6,22 +6,70 @@
       <w:pPr>
         <w:spacing w:before="120" w:after="0"/>
         <w:contextualSpacing/>
-        <w:rPr>
-          <w:sz w:val="24"/>
-        </w:rPr>
-      </w:pPr>
-      <w:r>
-        <w:rPr>
-          <w:sz w:val="24"/>
-        </w:rPr>
-        <w:t>Updated:  19</w:t>
-      </w:r>
-      <w:r>
-        <w:rPr>
-          <w:sz w:val="24"/>
-        </w:rPr>
-        <w:t xml:space="preserve"> /11/16</w:t>
-      </w:r>
+        <w:jc w:val="both"/>
+        <w:rPr>
+          <w:color w:val="FF0000"/>
+        </w:rPr>
+      </w:pPr>
+      <w:r>
+        <w:rPr>
+          <w:b/>
+          <w:color w:val="FF0000"/>
+        </w:rPr>
+        <w:t>Note</w:t>
+      </w:r>
+      <w:r>
+        <w:rPr>
+          <w:b/>
+          <w:color w:val="FF0000"/>
+        </w:rPr>
+        <w:t>:</w:t>
+      </w:r>
+      <w:r>
+        <w:rPr>
+          <w:color w:val="FF0000"/>
+        </w:rPr>
+        <w:t xml:space="preserve"> Thi</w:t>
+      </w:r>
+      <w:r>
+        <w:rPr>
+          <w:color w:val="FF0000"/>
+        </w:rPr>
+        <w:t xml:space="preserve">s documents aim to be used as a </w:t>
+      </w:r>
+      <w:r>
+        <w:rPr>
+          <w:color w:val="FF0000"/>
+        </w:rPr>
+        <w:t xml:space="preserve">guide to support the development of </w:t>
+      </w:r>
+      <w:r>
+        <w:rPr>
+          <w:color w:val="FF0000"/>
+        </w:rPr>
+        <w:t>lrgext.py</w:t>
+      </w:r>
+      <w:r>
+        <w:rPr>
+          <w:color w:val="FF0000"/>
+        </w:rPr>
+        <w:t xml:space="preserve">, to those intending to modify the script in a future and those looking for </w:t>
+      </w:r>
+      <w:r>
+        <w:rPr>
+          <w:color w:val="FF0000"/>
+        </w:rPr>
+        <w:t xml:space="preserve">a reference of the steps and features to be accomplished during script development in a collaborative environment. </w:t>
+      </w:r>
+    </w:p>
+    <w:p>
+      <w:pPr>
+        <w:spacing w:before="120" w:after="0"/>
+        <w:contextualSpacing/>
+        <w:rPr>
+          <w:sz w:val="24"/>
+        </w:rPr>
+      </w:pPr>
     </w:p>
     <w:p>
       <w:pPr>
@@ -30,17 +78,52 @@
         <w:contextualSpacing/>
       </w:pPr>
       <w:r>
-        <w:t>TO BE DONE</w:t>
-      </w:r>
-    </w:p>
-    <w:p>
-      <w:pPr>
-        <w:pStyle w:val="Heading2"/>
+        <w:t xml:space="preserve">PROGRAM DEVELOPMENT </w:t>
+      </w:r>
+    </w:p>
+    <w:p>
+      <w:pPr>
+        <w:pStyle w:val="Heading3"/>
+        <w:numPr>
+          <w:ilvl w:val="0"/>
+          <w:numId w:val="0"/>
+        </w:numPr>
         <w:spacing w:before="120"/>
+        <w:ind w:left="426"/>
         <w:contextualSpacing/>
-      </w:pPr>
-      <w:r>
-        <w:t xml:space="preserve">Program: </w:t>
+        <w:rPr>
+          <w:color w:val="70AD47" w:themeColor="accent6"/>
+        </w:rPr>
+      </w:pPr>
+      <w:r>
+        <w:rPr>
+          <w:color w:val="70AD47" w:themeColor="accent6"/>
+        </w:rPr>
+        <w:t>/Need still to include all the things we have done that are included in the script</w:t>
+      </w:r>
+      <w:r>
+        <w:rPr>
+          <w:color w:val="70AD47" w:themeColor="accent6"/>
+        </w:rPr>
+        <w:t>. The final doc. Will con</w:t>
+      </w:r>
+      <w:r>
+        <w:rPr>
+          <w:color w:val="70AD47" w:themeColor="accent6"/>
+        </w:rPr>
+        <w:t xml:space="preserve">tain just the things done and </w:t>
+      </w:r>
+      <w:r>
+        <w:rPr>
+          <w:color w:val="70AD47" w:themeColor="accent6"/>
+        </w:rPr>
+        <w:t>some outlook</w:t>
+      </w:r>
+      <w:r>
+        <w:rPr>
+          <w:color w:val="70AD47" w:themeColor="accent6"/>
+        </w:rPr>
+        <w:t>/</w:t>
       </w:r>
     </w:p>
     <w:p>
@@ -55,18 +138,13 @@
         <w:contextualSpacing/>
       </w:pPr>
       <w:r>
-        <w:t xml:space="preserve">Deal with several transcripts:  </w:t>
-      </w:r>
-      <w:proofErr w:type="gramStart"/>
-      <w:r>
-        <w:t>IGP  ---</w:t>
-      </w:r>
-      <w:proofErr w:type="gramEnd"/>
-      <w:r>
-        <w:t xml:space="preserve"> </w:t>
-      </w:r>
-      <w:r>
-        <w:t>Done</w:t>
+        <w:t xml:space="preserve">Initial framework </w:t>
+      </w:r>
+      <w:r>
+        <w:t>and structure</w:t>
+      </w:r>
+      <w:r>
+        <w:t>: IGP, Done</w:t>
       </w:r>
     </w:p>
     <w:p>
@@ -81,71 +159,7 @@
         <w:contextualSpacing/>
       </w:pPr>
       <w:r>
-        <w:t xml:space="preserve">Create bed file: </w:t>
-      </w:r>
-      <w:proofErr w:type="gramStart"/>
-      <w:r>
-        <w:t>IGP</w:t>
-      </w:r>
-      <w:r>
-        <w:t xml:space="preserve">  ---</w:t>
-      </w:r>
-      <w:proofErr w:type="gramEnd"/>
-      <w:r>
-        <w:t xml:space="preserve"> Done</w:t>
-      </w:r>
-    </w:p>
-    <w:p>
-      <w:pPr>
-        <w:pStyle w:val="Heading3"/>
-        <w:numPr>
-          <w:ilvl w:val="2"/>
-          <w:numId w:val="20"/>
-        </w:numPr>
-        <w:spacing w:before="120"/>
-        <w:ind w:left="426" w:hanging="426"/>
-        <w:contextualSpacing/>
-      </w:pPr>
-      <w:r>
-        <w:t>Compare builds: VF</w:t>
-      </w:r>
-      <w:r>
-        <w:t xml:space="preserve"> </w:t>
-      </w:r>
-    </w:p>
-    <w:p>
-      <w:pPr>
-        <w:pStyle w:val="Heading3"/>
-        <w:numPr>
-          <w:ilvl w:val="0"/>
-          <w:numId w:val="23"/>
-        </w:numPr>
-        <w:spacing w:before="120"/>
-        <w:contextualSpacing/>
-      </w:pPr>
-      <w:r>
-        <w:rPr>
-          <w:sz w:val="24"/>
-        </w:rPr>
-        <w:t>Indicate if changes</w:t>
-      </w:r>
-      <w:r>
-        <w:t xml:space="preserve"> in seq. are happening in introns/exons</w:t>
-      </w:r>
-    </w:p>
-    <w:p>
-      <w:pPr>
-        <w:pStyle w:val="Heading3"/>
-        <w:numPr>
-          <w:ilvl w:val="2"/>
-          <w:numId w:val="20"/>
-        </w:numPr>
-        <w:spacing w:before="120"/>
-        <w:ind w:left="426" w:hanging="426"/>
-        <w:contextualSpacing/>
-      </w:pPr>
-      <w:r>
-        <w:t xml:space="preserve">Adding further tests: </w:t>
+        <w:t xml:space="preserve">Features: </w:t>
       </w:r>
     </w:p>
     <w:p>
@@ -153,82 +167,1000 @@
         <w:pStyle w:val="ListParagraph"/>
         <w:numPr>
           <w:ilvl w:val="0"/>
-          <w:numId w:val="22"/>
+          <w:numId w:val="24"/>
+        </w:numPr>
+        <w:spacing w:before="120"/>
+        <w:rPr>
+          <w:rFonts w:cstheme="minorHAnsi"/>
+          <w:sz w:val="24"/>
+          <w:szCs w:val="24"/>
+        </w:rPr>
+      </w:pPr>
+      <w:r>
+        <w:rPr>
+          <w:rFonts w:cstheme="minorHAnsi"/>
+          <w:sz w:val="24"/>
+          <w:szCs w:val="24"/>
+        </w:rPr>
+        <w:t>Testing</w:t>
+      </w:r>
+      <w:r>
+        <w:rPr>
+          <w:rFonts w:cstheme="minorHAnsi"/>
+          <w:sz w:val="24"/>
+          <w:szCs w:val="24"/>
+        </w:rPr>
+        <w:t xml:space="preserve"> /initial suggested tests</w:t>
+      </w:r>
+      <w:proofErr w:type="gramStart"/>
+      <w:r>
+        <w:rPr>
+          <w:rFonts w:cstheme="minorHAnsi"/>
+          <w:sz w:val="24"/>
+          <w:szCs w:val="24"/>
+        </w:rPr>
+        <w:t xml:space="preserve">/ </w:t>
+      </w:r>
+      <w:r>
+        <w:rPr>
+          <w:rFonts w:cstheme="minorHAnsi"/>
+          <w:sz w:val="24"/>
+          <w:szCs w:val="24"/>
+        </w:rPr>
+        <w:t>:</w:t>
+      </w:r>
+      <w:proofErr w:type="gramEnd"/>
+    </w:p>
+    <w:p>
+      <w:pPr>
+        <w:pStyle w:val="ListParagraph"/>
+        <w:numPr>
+          <w:ilvl w:val="1"/>
+          <w:numId w:val="24"/>
         </w:numPr>
         <w:spacing w:before="120" w:after="0"/>
-        <w:ind w:left="851" w:hanging="426"/>
-        <w:rPr>
-          <w:sz w:val="24"/>
-        </w:rPr>
-      </w:pPr>
-      <w:r>
-        <w:rPr>
-          <w:sz w:val="24"/>
-        </w:rPr>
-        <w:t xml:space="preserve">strand test: IGP </w:t>
-      </w:r>
+        <w:rPr>
+          <w:rFonts w:cstheme="minorHAnsi"/>
+          <w:sz w:val="24"/>
+          <w:szCs w:val="24"/>
+        </w:rPr>
+      </w:pPr>
+      <w:r>
+        <w:rPr>
+          <w:rFonts w:cstheme="minorHAnsi"/>
+          <w:sz w:val="24"/>
+          <w:szCs w:val="24"/>
+        </w:rPr>
+        <w:t>LRG file exists and is a readable file: IGP, Done</w:t>
+      </w:r>
+    </w:p>
+    <w:p>
+      <w:pPr>
+        <w:pStyle w:val="ListParagraph"/>
+        <w:numPr>
+          <w:ilvl w:val="1"/>
+          <w:numId w:val="24"/>
+        </w:numPr>
+        <w:spacing w:before="120" w:after="0"/>
+        <w:rPr>
+          <w:rFonts w:cstheme="minorHAnsi"/>
+          <w:sz w:val="24"/>
+          <w:szCs w:val="24"/>
+        </w:rPr>
+      </w:pPr>
+      <w:r>
+        <w:rPr>
+          <w:rFonts w:cstheme="minorHAnsi"/>
+          <w:sz w:val="24"/>
+          <w:szCs w:val="24"/>
+        </w:rPr>
+        <w:t>Check that the xml version format (schema) is right: IGP, Done</w:t>
+      </w:r>
+    </w:p>
+    <w:p>
+      <w:pPr>
+        <w:pStyle w:val="ListParagraph"/>
+        <w:numPr>
+          <w:ilvl w:val="1"/>
+          <w:numId w:val="24"/>
+        </w:numPr>
+        <w:spacing w:before="120" w:after="0"/>
+        <w:rPr>
+          <w:rFonts w:cstheme="minorHAnsi"/>
+          <w:sz w:val="24"/>
+          <w:szCs w:val="24"/>
+        </w:rPr>
+      </w:pPr>
+      <w:r>
+        <w:rPr>
+          <w:rFonts w:cstheme="minorHAnsi"/>
+          <w:sz w:val="24"/>
+          <w:szCs w:val="24"/>
+        </w:rPr>
+        <w:t>S</w:t>
+      </w:r>
+      <w:r>
+        <w:rPr>
+          <w:rFonts w:cstheme="minorHAnsi"/>
+          <w:sz w:val="24"/>
+          <w:szCs w:val="24"/>
+        </w:rPr>
+        <w:t>trand test</w:t>
+      </w:r>
+      <w:r>
+        <w:rPr>
+          <w:rFonts w:cstheme="minorHAnsi"/>
+          <w:sz w:val="24"/>
+          <w:szCs w:val="24"/>
+        </w:rPr>
+        <w:t>, check direction of strand</w:t>
+      </w:r>
+      <w:r>
+        <w:rPr>
+          <w:rFonts w:cstheme="minorHAnsi"/>
+          <w:sz w:val="24"/>
+          <w:szCs w:val="24"/>
+        </w:rPr>
+        <w:t>: IGP, IP</w:t>
+      </w:r>
+    </w:p>
+    <w:p>
+      <w:pPr>
+        <w:pStyle w:val="ListParagraph"/>
+        <w:numPr>
+          <w:ilvl w:val="1"/>
+          <w:numId w:val="24"/>
+        </w:numPr>
+        <w:spacing w:before="120" w:after="0"/>
+        <w:rPr>
+          <w:rFonts w:cstheme="minorHAnsi"/>
+          <w:sz w:val="24"/>
+          <w:szCs w:val="24"/>
+        </w:rPr>
+      </w:pPr>
+      <w:r>
+        <w:rPr>
+          <w:rFonts w:cstheme="minorHAnsi"/>
+          <w:sz w:val="24"/>
+          <w:szCs w:val="24"/>
+        </w:rPr>
+        <w:t>C</w:t>
+      </w:r>
+      <w:r>
+        <w:rPr>
+          <w:rFonts w:cstheme="minorHAnsi"/>
+          <w:sz w:val="24"/>
+          <w:szCs w:val="24"/>
+        </w:rPr>
+        <w:t>heck if the given gene has an allocated LRG ID: VF</w:t>
+      </w:r>
+    </w:p>
+    <w:p>
+      <w:pPr>
+        <w:pStyle w:val="ListParagraph"/>
+        <w:numPr>
+          <w:ilvl w:val="1"/>
+          <w:numId w:val="24"/>
+        </w:numPr>
+        <w:spacing w:before="120" w:after="0"/>
+        <w:rPr>
+          <w:rFonts w:cstheme="minorHAnsi"/>
+          <w:sz w:val="24"/>
+          <w:szCs w:val="24"/>
+        </w:rPr>
+      </w:pPr>
+      <w:r>
+        <w:rPr>
+          <w:rFonts w:cstheme="minorHAnsi"/>
+          <w:sz w:val="24"/>
+          <w:szCs w:val="24"/>
+        </w:rPr>
+        <w:t>B</w:t>
+      </w:r>
+      <w:r>
+        <w:rPr>
+          <w:rFonts w:cstheme="minorHAnsi"/>
+          <w:sz w:val="24"/>
+          <w:szCs w:val="24"/>
+        </w:rPr>
+        <w:t xml:space="preserve">uild test: </w:t>
+      </w:r>
+      <w:r>
+        <w:rPr>
+          <w:rFonts w:cstheme="minorHAnsi"/>
+          <w:sz w:val="24"/>
+          <w:szCs w:val="24"/>
+        </w:rPr>
+        <w:t>VF, IP</w:t>
+      </w:r>
+    </w:p>
+    <w:p>
+      <w:pPr>
+        <w:pStyle w:val="ListParagraph"/>
+        <w:numPr>
+          <w:ilvl w:val="2"/>
+          <w:numId w:val="24"/>
+        </w:numPr>
+        <w:spacing w:before="120" w:after="0"/>
+        <w:rPr>
+          <w:rFonts w:cstheme="minorHAnsi"/>
+          <w:sz w:val="24"/>
+          <w:szCs w:val="24"/>
+        </w:rPr>
+      </w:pPr>
+      <w:proofErr w:type="spellStart"/>
+      <w:r>
+        <w:rPr>
+          <w:rFonts w:cstheme="minorHAnsi"/>
+          <w:sz w:val="24"/>
+          <w:szCs w:val="24"/>
+        </w:rPr>
+        <w:t>Build_number</w:t>
+      </w:r>
+      <w:proofErr w:type="spellEnd"/>
+      <w:r>
+        <w:rPr>
+          <w:rFonts w:cstheme="minorHAnsi"/>
+          <w:sz w:val="24"/>
+          <w:szCs w:val="24"/>
+        </w:rPr>
+        <w:t>: check the number of build provided. If more than one, ch</w:t>
+      </w:r>
+      <w:r>
+        <w:rPr>
+          <w:rFonts w:cstheme="minorHAnsi"/>
+          <w:sz w:val="24"/>
+          <w:szCs w:val="24"/>
+        </w:rPr>
+        <w:t>eck that coordinates are diff.</w:t>
+      </w:r>
+    </w:p>
+    <w:p>
+      <w:pPr>
+        <w:pStyle w:val="ListParagraph"/>
+        <w:numPr>
+          <w:ilvl w:val="2"/>
+          <w:numId w:val="24"/>
+        </w:numPr>
+        <w:spacing w:before="120"/>
+        <w:rPr>
+          <w:rFonts w:cstheme="minorHAnsi"/>
+          <w:sz w:val="24"/>
+          <w:szCs w:val="24"/>
+        </w:rPr>
+      </w:pPr>
+      <w:proofErr w:type="spellStart"/>
+      <w:r>
+        <w:rPr>
+          <w:rFonts w:cstheme="minorHAnsi"/>
+          <w:sz w:val="24"/>
+          <w:szCs w:val="24"/>
+        </w:rPr>
+        <w:t>Build_coor</w:t>
+      </w:r>
+      <w:proofErr w:type="spellEnd"/>
+      <w:r>
+        <w:rPr>
+          <w:rFonts w:cstheme="minorHAnsi"/>
+          <w:sz w:val="24"/>
+          <w:szCs w:val="24"/>
+        </w:rPr>
+        <w:t xml:space="preserve">: </w:t>
+      </w:r>
+      <w:r>
+        <w:rPr>
+          <w:rFonts w:cstheme="minorHAnsi"/>
+          <w:sz w:val="24"/>
+          <w:szCs w:val="24"/>
+        </w:rPr>
+        <w:t>check that the start and end of the coordinate for each build are different</w:t>
+      </w:r>
+      <w:r>
+        <w:rPr>
+          <w:rFonts w:cstheme="minorHAnsi"/>
+          <w:sz w:val="24"/>
+          <w:szCs w:val="24"/>
+        </w:rPr>
+        <w:t>.</w:t>
+      </w:r>
+    </w:p>
+    <w:p>
+      <w:pPr>
+        <w:pStyle w:val="ListParagraph"/>
+        <w:spacing w:before="120"/>
+        <w:ind w:left="1364"/>
+        <w:rPr>
+          <w:rFonts w:cstheme="minorHAnsi"/>
+          <w:sz w:val="24"/>
+          <w:szCs w:val="24"/>
+        </w:rPr>
+      </w:pPr>
+      <w:r>
+        <w:rPr>
+          <w:rFonts w:cstheme="minorHAnsi"/>
+          <w:sz w:val="24"/>
+          <w:szCs w:val="24"/>
+        </w:rPr>
+        <w:t>/other tests proposed/</w:t>
+      </w:r>
+    </w:p>
+    <w:p>
+      <w:pPr>
+        <w:pStyle w:val="ListParagraph"/>
+        <w:numPr>
+          <w:ilvl w:val="1"/>
+          <w:numId w:val="24"/>
+        </w:numPr>
+        <w:spacing w:before="120"/>
+        <w:rPr>
+          <w:rFonts w:cstheme="minorHAnsi"/>
+          <w:sz w:val="24"/>
+          <w:szCs w:val="24"/>
+        </w:rPr>
+      </w:pPr>
+      <w:r>
+        <w:rPr>
+          <w:rFonts w:cstheme="minorHAnsi"/>
+          <w:sz w:val="24"/>
+          <w:szCs w:val="24"/>
+        </w:rPr>
+        <w:tab/>
+      </w:r>
+      <w:proofErr w:type="spellStart"/>
+      <w:r>
+        <w:rPr>
+          <w:rFonts w:cstheme="minorHAnsi"/>
+          <w:sz w:val="24"/>
+          <w:szCs w:val="24"/>
+        </w:rPr>
+        <w:t>Data_consistency</w:t>
+      </w:r>
+      <w:proofErr w:type="spellEnd"/>
+      <w:r>
+        <w:rPr>
+          <w:rFonts w:cstheme="minorHAnsi"/>
+          <w:sz w:val="24"/>
+          <w:szCs w:val="24"/>
+        </w:rPr>
+        <w:t>: check that coo</w:t>
+      </w:r>
+      <w:r>
+        <w:rPr>
+          <w:rFonts w:cstheme="minorHAnsi"/>
+          <w:sz w:val="24"/>
+          <w:szCs w:val="24"/>
+        </w:rPr>
+        <w:t>rdinates extracted are numbers: IGP/VF?</w:t>
+      </w:r>
+    </w:p>
+    <w:p>
+      <w:pPr>
+        <w:pStyle w:val="ListParagraph"/>
+        <w:numPr>
+          <w:ilvl w:val="1"/>
+          <w:numId w:val="24"/>
+        </w:numPr>
+        <w:spacing w:before="120"/>
+        <w:rPr>
+          <w:rFonts w:cstheme="minorHAnsi"/>
+          <w:sz w:val="24"/>
+          <w:szCs w:val="24"/>
+        </w:rPr>
+      </w:pPr>
+      <w:r>
+        <w:rPr>
+          <w:rFonts w:cstheme="minorHAnsi"/>
+          <w:sz w:val="24"/>
+          <w:szCs w:val="24"/>
+        </w:rPr>
+        <w:tab/>
+      </w:r>
+      <w:proofErr w:type="spellStart"/>
+      <w:r>
+        <w:rPr>
+          <w:rFonts w:cstheme="minorHAnsi"/>
+          <w:sz w:val="24"/>
+          <w:szCs w:val="24"/>
+        </w:rPr>
+        <w:t>Exon_coor</w:t>
+      </w:r>
+      <w:proofErr w:type="spellEnd"/>
+      <w:r>
+        <w:rPr>
+          <w:rFonts w:cstheme="minorHAnsi"/>
+          <w:sz w:val="24"/>
+          <w:szCs w:val="24"/>
+        </w:rPr>
+        <w:t>: c</w:t>
+      </w:r>
+      <w:r>
+        <w:rPr>
+          <w:rFonts w:cstheme="minorHAnsi"/>
+          <w:sz w:val="24"/>
+          <w:szCs w:val="24"/>
+        </w:rPr>
+        <w:t>heck that exons do not overlap: IGP/VF?</w:t>
+      </w:r>
+    </w:p>
+    <w:p>
+      <w:pPr>
+        <w:pStyle w:val="ListParagraph"/>
+        <w:numPr>
+          <w:ilvl w:val="1"/>
+          <w:numId w:val="24"/>
+        </w:numPr>
+        <w:spacing w:before="120"/>
+        <w:rPr>
+          <w:rFonts w:cstheme="minorHAnsi"/>
+          <w:sz w:val="24"/>
+          <w:szCs w:val="24"/>
+        </w:rPr>
+      </w:pPr>
+      <w:r>
+        <w:rPr>
+          <w:rFonts w:cstheme="minorHAnsi"/>
+          <w:sz w:val="24"/>
+          <w:szCs w:val="24"/>
+        </w:rPr>
+        <w:tab/>
+      </w:r>
+      <w:proofErr w:type="spellStart"/>
+      <w:r>
+        <w:rPr>
+          <w:rFonts w:cstheme="minorHAnsi"/>
+          <w:sz w:val="24"/>
+          <w:szCs w:val="24"/>
+        </w:rPr>
+        <w:t>Exon_number</w:t>
+      </w:r>
+      <w:proofErr w:type="spellEnd"/>
+      <w:r>
+        <w:rPr>
+          <w:rFonts w:cstheme="minorHAnsi"/>
+          <w:sz w:val="24"/>
+          <w:szCs w:val="24"/>
+        </w:rPr>
+        <w:t>: check that we get the ri</w:t>
+      </w:r>
+      <w:r>
+        <w:rPr>
+          <w:rFonts w:cstheme="minorHAnsi"/>
+          <w:sz w:val="24"/>
+          <w:szCs w:val="24"/>
+        </w:rPr>
+        <w:t>ght number of exons: IGP /VF?</w:t>
+      </w:r>
+    </w:p>
+    <w:p>
+      <w:pPr>
+        <w:pStyle w:val="ListParagraph"/>
+        <w:numPr>
+          <w:ilvl w:val="1"/>
+          <w:numId w:val="24"/>
+        </w:numPr>
+        <w:spacing w:before="120"/>
+        <w:rPr>
+          <w:rFonts w:cstheme="minorHAnsi"/>
+          <w:sz w:val="24"/>
+          <w:szCs w:val="24"/>
+        </w:rPr>
+      </w:pPr>
+      <w:r>
+        <w:rPr>
+          <w:rFonts w:cstheme="minorHAnsi"/>
+          <w:sz w:val="24"/>
+          <w:szCs w:val="24"/>
+        </w:rPr>
+        <w:tab/>
+      </w:r>
+      <w:proofErr w:type="spellStart"/>
+      <w:r>
+        <w:rPr>
+          <w:rFonts w:cstheme="minorHAnsi"/>
+          <w:sz w:val="24"/>
+          <w:szCs w:val="24"/>
+        </w:rPr>
+        <w:t>Data_consistency</w:t>
+      </w:r>
+      <w:proofErr w:type="spellEnd"/>
+      <w:r>
+        <w:rPr>
+          <w:rFonts w:cstheme="minorHAnsi"/>
+          <w:sz w:val="24"/>
+          <w:szCs w:val="24"/>
+        </w:rPr>
+        <w:t>: check that coor</w:t>
+      </w:r>
+      <w:r>
+        <w:rPr>
+          <w:rFonts w:cstheme="minorHAnsi"/>
+          <w:sz w:val="24"/>
+          <w:szCs w:val="24"/>
+        </w:rPr>
+        <w:t>dinates extracted are numbers: I</w:t>
+      </w:r>
+      <w:r>
+        <w:rPr>
+          <w:rFonts w:cstheme="minorHAnsi"/>
+          <w:sz w:val="24"/>
+          <w:szCs w:val="24"/>
+        </w:rPr>
+        <w:t xml:space="preserve">GP </w:t>
+      </w:r>
+      <w:r>
+        <w:rPr>
+          <w:rFonts w:cstheme="minorHAnsi"/>
+          <w:sz w:val="24"/>
+          <w:szCs w:val="24"/>
+        </w:rPr>
+        <w:t>/VF?</w:t>
+      </w:r>
+    </w:p>
+    <w:p>
+      <w:pPr>
+        <w:pStyle w:val="ListParagraph"/>
+        <w:spacing w:before="120"/>
+        <w:ind w:left="644"/>
+        <w:rPr>
+          <w:rFonts w:cstheme="minorHAnsi"/>
+          <w:sz w:val="24"/>
+          <w:szCs w:val="24"/>
+        </w:rPr>
+      </w:pPr>
     </w:p>
     <w:p>
       <w:pPr>
         <w:pStyle w:val="ListParagraph"/>
         <w:numPr>
           <w:ilvl w:val="0"/>
-          <w:numId w:val="22"/>
+          <w:numId w:val="24"/>
         </w:numPr>
+        <w:spacing w:before="120"/>
+        <w:rPr>
+          <w:rFonts w:cstheme="minorHAnsi"/>
+          <w:sz w:val="24"/>
+          <w:szCs w:val="24"/>
+        </w:rPr>
+      </w:pPr>
+      <w:r>
+        <w:rPr>
+          <w:rFonts w:cstheme="minorHAnsi"/>
+          <w:sz w:val="24"/>
+          <w:szCs w:val="24"/>
+        </w:rPr>
+        <w:t>Usage:</w:t>
+      </w:r>
+    </w:p>
+    <w:p>
+      <w:pPr>
+        <w:pStyle w:val="ListParagraph"/>
+        <w:numPr>
+          <w:ilvl w:val="1"/>
+          <w:numId w:val="24"/>
+        </w:numPr>
+        <w:spacing w:before="120"/>
+        <w:rPr>
+          <w:rFonts w:cstheme="minorHAnsi"/>
+          <w:sz w:val="24"/>
+          <w:szCs w:val="24"/>
+        </w:rPr>
+      </w:pPr>
+      <w:r>
+        <w:rPr>
+          <w:rFonts w:cstheme="minorHAnsi"/>
+          <w:sz w:val="24"/>
+          <w:szCs w:val="24"/>
+        </w:rPr>
+        <w:t>Extraction of input and outputs from different folders: IGP, Done</w:t>
+      </w:r>
+      <w:r>
+        <w:rPr>
+          <w:rFonts w:cstheme="minorHAnsi"/>
+          <w:sz w:val="24"/>
+          <w:szCs w:val="24"/>
+        </w:rPr>
+        <w:t xml:space="preserve"> </w:t>
+      </w:r>
+    </w:p>
+    <w:p>
+      <w:pPr>
+        <w:pStyle w:val="ListParagraph"/>
+        <w:numPr>
+          <w:ilvl w:val="1"/>
+          <w:numId w:val="24"/>
+        </w:numPr>
+        <w:tabs>
+          <w:tab w:val="left" w:pos="8505"/>
+        </w:tabs>
         <w:spacing w:before="120" w:after="0"/>
-        <w:ind w:left="851" w:hanging="426"/>
-        <w:rPr>
-          <w:sz w:val="24"/>
-        </w:rPr>
-      </w:pPr>
-      <w:r>
-        <w:rPr>
-          <w:sz w:val="24"/>
-        </w:rPr>
-        <w:t>xml format: VF</w:t>
-      </w:r>
+        <w:rPr>
+          <w:rFonts w:cstheme="minorHAnsi"/>
+          <w:sz w:val="24"/>
+          <w:szCs w:val="24"/>
+        </w:rPr>
+      </w:pPr>
+      <w:r>
+        <w:rPr>
+          <w:rFonts w:cstheme="minorHAnsi"/>
+          <w:sz w:val="24"/>
+          <w:szCs w:val="24"/>
+        </w:rPr>
+        <w:t>Input LRG file from command line: IGP</w:t>
+      </w:r>
+      <w:r>
+        <w:rPr>
+          <w:rFonts w:cstheme="minorHAnsi"/>
+          <w:sz w:val="24"/>
+          <w:szCs w:val="24"/>
+        </w:rPr>
+        <w:t>, IP</w:t>
+      </w:r>
+    </w:p>
+    <w:p>
+      <w:pPr>
+        <w:pStyle w:val="ListParagraph"/>
+        <w:spacing w:before="120"/>
+        <w:ind w:left="644"/>
+        <w:rPr>
+          <w:rFonts w:cstheme="minorHAnsi"/>
+          <w:sz w:val="24"/>
+          <w:szCs w:val="24"/>
+        </w:rPr>
+      </w:pPr>
     </w:p>
     <w:p>
       <w:pPr>
         <w:pStyle w:val="ListParagraph"/>
         <w:numPr>
           <w:ilvl w:val="0"/>
-          <w:numId w:val="22"/>
+          <w:numId w:val="24"/>
         </w:numPr>
-        <w:spacing w:before="120" w:after="0"/>
-        <w:ind w:left="851" w:hanging="426"/>
-        <w:rPr>
-          <w:sz w:val="24"/>
-        </w:rPr>
-      </w:pPr>
-      <w:r>
-        <w:rPr>
-          <w:sz w:val="24"/>
-        </w:rPr>
-        <w:t>build test: VF</w:t>
-      </w:r>
+        <w:spacing w:before="120"/>
+        <w:rPr>
+          <w:rFonts w:cstheme="minorHAnsi"/>
+          <w:sz w:val="24"/>
+          <w:szCs w:val="24"/>
+        </w:rPr>
+      </w:pPr>
+      <w:r>
+        <w:rPr>
+          <w:rFonts w:cstheme="minorHAnsi"/>
+          <w:sz w:val="24"/>
+          <w:szCs w:val="24"/>
+        </w:rPr>
+        <w:t>Parsing:</w:t>
+      </w:r>
+      <w:r>
+        <w:rPr>
+          <w:rFonts w:cstheme="minorHAnsi"/>
+          <w:sz w:val="24"/>
+          <w:szCs w:val="24"/>
+        </w:rPr>
+        <w:tab/>
+      </w:r>
+    </w:p>
+    <w:p>
+      <w:pPr>
+        <w:pStyle w:val="ListParagraph"/>
+        <w:numPr>
+          <w:ilvl w:val="1"/>
+          <w:numId w:val="24"/>
+        </w:numPr>
+        <w:spacing w:before="120"/>
+        <w:rPr>
+          <w:rFonts w:cstheme="minorHAnsi"/>
+          <w:sz w:val="24"/>
+          <w:szCs w:val="24"/>
+        </w:rPr>
+      </w:pPr>
+      <w:r>
+        <w:rPr>
+          <w:rFonts w:cstheme="minorHAnsi"/>
+          <w:sz w:val="24"/>
+          <w:szCs w:val="24"/>
+        </w:rPr>
+        <w:t>Extract</w:t>
+      </w:r>
+    </w:p>
+    <w:p>
+      <w:pPr>
+        <w:pStyle w:val="ListParagraph"/>
+        <w:numPr>
+          <w:ilvl w:val="1"/>
+          <w:numId w:val="24"/>
+        </w:numPr>
+        <w:spacing w:before="120"/>
+        <w:rPr>
+          <w:rFonts w:cstheme="minorHAnsi"/>
+          <w:sz w:val="24"/>
+          <w:szCs w:val="24"/>
+        </w:rPr>
+      </w:pPr>
+      <w:r>
+        <w:rPr>
+          <w:rFonts w:cstheme="minorHAnsi"/>
+          <w:sz w:val="24"/>
+          <w:szCs w:val="24"/>
+        </w:rPr>
+        <w:t>Extracting, exon, transcript and protein coordinates per exon: IGP, done</w:t>
+      </w:r>
+    </w:p>
+    <w:p>
+      <w:pPr>
+        <w:pStyle w:val="ListParagraph"/>
+        <w:numPr>
+          <w:ilvl w:val="1"/>
+          <w:numId w:val="24"/>
+        </w:numPr>
+        <w:spacing w:before="120"/>
+        <w:rPr>
+          <w:rFonts w:cstheme="minorHAnsi"/>
+          <w:sz w:val="24"/>
+          <w:szCs w:val="24"/>
+        </w:rPr>
+      </w:pPr>
+      <w:r>
+        <w:rPr>
+          <w:rFonts w:cstheme="minorHAnsi"/>
+          <w:sz w:val="24"/>
+          <w:szCs w:val="24"/>
+        </w:rPr>
+        <w:t>Extract</w:t>
+      </w:r>
+      <w:r>
+        <w:rPr>
+          <w:rFonts w:cstheme="minorHAnsi"/>
+          <w:sz w:val="24"/>
+          <w:szCs w:val="24"/>
+        </w:rPr>
+        <w:t xml:space="preserve"> gene name: VF, Done</w:t>
+      </w:r>
+    </w:p>
+    <w:p>
+      <w:pPr>
+        <w:pStyle w:val="ListParagraph"/>
+        <w:numPr>
+          <w:ilvl w:val="1"/>
+          <w:numId w:val="24"/>
+        </w:numPr>
+        <w:spacing w:before="120"/>
+        <w:rPr>
+          <w:rFonts w:cstheme="minorHAnsi"/>
+          <w:sz w:val="24"/>
+          <w:szCs w:val="24"/>
+        </w:rPr>
+      </w:pPr>
+      <w:r>
+        <w:rPr>
+          <w:rFonts w:cstheme="minorHAnsi"/>
+          <w:sz w:val="24"/>
+          <w:szCs w:val="24"/>
+        </w:rPr>
+        <w:t>Compare builds: VF, IP</w:t>
+      </w:r>
+    </w:p>
+    <w:p>
+      <w:pPr>
+        <w:pStyle w:val="ListParagraph"/>
+        <w:numPr>
+          <w:ilvl w:val="1"/>
+          <w:numId w:val="24"/>
+        </w:numPr>
+        <w:spacing w:before="120"/>
+        <w:rPr>
+          <w:rFonts w:cstheme="minorHAnsi"/>
+          <w:sz w:val="24"/>
+          <w:szCs w:val="24"/>
+        </w:rPr>
+      </w:pPr>
+      <w:r>
+        <w:rPr>
+          <w:rFonts w:cstheme="minorHAnsi"/>
+          <w:sz w:val="24"/>
+          <w:szCs w:val="24"/>
+        </w:rPr>
+        <w:t>Identify if variant changes between build</w:t>
+      </w:r>
+      <w:r>
+        <w:rPr>
+          <w:rFonts w:cstheme="minorHAnsi"/>
+          <w:sz w:val="24"/>
+          <w:szCs w:val="24"/>
+        </w:rPr>
+        <w:t>s occur in introns or exons: VF,</w:t>
+      </w:r>
+      <w:r>
+        <w:rPr>
+          <w:rFonts w:cstheme="minorHAnsi"/>
+          <w:sz w:val="24"/>
+          <w:szCs w:val="24"/>
+        </w:rPr>
+        <w:t xml:space="preserve"> IP</w:t>
+      </w:r>
+    </w:p>
+    <w:p>
+      <w:pPr>
+        <w:pStyle w:val="ListParagraph"/>
+        <w:spacing w:before="120"/>
+        <w:ind w:left="644"/>
+        <w:rPr>
+          <w:rFonts w:cstheme="minorHAnsi"/>
+          <w:sz w:val="24"/>
+          <w:szCs w:val="24"/>
+        </w:rPr>
+      </w:pPr>
     </w:p>
     <w:p>
       <w:pPr>
         <w:pStyle w:val="ListParagraph"/>
         <w:numPr>
           <w:ilvl w:val="0"/>
-          <w:numId w:val="22"/>
+          <w:numId w:val="24"/>
         </w:numPr>
-        <w:spacing w:before="120" w:after="0"/>
-        <w:ind w:left="851" w:hanging="426"/>
-        <w:rPr>
-          <w:sz w:val="24"/>
-        </w:rPr>
-      </w:pPr>
-      <w:r>
-        <w:rPr>
-          <w:sz w:val="24"/>
-        </w:rPr>
-        <w:t>main test: IGP</w:t>
-      </w:r>
-      <w:bookmarkStart w:id="0" w:name="_GoBack"/>
-      <w:bookmarkEnd w:id="0"/>
+        <w:spacing w:before="120"/>
+        <w:rPr>
+          <w:rFonts w:cstheme="minorHAnsi"/>
+          <w:sz w:val="24"/>
+          <w:szCs w:val="24"/>
+        </w:rPr>
+      </w:pPr>
+      <w:r>
+        <w:rPr>
+          <w:rFonts w:cstheme="minorHAnsi"/>
+          <w:sz w:val="24"/>
+          <w:szCs w:val="24"/>
+        </w:rPr>
+        <w:t>File production:</w:t>
+      </w:r>
+    </w:p>
+    <w:p>
+      <w:pPr>
+        <w:pStyle w:val="ListParagraph"/>
+        <w:numPr>
+          <w:ilvl w:val="1"/>
+          <w:numId w:val="24"/>
+        </w:numPr>
+        <w:spacing w:before="120"/>
+        <w:rPr>
+          <w:rFonts w:cstheme="minorHAnsi"/>
+          <w:sz w:val="24"/>
+          <w:szCs w:val="24"/>
+        </w:rPr>
+      </w:pPr>
+      <w:r>
+        <w:rPr>
+          <w:rFonts w:cstheme="minorHAnsi"/>
+          <w:sz w:val="24"/>
+          <w:szCs w:val="24"/>
+        </w:rPr>
+        <w:t>Create tab separated file: IGP, Done</w:t>
+      </w:r>
+    </w:p>
+    <w:p>
+      <w:pPr>
+        <w:pStyle w:val="ListParagraph"/>
+        <w:numPr>
+          <w:ilvl w:val="1"/>
+          <w:numId w:val="24"/>
+        </w:numPr>
+        <w:spacing w:before="120"/>
+        <w:rPr>
+          <w:rFonts w:cstheme="minorHAnsi"/>
+          <w:sz w:val="24"/>
+          <w:szCs w:val="24"/>
+        </w:rPr>
+      </w:pPr>
+      <w:r>
+        <w:rPr>
+          <w:rFonts w:cstheme="minorHAnsi"/>
+          <w:sz w:val="24"/>
+          <w:szCs w:val="24"/>
+        </w:rPr>
+        <w:t xml:space="preserve">Create </w:t>
+      </w:r>
+      <w:proofErr w:type="spellStart"/>
+      <w:r>
+        <w:rPr>
+          <w:rFonts w:cstheme="minorHAnsi"/>
+          <w:sz w:val="24"/>
+          <w:szCs w:val="24"/>
+        </w:rPr>
+        <w:t>cvs</w:t>
+      </w:r>
+      <w:proofErr w:type="spellEnd"/>
+      <w:r>
+        <w:rPr>
+          <w:rFonts w:cstheme="minorHAnsi"/>
+          <w:sz w:val="24"/>
+          <w:szCs w:val="24"/>
+        </w:rPr>
+        <w:t xml:space="preserve"> file: IGP, Done</w:t>
+      </w:r>
+    </w:p>
+    <w:p>
+      <w:pPr>
+        <w:pStyle w:val="ListParagraph"/>
+        <w:numPr>
+          <w:ilvl w:val="1"/>
+          <w:numId w:val="24"/>
+        </w:numPr>
+        <w:spacing w:before="120"/>
+        <w:rPr>
+          <w:rFonts w:cstheme="minorHAnsi"/>
+          <w:sz w:val="24"/>
+          <w:szCs w:val="24"/>
+        </w:rPr>
+      </w:pPr>
+      <w:r>
+        <w:rPr>
+          <w:rFonts w:cstheme="minorHAnsi"/>
+          <w:sz w:val="24"/>
+          <w:szCs w:val="24"/>
+        </w:rPr>
+        <w:t>Create bed file: IGP, Done</w:t>
+      </w:r>
+    </w:p>
+    <w:p>
+      <w:pPr>
+        <w:pStyle w:val="ListParagraph"/>
+        <w:numPr>
+          <w:ilvl w:val="1"/>
+          <w:numId w:val="24"/>
+        </w:numPr>
+        <w:spacing w:before="120"/>
+        <w:rPr>
+          <w:rFonts w:cstheme="minorHAnsi"/>
+          <w:sz w:val="24"/>
+          <w:szCs w:val="24"/>
+        </w:rPr>
+      </w:pPr>
+      <w:r>
+        <w:rPr>
+          <w:rFonts w:cstheme="minorHAnsi"/>
+          <w:sz w:val="24"/>
+          <w:szCs w:val="24"/>
+        </w:rPr>
+        <w:t>Create build mapper</w:t>
+      </w:r>
+      <w:r>
+        <w:rPr>
+          <w:rFonts w:cstheme="minorHAnsi"/>
+          <w:sz w:val="24"/>
+          <w:szCs w:val="24"/>
+        </w:rPr>
+        <w:t xml:space="preserve"> file</w:t>
+      </w:r>
+      <w:r>
+        <w:rPr>
+          <w:rFonts w:cstheme="minorHAnsi"/>
+          <w:sz w:val="24"/>
+          <w:szCs w:val="24"/>
+        </w:rPr>
+        <w:t>: VF, IP</w:t>
+      </w:r>
+    </w:p>
+    <w:p>
+      <w:pPr>
+        <w:spacing w:before="120"/>
+        <w:ind w:left="1004"/>
+        <w:rPr>
+          <w:rFonts w:cstheme="minorHAnsi"/>
+          <w:sz w:val="24"/>
+          <w:szCs w:val="24"/>
+        </w:rPr>
+      </w:pPr>
+    </w:p>
+    <w:p>
+      <w:pPr>
+        <w:pStyle w:val="ListParagraph"/>
+        <w:spacing w:before="120"/>
+        <w:ind w:left="432"/>
+        <w:rPr>
+          <w:rFonts w:cstheme="minorHAnsi"/>
+          <w:sz w:val="24"/>
+          <w:szCs w:val="24"/>
+        </w:rPr>
+      </w:pPr>
     </w:p>
     <w:p>
       <w:pPr>
@@ -240,12 +1172,35 @@
         <w:spacing w:before="120"/>
         <w:ind w:left="426" w:hanging="426"/>
         <w:contextualSpacing/>
-      </w:pPr>
-      <w:r>
+        <w:rPr>
+          <w:rFonts w:asciiTheme="minorHAnsi" w:hAnsiTheme="minorHAnsi" w:cstheme="minorHAnsi"/>
+          <w:sz w:val="24"/>
+          <w:szCs w:val="24"/>
+        </w:rPr>
+      </w:pPr>
+      <w:r>
+        <w:rPr>
+          <w:rFonts w:asciiTheme="minorHAnsi" w:hAnsiTheme="minorHAnsi" w:cstheme="minorHAnsi"/>
+          <w:sz w:val="24"/>
+          <w:szCs w:val="24"/>
+        </w:rPr>
         <w:t>Disclaimer: IGP</w:t>
       </w:r>
       <w:r>
-        <w:t xml:space="preserve"> -- Done</w:t>
+        <w:rPr>
+          <w:rFonts w:asciiTheme="minorHAnsi" w:hAnsiTheme="minorHAnsi" w:cstheme="minorHAnsi"/>
+          <w:sz w:val="24"/>
+          <w:szCs w:val="24"/>
+        </w:rPr>
+        <w:t xml:space="preserve">, </w:t>
+      </w:r>
+      <w:r>
+        <w:rPr>
+          <w:rFonts w:asciiTheme="minorHAnsi" w:hAnsiTheme="minorHAnsi" w:cstheme="minorHAnsi"/>
+          <w:sz w:val="24"/>
+          <w:szCs w:val="24"/>
+        </w:rPr>
+        <w:t>Done</w:t>
       </w:r>
     </w:p>
     <w:p>
@@ -258,12 +1213,19 @@
         <w:spacing w:before="120"/>
         <w:ind w:left="426" w:hanging="426"/>
         <w:contextualSpacing/>
-      </w:pPr>
-      <w:r>
-        <w:t>Organisation of input and outputs into folders</w:t>
-      </w:r>
-      <w:r>
-        <w:t>: IGP – Done</w:t>
+        <w:rPr>
+          <w:rFonts w:asciiTheme="minorHAnsi" w:hAnsiTheme="minorHAnsi" w:cstheme="minorHAnsi"/>
+          <w:sz w:val="24"/>
+          <w:szCs w:val="24"/>
+        </w:rPr>
+      </w:pPr>
+      <w:r>
+        <w:rPr>
+          <w:rFonts w:asciiTheme="minorHAnsi" w:hAnsiTheme="minorHAnsi" w:cstheme="minorHAnsi"/>
+          <w:sz w:val="24"/>
+          <w:szCs w:val="24"/>
+        </w:rPr>
+        <w:t>Dealing with issues and bugs</w:t>
       </w:r>
     </w:p>
     <w:p>
@@ -271,51 +1233,165 @@
         <w:pStyle w:val="ListParagraph"/>
         <w:numPr>
           <w:ilvl w:val="0"/>
-          <w:numId w:val="21"/>
+          <w:numId w:val="29"/>
         </w:numPr>
         <w:tabs>
           <w:tab w:val="left" w:pos="8505"/>
         </w:tabs>
-        <w:ind w:left="426" w:hanging="426"/>
-      </w:pPr>
-      <w:r>
-        <w:t>Input LRG file from command line</w:t>
-      </w:r>
-      <w:r>
-        <w:t>: IGP</w:t>
-      </w:r>
+        <w:spacing w:before="120" w:after="0"/>
+        <w:rPr>
+          <w:rFonts w:cstheme="minorHAnsi"/>
+          <w:sz w:val="24"/>
+          <w:szCs w:val="24"/>
+        </w:rPr>
+      </w:pPr>
+      <w:r>
+        <w:rPr>
+          <w:rFonts w:cstheme="minorHAnsi"/>
+          <w:sz w:val="24"/>
+          <w:szCs w:val="24"/>
+        </w:rPr>
+        <w:t xml:space="preserve">Issue with LRG without protein coordinates in the first exon (e.g. </w:t>
+      </w:r>
+      <w:r>
+        <w:rPr>
+          <w:rFonts w:cstheme="minorHAnsi"/>
+          <w:sz w:val="24"/>
+          <w:szCs w:val="24"/>
+        </w:rPr>
+        <w:t>LRG_62 and LRG_292</w:t>
+      </w:r>
+      <w:r>
+        <w:rPr>
+          <w:rFonts w:cstheme="minorHAnsi"/>
+          <w:sz w:val="24"/>
+          <w:szCs w:val="24"/>
+        </w:rPr>
+        <w:t>): IGP, Done</w:t>
+      </w:r>
+      <w:r>
+        <w:rPr>
+          <w:rFonts w:cstheme="minorHAnsi"/>
+          <w:sz w:val="24"/>
+          <w:szCs w:val="24"/>
+        </w:rPr>
+        <w:t xml:space="preserve"> </w:t>
+      </w:r>
+    </w:p>
+    <w:p>
+      <w:pPr>
+        <w:pStyle w:val="ListParagraph"/>
+        <w:tabs>
+          <w:tab w:val="left" w:pos="8505"/>
+        </w:tabs>
+        <w:spacing w:before="120" w:after="0"/>
+        <w:ind w:left="432"/>
+        <w:rPr>
+          <w:rFonts w:cstheme="minorHAnsi"/>
+          <w:sz w:val="24"/>
+          <w:szCs w:val="24"/>
+        </w:rPr>
+      </w:pPr>
     </w:p>
     <w:p>
       <w:pPr>
         <w:pStyle w:val="ListParagraph"/>
         <w:numPr>
           <w:ilvl w:val="0"/>
-          <w:numId w:val="21"/>
+          <w:numId w:val="31"/>
         </w:numPr>
         <w:tabs>
           <w:tab w:val="left" w:pos="8505"/>
         </w:tabs>
-        <w:ind w:left="426" w:hanging="426"/>
-      </w:pPr>
-      <w:r>
-        <w:t>Issue with LRG_62 and LRG_292 to be investigated: IGP</w:t>
-      </w:r>
-      <w:r>
-        <w:t xml:space="preserve"> -- Done</w:t>
-      </w:r>
-    </w:p>
-    <w:p>
-      <w:pPr>
         <w:spacing w:before="120" w:after="0"/>
-        <w:contextualSpacing/>
-        <w:rPr>
-          <w:sz w:val="24"/>
-        </w:rPr>
-      </w:pPr>
-    </w:p>
-    <w:p>
-      <w:pPr>
-        <w:pStyle w:val="Heading2"/>
+        <w:rPr>
+          <w:rFonts w:cstheme="minorHAnsi"/>
+          <w:sz w:val="24"/>
+          <w:szCs w:val="24"/>
+        </w:rPr>
+      </w:pPr>
+      <w:r>
+        <w:rPr>
+          <w:rFonts w:cstheme="minorHAnsi"/>
+          <w:sz w:val="24"/>
+          <w:szCs w:val="24"/>
+        </w:rPr>
+        <w:t>Commenting:</w:t>
+      </w:r>
+    </w:p>
+    <w:p>
+      <w:pPr>
+        <w:pStyle w:val="ListParagraph"/>
+        <w:numPr>
+          <w:ilvl w:val="0"/>
+          <w:numId w:val="29"/>
+        </w:numPr>
+        <w:tabs>
+          <w:tab w:val="left" w:pos="8505"/>
+        </w:tabs>
+        <w:spacing w:before="120" w:after="0"/>
+        <w:rPr>
+          <w:rFonts w:cstheme="minorHAnsi"/>
+          <w:sz w:val="24"/>
+          <w:szCs w:val="24"/>
+        </w:rPr>
+      </w:pPr>
+      <w:r>
+        <w:rPr>
+          <w:rFonts w:cstheme="minorHAnsi"/>
+          <w:sz w:val="24"/>
+          <w:szCs w:val="24"/>
+        </w:rPr>
+        <w:t>Initial commenting: IGP, Done</w:t>
+      </w:r>
+    </w:p>
+    <w:p>
+      <w:pPr>
+        <w:pStyle w:val="ListParagraph"/>
+        <w:numPr>
+          <w:ilvl w:val="0"/>
+          <w:numId w:val="29"/>
+        </w:numPr>
+        <w:tabs>
+          <w:tab w:val="left" w:pos="8505"/>
+        </w:tabs>
+        <w:spacing w:before="120" w:after="0"/>
+        <w:rPr>
+          <w:rFonts w:cstheme="minorHAnsi"/>
+          <w:sz w:val="24"/>
+          <w:szCs w:val="24"/>
+        </w:rPr>
+      </w:pPr>
+      <w:r>
+        <w:rPr>
+          <w:rFonts w:cstheme="minorHAnsi"/>
+          <w:sz w:val="24"/>
+          <w:szCs w:val="24"/>
+        </w:rPr>
+        <w:t>Update and revision: VF, IP</w:t>
+      </w:r>
+    </w:p>
+    <w:p>
+      <w:pPr>
+        <w:pStyle w:val="ListParagraph"/>
+        <w:tabs>
+          <w:tab w:val="left" w:pos="8505"/>
+        </w:tabs>
+        <w:spacing w:before="120" w:after="0"/>
+      </w:pPr>
+    </w:p>
+    <w:p>
+      <w:pPr>
+        <w:pStyle w:val="ListParagraph"/>
+        <w:tabs>
+          <w:tab w:val="left" w:pos="8505"/>
+        </w:tabs>
+        <w:spacing w:before="120" w:after="0"/>
+      </w:pPr>
+    </w:p>
+    <w:p>
+      <w:pPr>
+        <w:pStyle w:val="Heading1"/>
         <w:spacing w:before="120"/>
         <w:contextualSpacing/>
       </w:pPr>
@@ -330,61 +1406,58 @@
         <w:contextualSpacing/>
       </w:pPr>
       <w:r>
-        <w:t>1. COPYRIGHT (IGP</w:t>
-      </w:r>
-      <w:r>
-        <w:t>):</w:t>
-      </w:r>
-    </w:p>
-    <w:p>
-      <w:pPr>
-        <w:spacing w:before="120" w:after="0"/>
-        <w:contextualSpacing/>
-        <w:rPr>
-          <w:sz w:val="24"/>
-        </w:rPr>
-      </w:pPr>
-      <w:r>
-        <w:rPr>
-          <w:sz w:val="24"/>
-        </w:rPr>
-        <w:t xml:space="preserve">  - creation, </w:t>
-      </w:r>
-      <w:r>
-        <w:rPr>
-          <w:sz w:val="24"/>
-        </w:rPr>
-        <w:t>update</w:t>
-      </w:r>
-      <w:r>
-        <w:rPr>
-          <w:sz w:val="24"/>
-        </w:rPr>
-        <w:t xml:space="preserve"> and final checking</w:t>
-      </w:r>
-      <w:r>
-        <w:rPr>
-          <w:sz w:val="24"/>
-        </w:rPr>
-        <w:t xml:space="preserve"> (University</w:t>
-      </w:r>
-      <w:r>
-        <w:rPr>
-          <w:sz w:val="24"/>
-        </w:rPr>
-        <w:t xml:space="preserve"> + NHS</w:t>
-      </w:r>
-      <w:r>
-        <w:rPr>
-          <w:sz w:val="24"/>
-        </w:rPr>
-        <w:t>): IGP</w:t>
-      </w:r>
-      <w:r>
-        <w:rPr>
-          <w:sz w:val="24"/>
-        </w:rPr>
-        <w:t xml:space="preserve"> -- Done</w:t>
+        <w:t>1. COPYRIGHT</w:t>
+      </w:r>
+      <w:r>
+        <w:t>:</w:t>
+      </w:r>
+    </w:p>
+    <w:p>
+      <w:pPr>
+        <w:pStyle w:val="ListParagraph"/>
+        <w:numPr>
+          <w:ilvl w:val="0"/>
+          <w:numId w:val="30"/>
+        </w:numPr>
+      </w:pPr>
+      <w:r>
+        <w:t>Policy checking (University and NHS): IGP, Done</w:t>
+      </w:r>
+    </w:p>
+    <w:p>
+      <w:pPr>
+        <w:pStyle w:val="ListParagraph"/>
+        <w:numPr>
+          <w:ilvl w:val="0"/>
+          <w:numId w:val="30"/>
+        </w:numPr>
+      </w:pPr>
+      <w:r>
+        <w:t>Structure and first drafting: IGP, Done</w:t>
+      </w:r>
+    </w:p>
+    <w:p>
+      <w:pPr>
+        <w:pStyle w:val="ListParagraph"/>
+        <w:numPr>
+          <w:ilvl w:val="0"/>
+          <w:numId w:val="30"/>
+        </w:numPr>
+      </w:pPr>
+      <w:r>
+        <w:t>Completion: IGP, Done</w:t>
+      </w:r>
+    </w:p>
+    <w:p>
+      <w:pPr>
+        <w:pStyle w:val="ListParagraph"/>
+        <w:numPr>
+          <w:ilvl w:val="0"/>
+          <w:numId w:val="30"/>
+        </w:numPr>
+      </w:pPr>
+      <w:r>
+        <w:t>Read proofing: VF, IP</w:t>
       </w:r>
     </w:p>
     <w:p>
@@ -416,16 +1489,7 @@
       <w:pPr>
         <w:spacing w:before="120" w:after="0"/>
         <w:contextualSpacing/>
-        <w:rPr>
-          <w:sz w:val="24"/>
-        </w:rPr>
-      </w:pPr>
-      <w:r>
-        <w:rPr>
-          <w:sz w:val="24"/>
-        </w:rPr>
-        <w:t xml:space="preserve"> 1. Background: VF</w:t>
-      </w:r>
+      </w:pPr>
     </w:p>
     <w:p>
       <w:pPr>
@@ -433,13 +1497,18 @@
         <w:contextualSpacing/>
         <w:rPr>
           <w:sz w:val="24"/>
-        </w:rPr>
-      </w:pPr>
-      <w:r>
-        <w:rPr>
-          <w:sz w:val="24"/>
-        </w:rPr>
-        <w:t xml:space="preserve"> 2. Structure: IGP</w:t>
+          <w:szCs w:val="24"/>
+        </w:rPr>
+      </w:pPr>
+      <w:r>
+        <w:t>1</w:t>
+      </w:r>
+      <w:r>
+        <w:rPr>
+          <w:sz w:val="24"/>
+          <w:szCs w:val="24"/>
+        </w:rPr>
+        <w:t>. Document structure: IGP, Done</w:t>
       </w:r>
     </w:p>
     <w:p>
@@ -448,13 +1517,43 @@
         <w:contextualSpacing/>
         <w:rPr>
           <w:sz w:val="24"/>
-        </w:rPr>
-      </w:pPr>
-      <w:r>
-        <w:rPr>
-          <w:sz w:val="24"/>
-        </w:rPr>
-        <w:t xml:space="preserve"> 3. Features description:</w:t>
+          <w:szCs w:val="24"/>
+        </w:rPr>
+      </w:pPr>
+      <w:r>
+        <w:rPr>
+          <w:sz w:val="24"/>
+          <w:szCs w:val="24"/>
+        </w:rPr>
+        <w:t>2</w:t>
+      </w:r>
+      <w:r>
+        <w:rPr>
+          <w:sz w:val="24"/>
+          <w:szCs w:val="24"/>
+        </w:rPr>
+        <w:t>. Initial d</w:t>
+      </w:r>
+      <w:r>
+        <w:rPr>
+          <w:sz w:val="24"/>
+          <w:szCs w:val="24"/>
+        </w:rPr>
+        <w:t xml:space="preserve">raft: </w:t>
+      </w:r>
+      <w:r>
+        <w:rPr>
+          <w:sz w:val="24"/>
+          <w:szCs w:val="24"/>
+        </w:rPr>
+        <w:t>IGP</w:t>
+      </w:r>
+      <w:r>
+        <w:rPr>
+          <w:sz w:val="24"/>
+          <w:szCs w:val="24"/>
+        </w:rPr>
+        <w:t>, Done</w:t>
       </w:r>
     </w:p>
     <w:p>
@@ -463,13 +1562,555 @@
         <w:contextualSpacing/>
         <w:rPr>
           <w:sz w:val="24"/>
-        </w:rPr>
-      </w:pPr>
-      <w:r>
-        <w:rPr>
-          <w:sz w:val="24"/>
-        </w:rPr>
-        <w:t xml:space="preserve">    0. initial tests: IGP + VF (as added by author)</w:t>
+          <w:szCs w:val="24"/>
+        </w:rPr>
+      </w:pPr>
+      <w:r>
+        <w:rPr>
+          <w:sz w:val="24"/>
+          <w:szCs w:val="24"/>
+        </w:rPr>
+        <w:t>3. Content:</w:t>
+      </w:r>
+    </w:p>
+    <w:p>
+      <w:pPr>
+        <w:spacing w:before="120" w:after="0"/>
+        <w:ind w:left="284"/>
+        <w:contextualSpacing/>
+        <w:rPr>
+          <w:sz w:val="24"/>
+          <w:szCs w:val="24"/>
+        </w:rPr>
+      </w:pPr>
+      <w:r>
+        <w:rPr>
+          <w:sz w:val="24"/>
+          <w:szCs w:val="24"/>
+        </w:rPr>
+        <w:t xml:space="preserve"> 1. </w:t>
+      </w:r>
+      <w:r>
+        <w:rPr>
+          <w:sz w:val="24"/>
+          <w:szCs w:val="24"/>
+        </w:rPr>
+        <w:t xml:space="preserve">Global </w:t>
+      </w:r>
+      <w:r>
+        <w:rPr>
+          <w:sz w:val="24"/>
+          <w:szCs w:val="24"/>
+        </w:rPr>
+        <w:t>Background: VF</w:t>
+      </w:r>
+      <w:r>
+        <w:rPr>
+          <w:sz w:val="24"/>
+          <w:szCs w:val="24"/>
+        </w:rPr>
+        <w:t>, IP</w:t>
+      </w:r>
+    </w:p>
+    <w:p>
+      <w:pPr>
+        <w:spacing w:before="120" w:after="0"/>
+        <w:ind w:left="284"/>
+        <w:contextualSpacing/>
+        <w:rPr>
+          <w:sz w:val="24"/>
+          <w:szCs w:val="24"/>
+        </w:rPr>
+      </w:pPr>
+      <w:r>
+        <w:rPr>
+          <w:sz w:val="24"/>
+          <w:szCs w:val="24"/>
+        </w:rPr>
+        <w:t xml:space="preserve"> </w:t>
+      </w:r>
+      <w:r>
+        <w:rPr>
+          <w:sz w:val="24"/>
+          <w:szCs w:val="24"/>
+        </w:rPr>
+        <w:t>2. Usage, installation: IGP, IP</w:t>
+      </w:r>
+      <w:r>
+        <w:rPr>
+          <w:sz w:val="24"/>
+          <w:szCs w:val="24"/>
+        </w:rPr>
+        <w:t xml:space="preserve"> (pending on the addition of features)</w:t>
+      </w:r>
+    </w:p>
+    <w:p>
+      <w:pPr>
+        <w:spacing w:before="120" w:after="0"/>
+        <w:ind w:left="284"/>
+        <w:contextualSpacing/>
+        <w:rPr>
+          <w:sz w:val="24"/>
+          <w:szCs w:val="24"/>
+        </w:rPr>
+      </w:pPr>
+      <w:r>
+        <w:rPr>
+          <w:sz w:val="24"/>
+          <w:szCs w:val="24"/>
+        </w:rPr>
+        <w:t xml:space="preserve"> 4</w:t>
+      </w:r>
+      <w:r>
+        <w:rPr>
+          <w:sz w:val="24"/>
+          <w:szCs w:val="24"/>
+        </w:rPr>
+        <w:t>. Features description:</w:t>
+      </w:r>
+      <w:r>
+        <w:rPr>
+          <w:sz w:val="24"/>
+          <w:szCs w:val="24"/>
+        </w:rPr>
+        <w:t xml:space="preserve"> </w:t>
+      </w:r>
+    </w:p>
+    <w:p>
+      <w:pPr>
+        <w:pStyle w:val="ListParagraph"/>
+        <w:numPr>
+          <w:ilvl w:val="1"/>
+          <w:numId w:val="32"/>
+        </w:numPr>
+        <w:spacing w:before="120" w:after="0"/>
+        <w:ind w:left="993"/>
+        <w:rPr>
+          <w:sz w:val="24"/>
+          <w:szCs w:val="24"/>
+        </w:rPr>
+      </w:pPr>
+      <w:r>
+        <w:rPr>
+          <w:sz w:val="24"/>
+          <w:szCs w:val="24"/>
+        </w:rPr>
+        <w:t>Background to group of features: Testing, Parsing &amp; File Generation /VF/</w:t>
+      </w:r>
+    </w:p>
+    <w:p>
+      <w:pPr>
+        <w:pStyle w:val="ListParagraph"/>
+        <w:numPr>
+          <w:ilvl w:val="1"/>
+          <w:numId w:val="32"/>
+        </w:numPr>
+        <w:spacing w:before="120" w:after="0"/>
+        <w:ind w:left="993"/>
+        <w:rPr>
+          <w:sz w:val="24"/>
+          <w:szCs w:val="24"/>
+        </w:rPr>
+      </w:pPr>
+      <w:r>
+        <w:rPr>
+          <w:sz w:val="24"/>
+          <w:szCs w:val="24"/>
+        </w:rPr>
+        <w:t>Description of features /IGP + VF as required/</w:t>
+      </w:r>
+    </w:p>
+    <w:p>
+      <w:pPr>
+        <w:spacing w:before="120" w:after="0"/>
+        <w:ind w:left="567"/>
+        <w:contextualSpacing/>
+        <w:rPr>
+          <w:sz w:val="24"/>
+          <w:szCs w:val="24"/>
+        </w:rPr>
+      </w:pPr>
+      <w:r>
+        <w:rPr>
+          <w:sz w:val="24"/>
+          <w:szCs w:val="24"/>
+        </w:rPr>
+        <w:tab/>
+      </w:r>
+      <w:r>
+        <w:rPr>
+          <w:sz w:val="24"/>
+          <w:szCs w:val="24"/>
+        </w:rPr>
+        <w:t xml:space="preserve"> 0. initial tests: IGP + VF (as added by author)</w:t>
+      </w:r>
+    </w:p>
+    <w:p>
+      <w:pPr>
+        <w:spacing w:before="120" w:after="0"/>
+        <w:ind w:left="567"/>
+        <w:contextualSpacing/>
+        <w:rPr>
+          <w:sz w:val="24"/>
+          <w:szCs w:val="24"/>
+        </w:rPr>
+      </w:pPr>
+      <w:r>
+        <w:rPr>
+          <w:sz w:val="24"/>
+          <w:szCs w:val="24"/>
+        </w:rPr>
+        <w:t xml:space="preserve">    1. </w:t>
+      </w:r>
+      <w:proofErr w:type="spellStart"/>
+      <w:r>
+        <w:rPr>
+          <w:sz w:val="24"/>
+          <w:szCs w:val="24"/>
+        </w:rPr>
+        <w:t>get_structure</w:t>
+      </w:r>
+      <w:proofErr w:type="spellEnd"/>
+      <w:r>
+        <w:rPr>
+          <w:sz w:val="24"/>
+          <w:szCs w:val="24"/>
+        </w:rPr>
+        <w:t>(data</w:t>
+      </w:r>
+      <w:proofErr w:type="gramStart"/>
+      <w:r>
+        <w:rPr>
+          <w:sz w:val="24"/>
+          <w:szCs w:val="24"/>
+        </w:rPr>
+        <w:t>) :</w:t>
+      </w:r>
+      <w:proofErr w:type="gramEnd"/>
+      <w:r>
+        <w:rPr>
+          <w:sz w:val="24"/>
+          <w:szCs w:val="24"/>
+        </w:rPr>
+        <w:t xml:space="preserve"> VF</w:t>
+      </w:r>
+    </w:p>
+    <w:p>
+      <w:pPr>
+        <w:spacing w:before="120" w:after="0"/>
+        <w:ind w:left="567"/>
+        <w:contextualSpacing/>
+        <w:rPr>
+          <w:sz w:val="24"/>
+          <w:szCs w:val="24"/>
+        </w:rPr>
+      </w:pPr>
+      <w:r>
+        <w:rPr>
+          <w:sz w:val="24"/>
+          <w:szCs w:val="24"/>
+        </w:rPr>
+        <w:t xml:space="preserve">    2. </w:t>
+      </w:r>
+      <w:proofErr w:type="spellStart"/>
+      <w:r>
+        <w:rPr>
+          <w:sz w:val="24"/>
+          <w:szCs w:val="24"/>
+        </w:rPr>
+        <w:t>get_background</w:t>
+      </w:r>
+      <w:proofErr w:type="spellEnd"/>
+      <w:r>
+        <w:rPr>
+          <w:sz w:val="24"/>
+          <w:szCs w:val="24"/>
+        </w:rPr>
+        <w:t>(root</w:t>
+      </w:r>
+      <w:proofErr w:type="gramStart"/>
+      <w:r>
+        <w:rPr>
+          <w:sz w:val="24"/>
+          <w:szCs w:val="24"/>
+        </w:rPr>
+        <w:t>) :</w:t>
+      </w:r>
+      <w:proofErr w:type="gramEnd"/>
+      <w:r>
+        <w:rPr>
+          <w:sz w:val="24"/>
+          <w:szCs w:val="24"/>
+        </w:rPr>
+        <w:t xml:space="preserve"> VF</w:t>
+      </w:r>
+    </w:p>
+    <w:p>
+      <w:pPr>
+        <w:spacing w:before="120" w:after="0"/>
+        <w:ind w:left="567"/>
+        <w:contextualSpacing/>
+        <w:rPr>
+          <w:sz w:val="24"/>
+          <w:szCs w:val="24"/>
+        </w:rPr>
+      </w:pPr>
+      <w:r>
+        <w:rPr>
+          <w:sz w:val="24"/>
+          <w:szCs w:val="24"/>
+        </w:rPr>
+        <w:t xml:space="preserve">    3. </w:t>
+      </w:r>
+      <w:proofErr w:type="spellStart"/>
+      <w:r>
+        <w:rPr>
+          <w:sz w:val="24"/>
+          <w:szCs w:val="24"/>
+        </w:rPr>
+        <w:t>get_build_info</w:t>
+      </w:r>
+      <w:proofErr w:type="spellEnd"/>
+      <w:r>
+        <w:rPr>
+          <w:sz w:val="24"/>
+          <w:szCs w:val="24"/>
+        </w:rPr>
+        <w:t>(</w:t>
+      </w:r>
+      <w:proofErr w:type="spellStart"/>
+      <w:r>
+        <w:rPr>
+          <w:sz w:val="24"/>
+          <w:szCs w:val="24"/>
+        </w:rPr>
+        <w:t>up_anno</w:t>
+      </w:r>
+      <w:proofErr w:type="spellEnd"/>
+      <w:r>
+        <w:rPr>
+          <w:sz w:val="24"/>
+          <w:szCs w:val="24"/>
+        </w:rPr>
+        <w:t>): VF</w:t>
+      </w:r>
+    </w:p>
+    <w:p>
+      <w:pPr>
+        <w:spacing w:before="120" w:after="0"/>
+        <w:ind w:left="567"/>
+        <w:contextualSpacing/>
+        <w:rPr>
+          <w:sz w:val="24"/>
+          <w:szCs w:val="24"/>
+        </w:rPr>
+      </w:pPr>
+      <w:r>
+        <w:rPr>
+          <w:sz w:val="24"/>
+          <w:szCs w:val="24"/>
+        </w:rPr>
+        <w:t xml:space="preserve">    4. </w:t>
+      </w:r>
+      <w:proofErr w:type="spellStart"/>
+      <w:r>
+        <w:rPr>
+          <w:sz w:val="24"/>
+          <w:szCs w:val="24"/>
+        </w:rPr>
+        <w:t>get_up_anno</w:t>
+      </w:r>
+      <w:proofErr w:type="spellEnd"/>
+      <w:r>
+        <w:rPr>
+          <w:sz w:val="24"/>
+          <w:szCs w:val="24"/>
+        </w:rPr>
+        <w:t>(data</w:t>
+      </w:r>
+      <w:proofErr w:type="gramStart"/>
+      <w:r>
+        <w:rPr>
+          <w:sz w:val="24"/>
+          <w:szCs w:val="24"/>
+        </w:rPr>
+        <w:t>) :</w:t>
+      </w:r>
+      <w:proofErr w:type="gramEnd"/>
+      <w:r>
+        <w:rPr>
+          <w:sz w:val="24"/>
+          <w:szCs w:val="24"/>
+        </w:rPr>
+        <w:t xml:space="preserve"> VF</w:t>
+      </w:r>
+    </w:p>
+    <w:p>
+      <w:pPr>
+        <w:spacing w:before="120" w:after="0"/>
+        <w:ind w:left="567"/>
+        <w:contextualSpacing/>
+        <w:rPr>
+          <w:sz w:val="24"/>
+          <w:szCs w:val="24"/>
+        </w:rPr>
+      </w:pPr>
+      <w:r>
+        <w:rPr>
+          <w:sz w:val="24"/>
+          <w:szCs w:val="24"/>
+        </w:rPr>
+        <w:t xml:space="preserve">    5. </w:t>
+      </w:r>
+      <w:proofErr w:type="spellStart"/>
+      <w:r>
+        <w:rPr>
+          <w:sz w:val="24"/>
+          <w:szCs w:val="24"/>
+        </w:rPr>
+        <w:t>get_exon_data</w:t>
+      </w:r>
+      <w:proofErr w:type="spellEnd"/>
+      <w:r>
+        <w:rPr>
+          <w:sz w:val="24"/>
+          <w:szCs w:val="24"/>
+        </w:rPr>
+        <w:t>(data</w:t>
+      </w:r>
+      <w:proofErr w:type="gramStart"/>
+      <w:r>
+        <w:rPr>
+          <w:sz w:val="24"/>
+          <w:szCs w:val="24"/>
+        </w:rPr>
+        <w:t>) :</w:t>
+      </w:r>
+      <w:proofErr w:type="gramEnd"/>
+      <w:r>
+        <w:rPr>
+          <w:sz w:val="24"/>
+          <w:szCs w:val="24"/>
+        </w:rPr>
+        <w:t xml:space="preserve"> IGP</w:t>
+      </w:r>
+    </w:p>
+    <w:p>
+      <w:pPr>
+        <w:spacing w:before="120" w:after="0"/>
+        <w:ind w:left="567"/>
+        <w:contextualSpacing/>
+        <w:rPr>
+          <w:sz w:val="24"/>
+          <w:szCs w:val="24"/>
+        </w:rPr>
+      </w:pPr>
+      <w:r>
+        <w:rPr>
+          <w:sz w:val="24"/>
+          <w:szCs w:val="24"/>
+        </w:rPr>
+        <w:t xml:space="preserve">    6. output2</w:t>
+      </w:r>
+      <w:proofErr w:type="gramStart"/>
+      <w:r>
+        <w:rPr>
+          <w:sz w:val="24"/>
+          <w:szCs w:val="24"/>
+        </w:rPr>
+        <w:t>file(</w:t>
+      </w:r>
+      <w:proofErr w:type="gramEnd"/>
+      <w:r>
+        <w:rPr>
+          <w:sz w:val="24"/>
+          <w:szCs w:val="24"/>
+        </w:rPr>
+        <w:t>): IGP</w:t>
+      </w:r>
+    </w:p>
+    <w:p>
+      <w:pPr>
+        <w:spacing w:before="120" w:after="0"/>
+        <w:ind w:left="567"/>
+        <w:contextualSpacing/>
+        <w:rPr>
+          <w:sz w:val="24"/>
+          <w:szCs w:val="24"/>
+        </w:rPr>
+      </w:pPr>
+      <w:r>
+        <w:rPr>
+          <w:sz w:val="24"/>
+          <w:szCs w:val="24"/>
+        </w:rPr>
+        <w:t xml:space="preserve">    7. </w:t>
+      </w:r>
+      <w:proofErr w:type="gramStart"/>
+      <w:r>
+        <w:rPr>
+          <w:sz w:val="24"/>
+          <w:szCs w:val="24"/>
+        </w:rPr>
+        <w:t>disclaimer(</w:t>
+      </w:r>
+      <w:proofErr w:type="gramEnd"/>
+      <w:r>
+        <w:rPr>
+          <w:sz w:val="24"/>
+          <w:szCs w:val="24"/>
+        </w:rPr>
+        <w:t xml:space="preserve">): IGP </w:t>
+      </w:r>
+    </w:p>
+    <w:p>
+      <w:pPr>
+        <w:spacing w:before="120" w:after="0"/>
+        <w:ind w:left="567"/>
+        <w:contextualSpacing/>
+        <w:rPr>
+          <w:sz w:val="24"/>
+          <w:szCs w:val="24"/>
+        </w:rPr>
+      </w:pPr>
+      <w:r>
+        <w:rPr>
+          <w:sz w:val="24"/>
+          <w:szCs w:val="24"/>
+        </w:rPr>
+        <w:t xml:space="preserve">    8. </w:t>
+      </w:r>
+      <w:proofErr w:type="spellStart"/>
+      <w:r>
+        <w:rPr>
+          <w:sz w:val="24"/>
+          <w:szCs w:val="24"/>
+        </w:rPr>
+        <w:t>final_</w:t>
+      </w:r>
+      <w:proofErr w:type="gramStart"/>
+      <w:r>
+        <w:rPr>
+          <w:sz w:val="24"/>
+          <w:szCs w:val="24"/>
+        </w:rPr>
+        <w:t>tests</w:t>
+      </w:r>
+      <w:proofErr w:type="spellEnd"/>
+      <w:r>
+        <w:rPr>
+          <w:sz w:val="24"/>
+          <w:szCs w:val="24"/>
+        </w:rPr>
+        <w:t>(</w:t>
+      </w:r>
+      <w:proofErr w:type="gramEnd"/>
+      <w:r>
+        <w:rPr>
+          <w:sz w:val="24"/>
+          <w:szCs w:val="24"/>
+        </w:rPr>
+        <w:t>): IGP + VF (as added by author)</w:t>
       </w:r>
     </w:p>
     <w:p>
@@ -478,407 +2119,97 @@
         <w:contextualSpacing/>
         <w:rPr>
           <w:sz w:val="24"/>
-        </w:rPr>
-      </w:pPr>
-      <w:r>
-        <w:rPr>
-          <w:sz w:val="24"/>
-        </w:rPr>
-        <w:t xml:space="preserve">    1. </w:t>
-      </w:r>
-      <w:proofErr w:type="spellStart"/>
-      <w:r>
-        <w:rPr>
-          <w:sz w:val="24"/>
-        </w:rPr>
-        <w:t>get_structure</w:t>
-      </w:r>
-      <w:proofErr w:type="spellEnd"/>
-      <w:r>
-        <w:rPr>
-          <w:sz w:val="24"/>
-        </w:rPr>
-        <w:t>(data</w:t>
-      </w:r>
-      <w:proofErr w:type="gramStart"/>
-      <w:r>
-        <w:rPr>
-          <w:sz w:val="24"/>
-        </w:rPr>
-        <w:t>) :</w:t>
-      </w:r>
-      <w:proofErr w:type="gramEnd"/>
-      <w:r>
-        <w:rPr>
-          <w:sz w:val="24"/>
-        </w:rPr>
-        <w:t xml:space="preserve"> VF</w:t>
-      </w:r>
-    </w:p>
-    <w:p>
-      <w:pPr>
+          <w:szCs w:val="24"/>
+        </w:rPr>
+      </w:pPr>
+    </w:p>
+    <w:p>
+      <w:pPr>
+        <w:pStyle w:val="ListParagraph"/>
+        <w:numPr>
+          <w:ilvl w:val="0"/>
+          <w:numId w:val="30"/>
+        </w:numPr>
         <w:spacing w:before="120" w:after="0"/>
-        <w:contextualSpacing/>
-        <w:rPr>
-          <w:sz w:val="24"/>
-        </w:rPr>
-      </w:pPr>
-      <w:r>
-        <w:rPr>
-          <w:sz w:val="24"/>
-        </w:rPr>
-        <w:t xml:space="preserve">    2. </w:t>
-      </w:r>
-      <w:proofErr w:type="spellStart"/>
-      <w:r>
-        <w:rPr>
-          <w:sz w:val="24"/>
-        </w:rPr>
-        <w:t>get_background</w:t>
-      </w:r>
-      <w:proofErr w:type="spellEnd"/>
-      <w:r>
-        <w:rPr>
-          <w:sz w:val="24"/>
-        </w:rPr>
-        <w:t>(root</w:t>
-      </w:r>
-      <w:proofErr w:type="gramStart"/>
-      <w:r>
-        <w:rPr>
-          <w:sz w:val="24"/>
-        </w:rPr>
-        <w:t>) :</w:t>
-      </w:r>
-      <w:proofErr w:type="gramEnd"/>
-      <w:r>
-        <w:rPr>
-          <w:sz w:val="24"/>
-        </w:rPr>
-        <w:t xml:space="preserve"> VF</w:t>
-      </w:r>
-    </w:p>
-    <w:p>
-      <w:pPr>
+        <w:rPr>
+          <w:sz w:val="24"/>
+          <w:szCs w:val="24"/>
+        </w:rPr>
+      </w:pPr>
+      <w:r>
+        <w:rPr>
+          <w:sz w:val="24"/>
+          <w:szCs w:val="24"/>
+        </w:rPr>
+        <w:t>Versioning: IGP</w:t>
+      </w:r>
+      <w:r>
+        <w:rPr>
+          <w:sz w:val="24"/>
+          <w:szCs w:val="24"/>
+        </w:rPr>
+        <w:t>, Done</w:t>
+      </w:r>
+      <w:bookmarkStart w:id="0" w:name="_GoBack"/>
+      <w:bookmarkEnd w:id="0"/>
+    </w:p>
+    <w:p>
+      <w:pPr>
+        <w:pStyle w:val="ListParagraph"/>
+        <w:numPr>
+          <w:ilvl w:val="0"/>
+          <w:numId w:val="30"/>
+        </w:numPr>
         <w:spacing w:before="120" w:after="0"/>
-        <w:contextualSpacing/>
-        <w:rPr>
-          <w:sz w:val="24"/>
-        </w:rPr>
-      </w:pPr>
-      <w:r>
-        <w:rPr>
-          <w:sz w:val="24"/>
-        </w:rPr>
-        <w:t xml:space="preserve">    3. </w:t>
-      </w:r>
-      <w:proofErr w:type="spellStart"/>
-      <w:r>
-        <w:rPr>
-          <w:sz w:val="24"/>
-        </w:rPr>
-        <w:t>get_build_info</w:t>
-      </w:r>
-      <w:proofErr w:type="spellEnd"/>
-      <w:r>
-        <w:rPr>
-          <w:sz w:val="24"/>
-        </w:rPr>
-        <w:t>(</w:t>
-      </w:r>
-      <w:proofErr w:type="spellStart"/>
-      <w:r>
-        <w:rPr>
-          <w:sz w:val="24"/>
-        </w:rPr>
-        <w:t>up_anno</w:t>
-      </w:r>
-      <w:proofErr w:type="spellEnd"/>
-      <w:r>
-        <w:rPr>
-          <w:sz w:val="24"/>
-        </w:rPr>
-        <w:t>): VF</w:t>
-      </w:r>
-    </w:p>
-    <w:p>
-      <w:pPr>
+        <w:rPr>
+          <w:sz w:val="24"/>
+          <w:szCs w:val="24"/>
+        </w:rPr>
+      </w:pPr>
+      <w:r>
+        <w:rPr>
+          <w:sz w:val="24"/>
+          <w:szCs w:val="24"/>
+        </w:rPr>
+        <w:lastRenderedPageBreak/>
+        <w:t>Disclaimer: IGP, done</w:t>
+      </w:r>
+    </w:p>
+    <w:p>
+      <w:pPr>
+        <w:pStyle w:val="ListParagraph"/>
+        <w:numPr>
+          <w:ilvl w:val="0"/>
+          <w:numId w:val="30"/>
+        </w:numPr>
         <w:spacing w:before="120" w:after="0"/>
-        <w:contextualSpacing/>
-        <w:rPr>
-          <w:sz w:val="24"/>
-        </w:rPr>
-      </w:pPr>
-      <w:r>
-        <w:rPr>
-          <w:sz w:val="24"/>
-        </w:rPr>
-        <w:t xml:space="preserve">    4. </w:t>
-      </w:r>
-      <w:proofErr w:type="spellStart"/>
-      <w:r>
-        <w:rPr>
-          <w:sz w:val="24"/>
-        </w:rPr>
-        <w:t>get_up_anno</w:t>
-      </w:r>
-      <w:proofErr w:type="spellEnd"/>
-      <w:r>
-        <w:rPr>
-          <w:sz w:val="24"/>
-        </w:rPr>
-        <w:t>(data</w:t>
-      </w:r>
-      <w:proofErr w:type="gramStart"/>
-      <w:r>
-        <w:rPr>
-          <w:sz w:val="24"/>
-        </w:rPr>
-        <w:t>) :</w:t>
-      </w:r>
-      <w:proofErr w:type="gramEnd"/>
-      <w:r>
-        <w:rPr>
-          <w:sz w:val="24"/>
-        </w:rPr>
-        <w:t xml:space="preserve"> VF</w:t>
-      </w:r>
-    </w:p>
-    <w:p>
-      <w:pPr>
+        <w:rPr>
+          <w:sz w:val="24"/>
+          <w:szCs w:val="24"/>
+        </w:rPr>
+      </w:pPr>
+      <w:r>
+        <w:rPr>
+          <w:sz w:val="24"/>
+          <w:szCs w:val="24"/>
+        </w:rPr>
+        <w:t xml:space="preserve">Final editing and read-proofing: </w:t>
+      </w:r>
+      <w:r>
+        <w:rPr>
+          <w:sz w:val="24"/>
+          <w:szCs w:val="24"/>
+        </w:rPr>
+        <w:t>VF, pending to the completion of doc</w:t>
+      </w:r>
+    </w:p>
+    <w:p>
+      <w:pPr>
+        <w:pStyle w:val="ListParagraph"/>
         <w:spacing w:before="120" w:after="0"/>
-        <w:contextualSpacing/>
-        <w:rPr>
-          <w:sz w:val="24"/>
-        </w:rPr>
-      </w:pPr>
-      <w:r>
-        <w:rPr>
-          <w:sz w:val="24"/>
-        </w:rPr>
-        <w:t xml:space="preserve">    5. </w:t>
-      </w:r>
-      <w:proofErr w:type="spellStart"/>
-      <w:r>
-        <w:rPr>
-          <w:sz w:val="24"/>
-        </w:rPr>
-        <w:t>get_exon_data</w:t>
-      </w:r>
-      <w:proofErr w:type="spellEnd"/>
-      <w:r>
-        <w:rPr>
-          <w:sz w:val="24"/>
-        </w:rPr>
-        <w:t>(data</w:t>
-      </w:r>
-      <w:proofErr w:type="gramStart"/>
-      <w:r>
-        <w:rPr>
-          <w:sz w:val="24"/>
-        </w:rPr>
-        <w:t>) :</w:t>
-      </w:r>
-      <w:proofErr w:type="gramEnd"/>
-      <w:r>
-        <w:rPr>
-          <w:sz w:val="24"/>
-        </w:rPr>
-        <w:t xml:space="preserve"> IGP</w:t>
-      </w:r>
-    </w:p>
-    <w:p>
-      <w:pPr>
-        <w:spacing w:before="120" w:after="0"/>
-        <w:contextualSpacing/>
-        <w:rPr>
-          <w:sz w:val="24"/>
-        </w:rPr>
-      </w:pPr>
-      <w:r>
-        <w:rPr>
-          <w:sz w:val="24"/>
-        </w:rPr>
-        <w:t xml:space="preserve">    6. output2</w:t>
-      </w:r>
-      <w:proofErr w:type="gramStart"/>
-      <w:r>
-        <w:rPr>
-          <w:sz w:val="24"/>
-        </w:rPr>
-        <w:t>file(</w:t>
-      </w:r>
-      <w:proofErr w:type="gramEnd"/>
-      <w:r>
-        <w:rPr>
-          <w:sz w:val="24"/>
-        </w:rPr>
-        <w:t>): IGP</w:t>
-      </w:r>
-    </w:p>
-    <w:p>
-      <w:pPr>
-        <w:spacing w:before="120" w:after="0"/>
-        <w:contextualSpacing/>
-        <w:rPr>
-          <w:sz w:val="24"/>
-        </w:rPr>
-      </w:pPr>
-      <w:r>
-        <w:rPr>
-          <w:sz w:val="24"/>
-        </w:rPr>
-        <w:t xml:space="preserve">    7. </w:t>
-      </w:r>
-      <w:proofErr w:type="gramStart"/>
-      <w:r>
-        <w:rPr>
-          <w:sz w:val="24"/>
-        </w:rPr>
-        <w:t>disclaimer(</w:t>
-      </w:r>
-      <w:proofErr w:type="gramEnd"/>
-      <w:r>
-        <w:rPr>
-          <w:sz w:val="24"/>
-        </w:rPr>
-        <w:t xml:space="preserve">): IGP </w:t>
-      </w:r>
-    </w:p>
-    <w:p>
-      <w:pPr>
-        <w:spacing w:before="120" w:after="0"/>
-        <w:contextualSpacing/>
-        <w:rPr>
-          <w:sz w:val="24"/>
-        </w:rPr>
-      </w:pPr>
-      <w:r>
-        <w:rPr>
-          <w:sz w:val="24"/>
-        </w:rPr>
-        <w:t xml:space="preserve">    8. </w:t>
-      </w:r>
-      <w:proofErr w:type="spellStart"/>
-      <w:r>
-        <w:rPr>
-          <w:sz w:val="24"/>
-        </w:rPr>
-        <w:t>final_</w:t>
-      </w:r>
-      <w:proofErr w:type="gramStart"/>
-      <w:r>
-        <w:rPr>
-          <w:sz w:val="24"/>
-        </w:rPr>
-        <w:t>tests</w:t>
-      </w:r>
-      <w:proofErr w:type="spellEnd"/>
-      <w:r>
-        <w:rPr>
-          <w:sz w:val="24"/>
-        </w:rPr>
-        <w:t>(</w:t>
-      </w:r>
-      <w:proofErr w:type="gramEnd"/>
-      <w:r>
-        <w:rPr>
-          <w:sz w:val="24"/>
-        </w:rPr>
-        <w:t>): IGP + VF (as added by author)</w:t>
-      </w:r>
-    </w:p>
-    <w:p>
-      <w:pPr>
-        <w:spacing w:before="120" w:after="0"/>
-        <w:contextualSpacing/>
-        <w:rPr>
-          <w:sz w:val="24"/>
-        </w:rPr>
-      </w:pPr>
-      <w:r>
-        <w:rPr>
-          <w:sz w:val="24"/>
-        </w:rPr>
-        <w:t>4. Versioning: IGP</w:t>
-      </w:r>
-    </w:p>
-    <w:p>
-      <w:pPr>
-        <w:spacing w:before="120" w:after="0"/>
-        <w:contextualSpacing/>
-        <w:rPr>
-          <w:sz w:val="24"/>
-        </w:rPr>
-      </w:pPr>
-      <w:r>
-        <w:rPr>
-          <w:sz w:val="24"/>
-        </w:rPr>
-        <w:t xml:space="preserve"> </w:t>
-      </w:r>
-    </w:p>
-    <w:p>
-      <w:pPr>
-        <w:pStyle w:val="Heading2"/>
-        <w:spacing w:before="120"/>
-        <w:contextualSpacing/>
-      </w:pPr>
-      <w:r>
-        <w:t xml:space="preserve"> Other </w:t>
-      </w:r>
-    </w:p>
-    <w:p>
-      <w:pPr>
-        <w:spacing w:before="120" w:after="0"/>
-        <w:contextualSpacing/>
-        <w:rPr>
-          <w:sz w:val="24"/>
-        </w:rPr>
-      </w:pPr>
-      <w:r>
-        <w:rPr>
-          <w:sz w:val="24"/>
-        </w:rPr>
-        <w:t xml:space="preserve">Final </w:t>
-      </w:r>
-      <w:proofErr w:type="gramStart"/>
-      <w:r>
-        <w:rPr>
-          <w:sz w:val="24"/>
-        </w:rPr>
-        <w:t>editing :</w:t>
-      </w:r>
-      <w:proofErr w:type="gramEnd"/>
-      <w:r>
-        <w:rPr>
-          <w:sz w:val="24"/>
-        </w:rPr>
-        <w:t xml:space="preserve"> VF</w:t>
-      </w:r>
-    </w:p>
-    <w:p>
-      <w:pPr>
-        <w:spacing w:before="120" w:after="0"/>
-        <w:contextualSpacing/>
-        <w:rPr>
-          <w:sz w:val="24"/>
-        </w:rPr>
-      </w:pPr>
-      <w:r>
-        <w:rPr>
-          <w:sz w:val="24"/>
-        </w:rPr>
-        <w:lastRenderedPageBreak/>
-        <w:t>Final read-proofing:  VF</w:t>
-      </w:r>
-    </w:p>
-    <w:p>
-      <w:pPr>
-        <w:spacing w:before="120" w:after="0"/>
-        <w:contextualSpacing/>
-        <w:rPr>
-          <w:sz w:val="24"/>
+        <w:rPr>
+          <w:sz w:val="24"/>
+          <w:szCs w:val="24"/>
         </w:rPr>
       </w:pPr>
     </w:p>
@@ -936,6 +2267,9 @@
         <w:spacing w:before="120" w:after="0"/>
         <w:contextualSpacing/>
       </w:pPr>
+      <w:r>
+        <w:t>4. Including all in the main function: IGP</w:t>
+      </w:r>
     </w:p>
     <w:p>
       <w:pPr>
@@ -943,7 +2277,14 @@
         <w:contextualSpacing/>
       </w:pPr>
     </w:p>
+    <w:p>
+      <w:pPr>
+        <w:spacing w:before="120" w:after="0"/>
+        <w:contextualSpacing/>
+      </w:pPr>
+    </w:p>
     <w:sectPr>
+      <w:footerReference w:type="default" r:id="rId7"/>
       <w:pgSz w:w="11906" w:h="16838"/>
       <w:pgMar w:top="1440" w:right="1440" w:bottom="1440" w:left="1440" w:header="708" w:footer="708" w:gutter="0"/>
       <w:cols w:space="708"/>
@@ -953,9 +2294,317 @@
 </w:document>
 </file>
 
+<file path=word/endnotes.xml><?xml version="1.0" encoding="utf-8"?>
+<w:endnotes xmlns:wpc="http://schemas.microsoft.com/office/word/2010/wordprocessingCanvas" xmlns:cx="http://schemas.microsoft.com/office/drawing/2014/chartex" xmlns:cx1="http://schemas.microsoft.com/office/drawing/2015/9/8/chartex" xmlns:cx2="http://schemas.microsoft.com/office/drawing/2015/10/21/chartex" xmlns:mc="http://schemas.openxmlformats.org/markup-compatibility/2006" xmlns:o="urn:schemas-microsoft-com:office:office" xmlns:r="http://schemas.openxmlformats.org/officeDocument/2006/relationships" xmlns:m="http://schemas.openxmlformats.org/officeDocument/2006/math" xmlns:v="urn:schemas-microsoft-com:vml" xmlns:wp14="http://schemas.microsoft.com/office/word/2010/wordprocessingDrawing" xmlns:wp="http://schemas.openxmlformats.org/drawingml/2006/wordprocessingDrawing" xmlns:w10="urn:schemas-microsoft-com:office:word" xmlns:w="http://schemas.openxmlformats.org/wordprocessingml/2006/main" xmlns:w14="http://schemas.microsoft.com/office/word/2010/wordml" xmlns:w15="http://schemas.microsoft.com/office/word/2012/wordml" xmlns:w16se="http://schemas.microsoft.com/office/word/2015/wordml/symex" xmlns:wpg="http://schemas.microsoft.com/office/word/2010/wordprocessingGroup" xmlns:wpi="http://schemas.microsoft.com/office/word/2010/wordprocessingInk" xmlns:wne="http://schemas.microsoft.com/office/word/2006/wordml" xmlns:wps="http://schemas.microsoft.com/office/word/2010/wordprocessingShape" mc:Ignorable="w14 w15 w16se wp14">
+  <w:endnote w:type="separator" w:id="-1">
+    <w:p>
+      <w:pPr>
+        <w:spacing w:after="0" w:line="240" w:lineRule="auto"/>
+      </w:pPr>
+      <w:r>
+        <w:separator/>
+      </w:r>
+    </w:p>
+  </w:endnote>
+  <w:endnote w:type="continuationSeparator" w:id="0">
+    <w:p>
+      <w:pPr>
+        <w:spacing w:after="0" w:line="240" w:lineRule="auto"/>
+      </w:pPr>
+      <w:r>
+        <w:continuationSeparator/>
+      </w:r>
+    </w:p>
+  </w:endnote>
+</w:endnotes>
+</file>
+
+<file path=word/footer1.xml><?xml version="1.0" encoding="utf-8"?>
+<w:ftr xmlns:wpc="http://schemas.microsoft.com/office/word/2010/wordprocessingCanvas" xmlns:cx="http://schemas.microsoft.com/office/drawing/2014/chartex" xmlns:cx1="http://schemas.microsoft.com/office/drawing/2015/9/8/chartex" xmlns:cx2="http://schemas.microsoft.com/office/drawing/2015/10/21/chartex" xmlns:mc="http://schemas.openxmlformats.org/markup-compatibility/2006" xmlns:o="urn:schemas-microsoft-com:office:office" xmlns:r="http://schemas.openxmlformats.org/officeDocument/2006/relationships" xmlns:m="http://schemas.openxmlformats.org/officeDocument/2006/math" xmlns:v="urn:schemas-microsoft-com:vml" xmlns:wp14="http://schemas.microsoft.com/office/word/2010/wordprocessingDrawing" xmlns:wp="http://schemas.openxmlformats.org/drawingml/2006/wordprocessingDrawing" xmlns:w10="urn:schemas-microsoft-com:office:word" xmlns:w="http://schemas.openxmlformats.org/wordprocessingml/2006/main" xmlns:w14="http://schemas.microsoft.com/office/word/2010/wordml" xmlns:w15="http://schemas.microsoft.com/office/word/2012/wordml" xmlns:w16se="http://schemas.microsoft.com/office/word/2015/wordml/symex" xmlns:wpg="http://schemas.microsoft.com/office/word/2010/wordprocessingGroup" xmlns:wpi="http://schemas.microsoft.com/office/word/2010/wordprocessingInk" xmlns:wne="http://schemas.microsoft.com/office/word/2006/wordml" xmlns:wps="http://schemas.microsoft.com/office/word/2010/wordprocessingShape" mc:Ignorable="w14 w15 w16se wp14">
+  <w:sdt>
+    <w:sdtPr>
+      <w:id w:val="1064063976"/>
+      <w:docPartObj>
+        <w:docPartGallery w:val="Page Numbers (Bottom of Page)"/>
+        <w:docPartUnique/>
+      </w:docPartObj>
+    </w:sdtPr>
+    <w:sdtEndPr>
+      <w:rPr>
+        <w:noProof/>
+      </w:rPr>
+    </w:sdtEndPr>
+    <w:sdtContent>
+      <w:p>
+        <w:pPr>
+          <w:pStyle w:val="Footer"/>
+          <w:jc w:val="right"/>
+        </w:pPr>
+        <w:r>
+          <w:fldChar w:fldCharType="begin"/>
+        </w:r>
+        <w:r>
+          <w:instrText xml:space="preserve"> PAGE   \* MERGEFORMAT </w:instrText>
+        </w:r>
+        <w:r>
+          <w:fldChar w:fldCharType="separate"/>
+        </w:r>
+        <w:r>
+          <w:rPr>
+            <w:noProof/>
+          </w:rPr>
+          <w:t>3</w:t>
+        </w:r>
+        <w:r>
+          <w:rPr>
+            <w:noProof/>
+          </w:rPr>
+          <w:fldChar w:fldCharType="end"/>
+        </w:r>
+      </w:p>
+    </w:sdtContent>
+  </w:sdt>
+  <w:p>
+    <w:pPr>
+      <w:pStyle w:val="Footer"/>
+    </w:pPr>
+    <w:r>
+      <w:t xml:space="preserve">Update: </w:t>
+    </w:r>
+    <w:r>
+      <w:fldChar w:fldCharType="begin"/>
+    </w:r>
+    <w:r>
+      <w:instrText xml:space="preserve"> DATE \@ "dd/MM/yyyy" </w:instrText>
+    </w:r>
+    <w:r>
+      <w:fldChar w:fldCharType="separate"/>
+    </w:r>
+    <w:r>
+      <w:rPr>
+        <w:noProof/>
+      </w:rPr>
+      <w:t>30/11/2016</w:t>
+    </w:r>
+    <w:r>
+      <w:fldChar w:fldCharType="end"/>
+    </w:r>
+  </w:p>
+</w:ftr>
+</file>
+
+<file path=word/footnotes.xml><?xml version="1.0" encoding="utf-8"?>
+<w:footnotes xmlns:wpc="http://schemas.microsoft.com/office/word/2010/wordprocessingCanvas" xmlns:cx="http://schemas.microsoft.com/office/drawing/2014/chartex" xmlns:cx1="http://schemas.microsoft.com/office/drawing/2015/9/8/chartex" xmlns:cx2="http://schemas.microsoft.com/office/drawing/2015/10/21/chartex" xmlns:mc="http://schemas.openxmlformats.org/markup-compatibility/2006" xmlns:o="urn:schemas-microsoft-com:office:office" xmlns:r="http://schemas.openxmlformats.org/officeDocument/2006/relationships" xmlns:m="http://schemas.openxmlformats.org/officeDocument/2006/math" xmlns:v="urn:schemas-microsoft-com:vml" xmlns:wp14="http://schemas.microsoft.com/office/word/2010/wordprocessingDrawing" xmlns:wp="http://schemas.openxmlformats.org/drawingml/2006/wordprocessingDrawing" xmlns:w10="urn:schemas-microsoft-com:office:word" xmlns:w="http://schemas.openxmlformats.org/wordprocessingml/2006/main" xmlns:w14="http://schemas.microsoft.com/office/word/2010/wordml" xmlns:w15="http://schemas.microsoft.com/office/word/2012/wordml" xmlns:w16se="http://schemas.microsoft.com/office/word/2015/wordml/symex" xmlns:wpg="http://schemas.microsoft.com/office/word/2010/wordprocessingGroup" xmlns:wpi="http://schemas.microsoft.com/office/word/2010/wordprocessingInk" xmlns:wne="http://schemas.microsoft.com/office/word/2006/wordml" xmlns:wps="http://schemas.microsoft.com/office/word/2010/wordprocessingShape" mc:Ignorable="w14 w15 w16se wp14">
+  <w:footnote w:type="separator" w:id="-1">
+    <w:p>
+      <w:pPr>
+        <w:spacing w:after="0" w:line="240" w:lineRule="auto"/>
+      </w:pPr>
+      <w:r>
+        <w:separator/>
+      </w:r>
+    </w:p>
+  </w:footnote>
+  <w:footnote w:type="continuationSeparator" w:id="0">
+    <w:p>
+      <w:pPr>
+        <w:spacing w:after="0" w:line="240" w:lineRule="auto"/>
+      </w:pPr>
+      <w:r>
+        <w:continuationSeparator/>
+      </w:r>
+    </w:p>
+  </w:footnote>
+</w:footnotes>
+</file>
+
 <file path=word/numbering.xml><?xml version="1.0" encoding="utf-8"?>
 <w:numbering xmlns:wpc="http://schemas.microsoft.com/office/word/2010/wordprocessingCanvas" xmlns:cx="http://schemas.microsoft.com/office/drawing/2014/chartex" xmlns:cx1="http://schemas.microsoft.com/office/drawing/2015/9/8/chartex" xmlns:cx2="http://schemas.microsoft.com/office/drawing/2015/10/21/chartex" xmlns:mc="http://schemas.openxmlformats.org/markup-compatibility/2006" xmlns:o="urn:schemas-microsoft-com:office:office" xmlns:r="http://schemas.openxmlformats.org/officeDocument/2006/relationships" xmlns:m="http://schemas.openxmlformats.org/officeDocument/2006/math" xmlns:v="urn:schemas-microsoft-com:vml" xmlns:wp14="http://schemas.microsoft.com/office/word/2010/wordprocessingDrawing" xmlns:wp="http://schemas.openxmlformats.org/drawingml/2006/wordprocessingDrawing" xmlns:w10="urn:schemas-microsoft-com:office:word" xmlns:w="http://schemas.openxmlformats.org/wordprocessingml/2006/main" xmlns:w14="http://schemas.microsoft.com/office/word/2010/wordml" xmlns:w15="http://schemas.microsoft.com/office/word/2012/wordml" xmlns:w16se="http://schemas.microsoft.com/office/word/2015/wordml/symex" xmlns:wpg="http://schemas.microsoft.com/office/word/2010/wordprocessingGroup" xmlns:wpi="http://schemas.microsoft.com/office/word/2010/wordprocessingInk" xmlns:wne="http://schemas.microsoft.com/office/word/2006/wordml" xmlns:wps="http://schemas.microsoft.com/office/word/2010/wordprocessingShape" mc:Ignorable="w14 w15 w16se wp14">
   <w:abstractNum w:abstractNumId="0" w15:restartNumberingAfterBreak="0">
+    <w:nsid w:val="00CF31DE"/>
+    <w:multiLevelType w:val="multilevel"/>
+    <w:tmpl w:val="4CF4C05E"/>
+    <w:lvl w:ilvl="0">
+      <w:start w:val="1"/>
+      <w:numFmt w:val="bullet"/>
+      <w:lvlText w:val=""/>
+      <w:lvlJc w:val="left"/>
+      <w:pPr>
+        <w:ind w:left="432" w:hanging="432"/>
+      </w:pPr>
+      <w:rPr>
+        <w:rFonts w:ascii="Symbol" w:hAnsi="Symbol" w:hint="default"/>
+      </w:rPr>
+    </w:lvl>
+    <w:lvl w:ilvl="1">
+      <w:start w:val="1"/>
+      <w:numFmt w:val="decimal"/>
+      <w:lvlText w:val="%2."/>
+      <w:lvlJc w:val="left"/>
+      <w:pPr>
+        <w:ind w:left="576" w:hanging="576"/>
+      </w:pPr>
+      <w:rPr>
+        <w:rFonts w:hint="default"/>
+      </w:rPr>
+    </w:lvl>
+    <w:lvl w:ilvl="2">
+      <w:start w:val="1"/>
+      <w:numFmt w:val="bullet"/>
+      <w:lvlText w:val=""/>
+      <w:lvlJc w:val="left"/>
+      <w:pPr>
+        <w:ind w:left="720" w:hanging="720"/>
+      </w:pPr>
+      <w:rPr>
+        <w:rFonts w:ascii="Symbol" w:hAnsi="Symbol" w:hint="default"/>
+      </w:rPr>
+    </w:lvl>
+    <w:lvl w:ilvl="3">
+      <w:start w:val="1"/>
+      <w:numFmt w:val="decimal"/>
+      <w:lvlText w:val="%4."/>
+      <w:lvlJc w:val="left"/>
+      <w:pPr>
+        <w:ind w:left="864" w:hanging="864"/>
+      </w:pPr>
+      <w:rPr>
+        <w:rFonts w:asciiTheme="minorHAnsi" w:eastAsiaTheme="minorEastAsia" w:hAnsiTheme="minorHAnsi" w:cstheme="minorBidi"/>
+      </w:rPr>
+    </w:lvl>
+    <w:lvl w:ilvl="4">
+      <w:start w:val="1"/>
+      <w:numFmt w:val="decimal"/>
+      <w:lvlText w:val="%1.%2.%3.%4.%5"/>
+      <w:lvlJc w:val="left"/>
+      <w:pPr>
+        <w:ind w:left="1008" w:hanging="1008"/>
+      </w:pPr>
+    </w:lvl>
+    <w:lvl w:ilvl="5">
+      <w:start w:val="1"/>
+      <w:numFmt w:val="decimal"/>
+      <w:lvlText w:val="%1.%2.%3.%4.%5.%6"/>
+      <w:lvlJc w:val="left"/>
+      <w:pPr>
+        <w:ind w:left="1152" w:hanging="1152"/>
+      </w:pPr>
+    </w:lvl>
+    <w:lvl w:ilvl="6">
+      <w:start w:val="1"/>
+      <w:numFmt w:val="decimal"/>
+      <w:lvlText w:val="%1.%2.%3.%4.%5.%6.%7"/>
+      <w:lvlJc w:val="left"/>
+      <w:pPr>
+        <w:ind w:left="1296" w:hanging="1296"/>
+      </w:pPr>
+    </w:lvl>
+    <w:lvl w:ilvl="7">
+      <w:start w:val="1"/>
+      <w:numFmt w:val="decimal"/>
+      <w:lvlText w:val="%1.%2.%3.%4.%5.%6.%7.%8"/>
+      <w:lvlJc w:val="left"/>
+      <w:pPr>
+        <w:ind w:left="1440" w:hanging="1440"/>
+      </w:pPr>
+    </w:lvl>
+    <w:lvl w:ilvl="8">
+      <w:start w:val="1"/>
+      <w:numFmt w:val="decimal"/>
+      <w:lvlText w:val="%1.%2.%3.%4.%5.%6.%7.%8.%9"/>
+      <w:lvlJc w:val="left"/>
+      <w:pPr>
+        <w:ind w:left="1584" w:hanging="1584"/>
+      </w:pPr>
+    </w:lvl>
+  </w:abstractNum>
+  <w:abstractNum w:abstractNumId="1" w15:restartNumberingAfterBreak="0">
+    <w:nsid w:val="0841501F"/>
+    <w:multiLevelType w:val="hybridMultilevel"/>
+    <w:tmpl w:val="F96EB51A"/>
+    <w:lvl w:ilvl="0" w:tplc="0809000F">
+      <w:start w:val="1"/>
+      <w:numFmt w:val="decimal"/>
+      <w:lvlText w:val="%1."/>
+      <w:lvlJc w:val="left"/>
+      <w:pPr>
+        <w:ind w:left="720" w:hanging="360"/>
+      </w:pPr>
+    </w:lvl>
+    <w:lvl w:ilvl="1" w:tplc="08090019" w:tentative="1">
+      <w:start w:val="1"/>
+      <w:numFmt w:val="lowerLetter"/>
+      <w:lvlText w:val="%2."/>
+      <w:lvlJc w:val="left"/>
+      <w:pPr>
+        <w:ind w:left="1440" w:hanging="360"/>
+      </w:pPr>
+    </w:lvl>
+    <w:lvl w:ilvl="2" w:tplc="0809001B" w:tentative="1">
+      <w:start w:val="1"/>
+      <w:numFmt w:val="lowerRoman"/>
+      <w:lvlText w:val="%3."/>
+      <w:lvlJc w:val="right"/>
+      <w:pPr>
+        <w:ind w:left="2160" w:hanging="180"/>
+      </w:pPr>
+    </w:lvl>
+    <w:lvl w:ilvl="3" w:tplc="0809000F" w:tentative="1">
+      <w:start w:val="1"/>
+      <w:numFmt w:val="decimal"/>
+      <w:lvlText w:val="%4."/>
+      <w:lvlJc w:val="left"/>
+      <w:pPr>
+        <w:ind w:left="2880" w:hanging="360"/>
+      </w:pPr>
+    </w:lvl>
+    <w:lvl w:ilvl="4" w:tplc="08090019" w:tentative="1">
+      <w:start w:val="1"/>
+      <w:numFmt w:val="lowerLetter"/>
+      <w:lvlText w:val="%5."/>
+      <w:lvlJc w:val="left"/>
+      <w:pPr>
+        <w:ind w:left="3600" w:hanging="360"/>
+      </w:pPr>
+    </w:lvl>
+    <w:lvl w:ilvl="5" w:tplc="0809001B" w:tentative="1">
+      <w:start w:val="1"/>
+      <w:numFmt w:val="lowerRoman"/>
+      <w:lvlText w:val="%6."/>
+      <w:lvlJc w:val="right"/>
+      <w:pPr>
+        <w:ind w:left="4320" w:hanging="180"/>
+      </w:pPr>
+    </w:lvl>
+    <w:lvl w:ilvl="6" w:tplc="0809000F" w:tentative="1">
+      <w:start w:val="1"/>
+      <w:numFmt w:val="decimal"/>
+      <w:lvlText w:val="%7."/>
+      <w:lvlJc w:val="left"/>
+      <w:pPr>
+        <w:ind w:left="5040" w:hanging="360"/>
+      </w:pPr>
+    </w:lvl>
+    <w:lvl w:ilvl="7" w:tplc="08090019" w:tentative="1">
+      <w:start w:val="1"/>
+      <w:numFmt w:val="lowerLetter"/>
+      <w:lvlText w:val="%8."/>
+      <w:lvlJc w:val="left"/>
+      <w:pPr>
+        <w:ind w:left="5760" w:hanging="360"/>
+      </w:pPr>
+    </w:lvl>
+    <w:lvl w:ilvl="8" w:tplc="0809001B" w:tentative="1">
+      <w:start w:val="1"/>
+      <w:numFmt w:val="lowerRoman"/>
+      <w:lvlText w:val="%9."/>
+      <w:lvlJc w:val="right"/>
+      <w:pPr>
+        <w:ind w:left="6480" w:hanging="180"/>
+      </w:pPr>
+    </w:lvl>
+  </w:abstractNum>
+  <w:abstractNum w:abstractNumId="2" w15:restartNumberingAfterBreak="0">
     <w:nsid w:val="0BD053F2"/>
     <w:multiLevelType w:val="hybridMultilevel"/>
     <w:tmpl w:val="40BE2882"/>
@@ -1068,7 +2717,7 @@
       </w:rPr>
     </w:lvl>
   </w:abstractNum>
-  <w:abstractNum w:abstractNumId="1" w15:restartNumberingAfterBreak="0">
+  <w:abstractNum w:abstractNumId="3" w15:restartNumberingAfterBreak="0">
     <w:nsid w:val="11AF0BDA"/>
     <w:multiLevelType w:val="hybridMultilevel"/>
     <w:tmpl w:val="B246CBC8"/>
@@ -1157,7 +2806,7 @@
       </w:pPr>
     </w:lvl>
   </w:abstractNum>
-  <w:abstractNum w:abstractNumId="2" w15:restartNumberingAfterBreak="0">
+  <w:abstractNum w:abstractNumId="4" w15:restartNumberingAfterBreak="0">
     <w:nsid w:val="1482775B"/>
     <w:multiLevelType w:val="multilevel"/>
     <w:tmpl w:val="D59A266E"/>
@@ -1252,7 +2901,7 @@
       </w:pPr>
     </w:lvl>
   </w:abstractNum>
-  <w:abstractNum w:abstractNumId="3" w15:restartNumberingAfterBreak="0">
+  <w:abstractNum w:abstractNumId="5" w15:restartNumberingAfterBreak="0">
     <w:nsid w:val="1633636B"/>
     <w:multiLevelType w:val="hybridMultilevel"/>
     <w:tmpl w:val="8E4C753E"/>
@@ -1365,7 +3014,7 @@
       </w:rPr>
     </w:lvl>
   </w:abstractNum>
-  <w:abstractNum w:abstractNumId="4" w15:restartNumberingAfterBreak="0">
+  <w:abstractNum w:abstractNumId="6" w15:restartNumberingAfterBreak="0">
     <w:nsid w:val="260D7F9C"/>
     <w:multiLevelType w:val="hybridMultilevel"/>
     <w:tmpl w:val="C4A6C092"/>
@@ -1478,7 +3127,102 @@
       </w:rPr>
     </w:lvl>
   </w:abstractNum>
-  <w:abstractNum w:abstractNumId="5" w15:restartNumberingAfterBreak="0">
+  <w:abstractNum w:abstractNumId="7" w15:restartNumberingAfterBreak="0">
+    <w:nsid w:val="2C3104AE"/>
+    <w:multiLevelType w:val="multilevel"/>
+    <w:tmpl w:val="92E024D8"/>
+    <w:lvl w:ilvl="0">
+      <w:start w:val="1"/>
+      <w:numFmt w:val="bullet"/>
+      <w:lvlText w:val="o"/>
+      <w:lvlJc w:val="left"/>
+      <w:pPr>
+        <w:ind w:left="432" w:hanging="432"/>
+      </w:pPr>
+      <w:rPr>
+        <w:rFonts w:ascii="Courier New" w:hAnsi="Courier New" w:cs="Courier New" w:hint="default"/>
+      </w:rPr>
+    </w:lvl>
+    <w:lvl w:ilvl="1">
+      <w:start w:val="1"/>
+      <w:numFmt w:val="bullet"/>
+      <w:lvlText w:val="o"/>
+      <w:lvlJc w:val="left"/>
+      <w:pPr>
+        <w:ind w:left="576" w:hanging="576"/>
+      </w:pPr>
+      <w:rPr>
+        <w:rFonts w:ascii="Courier New" w:hAnsi="Courier New" w:cs="Courier New" w:hint="default"/>
+      </w:rPr>
+    </w:lvl>
+    <w:lvl w:ilvl="2">
+      <w:start w:val="1"/>
+      <w:numFmt w:val="bullet"/>
+      <w:lvlText w:val=""/>
+      <w:lvlJc w:val="left"/>
+      <w:pPr>
+        <w:ind w:left="720" w:hanging="720"/>
+      </w:pPr>
+      <w:rPr>
+        <w:rFonts w:ascii="Symbol" w:hAnsi="Symbol" w:hint="default"/>
+      </w:rPr>
+    </w:lvl>
+    <w:lvl w:ilvl="3">
+      <w:start w:val="1"/>
+      <w:numFmt w:val="decimal"/>
+      <w:lvlText w:val="%1.%2.%3.%4"/>
+      <w:lvlJc w:val="left"/>
+      <w:pPr>
+        <w:ind w:left="864" w:hanging="864"/>
+      </w:pPr>
+    </w:lvl>
+    <w:lvl w:ilvl="4">
+      <w:start w:val="1"/>
+      <w:numFmt w:val="decimal"/>
+      <w:lvlText w:val="%1.%2.%3.%4.%5"/>
+      <w:lvlJc w:val="left"/>
+      <w:pPr>
+        <w:ind w:left="1008" w:hanging="1008"/>
+      </w:pPr>
+    </w:lvl>
+    <w:lvl w:ilvl="5">
+      <w:start w:val="1"/>
+      <w:numFmt w:val="decimal"/>
+      <w:lvlText w:val="%1.%2.%3.%4.%5.%6"/>
+      <w:lvlJc w:val="left"/>
+      <w:pPr>
+        <w:ind w:left="1152" w:hanging="1152"/>
+      </w:pPr>
+    </w:lvl>
+    <w:lvl w:ilvl="6">
+      <w:start w:val="1"/>
+      <w:numFmt w:val="decimal"/>
+      <w:lvlText w:val="%1.%2.%3.%4.%5.%6.%7"/>
+      <w:lvlJc w:val="left"/>
+      <w:pPr>
+        <w:ind w:left="1296" w:hanging="1296"/>
+      </w:pPr>
+    </w:lvl>
+    <w:lvl w:ilvl="7">
+      <w:start w:val="1"/>
+      <w:numFmt w:val="decimal"/>
+      <w:lvlText w:val="%1.%2.%3.%4.%5.%6.%7.%8"/>
+      <w:lvlJc w:val="left"/>
+      <w:pPr>
+        <w:ind w:left="1440" w:hanging="1440"/>
+      </w:pPr>
+    </w:lvl>
+    <w:lvl w:ilvl="8">
+      <w:start w:val="1"/>
+      <w:numFmt w:val="decimal"/>
+      <w:lvlText w:val="%1.%2.%3.%4.%5.%6.%7.%8.%9"/>
+      <w:lvlJc w:val="left"/>
+      <w:pPr>
+        <w:ind w:left="1584" w:hanging="1584"/>
+      </w:pPr>
+    </w:lvl>
+  </w:abstractNum>
+  <w:abstractNum w:abstractNumId="8" w15:restartNumberingAfterBreak="0">
     <w:nsid w:val="2CDC3FE2"/>
     <w:multiLevelType w:val="hybridMultilevel"/>
     <w:tmpl w:val="C8E4864A"/>
@@ -1567,7 +3311,105 @@
       </w:pPr>
     </w:lvl>
   </w:abstractNum>
-  <w:abstractNum w:abstractNumId="6" w15:restartNumberingAfterBreak="0">
+  <w:abstractNum w:abstractNumId="9" w15:restartNumberingAfterBreak="0">
+    <w:nsid w:val="2E4F5120"/>
+    <w:multiLevelType w:val="multilevel"/>
+    <w:tmpl w:val="1E305CAA"/>
+    <w:lvl w:ilvl="0">
+      <w:start w:val="1"/>
+      <w:numFmt w:val="bullet"/>
+      <w:lvlText w:val=""/>
+      <w:lvlJc w:val="left"/>
+      <w:pPr>
+        <w:ind w:left="432" w:hanging="432"/>
+      </w:pPr>
+      <w:rPr>
+        <w:rFonts w:ascii="Symbol" w:hAnsi="Symbol" w:hint="default"/>
+      </w:rPr>
+    </w:lvl>
+    <w:lvl w:ilvl="1">
+      <w:start w:val="1"/>
+      <w:numFmt w:val="bullet"/>
+      <w:lvlText w:val=""/>
+      <w:lvlJc w:val="left"/>
+      <w:pPr>
+        <w:ind w:left="576" w:hanging="576"/>
+      </w:pPr>
+      <w:rPr>
+        <w:rFonts w:ascii="Symbol" w:hAnsi="Symbol" w:hint="default"/>
+      </w:rPr>
+    </w:lvl>
+    <w:lvl w:ilvl="2">
+      <w:start w:val="1"/>
+      <w:numFmt w:val="bullet"/>
+      <w:lvlText w:val=""/>
+      <w:lvlJc w:val="left"/>
+      <w:pPr>
+        <w:ind w:left="720" w:hanging="720"/>
+      </w:pPr>
+      <w:rPr>
+        <w:rFonts w:ascii="Symbol" w:hAnsi="Symbol" w:hint="default"/>
+      </w:rPr>
+    </w:lvl>
+    <w:lvl w:ilvl="3">
+      <w:start w:val="1"/>
+      <w:numFmt w:val="decimal"/>
+      <w:lvlText w:val="%4."/>
+      <w:lvlJc w:val="left"/>
+      <w:pPr>
+        <w:ind w:left="864" w:hanging="864"/>
+      </w:pPr>
+      <w:rPr>
+        <w:rFonts w:asciiTheme="minorHAnsi" w:eastAsiaTheme="minorEastAsia" w:hAnsiTheme="minorHAnsi" w:cstheme="minorBidi"/>
+      </w:rPr>
+    </w:lvl>
+    <w:lvl w:ilvl="4">
+      <w:start w:val="1"/>
+      <w:numFmt w:val="decimal"/>
+      <w:lvlText w:val="%1.%2.%3.%4.%5"/>
+      <w:lvlJc w:val="left"/>
+      <w:pPr>
+        <w:ind w:left="1008" w:hanging="1008"/>
+      </w:pPr>
+    </w:lvl>
+    <w:lvl w:ilvl="5">
+      <w:start w:val="1"/>
+      <w:numFmt w:val="decimal"/>
+      <w:lvlText w:val="%1.%2.%3.%4.%5.%6"/>
+      <w:lvlJc w:val="left"/>
+      <w:pPr>
+        <w:ind w:left="1152" w:hanging="1152"/>
+      </w:pPr>
+    </w:lvl>
+    <w:lvl w:ilvl="6">
+      <w:start w:val="1"/>
+      <w:numFmt w:val="decimal"/>
+      <w:lvlText w:val="%1.%2.%3.%4.%5.%6.%7"/>
+      <w:lvlJc w:val="left"/>
+      <w:pPr>
+        <w:ind w:left="1296" w:hanging="1296"/>
+      </w:pPr>
+    </w:lvl>
+    <w:lvl w:ilvl="7">
+      <w:start w:val="1"/>
+      <w:numFmt w:val="decimal"/>
+      <w:lvlText w:val="%1.%2.%3.%4.%5.%6.%7.%8"/>
+      <w:lvlJc w:val="left"/>
+      <w:pPr>
+        <w:ind w:left="1440" w:hanging="1440"/>
+      </w:pPr>
+    </w:lvl>
+    <w:lvl w:ilvl="8">
+      <w:start w:val="1"/>
+      <w:numFmt w:val="decimal"/>
+      <w:lvlText w:val="%1.%2.%3.%4.%5.%6.%7.%8.%9"/>
+      <w:lvlJc w:val="left"/>
+      <w:pPr>
+        <w:ind w:left="1584" w:hanging="1584"/>
+      </w:pPr>
+    </w:lvl>
+  </w:abstractNum>
+  <w:abstractNum w:abstractNumId="10" w15:restartNumberingAfterBreak="0">
     <w:nsid w:val="30766C72"/>
     <w:multiLevelType w:val="hybridMultilevel"/>
     <w:tmpl w:val="1A523FF0"/>
@@ -1680,7 +3522,96 @@
       </w:rPr>
     </w:lvl>
   </w:abstractNum>
-  <w:abstractNum w:abstractNumId="7" w15:restartNumberingAfterBreak="0">
+  <w:abstractNum w:abstractNumId="11" w15:restartNumberingAfterBreak="0">
+    <w:nsid w:val="3467055E"/>
+    <w:multiLevelType w:val="hybridMultilevel"/>
+    <w:tmpl w:val="F8743BA2"/>
+    <w:lvl w:ilvl="0" w:tplc="0809000F">
+      <w:start w:val="1"/>
+      <w:numFmt w:val="decimal"/>
+      <w:lvlText w:val="%1."/>
+      <w:lvlJc w:val="left"/>
+      <w:pPr>
+        <w:ind w:left="720" w:hanging="360"/>
+      </w:pPr>
+      <w:rPr>
+        <w:rFonts w:hint="default"/>
+      </w:rPr>
+    </w:lvl>
+    <w:lvl w:ilvl="1" w:tplc="08090019" w:tentative="1">
+      <w:start w:val="1"/>
+      <w:numFmt w:val="lowerLetter"/>
+      <w:lvlText w:val="%2."/>
+      <w:lvlJc w:val="left"/>
+      <w:pPr>
+        <w:ind w:left="1440" w:hanging="360"/>
+      </w:pPr>
+    </w:lvl>
+    <w:lvl w:ilvl="2" w:tplc="0809001B" w:tentative="1">
+      <w:start w:val="1"/>
+      <w:numFmt w:val="lowerRoman"/>
+      <w:lvlText w:val="%3."/>
+      <w:lvlJc w:val="right"/>
+      <w:pPr>
+        <w:ind w:left="2160" w:hanging="180"/>
+      </w:pPr>
+    </w:lvl>
+    <w:lvl w:ilvl="3" w:tplc="0809000F" w:tentative="1">
+      <w:start w:val="1"/>
+      <w:numFmt w:val="decimal"/>
+      <w:lvlText w:val="%4."/>
+      <w:lvlJc w:val="left"/>
+      <w:pPr>
+        <w:ind w:left="2880" w:hanging="360"/>
+      </w:pPr>
+    </w:lvl>
+    <w:lvl w:ilvl="4" w:tplc="08090019" w:tentative="1">
+      <w:start w:val="1"/>
+      <w:numFmt w:val="lowerLetter"/>
+      <w:lvlText w:val="%5."/>
+      <w:lvlJc w:val="left"/>
+      <w:pPr>
+        <w:ind w:left="3600" w:hanging="360"/>
+      </w:pPr>
+    </w:lvl>
+    <w:lvl w:ilvl="5" w:tplc="0809001B" w:tentative="1">
+      <w:start w:val="1"/>
+      <w:numFmt w:val="lowerRoman"/>
+      <w:lvlText w:val="%6."/>
+      <w:lvlJc w:val="right"/>
+      <w:pPr>
+        <w:ind w:left="4320" w:hanging="180"/>
+      </w:pPr>
+    </w:lvl>
+    <w:lvl w:ilvl="6" w:tplc="0809000F" w:tentative="1">
+      <w:start w:val="1"/>
+      <w:numFmt w:val="decimal"/>
+      <w:lvlText w:val="%7."/>
+      <w:lvlJc w:val="left"/>
+      <w:pPr>
+        <w:ind w:left="5040" w:hanging="360"/>
+      </w:pPr>
+    </w:lvl>
+    <w:lvl w:ilvl="7" w:tplc="08090019" w:tentative="1">
+      <w:start w:val="1"/>
+      <w:numFmt w:val="lowerLetter"/>
+      <w:lvlText w:val="%8."/>
+      <w:lvlJc w:val="left"/>
+      <w:pPr>
+        <w:ind w:left="5760" w:hanging="360"/>
+      </w:pPr>
+    </w:lvl>
+    <w:lvl w:ilvl="8" w:tplc="0809001B" w:tentative="1">
+      <w:start w:val="1"/>
+      <w:numFmt w:val="lowerRoman"/>
+      <w:lvlText w:val="%9."/>
+      <w:lvlJc w:val="right"/>
+      <w:pPr>
+        <w:ind w:left="6480" w:hanging="180"/>
+      </w:pPr>
+    </w:lvl>
+  </w:abstractNum>
+  <w:abstractNum w:abstractNumId="12" w15:restartNumberingAfterBreak="0">
     <w:nsid w:val="350B345E"/>
     <w:multiLevelType w:val="multilevel"/>
     <w:tmpl w:val="92E024D8"/>
@@ -1775,7 +3706,7 @@
       </w:pPr>
     </w:lvl>
   </w:abstractNum>
-  <w:abstractNum w:abstractNumId="8" w15:restartNumberingAfterBreak="0">
+  <w:abstractNum w:abstractNumId="13" w15:restartNumberingAfterBreak="0">
     <w:nsid w:val="359846A9"/>
     <w:multiLevelType w:val="hybridMultilevel"/>
     <w:tmpl w:val="0FFCA708"/>
@@ -1888,7 +3819,197 @@
       </w:rPr>
     </w:lvl>
   </w:abstractNum>
-  <w:abstractNum w:abstractNumId="9" w15:restartNumberingAfterBreak="0">
+  <w:abstractNum w:abstractNumId="14" w15:restartNumberingAfterBreak="0">
+    <w:nsid w:val="43AB3A1D"/>
+    <w:multiLevelType w:val="multilevel"/>
+    <w:tmpl w:val="92E024D8"/>
+    <w:lvl w:ilvl="0">
+      <w:start w:val="1"/>
+      <w:numFmt w:val="bullet"/>
+      <w:lvlText w:val="o"/>
+      <w:lvlJc w:val="left"/>
+      <w:pPr>
+        <w:ind w:left="432" w:hanging="432"/>
+      </w:pPr>
+      <w:rPr>
+        <w:rFonts w:ascii="Courier New" w:hAnsi="Courier New" w:cs="Courier New" w:hint="default"/>
+      </w:rPr>
+    </w:lvl>
+    <w:lvl w:ilvl="1">
+      <w:start w:val="1"/>
+      <w:numFmt w:val="bullet"/>
+      <w:lvlText w:val="o"/>
+      <w:lvlJc w:val="left"/>
+      <w:pPr>
+        <w:ind w:left="576" w:hanging="576"/>
+      </w:pPr>
+      <w:rPr>
+        <w:rFonts w:ascii="Courier New" w:hAnsi="Courier New" w:cs="Courier New" w:hint="default"/>
+      </w:rPr>
+    </w:lvl>
+    <w:lvl w:ilvl="2">
+      <w:start w:val="1"/>
+      <w:numFmt w:val="bullet"/>
+      <w:lvlText w:val=""/>
+      <w:lvlJc w:val="left"/>
+      <w:pPr>
+        <w:ind w:left="720" w:hanging="720"/>
+      </w:pPr>
+      <w:rPr>
+        <w:rFonts w:ascii="Symbol" w:hAnsi="Symbol" w:hint="default"/>
+      </w:rPr>
+    </w:lvl>
+    <w:lvl w:ilvl="3">
+      <w:start w:val="1"/>
+      <w:numFmt w:val="decimal"/>
+      <w:lvlText w:val="%1.%2.%3.%4"/>
+      <w:lvlJc w:val="left"/>
+      <w:pPr>
+        <w:ind w:left="864" w:hanging="864"/>
+      </w:pPr>
+    </w:lvl>
+    <w:lvl w:ilvl="4">
+      <w:start w:val="1"/>
+      <w:numFmt w:val="decimal"/>
+      <w:lvlText w:val="%1.%2.%3.%4.%5"/>
+      <w:lvlJc w:val="left"/>
+      <w:pPr>
+        <w:ind w:left="1008" w:hanging="1008"/>
+      </w:pPr>
+    </w:lvl>
+    <w:lvl w:ilvl="5">
+      <w:start w:val="1"/>
+      <w:numFmt w:val="decimal"/>
+      <w:lvlText w:val="%1.%2.%3.%4.%5.%6"/>
+      <w:lvlJc w:val="left"/>
+      <w:pPr>
+        <w:ind w:left="1152" w:hanging="1152"/>
+      </w:pPr>
+    </w:lvl>
+    <w:lvl w:ilvl="6">
+      <w:start w:val="1"/>
+      <w:numFmt w:val="decimal"/>
+      <w:lvlText w:val="%1.%2.%3.%4.%5.%6.%7"/>
+      <w:lvlJc w:val="left"/>
+      <w:pPr>
+        <w:ind w:left="1296" w:hanging="1296"/>
+      </w:pPr>
+    </w:lvl>
+    <w:lvl w:ilvl="7">
+      <w:start w:val="1"/>
+      <w:numFmt w:val="decimal"/>
+      <w:lvlText w:val="%1.%2.%3.%4.%5.%6.%7.%8"/>
+      <w:lvlJc w:val="left"/>
+      <w:pPr>
+        <w:ind w:left="1440" w:hanging="1440"/>
+      </w:pPr>
+    </w:lvl>
+    <w:lvl w:ilvl="8">
+      <w:start w:val="1"/>
+      <w:numFmt w:val="decimal"/>
+      <w:lvlText w:val="%1.%2.%3.%4.%5.%6.%7.%8.%9"/>
+      <w:lvlJc w:val="left"/>
+      <w:pPr>
+        <w:ind w:left="1584" w:hanging="1584"/>
+      </w:pPr>
+    </w:lvl>
+  </w:abstractNum>
+  <w:abstractNum w:abstractNumId="15" w15:restartNumberingAfterBreak="0">
+    <w:nsid w:val="4A160367"/>
+    <w:multiLevelType w:val="multilevel"/>
+    <w:tmpl w:val="1982D9DE"/>
+    <w:lvl w:ilvl="0">
+      <w:start w:val="1"/>
+      <w:numFmt w:val="bullet"/>
+      <w:lvlText w:val=""/>
+      <w:lvlJc w:val="left"/>
+      <w:pPr>
+        <w:ind w:left="432" w:hanging="432"/>
+      </w:pPr>
+      <w:rPr>
+        <w:rFonts w:ascii="Symbol" w:hAnsi="Symbol" w:hint="default"/>
+      </w:rPr>
+    </w:lvl>
+    <w:lvl w:ilvl="1">
+      <w:start w:val="1"/>
+      <w:numFmt w:val="decimal"/>
+      <w:lvlText w:val="%2."/>
+      <w:lvlJc w:val="left"/>
+      <w:pPr>
+        <w:ind w:left="576" w:hanging="576"/>
+      </w:pPr>
+      <w:rPr>
+        <w:rFonts w:hint="default"/>
+      </w:rPr>
+    </w:lvl>
+    <w:lvl w:ilvl="2">
+      <w:start w:val="1"/>
+      <w:numFmt w:val="bullet"/>
+      <w:lvlText w:val=""/>
+      <w:lvlJc w:val="left"/>
+      <w:pPr>
+        <w:ind w:left="720" w:hanging="720"/>
+      </w:pPr>
+      <w:rPr>
+        <w:rFonts w:ascii="Symbol" w:hAnsi="Symbol" w:hint="default"/>
+      </w:rPr>
+    </w:lvl>
+    <w:lvl w:ilvl="3">
+      <w:start w:val="1"/>
+      <w:numFmt w:val="decimal"/>
+      <w:lvlText w:val="%1.%2.%3.%4"/>
+      <w:lvlJc w:val="left"/>
+      <w:pPr>
+        <w:ind w:left="864" w:hanging="864"/>
+      </w:pPr>
+    </w:lvl>
+    <w:lvl w:ilvl="4">
+      <w:start w:val="1"/>
+      <w:numFmt w:val="decimal"/>
+      <w:lvlText w:val="%1.%2.%3.%4.%5"/>
+      <w:lvlJc w:val="left"/>
+      <w:pPr>
+        <w:ind w:left="1008" w:hanging="1008"/>
+      </w:pPr>
+    </w:lvl>
+    <w:lvl w:ilvl="5">
+      <w:start w:val="1"/>
+      <w:numFmt w:val="decimal"/>
+      <w:lvlText w:val="%1.%2.%3.%4.%5.%6"/>
+      <w:lvlJc w:val="left"/>
+      <w:pPr>
+        <w:ind w:left="1152" w:hanging="1152"/>
+      </w:pPr>
+    </w:lvl>
+    <w:lvl w:ilvl="6">
+      <w:start w:val="1"/>
+      <w:numFmt w:val="decimal"/>
+      <w:lvlText w:val="%1.%2.%3.%4.%5.%6.%7"/>
+      <w:lvlJc w:val="left"/>
+      <w:pPr>
+        <w:ind w:left="1296" w:hanging="1296"/>
+      </w:pPr>
+    </w:lvl>
+    <w:lvl w:ilvl="7">
+      <w:start w:val="1"/>
+      <w:numFmt w:val="decimal"/>
+      <w:lvlText w:val="%1.%2.%3.%4.%5.%6.%7.%8"/>
+      <w:lvlJc w:val="left"/>
+      <w:pPr>
+        <w:ind w:left="1440" w:hanging="1440"/>
+      </w:pPr>
+    </w:lvl>
+    <w:lvl w:ilvl="8">
+      <w:start w:val="1"/>
+      <w:numFmt w:val="decimal"/>
+      <w:lvlText w:val="%1.%2.%3.%4.%5.%6.%7.%8.%9"/>
+      <w:lvlJc w:val="left"/>
+      <w:pPr>
+        <w:ind w:left="1584" w:hanging="1584"/>
+      </w:pPr>
+    </w:lvl>
+  </w:abstractNum>
+  <w:abstractNum w:abstractNumId="16" w15:restartNumberingAfterBreak="0">
     <w:nsid w:val="4ED33E31"/>
     <w:multiLevelType w:val="hybridMultilevel"/>
     <w:tmpl w:val="8B1C29B0"/>
@@ -2000,7 +4121,93 @@
       </w:rPr>
     </w:lvl>
   </w:abstractNum>
-  <w:abstractNum w:abstractNumId="10" w15:restartNumberingAfterBreak="0">
+  <w:abstractNum w:abstractNumId="17" w15:restartNumberingAfterBreak="0">
+    <w:nsid w:val="54726A14"/>
+    <w:multiLevelType w:val="hybridMultilevel"/>
+    <w:tmpl w:val="A122464C"/>
+    <w:lvl w:ilvl="0" w:tplc="0809000F">
+      <w:start w:val="1"/>
+      <w:numFmt w:val="decimal"/>
+      <w:lvlText w:val="%1."/>
+      <w:lvlJc w:val="left"/>
+      <w:pPr>
+        <w:ind w:left="644" w:hanging="360"/>
+      </w:pPr>
+    </w:lvl>
+    <w:lvl w:ilvl="1" w:tplc="08090019">
+      <w:start w:val="1"/>
+      <w:numFmt w:val="lowerLetter"/>
+      <w:lvlText w:val="%2."/>
+      <w:lvlJc w:val="left"/>
+      <w:pPr>
+        <w:ind w:left="1364" w:hanging="360"/>
+      </w:pPr>
+    </w:lvl>
+    <w:lvl w:ilvl="2" w:tplc="0809001B">
+      <w:start w:val="1"/>
+      <w:numFmt w:val="lowerRoman"/>
+      <w:lvlText w:val="%3."/>
+      <w:lvlJc w:val="right"/>
+      <w:pPr>
+        <w:ind w:left="2084" w:hanging="180"/>
+      </w:pPr>
+    </w:lvl>
+    <w:lvl w:ilvl="3" w:tplc="0809000F" w:tentative="1">
+      <w:start w:val="1"/>
+      <w:numFmt w:val="decimal"/>
+      <w:lvlText w:val="%4."/>
+      <w:lvlJc w:val="left"/>
+      <w:pPr>
+        <w:ind w:left="2804" w:hanging="360"/>
+      </w:pPr>
+    </w:lvl>
+    <w:lvl w:ilvl="4" w:tplc="08090019" w:tentative="1">
+      <w:start w:val="1"/>
+      <w:numFmt w:val="lowerLetter"/>
+      <w:lvlText w:val="%5."/>
+      <w:lvlJc w:val="left"/>
+      <w:pPr>
+        <w:ind w:left="3524" w:hanging="360"/>
+      </w:pPr>
+    </w:lvl>
+    <w:lvl w:ilvl="5" w:tplc="0809001B" w:tentative="1">
+      <w:start w:val="1"/>
+      <w:numFmt w:val="lowerRoman"/>
+      <w:lvlText w:val="%6."/>
+      <w:lvlJc w:val="right"/>
+      <w:pPr>
+        <w:ind w:left="4244" w:hanging="180"/>
+      </w:pPr>
+    </w:lvl>
+    <w:lvl w:ilvl="6" w:tplc="0809000F" w:tentative="1">
+      <w:start w:val="1"/>
+      <w:numFmt w:val="decimal"/>
+      <w:lvlText w:val="%7."/>
+      <w:lvlJc w:val="left"/>
+      <w:pPr>
+        <w:ind w:left="4964" w:hanging="360"/>
+      </w:pPr>
+    </w:lvl>
+    <w:lvl w:ilvl="7" w:tplc="08090019" w:tentative="1">
+      <w:start w:val="1"/>
+      <w:numFmt w:val="lowerLetter"/>
+      <w:lvlText w:val="%8."/>
+      <w:lvlJc w:val="left"/>
+      <w:pPr>
+        <w:ind w:left="5684" w:hanging="360"/>
+      </w:pPr>
+    </w:lvl>
+    <w:lvl w:ilvl="8" w:tplc="0809001B" w:tentative="1">
+      <w:start w:val="1"/>
+      <w:numFmt w:val="lowerRoman"/>
+      <w:lvlText w:val="%9."/>
+      <w:lvlJc w:val="right"/>
+      <w:pPr>
+        <w:ind w:left="6404" w:hanging="180"/>
+      </w:pPr>
+    </w:lvl>
+  </w:abstractNum>
+  <w:abstractNum w:abstractNumId="18" w15:restartNumberingAfterBreak="0">
     <w:nsid w:val="58BF56C9"/>
     <w:multiLevelType w:val="hybridMultilevel"/>
     <w:tmpl w:val="67CC5C3A"/>
@@ -2086,7 +4293,102 @@
       </w:pPr>
     </w:lvl>
   </w:abstractNum>
-  <w:abstractNum w:abstractNumId="11" w15:restartNumberingAfterBreak="0">
+  <w:abstractNum w:abstractNumId="19" w15:restartNumberingAfterBreak="0">
+    <w:nsid w:val="6D017CD1"/>
+    <w:multiLevelType w:val="multilevel"/>
+    <w:tmpl w:val="1982D9DE"/>
+    <w:lvl w:ilvl="0">
+      <w:start w:val="1"/>
+      <w:numFmt w:val="bullet"/>
+      <w:lvlText w:val=""/>
+      <w:lvlJc w:val="left"/>
+      <w:pPr>
+        <w:ind w:left="432" w:hanging="432"/>
+      </w:pPr>
+      <w:rPr>
+        <w:rFonts w:ascii="Symbol" w:hAnsi="Symbol" w:hint="default"/>
+      </w:rPr>
+    </w:lvl>
+    <w:lvl w:ilvl="1">
+      <w:start w:val="1"/>
+      <w:numFmt w:val="decimal"/>
+      <w:lvlText w:val="%2."/>
+      <w:lvlJc w:val="left"/>
+      <w:pPr>
+        <w:ind w:left="576" w:hanging="576"/>
+      </w:pPr>
+      <w:rPr>
+        <w:rFonts w:hint="default"/>
+      </w:rPr>
+    </w:lvl>
+    <w:lvl w:ilvl="2">
+      <w:start w:val="1"/>
+      <w:numFmt w:val="bullet"/>
+      <w:lvlText w:val=""/>
+      <w:lvlJc w:val="left"/>
+      <w:pPr>
+        <w:ind w:left="720" w:hanging="720"/>
+      </w:pPr>
+      <w:rPr>
+        <w:rFonts w:ascii="Symbol" w:hAnsi="Symbol" w:hint="default"/>
+      </w:rPr>
+    </w:lvl>
+    <w:lvl w:ilvl="3">
+      <w:start w:val="1"/>
+      <w:numFmt w:val="decimal"/>
+      <w:lvlText w:val="%1.%2.%3.%4"/>
+      <w:lvlJc w:val="left"/>
+      <w:pPr>
+        <w:ind w:left="864" w:hanging="864"/>
+      </w:pPr>
+    </w:lvl>
+    <w:lvl w:ilvl="4">
+      <w:start w:val="1"/>
+      <w:numFmt w:val="decimal"/>
+      <w:lvlText w:val="%1.%2.%3.%4.%5"/>
+      <w:lvlJc w:val="left"/>
+      <w:pPr>
+        <w:ind w:left="1008" w:hanging="1008"/>
+      </w:pPr>
+    </w:lvl>
+    <w:lvl w:ilvl="5">
+      <w:start w:val="1"/>
+      <w:numFmt w:val="decimal"/>
+      <w:lvlText w:val="%1.%2.%3.%4.%5.%6"/>
+      <w:lvlJc w:val="left"/>
+      <w:pPr>
+        <w:ind w:left="1152" w:hanging="1152"/>
+      </w:pPr>
+    </w:lvl>
+    <w:lvl w:ilvl="6">
+      <w:start w:val="1"/>
+      <w:numFmt w:val="decimal"/>
+      <w:lvlText w:val="%1.%2.%3.%4.%5.%6.%7"/>
+      <w:lvlJc w:val="left"/>
+      <w:pPr>
+        <w:ind w:left="1296" w:hanging="1296"/>
+      </w:pPr>
+    </w:lvl>
+    <w:lvl w:ilvl="7">
+      <w:start w:val="1"/>
+      <w:numFmt w:val="decimal"/>
+      <w:lvlText w:val="%1.%2.%3.%4.%5.%6.%7.%8"/>
+      <w:lvlJc w:val="left"/>
+      <w:pPr>
+        <w:ind w:left="1440" w:hanging="1440"/>
+      </w:pPr>
+    </w:lvl>
+    <w:lvl w:ilvl="8">
+      <w:start w:val="1"/>
+      <w:numFmt w:val="decimal"/>
+      <w:lvlText w:val="%1.%2.%3.%4.%5.%6.%7.%8.%9"/>
+      <w:lvlJc w:val="left"/>
+      <w:pPr>
+        <w:ind w:left="1584" w:hanging="1584"/>
+      </w:pPr>
+    </w:lvl>
+  </w:abstractNum>
+  <w:abstractNum w:abstractNumId="20" w15:restartNumberingAfterBreak="0">
     <w:nsid w:val="6EA86C13"/>
     <w:multiLevelType w:val="hybridMultilevel"/>
     <w:tmpl w:val="ADE0D944"/>
@@ -2199,7 +4501,7 @@
       </w:rPr>
     </w:lvl>
   </w:abstractNum>
-  <w:abstractNum w:abstractNumId="12" w15:restartNumberingAfterBreak="0">
+  <w:abstractNum w:abstractNumId="21" w15:restartNumberingAfterBreak="0">
     <w:nsid w:val="7686370C"/>
     <w:multiLevelType w:val="multilevel"/>
     <w:tmpl w:val="8AB0EAB2"/>
@@ -2291,7 +4593,7 @@
       </w:pPr>
     </w:lvl>
   </w:abstractNum>
-  <w:abstractNum w:abstractNumId="13" w15:restartNumberingAfterBreak="0">
+  <w:abstractNum w:abstractNumId="22" w15:restartNumberingAfterBreak="0">
     <w:nsid w:val="7C2B54FB"/>
     <w:multiLevelType w:val="hybridMultilevel"/>
     <w:tmpl w:val="C6D46C32"/>
@@ -2405,73 +4707,100 @@
     </w:lvl>
   </w:abstractNum>
   <w:num w:numId="1">
+    <w:abstractNumId w:val="22"/>
+  </w:num>
+  <w:num w:numId="2">
+    <w:abstractNumId w:val="5"/>
+  </w:num>
+  <w:num w:numId="3">
     <w:abstractNumId w:val="13"/>
   </w:num>
-  <w:num w:numId="2">
+  <w:num w:numId="4">
+    <w:abstractNumId w:val="6"/>
+  </w:num>
+  <w:num w:numId="5">
+    <w:abstractNumId w:val="10"/>
+  </w:num>
+  <w:num w:numId="6">
+    <w:abstractNumId w:val="2"/>
+  </w:num>
+  <w:num w:numId="7">
+    <w:abstractNumId w:val="8"/>
+  </w:num>
+  <w:num w:numId="8">
+    <w:abstractNumId w:val="18"/>
+  </w:num>
+  <w:num w:numId="9">
+    <w:abstractNumId w:val="16"/>
+  </w:num>
+  <w:num w:numId="10">
+    <w:abstractNumId w:val="4"/>
+  </w:num>
+  <w:num w:numId="11">
+    <w:abstractNumId w:val="4"/>
+  </w:num>
+  <w:num w:numId="12">
+    <w:abstractNumId w:val="4"/>
+  </w:num>
+  <w:num w:numId="13">
+    <w:abstractNumId w:val="4"/>
+  </w:num>
+  <w:num w:numId="14">
+    <w:abstractNumId w:val="4"/>
+  </w:num>
+  <w:num w:numId="15">
+    <w:abstractNumId w:val="4"/>
+  </w:num>
+  <w:num w:numId="16">
+    <w:abstractNumId w:val="4"/>
+  </w:num>
+  <w:num w:numId="17">
+    <w:abstractNumId w:val="4"/>
+  </w:num>
+  <w:num w:numId="18">
+    <w:abstractNumId w:val="4"/>
+  </w:num>
+  <w:num w:numId="19">
+    <w:abstractNumId w:val="4"/>
+  </w:num>
+  <w:num w:numId="20">
+    <w:abstractNumId w:val="12"/>
+  </w:num>
+  <w:num w:numId="21">
+    <w:abstractNumId w:val="21"/>
+  </w:num>
+  <w:num w:numId="22">
     <w:abstractNumId w:val="3"/>
   </w:num>
-  <w:num w:numId="3">
-    <w:abstractNumId w:val="8"/>
+  <w:num w:numId="23">
+    <w:abstractNumId w:val="20"/>
   </w:num>
-  <w:num w:numId="4">
-    <w:abstractNumId w:val="4"/>
+  <w:num w:numId="24">
+    <w:abstractNumId w:val="17"/>
   </w:num>
-  <w:num w:numId="5">
-    <w:abstractNumId w:val="6"/>
+  <w:num w:numId="25">
+    <w:abstractNumId w:val="14"/>
   </w:num>
-  <w:num w:numId="6">
+  <w:num w:numId="26">
+    <w:abstractNumId w:val="7"/>
+  </w:num>
+  <w:num w:numId="27">
+    <w:abstractNumId w:val="19"/>
+  </w:num>
+  <w:num w:numId="28">
+    <w:abstractNumId w:val="15"/>
+  </w:num>
+  <w:num w:numId="29">
+    <w:abstractNumId w:val="11"/>
+  </w:num>
+  <w:num w:numId="30">
+    <w:abstractNumId w:val="1"/>
+  </w:num>
+  <w:num w:numId="31">
     <w:abstractNumId w:val="0"/>
   </w:num>
-  <w:num w:numId="7">
-    <w:abstractNumId w:val="5"/>
-  </w:num>
-  <w:num w:numId="8">
-    <w:abstractNumId w:val="10"/>
-  </w:num>
-  <w:num w:numId="9">
+  <w:num w:numId="32">
     <w:abstractNumId w:val="9"/>
-  </w:num>
-  <w:num w:numId="10">
-    <w:abstractNumId w:val="2"/>
-  </w:num>
-  <w:num w:numId="11">
-    <w:abstractNumId w:val="2"/>
-  </w:num>
-  <w:num w:numId="12">
-    <w:abstractNumId w:val="2"/>
-  </w:num>
-  <w:num w:numId="13">
-    <w:abstractNumId w:val="2"/>
-  </w:num>
-  <w:num w:numId="14">
-    <w:abstractNumId w:val="2"/>
-  </w:num>
-  <w:num w:numId="15">
-    <w:abstractNumId w:val="2"/>
-  </w:num>
-  <w:num w:numId="16">
-    <w:abstractNumId w:val="2"/>
-  </w:num>
-  <w:num w:numId="17">
-    <w:abstractNumId w:val="2"/>
-  </w:num>
-  <w:num w:numId="18">
-    <w:abstractNumId w:val="2"/>
-  </w:num>
-  <w:num w:numId="19">
-    <w:abstractNumId w:val="2"/>
-  </w:num>
-  <w:num w:numId="20">
-    <w:abstractNumId w:val="7"/>
-  </w:num>
-  <w:num w:numId="21">
-    <w:abstractNumId w:val="12"/>
-  </w:num>
-  <w:num w:numId="22">
-    <w:abstractNumId w:val="1"/>
-  </w:num>
-  <w:num w:numId="23">
-    <w:abstractNumId w:val="11"/>
   </w:num>
 </w:numbering>
 </file>
@@ -2963,7 +5292,6 @@
     <w:next w:val="Normal"/>
     <w:link w:val="Heading4Char"/>
     <w:uiPriority w:val="9"/>
-    <w:semiHidden/>
     <w:unhideWhenUsed/>
     <w:qFormat/>
     <w:rsid w:val="00596489"/>
@@ -3209,7 +5537,6 @@
     <w:basedOn w:val="DefaultParagraphFont"/>
     <w:link w:val="Heading4"/>
     <w:uiPriority w:val="9"/>
-    <w:semiHidden/>
     <w:rsid w:val="00596489"/>
     <w:rPr>
       <w:rFonts w:asciiTheme="majorHAnsi" w:eastAsiaTheme="majorEastAsia" w:hAnsiTheme="majorHAnsi" w:cstheme="majorBidi"/>
@@ -3544,7 +5871,577 @@
       <w:outlineLvl w:val="9"/>
     </w:pPr>
   </w:style>
+  <w:style w:type="paragraph" w:styleId="Header">
+    <w:name w:val="header"/>
+    <w:basedOn w:val="Normal"/>
+    <w:link w:val="HeaderChar"/>
+    <w:uiPriority w:val="99"/>
+    <w:unhideWhenUsed/>
+    <w:rsid w:val="009718A6"/>
+    <w:pPr>
+      <w:tabs>
+        <w:tab w:val="center" w:pos="4513"/>
+        <w:tab w:val="right" w:pos="9026"/>
+      </w:tabs>
+      <w:spacing w:after="0" w:line="240" w:lineRule="auto"/>
+    </w:pPr>
+  </w:style>
+  <w:style w:type="character" w:customStyle="1" w:styleId="HeaderChar">
+    <w:name w:val="Header Char"/>
+    <w:basedOn w:val="DefaultParagraphFont"/>
+    <w:link w:val="Header"/>
+    <w:uiPriority w:val="99"/>
+    <w:rsid w:val="009718A6"/>
+  </w:style>
+  <w:style w:type="paragraph" w:styleId="Footer">
+    <w:name w:val="footer"/>
+    <w:basedOn w:val="Normal"/>
+    <w:link w:val="FooterChar"/>
+    <w:uiPriority w:val="99"/>
+    <w:unhideWhenUsed/>
+    <w:rsid w:val="009718A6"/>
+    <w:pPr>
+      <w:tabs>
+        <w:tab w:val="center" w:pos="4513"/>
+        <w:tab w:val="right" w:pos="9026"/>
+      </w:tabs>
+      <w:spacing w:after="0" w:line="240" w:lineRule="auto"/>
+    </w:pPr>
+  </w:style>
+  <w:style w:type="character" w:customStyle="1" w:styleId="FooterChar">
+    <w:name w:val="Footer Char"/>
+    <w:basedOn w:val="DefaultParagraphFont"/>
+    <w:link w:val="Footer"/>
+    <w:uiPriority w:val="99"/>
+    <w:rsid w:val="009718A6"/>
+  </w:style>
 </w:styles>
+</file>
+
+<file path=word/glossary/document.xml><?xml version="1.0" encoding="utf-8"?>
+<w:glossaryDocument xmlns:wpc="http://schemas.microsoft.com/office/word/2010/wordprocessingCanvas" xmlns:cx="http://schemas.microsoft.com/office/drawing/2014/chartex" xmlns:cx1="http://schemas.microsoft.com/office/drawing/2015/9/8/chartex" xmlns:cx2="http://schemas.microsoft.com/office/drawing/2015/10/21/chartex" xmlns:mc="http://schemas.openxmlformats.org/markup-compatibility/2006" xmlns:o="urn:schemas-microsoft-com:office:office" xmlns:r="http://schemas.openxmlformats.org/officeDocument/2006/relationships" xmlns:m="http://schemas.openxmlformats.org/officeDocument/2006/math" xmlns:v="urn:schemas-microsoft-com:vml" xmlns:wp14="http://schemas.microsoft.com/office/word/2010/wordprocessingDrawing" xmlns:wp="http://schemas.openxmlformats.org/drawingml/2006/wordprocessingDrawing" xmlns:w10="urn:schemas-microsoft-com:office:word" xmlns:w="http://schemas.openxmlformats.org/wordprocessingml/2006/main" xmlns:w14="http://schemas.microsoft.com/office/word/2010/wordml" xmlns:w15="http://schemas.microsoft.com/office/word/2012/wordml" xmlns:w16se="http://schemas.microsoft.com/office/word/2015/wordml/symex" xmlns:wpg="http://schemas.microsoft.com/office/word/2010/wordprocessingGroup" xmlns:wpi="http://schemas.microsoft.com/office/word/2010/wordprocessingInk" xmlns:wne="http://schemas.microsoft.com/office/word/2006/wordml" xmlns:wps="http://schemas.microsoft.com/office/word/2010/wordprocessingShape" mc:Ignorable="w14 w15 w16se wp14"/>
+</file>
+
+<file path=word/glossary/fontTable.xml><?xml version="1.0" encoding="utf-8"?>
+<w:fonts xmlns:mc="http://schemas.openxmlformats.org/markup-compatibility/2006" xmlns:r="http://schemas.openxmlformats.org/officeDocument/2006/relationships" xmlns:w="http://schemas.openxmlformats.org/wordprocessingml/2006/main" xmlns:w14="http://schemas.microsoft.com/office/word/2010/wordml" xmlns:w15="http://schemas.microsoft.com/office/word/2012/wordml" xmlns:w16se="http://schemas.microsoft.com/office/word/2015/wordml/symex" mc:Ignorable="w14 w15 w16se">
+  <w:font w:name="Symbol">
+    <w:panose1 w:val="05050102010706020507"/>
+    <w:charset w:val="02"/>
+    <w:family w:val="roman"/>
+    <w:pitch w:val="variable"/>
+    <w:sig w:usb0="00000000" w:usb1="10000000" w:usb2="00000000" w:usb3="00000000" w:csb0="80000000" w:csb1="00000000"/>
+  </w:font>
+  <w:font w:name="Times New Roman">
+    <w:panose1 w:val="02020603050405020304"/>
+    <w:charset w:val="00"/>
+    <w:family w:val="roman"/>
+    <w:pitch w:val="variable"/>
+    <w:sig w:usb0="E0002AFF" w:usb1="C0007841" w:usb2="00000009" w:usb3="00000000" w:csb0="000001FF" w:csb1="00000000"/>
+  </w:font>
+  <w:font w:name="Calibri">
+    <w:panose1 w:val="020F0502020204030204"/>
+    <w:charset w:val="00"/>
+    <w:family w:val="swiss"/>
+    <w:pitch w:val="variable"/>
+    <w:sig w:usb0="E0002AFF" w:usb1="C000247B" w:usb2="00000009" w:usb3="00000000" w:csb0="000001FF" w:csb1="00000000"/>
+  </w:font>
+  <w:font w:name="Courier New">
+    <w:panose1 w:val="02070309020205020404"/>
+    <w:charset w:val="00"/>
+    <w:family w:val="modern"/>
+    <w:pitch w:val="fixed"/>
+    <w:sig w:usb0="E0002EFF" w:usb1="C0007843" w:usb2="00000009" w:usb3="00000000" w:csb0="000001FF" w:csb1="00000000"/>
+  </w:font>
+  <w:font w:name="Wingdings">
+    <w:panose1 w:val="05000000000000000000"/>
+    <w:charset w:val="02"/>
+    <w:family w:val="auto"/>
+    <w:pitch w:val="variable"/>
+    <w:sig w:usb0="00000000" w:usb1="10000000" w:usb2="00000000" w:usb3="00000000" w:csb0="80000000" w:csb1="00000000"/>
+  </w:font>
+  <w:font w:name="Calibri Light">
+    <w:panose1 w:val="020F0302020204030204"/>
+    <w:charset w:val="00"/>
+    <w:family w:val="swiss"/>
+    <w:pitch w:val="variable"/>
+    <w:sig w:usb0="E0002AFF" w:usb1="C000247B" w:usb2="00000009" w:usb3="00000000" w:csb0="000001FF" w:csb1="00000000"/>
+  </w:font>
+</w:fonts>
+</file>
+
+<file path=word/glossary/settings.xml><?xml version="1.0" encoding="utf-8"?>
+<w:settings xmlns:mc="http://schemas.openxmlformats.org/markup-compatibility/2006" xmlns:o="urn:schemas-microsoft-com:office:office" xmlns:r="http://schemas.openxmlformats.org/officeDocument/2006/relationships" xmlns:m="http://schemas.openxmlformats.org/officeDocument/2006/math" xmlns:v="urn:schemas-microsoft-com:vml" xmlns:w10="urn:schemas-microsoft-com:office:word" xmlns:w="http://schemas.openxmlformats.org/wordprocessingml/2006/main" xmlns:w14="http://schemas.microsoft.com/office/word/2010/wordml" xmlns:w15="http://schemas.microsoft.com/office/word/2012/wordml" xmlns:w16se="http://schemas.microsoft.com/office/word/2015/wordml/symex" xmlns:sl="http://schemas.openxmlformats.org/schemaLibrary/2006/main" mc:Ignorable="w14 w15 w16se">
+  <w:view w:val="normal"/>
+  <w:defaultTabStop w:val="720"/>
+  <w:characterSpacingControl w:val="doNotCompress"/>
+  <w:compat>
+    <w:useFELayout/>
+    <w:compatSetting w:name="compatibilityMode" w:uri="http://schemas.microsoft.com/office/word" w:val="15"/>
+    <w:compatSetting w:name="overrideTableStyleFontSizeAndJustification" w:uri="http://schemas.microsoft.com/office/word" w:val="1"/>
+    <w:compatSetting w:name="enableOpenTypeFeatures" w:uri="http://schemas.microsoft.com/office/word" w:val="1"/>
+    <w:compatSetting w:name="doNotFlipMirrorIndents" w:uri="http://schemas.microsoft.com/office/word" w:val="1"/>
+    <w:compatSetting w:name="differentiateMultirowTableHeaders" w:uri="http://schemas.microsoft.com/office/word" w:val="1"/>
+  </w:compat>
+  <w:rsids>
+    <w:rsidRoot w:val="008E474F"/>
+    <w:rsid w:val="003A7288"/>
+    <w:rsid w:val="008E474F"/>
+  </w:rsids>
+  <m:mathPr>
+    <m:mathFont m:val="Cambria Math"/>
+    <m:brkBin m:val="before"/>
+    <m:brkBinSub m:val="--"/>
+    <m:smallFrac m:val="0"/>
+    <m:dispDef/>
+    <m:lMargin m:val="0"/>
+    <m:rMargin m:val="0"/>
+    <m:defJc m:val="centerGroup"/>
+    <m:wrapIndent m:val="1440"/>
+    <m:intLim m:val="subSup"/>
+    <m:naryLim m:val="undOvr"/>
+  </m:mathPr>
+  <w:themeFontLang w:val="en-GB"/>
+  <w:clrSchemeMapping w:bg1="light1" w:t1="dark1" w:bg2="light2" w:t2="dark2" w:accent1="accent1" w:accent2="accent2" w:accent3="accent3" w:accent4="accent4" w:accent5="accent5" w:accent6="accent6" w:hyperlink="hyperlink" w:followedHyperlink="followedHyperlink"/>
+  <w:decimalSymbol w:val="."/>
+  <w:listSeparator w:val=","/>
+  <w15:chartTrackingRefBased/>
+</w:settings>
+</file>
+
+<file path=word/glossary/styles.xml><?xml version="1.0" encoding="utf-8"?>
+<w:styles xmlns:mc="http://schemas.openxmlformats.org/markup-compatibility/2006" xmlns:r="http://schemas.openxmlformats.org/officeDocument/2006/relationships" xmlns:w="http://schemas.openxmlformats.org/wordprocessingml/2006/main" xmlns:w14="http://schemas.microsoft.com/office/word/2010/wordml" xmlns:w15="http://schemas.microsoft.com/office/word/2012/wordml" xmlns:w16se="http://schemas.microsoft.com/office/word/2015/wordml/symex" mc:Ignorable="w14 w15 w16se">
+  <w:docDefaults>
+    <w:rPrDefault>
+      <w:rPr>
+        <w:rFonts w:asciiTheme="minorHAnsi" w:eastAsiaTheme="minorEastAsia" w:hAnsiTheme="minorHAnsi" w:cstheme="minorBidi"/>
+        <w:sz w:val="22"/>
+        <w:szCs w:val="22"/>
+        <w:lang w:val="en-GB" w:eastAsia="en-GB" w:bidi="ar-SA"/>
+      </w:rPr>
+    </w:rPrDefault>
+    <w:pPrDefault>
+      <w:pPr>
+        <w:spacing w:after="160" w:line="259" w:lineRule="auto"/>
+      </w:pPr>
+    </w:pPrDefault>
+  </w:docDefaults>
+  <w:latentStyles w:defLockedState="0" w:defUIPriority="99" w:defSemiHidden="0" w:defUnhideWhenUsed="0" w:defQFormat="0" w:count="372">
+    <w:lsdException w:name="Normal" w:uiPriority="0" w:qFormat="1"/>
+    <w:lsdException w:name="heading 1" w:uiPriority="9" w:qFormat="1"/>
+    <w:lsdException w:name="heading 2" w:semiHidden="1" w:uiPriority="9" w:unhideWhenUsed="1" w:qFormat="1"/>
+    <w:lsdException w:name="heading 3" w:semiHidden="1" w:uiPriority="9" w:unhideWhenUsed="1" w:qFormat="1"/>
+    <w:lsdException w:name="heading 4" w:semiHidden="1" w:uiPriority="9" w:unhideWhenUsed="1" w:qFormat="1"/>
+    <w:lsdException w:name="heading 5" w:semiHidden="1" w:uiPriority="9" w:unhideWhenUsed="1" w:qFormat="1"/>
+    <w:lsdException w:name="heading 6" w:semiHidden="1" w:uiPriority="9" w:unhideWhenUsed="1" w:qFormat="1"/>
+    <w:lsdException w:name="heading 7" w:semiHidden="1" w:uiPriority="9" w:unhideWhenUsed="1" w:qFormat="1"/>
+    <w:lsdException w:name="heading 8" w:semiHidden="1" w:uiPriority="9" w:unhideWhenUsed="1" w:qFormat="1"/>
+    <w:lsdException w:name="heading 9" w:semiHidden="1" w:uiPriority="9" w:unhideWhenUsed="1" w:qFormat="1"/>
+    <w:lsdException w:name="index 1" w:semiHidden="1" w:unhideWhenUsed="1"/>
+    <w:lsdException w:name="index 2" w:semiHidden="1" w:unhideWhenUsed="1"/>
+    <w:lsdException w:name="index 3" w:semiHidden="1" w:unhideWhenUsed="1"/>
+    <w:lsdException w:name="index 4" w:semiHidden="1" w:unhideWhenUsed="1"/>
+    <w:lsdException w:name="index 5" w:semiHidden="1" w:unhideWhenUsed="1"/>
+    <w:lsdException w:name="index 6" w:semiHidden="1" w:unhideWhenUsed="1"/>
+    <w:lsdException w:name="index 7" w:semiHidden="1" w:unhideWhenUsed="1"/>
+    <w:lsdException w:name="index 8" w:semiHidden="1" w:unhideWhenUsed="1"/>
+    <w:lsdException w:name="index 9" w:semiHidden="1" w:unhideWhenUsed="1"/>
+    <w:lsdException w:name="toc 1" w:semiHidden="1" w:uiPriority="39" w:unhideWhenUsed="1"/>
+    <w:lsdException w:name="toc 2" w:semiHidden="1" w:uiPriority="39" w:unhideWhenUsed="1"/>
+    <w:lsdException w:name="toc 3" w:semiHidden="1" w:uiPriority="39" w:unhideWhenUsed="1"/>
+    <w:lsdException w:name="toc 4" w:semiHidden="1" w:uiPriority="39" w:unhideWhenUsed="1"/>
+    <w:lsdException w:name="toc 5" w:semiHidden="1" w:uiPriority="39" w:unhideWhenUsed="1"/>
+    <w:lsdException w:name="toc 6" w:semiHidden="1" w:uiPriority="39" w:unhideWhenUsed="1"/>
+    <w:lsdException w:name="toc 7" w:semiHidden="1" w:uiPriority="39" w:unhideWhenUsed="1"/>
+    <w:lsdException w:name="toc 8" w:semiHidden="1" w:uiPriority="39" w:unhideWhenUsed="1"/>
+    <w:lsdException w:name="toc 9" w:semiHidden="1" w:uiPriority="39" w:unhideWhenUsed="1"/>
+    <w:lsdException w:name="Normal Indent" w:semiHidden="1" w:unhideWhenUsed="1"/>
+    <w:lsdException w:name="footnote text" w:semiHidden="1" w:unhideWhenUsed="1"/>
+    <w:lsdException w:name="annotation text" w:semiHidden="1" w:unhideWhenUsed="1"/>
+    <w:lsdException w:name="header" w:semiHidden="1" w:unhideWhenUsed="1"/>
+    <w:lsdException w:name="footer" w:semiHidden="1" w:unhideWhenUsed="1"/>
+    <w:lsdException w:name="index heading" w:semiHidden="1" w:unhideWhenUsed="1"/>
+    <w:lsdException w:name="caption" w:semiHidden="1" w:uiPriority="35" w:unhideWhenUsed="1" w:qFormat="1"/>
+    <w:lsdException w:name="table of figures" w:semiHidden="1" w:unhideWhenUsed="1"/>
+    <w:lsdException w:name="envelope address" w:semiHidden="1" w:unhideWhenUsed="1"/>
+    <w:lsdException w:name="envelope return" w:semiHidden="1" w:unhideWhenUsed="1"/>
+    <w:lsdException w:name="footnote reference" w:semiHidden="1" w:unhideWhenUsed="1"/>
+    <w:lsdException w:name="annotation reference" w:semiHidden="1" w:unhideWhenUsed="1"/>
+    <w:lsdException w:name="line number" w:semiHidden="1" w:unhideWhenUsed="1"/>
+    <w:lsdException w:name="page number" w:semiHidden="1" w:unhideWhenUsed="1"/>
+    <w:lsdException w:name="endnote reference" w:semiHidden="1" w:unhideWhenUsed="1"/>
+    <w:lsdException w:name="endnote text" w:semiHidden="1" w:unhideWhenUsed="1"/>
+    <w:lsdException w:name="table of authorities" w:semiHidden="1" w:unhideWhenUsed="1"/>
+    <w:lsdException w:name="macro" w:semiHidden="1" w:unhideWhenUsed="1"/>
+    <w:lsdException w:name="toa heading" w:semiHidden="1" w:unhideWhenUsed="1"/>
+    <w:lsdException w:name="List" w:semiHidden="1" w:unhideWhenUsed="1"/>
+    <w:lsdException w:name="List Bullet" w:semiHidden="1" w:unhideWhenUsed="1"/>
+    <w:lsdException w:name="List Number" w:semiHidden="1" w:unhideWhenUsed="1"/>
+    <w:lsdException w:name="List 2" w:semiHidden="1" w:unhideWhenUsed="1"/>
+    <w:lsdException w:name="List 3" w:semiHidden="1" w:unhideWhenUsed="1"/>
+    <w:lsdException w:name="List 4" w:semiHidden="1" w:unhideWhenUsed="1"/>
+    <w:lsdException w:name="List 5" w:semiHidden="1" w:unhideWhenUsed="1"/>
+    <w:lsdException w:name="List Bullet 2" w:semiHidden="1" w:unhideWhenUsed="1"/>
+    <w:lsdException w:name="List Bullet 3" w:semiHidden="1" w:unhideWhenUsed="1"/>
+    <w:lsdException w:name="List Bullet 4" w:semiHidden="1" w:unhideWhenUsed="1"/>
+    <w:lsdException w:name="List Bullet 5" w:semiHidden="1" w:unhideWhenUsed="1"/>
+    <w:lsdException w:name="List Number 2" w:semiHidden="1" w:unhideWhenUsed="1"/>
+    <w:lsdException w:name="List Number 3" w:semiHidden="1" w:unhideWhenUsed="1"/>
+    <w:lsdException w:name="List Number 4" w:semiHidden="1" w:unhideWhenUsed="1"/>
+    <w:lsdException w:name="List Number 5" w:semiHidden="1" w:unhideWhenUsed="1"/>
+    <w:lsdException w:name="Title" w:uiPriority="10" w:qFormat="1"/>
+    <w:lsdException w:name="Closing" w:semiHidden="1" w:unhideWhenUsed="1"/>
+    <w:lsdException w:name="Signature" w:semiHidden="1" w:unhideWhenUsed="1"/>
+    <w:lsdException w:name="Default Paragraph Font" w:semiHidden="1" w:uiPriority="1" w:unhideWhenUsed="1"/>
+    <w:lsdException w:name="Body Text" w:semiHidden="1" w:unhideWhenUsed="1"/>
+    <w:lsdException w:name="Body Text Indent" w:semiHidden="1" w:unhideWhenUsed="1"/>
+    <w:lsdException w:name="List Continue" w:semiHidden="1" w:unhideWhenUsed="1"/>
+    <w:lsdException w:name="List Continue 2" w:semiHidden="1" w:unhideWhenUsed="1"/>
+    <w:lsdException w:name="List Continue 3" w:semiHidden="1" w:unhideWhenUsed="1"/>
+    <w:lsdException w:name="List Continue 4" w:semiHidden="1" w:unhideWhenUsed="1"/>
+    <w:lsdException w:name="List Continue 5" w:semiHidden="1" w:unhideWhenUsed="1"/>
+    <w:lsdException w:name="Message Header" w:semiHidden="1" w:unhideWhenUsed="1"/>
+    <w:lsdException w:name="Subtitle" w:uiPriority="11" w:qFormat="1"/>
+    <w:lsdException w:name="Salutation" w:semiHidden="1" w:unhideWhenUsed="1"/>
+    <w:lsdException w:name="Date" w:semiHidden="1" w:unhideWhenUsed="1"/>
+    <w:lsdException w:name="Body Text First Indent" w:semiHidden="1" w:unhideWhenUsed="1"/>
+    <w:lsdException w:name="Body Text First Indent 2" w:semiHidden="1" w:unhideWhenUsed="1"/>
+    <w:lsdException w:name="Note Heading" w:semiHidden="1" w:unhideWhenUsed="1"/>
+    <w:lsdException w:name="Body Text 2" w:semiHidden="1" w:unhideWhenUsed="1"/>
+    <w:lsdException w:name="Body Text 3" w:semiHidden="1" w:unhideWhenUsed="1"/>
+    <w:lsdException w:name="Body Text Indent 2" w:semiHidden="1" w:unhideWhenUsed="1"/>
+    <w:lsdException w:name="Body Text Indent 3" w:semiHidden="1" w:unhideWhenUsed="1"/>
+    <w:lsdException w:name="Block Text" w:semiHidden="1" w:unhideWhenUsed="1"/>
+    <w:lsdException w:name="Hyperlink" w:semiHidden="1" w:unhideWhenUsed="1"/>
+    <w:lsdException w:name="FollowedHyperlink" w:semiHidden="1" w:unhideWhenUsed="1"/>
+    <w:lsdException w:name="Strong" w:uiPriority="22" w:qFormat="1"/>
+    <w:lsdException w:name="Emphasis" w:uiPriority="20" w:qFormat="1"/>
+    <w:lsdException w:name="Document Map" w:semiHidden="1" w:unhideWhenUsed="1"/>
+    <w:lsdException w:name="Plain Text" w:semiHidden="1" w:unhideWhenUsed="1"/>
+    <w:lsdException w:name="E-mail Signature" w:semiHidden="1" w:unhideWhenUsed="1"/>
+    <w:lsdException w:name="HTML Top of Form" w:semiHidden="1" w:unhideWhenUsed="1"/>
+    <w:lsdException w:name="HTML Bottom of Form" w:semiHidden="1" w:unhideWhenUsed="1"/>
+    <w:lsdException w:name="Normal (Web)" w:semiHidden="1" w:unhideWhenUsed="1"/>
+    <w:lsdException w:name="HTML Acronym" w:semiHidden="1" w:unhideWhenUsed="1"/>
+    <w:lsdException w:name="HTML Address" w:semiHidden="1" w:unhideWhenUsed="1"/>
+    <w:lsdException w:name="HTML Cite" w:semiHidden="1" w:unhideWhenUsed="1"/>
+    <w:lsdException w:name="HTML Code" w:semiHidden="1" w:unhideWhenUsed="1"/>
+    <w:lsdException w:name="HTML Definition" w:semiHidden="1" w:unhideWhenUsed="1"/>
+    <w:lsdException w:name="HTML Keyboard" w:semiHidden="1" w:unhideWhenUsed="1"/>
+    <w:lsdException w:name="HTML Preformatted" w:semiHidden="1" w:unhideWhenUsed="1"/>
+    <w:lsdException w:name="HTML Sample" w:semiHidden="1" w:unhideWhenUsed="1"/>
+    <w:lsdException w:name="HTML Typewriter" w:semiHidden="1" w:unhideWhenUsed="1"/>
+    <w:lsdException w:name="HTML Variable" w:semiHidden="1" w:unhideWhenUsed="1"/>
+    <w:lsdException w:name="Normal Table" w:semiHidden="1" w:unhideWhenUsed="1"/>
+    <w:lsdException w:name="annotation subject" w:semiHidden="1" w:unhideWhenUsed="1"/>
+    <w:lsdException w:name="No List" w:semiHidden="1" w:unhideWhenUsed="1"/>
+    <w:lsdException w:name="Outline List 1" w:semiHidden="1" w:unhideWhenUsed="1"/>
+    <w:lsdException w:name="Outline List 2" w:semiHidden="1" w:unhideWhenUsed="1"/>
+    <w:lsdException w:name="Outline List 3" w:semiHidden="1" w:unhideWhenUsed="1"/>
+    <w:lsdException w:name="Table Simple 1" w:semiHidden="1" w:unhideWhenUsed="1"/>
+    <w:lsdException w:name="Table Simple 2" w:semiHidden="1" w:unhideWhenUsed="1"/>
+    <w:lsdException w:name="Table Simple 3" w:semiHidden="1" w:unhideWhenUsed="1"/>
+    <w:lsdException w:name="Table Classic 1" w:semiHidden="1" w:unhideWhenUsed="1"/>
+    <w:lsdException w:name="Table Classic 2" w:semiHidden="1" w:unhideWhenUsed="1"/>
+    <w:lsdException w:name="Table Classic 3" w:semiHidden="1" w:unhideWhenUsed="1"/>
+    <w:lsdException w:name="Table Classic 4" w:semiHidden="1" w:unhideWhenUsed="1"/>
+    <w:lsdException w:name="Table Colorful 1" w:semiHidden="1" w:unhideWhenUsed="1"/>
+    <w:lsdException w:name="Table Colorful 2" w:semiHidden="1" w:unhideWhenUsed="1"/>
+    <w:lsdException w:name="Table Colorful 3" w:semiHidden="1" w:unhideWhenUsed="1"/>
+    <w:lsdException w:name="Table Columns 1" w:semiHidden="1" w:unhideWhenUsed="1"/>
+    <w:lsdException w:name="Table Columns 2" w:semiHidden="1" w:unhideWhenUsed="1"/>
+    <w:lsdException w:name="Table Columns 3" w:semiHidden="1" w:unhideWhenUsed="1"/>
+    <w:lsdException w:name="Table Columns 4" w:semiHidden="1" w:unhideWhenUsed="1"/>
+    <w:lsdException w:name="Table Columns 5" w:semiHidden="1" w:unhideWhenUsed="1"/>
+    <w:lsdException w:name="Table Grid 1" w:semiHidden="1" w:unhideWhenUsed="1"/>
+    <w:lsdException w:name="Table Grid 2" w:semiHidden="1" w:unhideWhenUsed="1"/>
+    <w:lsdException w:name="Table Grid 3" w:semiHidden="1" w:unhideWhenUsed="1"/>
+    <w:lsdException w:name="Table Grid 4" w:semiHidden="1" w:unhideWhenUsed="1"/>
+    <w:lsdException w:name="Table Grid 5" w:semiHidden="1" w:unhideWhenUsed="1"/>
+    <w:lsdException w:name="Table Grid 6" w:semiHidden="1" w:unhideWhenUsed="1"/>
+    <w:lsdException w:name="Table Grid 7" w:semiHidden="1" w:unhideWhenUsed="1"/>
+    <w:lsdException w:name="Table Grid 8" w:semiHidden="1" w:unhideWhenUsed="1"/>
+    <w:lsdException w:name="Table List 1" w:semiHidden="1" w:unhideWhenUsed="1"/>
+    <w:lsdException w:name="Table List 2" w:semiHidden="1" w:unhideWhenUsed="1"/>
+    <w:lsdException w:name="Table List 3" w:semiHidden="1" w:unhideWhenUsed="1"/>
+    <w:lsdException w:name="Table List 4" w:semiHidden="1" w:unhideWhenUsed="1"/>
+    <w:lsdException w:name="Table List 5" w:semiHidden="1" w:unhideWhenUsed="1"/>
+    <w:lsdException w:name="Table List 6" w:semiHidden="1" w:unhideWhenUsed="1"/>
+    <w:lsdException w:name="Table List 7" w:semiHidden="1" w:unhideWhenUsed="1"/>
+    <w:lsdException w:name="Table List 8" w:semiHidden="1" w:unhideWhenUsed="1"/>
+    <w:lsdException w:name="Table 3D effects 1" w:semiHidden="1" w:unhideWhenUsed="1"/>
+    <w:lsdException w:name="Table 3D effects 2" w:semiHidden="1" w:unhideWhenUsed="1"/>
+    <w:lsdException w:name="Table 3D effects 3" w:semiHidden="1" w:unhideWhenUsed="1"/>
+    <w:lsdException w:name="Table Contemporary" w:semiHidden="1" w:unhideWhenUsed="1"/>
+    <w:lsdException w:name="Table Elegant" w:semiHidden="1" w:unhideWhenUsed="1"/>
+    <w:lsdException w:name="Table Professional" w:semiHidden="1" w:unhideWhenUsed="1"/>
+    <w:lsdException w:name="Table Subtle 1" w:semiHidden="1" w:unhideWhenUsed="1"/>
+    <w:lsdException w:name="Table Subtle 2" w:semiHidden="1" w:unhideWhenUsed="1"/>
+    <w:lsdException w:name="Table Web 1" w:semiHidden="1" w:unhideWhenUsed="1"/>
+    <w:lsdException w:name="Table Web 2" w:semiHidden="1" w:unhideWhenUsed="1"/>
+    <w:lsdException w:name="Table Web 3" w:semiHidden="1" w:unhideWhenUsed="1"/>
+    <w:lsdException w:name="Balloon Text" w:semiHidden="1" w:unhideWhenUsed="1"/>
+    <w:lsdException w:name="Table Grid" w:uiPriority="39"/>
+    <w:lsdException w:name="Table Theme" w:semiHidden="1" w:unhideWhenUsed="1"/>
+    <w:lsdException w:name="Placeholder Text" w:semiHidden="1"/>
+    <w:lsdException w:name="No Spacing" w:uiPriority="1" w:qFormat="1"/>
+    <w:lsdException w:name="Light Shading" w:uiPriority="60"/>
+    <w:lsdException w:name="Light List" w:uiPriority="61"/>
+    <w:lsdException w:name="Light Grid" w:uiPriority="62"/>
+    <w:lsdException w:name="Medium Shading 1" w:uiPriority="63"/>
+    <w:lsdException w:name="Medium Shading 2" w:uiPriority="64"/>
+    <w:lsdException w:name="Medium List 1" w:uiPriority="65"/>
+    <w:lsdException w:name="Medium List 2" w:uiPriority="66"/>
+    <w:lsdException w:name="Medium Grid 1" w:uiPriority="67"/>
+    <w:lsdException w:name="Medium Grid 2" w:uiPriority="68"/>
+    <w:lsdException w:name="Medium Grid 3" w:uiPriority="69"/>
+    <w:lsdException w:name="Dark List" w:uiPriority="70"/>
+    <w:lsdException w:name="Colorful Shading" w:uiPriority="71"/>
+    <w:lsdException w:name="Colorful List" w:uiPriority="72"/>
+    <w:lsdException w:name="Colorful Grid" w:uiPriority="73"/>
+    <w:lsdException w:name="Light Shading Accent 1" w:uiPriority="60"/>
+    <w:lsdException w:name="Light List Accent 1" w:uiPriority="61"/>
+    <w:lsdException w:name="Light Grid Accent 1" w:uiPriority="62"/>
+    <w:lsdException w:name="Medium Shading 1 Accent 1" w:uiPriority="63"/>
+    <w:lsdException w:name="Medium Shading 2 Accent 1" w:uiPriority="64"/>
+    <w:lsdException w:name="Medium List 1 Accent 1" w:uiPriority="65"/>
+    <w:lsdException w:name="Revision" w:semiHidden="1"/>
+    <w:lsdException w:name="List Paragraph" w:uiPriority="34" w:qFormat="1"/>
+    <w:lsdException w:name="Quote" w:uiPriority="29" w:qFormat="1"/>
+    <w:lsdException w:name="Intense Quote" w:uiPriority="30" w:qFormat="1"/>
+    <w:lsdException w:name="Medium List 2 Accent 1" w:uiPriority="66"/>
+    <w:lsdException w:name="Medium Grid 1 Accent 1" w:uiPriority="67"/>
+    <w:lsdException w:name="Medium Grid 2 Accent 1" w:uiPriority="68"/>
+    <w:lsdException w:name="Medium Grid 3 Accent 1" w:uiPriority="69"/>
+    <w:lsdException w:name="Dark List Accent 1" w:uiPriority="70"/>
+    <w:lsdException w:name="Colorful Shading Accent 1" w:uiPriority="71"/>
+    <w:lsdException w:name="Colorful List Accent 1" w:uiPriority="72"/>
+    <w:lsdException w:name="Colorful Grid Accent 1" w:uiPriority="73"/>
+    <w:lsdException w:name="Light Shading Accent 2" w:uiPriority="60"/>
+    <w:lsdException w:name="Light List Accent 2" w:uiPriority="61"/>
+    <w:lsdException w:name="Light Grid Accent 2" w:uiPriority="62"/>
+    <w:lsdException w:name="Medium Shading 1 Accent 2" w:uiPriority="63"/>
+    <w:lsdException w:name="Medium Shading 2 Accent 2" w:uiPriority="64"/>
+    <w:lsdException w:name="Medium List 1 Accent 2" w:uiPriority="65"/>
+    <w:lsdException w:name="Medium List 2 Accent 2" w:uiPriority="66"/>
+    <w:lsdException w:name="Medium Grid 1 Accent 2" w:uiPriority="67"/>
+    <w:lsdException w:name="Medium Grid 2 Accent 2" w:uiPriority="68"/>
+    <w:lsdException w:name="Medium Grid 3 Accent 2" w:uiPriority="69"/>
+    <w:lsdException w:name="Dark List Accent 2" w:uiPriority="70"/>
+    <w:lsdException w:name="Colorful Shading Accent 2" w:uiPriority="71"/>
+    <w:lsdException w:name="Colorful List Accent 2" w:uiPriority="72"/>
+    <w:lsdException w:name="Colorful Grid Accent 2" w:uiPriority="73"/>
+    <w:lsdException w:name="Light Shading Accent 3" w:uiPriority="60"/>
+    <w:lsdException w:name="Light List Accent 3" w:uiPriority="61"/>
+    <w:lsdException w:name="Light Grid Accent 3" w:uiPriority="62"/>
+    <w:lsdException w:name="Medium Shading 1 Accent 3" w:uiPriority="63"/>
+    <w:lsdException w:name="Medium Shading 2 Accent 3" w:uiPriority="64"/>
+    <w:lsdException w:name="Medium List 1 Accent 3" w:uiPriority="65"/>
+    <w:lsdException w:name="Medium List 2 Accent 3" w:uiPriority="66"/>
+    <w:lsdException w:name="Medium Grid 1 Accent 3" w:uiPriority="67"/>
+    <w:lsdException w:name="Medium Grid 2 Accent 3" w:uiPriority="68"/>
+    <w:lsdException w:name="Medium Grid 3 Accent 3" w:uiPriority="69"/>
+    <w:lsdException w:name="Dark List Accent 3" w:uiPriority="70"/>
+    <w:lsdException w:name="Colorful Shading Accent 3" w:uiPriority="71"/>
+    <w:lsdException w:name="Colorful List Accent 3" w:uiPriority="72"/>
+    <w:lsdException w:name="Colorful Grid Accent 3" w:uiPriority="73"/>
+    <w:lsdException w:name="Light Shading Accent 4" w:uiPriority="60"/>
+    <w:lsdException w:name="Light List Accent 4" w:uiPriority="61"/>
+    <w:lsdException w:name="Light Grid Accent 4" w:uiPriority="62"/>
+    <w:lsdException w:name="Medium Shading 1 Accent 4" w:uiPriority="63"/>
+    <w:lsdException w:name="Medium Shading 2 Accent 4" w:uiPriority="64"/>
+    <w:lsdException w:name="Medium List 1 Accent 4" w:uiPriority="65"/>
+    <w:lsdException w:name="Medium List 2 Accent 4" w:uiPriority="66"/>
+    <w:lsdException w:name="Medium Grid 1 Accent 4" w:uiPriority="67"/>
+    <w:lsdException w:name="Medium Grid 2 Accent 4" w:uiPriority="68"/>
+    <w:lsdException w:name="Medium Grid 3 Accent 4" w:uiPriority="69"/>
+    <w:lsdException w:name="Dark List Accent 4" w:uiPriority="70"/>
+    <w:lsdException w:name="Colorful Shading Accent 4" w:uiPriority="71"/>
+    <w:lsdException w:name="Colorful List Accent 4" w:uiPriority="72"/>
+    <w:lsdException w:name="Colorful Grid Accent 4" w:uiPriority="73"/>
+    <w:lsdException w:name="Light Shading Accent 5" w:uiPriority="60"/>
+    <w:lsdException w:name="Light List Accent 5" w:uiPriority="61"/>
+    <w:lsdException w:name="Light Grid Accent 5" w:uiPriority="62"/>
+    <w:lsdException w:name="Medium Shading 1 Accent 5" w:uiPriority="63"/>
+    <w:lsdException w:name="Medium Shading 2 Accent 5" w:uiPriority="64"/>
+    <w:lsdException w:name="Medium List 1 Accent 5" w:uiPriority="65"/>
+    <w:lsdException w:name="Medium List 2 Accent 5" w:uiPriority="66"/>
+    <w:lsdException w:name="Medium Grid 1 Accent 5" w:uiPriority="67"/>
+    <w:lsdException w:name="Medium Grid 2 Accent 5" w:uiPriority="68"/>
+    <w:lsdException w:name="Medium Grid 3 Accent 5" w:uiPriority="69"/>
+    <w:lsdException w:name="Dark List Accent 5" w:uiPriority="70"/>
+    <w:lsdException w:name="Colorful Shading Accent 5" w:uiPriority="71"/>
+    <w:lsdException w:name="Colorful List Accent 5" w:uiPriority="72"/>
+    <w:lsdException w:name="Colorful Grid Accent 5" w:uiPriority="73"/>
+    <w:lsdException w:name="Light Shading Accent 6" w:uiPriority="60"/>
+    <w:lsdException w:name="Light List Accent 6" w:uiPriority="61"/>
+    <w:lsdException w:name="Light Grid Accent 6" w:uiPriority="62"/>
+    <w:lsdException w:name="Medium Shading 1 Accent 6" w:uiPriority="63"/>
+    <w:lsdException w:name="Medium Shading 2 Accent 6" w:uiPriority="64"/>
+    <w:lsdException w:name="Medium List 1 Accent 6" w:uiPriority="65"/>
+    <w:lsdException w:name="Medium List 2 Accent 6" w:uiPriority="66"/>
+    <w:lsdException w:name="Medium Grid 1 Accent 6" w:uiPriority="67"/>
+    <w:lsdException w:name="Medium Grid 2 Accent 6" w:uiPriority="68"/>
+    <w:lsdException w:name="Medium Grid 3 Accent 6" w:uiPriority="69"/>
+    <w:lsdException w:name="Dark List Accent 6" w:uiPriority="70"/>
+    <w:lsdException w:name="Colorful Shading Accent 6" w:uiPriority="71"/>
+    <w:lsdException w:name="Colorful List Accent 6" w:uiPriority="72"/>
+    <w:lsdException w:name="Colorful Grid Accent 6" w:uiPriority="73"/>
+    <w:lsdException w:name="Subtle Emphasis" w:uiPriority="19" w:qFormat="1"/>
+    <w:lsdException w:name="Intense Emphasis" w:uiPriority="21" w:qFormat="1"/>
+    <w:lsdException w:name="Subtle Reference" w:uiPriority="31" w:qFormat="1"/>
+    <w:lsdException w:name="Intense Reference" w:uiPriority="32" w:qFormat="1"/>
+    <w:lsdException w:name="Book Title" w:uiPriority="33" w:qFormat="1"/>
+    <w:lsdException w:name="Bibliography" w:semiHidden="1" w:uiPriority="37" w:unhideWhenUsed="1"/>
+    <w:lsdException w:name="TOC Heading" w:semiHidden="1" w:uiPriority="39" w:unhideWhenUsed="1" w:qFormat="1"/>
+    <w:lsdException w:name="Plain Table 1" w:uiPriority="41"/>
+    <w:lsdException w:name="Plain Table 2" w:uiPriority="42"/>
+    <w:lsdException w:name="Plain Table 3" w:uiPriority="43"/>
+    <w:lsdException w:name="Plain Table 4" w:uiPriority="44"/>
+    <w:lsdException w:name="Plain Table 5" w:uiPriority="45"/>
+    <w:lsdException w:name="Grid Table Light" w:uiPriority="40"/>
+    <w:lsdException w:name="Grid Table 1 Light" w:uiPriority="46"/>
+    <w:lsdException w:name="Grid Table 2" w:uiPriority="47"/>
+    <w:lsdException w:name="Grid Table 3" w:uiPriority="48"/>
+    <w:lsdException w:name="Grid Table 4" w:uiPriority="49"/>
+    <w:lsdException w:name="Grid Table 5 Dark" w:uiPriority="50"/>
+    <w:lsdException w:name="Grid Table 6 Colorful" w:uiPriority="51"/>
+    <w:lsdException w:name="Grid Table 7 Colorful" w:uiPriority="52"/>
+    <w:lsdException w:name="Grid Table 1 Light Accent 1" w:uiPriority="46"/>
+    <w:lsdException w:name="Grid Table 2 Accent 1" w:uiPriority="47"/>
+    <w:lsdException w:name="Grid Table 3 Accent 1" w:uiPriority="48"/>
+    <w:lsdException w:name="Grid Table 4 Accent 1" w:uiPriority="49"/>
+    <w:lsdException w:name="Grid Table 5 Dark Accent 1" w:uiPriority="50"/>
+    <w:lsdException w:name="Grid Table 6 Colorful Accent 1" w:uiPriority="51"/>
+    <w:lsdException w:name="Grid Table 7 Colorful Accent 1" w:uiPriority="52"/>
+    <w:lsdException w:name="Grid Table 1 Light Accent 2" w:uiPriority="46"/>
+    <w:lsdException w:name="Grid Table 2 Accent 2" w:uiPriority="47"/>
+    <w:lsdException w:name="Grid Table 3 Accent 2" w:uiPriority="48"/>
+    <w:lsdException w:name="Grid Table 4 Accent 2" w:uiPriority="49"/>
+    <w:lsdException w:name="Grid Table 5 Dark Accent 2" w:uiPriority="50"/>
+    <w:lsdException w:name="Grid Table 6 Colorful Accent 2" w:uiPriority="51"/>
+    <w:lsdException w:name="Grid Table 7 Colorful Accent 2" w:uiPriority="52"/>
+    <w:lsdException w:name="Grid Table 1 Light Accent 3" w:uiPriority="46"/>
+    <w:lsdException w:name="Grid Table 2 Accent 3" w:uiPriority="47"/>
+    <w:lsdException w:name="Grid Table 3 Accent 3" w:uiPriority="48"/>
+    <w:lsdException w:name="Grid Table 4 Accent 3" w:uiPriority="49"/>
+    <w:lsdException w:name="Grid Table 5 Dark Accent 3" w:uiPriority="50"/>
+    <w:lsdException w:name="Grid Table 6 Colorful Accent 3" w:uiPriority="51"/>
+    <w:lsdException w:name="Grid Table 7 Colorful Accent 3" w:uiPriority="52"/>
+    <w:lsdException w:name="Grid Table 1 Light Accent 4" w:uiPriority="46"/>
+    <w:lsdException w:name="Grid Table 2 Accent 4" w:uiPriority="47"/>
+    <w:lsdException w:name="Grid Table 3 Accent 4" w:uiPriority="48"/>
+    <w:lsdException w:name="Grid Table 4 Accent 4" w:uiPriority="49"/>
+    <w:lsdException w:name="Grid Table 5 Dark Accent 4" w:uiPriority="50"/>
+    <w:lsdException w:name="Grid Table 6 Colorful Accent 4" w:uiPriority="51"/>
+    <w:lsdException w:name="Grid Table 7 Colorful Accent 4" w:uiPriority="52"/>
+    <w:lsdException w:name="Grid Table 1 Light Accent 5" w:uiPriority="46"/>
+    <w:lsdException w:name="Grid Table 2 Accent 5" w:uiPriority="47"/>
+    <w:lsdException w:name="Grid Table 3 Accent 5" w:uiPriority="48"/>
+    <w:lsdException w:name="Grid Table 4 Accent 5" w:uiPriority="49"/>
+    <w:lsdException w:name="Grid Table 5 Dark Accent 5" w:uiPriority="50"/>
+    <w:lsdException w:name="Grid Table 6 Colorful Accent 5" w:uiPriority="51"/>
+    <w:lsdException w:name="Grid Table 7 Colorful Accent 5" w:uiPriority="52"/>
+    <w:lsdException w:name="Grid Table 1 Light Accent 6" w:uiPriority="46"/>
+    <w:lsdException w:name="Grid Table 2 Accent 6" w:uiPriority="47"/>
+    <w:lsdException w:name="Grid Table 3 Accent 6" w:uiPriority="48"/>
+    <w:lsdException w:name="Grid Table 4 Accent 6" w:uiPriority="49"/>
+    <w:lsdException w:name="Grid Table 5 Dark Accent 6" w:uiPriority="50"/>
+    <w:lsdException w:name="Grid Table 6 Colorful Accent 6" w:uiPriority="51"/>
+    <w:lsdException w:name="Grid Table 7 Colorful Accent 6" w:uiPriority="52"/>
+    <w:lsdException w:name="List Table 1 Light" w:uiPriority="46"/>
+    <w:lsdException w:name="List Table 2" w:uiPriority="47"/>
+    <w:lsdException w:name="List Table 3" w:uiPriority="48"/>
+    <w:lsdException w:name="List Table 4" w:uiPriority="49"/>
+    <w:lsdException w:name="List Table 5 Dark" w:uiPriority="50"/>
+    <w:lsdException w:name="List Table 6 Colorful" w:uiPriority="51"/>
+    <w:lsdException w:name="List Table 7 Colorful" w:uiPriority="52"/>
+    <w:lsdException w:name="List Table 1 Light Accent 1" w:uiPriority="46"/>
+    <w:lsdException w:name="List Table 2 Accent 1" w:uiPriority="47"/>
+    <w:lsdException w:name="List Table 3 Accent 1" w:uiPriority="48"/>
+    <w:lsdException w:name="List Table 4 Accent 1" w:uiPriority="49"/>
+    <w:lsdException w:name="List Table 5 Dark Accent 1" w:uiPriority="50"/>
+    <w:lsdException w:name="List Table 6 Colorful Accent 1" w:uiPriority="51"/>
+    <w:lsdException w:name="List Table 7 Colorful Accent 1" w:uiPriority="52"/>
+    <w:lsdException w:name="List Table 1 Light Accent 2" w:uiPriority="46"/>
+    <w:lsdException w:name="List Table 2 Accent 2" w:uiPriority="47"/>
+    <w:lsdException w:name="List Table 3 Accent 2" w:uiPriority="48"/>
+    <w:lsdException w:name="List Table 4 Accent 2" w:uiPriority="49"/>
+    <w:lsdException w:name="List Table 5 Dark Accent 2" w:uiPriority="50"/>
+    <w:lsdException w:name="List Table 6 Colorful Accent 2" w:uiPriority="51"/>
+    <w:lsdException w:name="List Table 7 Colorful Accent 2" w:uiPriority="52"/>
+    <w:lsdException w:name="List Table 1 Light Accent 3" w:uiPriority="46"/>
+    <w:lsdException w:name="List Table 2 Accent 3" w:uiPriority="47"/>
+    <w:lsdException w:name="List Table 3 Accent 3" w:uiPriority="48"/>
+    <w:lsdException w:name="List Table 4 Accent 3" w:uiPriority="49"/>
+    <w:lsdException w:name="List Table 5 Dark Accent 3" w:uiPriority="50"/>
+    <w:lsdException w:name="List Table 6 Colorful Accent 3" w:uiPriority="51"/>
+    <w:lsdException w:name="List Table 7 Colorful Accent 3" w:uiPriority="52"/>
+    <w:lsdException w:name="List Table 1 Light Accent 4" w:uiPriority="46"/>
+    <w:lsdException w:name="List Table 2 Accent 4" w:uiPriority="47"/>
+    <w:lsdException w:name="List Table 3 Accent 4" w:uiPriority="48"/>
+    <w:lsdException w:name="List Table 4 Accent 4" w:uiPriority="49"/>
+    <w:lsdException w:name="List Table 5 Dark Accent 4" w:uiPriority="50"/>
+    <w:lsdException w:name="List Table 6 Colorful Accent 4" w:uiPriority="51"/>
+    <w:lsdException w:name="List Table 7 Colorful Accent 4" w:uiPriority="52"/>
+    <w:lsdException w:name="List Table 1 Light Accent 5" w:uiPriority="46"/>
+    <w:lsdException w:name="List Table 2 Accent 5" w:uiPriority="47"/>
+    <w:lsdException w:name="List Table 3 Accent 5" w:uiPriority="48"/>
+    <w:lsdException w:name="List Table 4 Accent 5" w:uiPriority="49"/>
+    <w:lsdException w:name="List Table 5 Dark Accent 5" w:uiPriority="50"/>
+    <w:lsdException w:name="List Table 6 Colorful Accent 5" w:uiPriority="51"/>
+    <w:lsdException w:name="List Table 7 Colorful Accent 5" w:uiPriority="52"/>
+    <w:lsdException w:name="List Table 1 Light Accent 6" w:uiPriority="46"/>
+    <w:lsdException w:name="List Table 2 Accent 6" w:uiPriority="47"/>
+    <w:lsdException w:name="List Table 3 Accent 6" w:uiPriority="48"/>
+    <w:lsdException w:name="List Table 4 Accent 6" w:uiPriority="49"/>
+    <w:lsdException w:name="List Table 5 Dark Accent 6" w:uiPriority="50"/>
+    <w:lsdException w:name="List Table 6 Colorful Accent 6" w:uiPriority="51"/>
+    <w:lsdException w:name="List Table 7 Colorful Accent 6" w:uiPriority="52"/>
+    <w:lsdException w:name="Mention" w:semiHidden="1" w:unhideWhenUsed="1"/>
+  </w:latentStyles>
+  <w:style w:type="paragraph" w:default="1" w:styleId="Normal">
+    <w:name w:val="Normal"/>
+    <w:qFormat/>
+  </w:style>
+  <w:style w:type="character" w:default="1" w:styleId="DefaultParagraphFont">
+    <w:name w:val="Default Paragraph Font"/>
+    <w:uiPriority w:val="1"/>
+    <w:semiHidden/>
+    <w:unhideWhenUsed/>
+  </w:style>
+  <w:style w:type="table" w:default="1" w:styleId="TableNormal">
+    <w:name w:val="Normal Table"/>
+    <w:uiPriority w:val="99"/>
+    <w:semiHidden/>
+    <w:unhideWhenUsed/>
+    <w:tblPr>
+      <w:tblInd w:w="0" w:type="dxa"/>
+      <w:tblCellMar>
+        <w:top w:w="0" w:type="dxa"/>
+        <w:left w:w="108" w:type="dxa"/>
+        <w:bottom w:w="0" w:type="dxa"/>
+        <w:right w:w="108" w:type="dxa"/>
+      </w:tblCellMar>
+    </w:tblPr>
+  </w:style>
+  <w:style w:type="numbering" w:default="1" w:styleId="NoList">
+    <w:name w:val="No List"/>
+    <w:uiPriority w:val="99"/>
+    <w:semiHidden/>
+    <w:unhideWhenUsed/>
+  </w:style>
+  <w:style w:type="paragraph" w:customStyle="1" w:styleId="1B067044A6E242E1ACC2F254941047DF">
+    <w:name w:val="1B067044A6E242E1ACC2F254941047DF"/>
+    <w:rsid w:val="008E474F"/>
+  </w:style>
+</w:styles>
+</file>
+
+<file path=word/glossary/webSettings.xml><?xml version="1.0" encoding="utf-8"?>
+<w:webSettings xmlns:mc="http://schemas.openxmlformats.org/markup-compatibility/2006" xmlns:r="http://schemas.openxmlformats.org/officeDocument/2006/relationships" xmlns:w="http://schemas.openxmlformats.org/wordprocessingml/2006/main" xmlns:w14="http://schemas.microsoft.com/office/word/2010/wordml" xmlns:w15="http://schemas.microsoft.com/office/word/2012/wordml" xmlns:w16se="http://schemas.microsoft.com/office/word/2015/wordml/symex" mc:Ignorable="w14 w15 w16se">
+  <w:optimizeForBrowser/>
+  <w:allowPNG/>
+</w:webSettings>
 </file>
 
 <file path=word/theme/theme1.xml><?xml version="1.0" encoding="utf-8"?>

</xml_diff>

<commit_message>
Updated README and Developer File
</commit_message>
<xml_diff>
--- a/Documentation/Developper_File.docx
+++ b/Documentation/Developper_File.docx
@@ -2150,8 +2150,6 @@
         </w:rPr>
         <w:t>, Done</w:t>
       </w:r>
-      <w:bookmarkStart w:id="0" w:name="_GoBack"/>
-      <w:bookmarkEnd w:id="0"/>
     </w:p>
     <w:p>
       <w:pPr>
@@ -2235,11 +2233,13 @@
         <w:t>m</w:t>
       </w:r>
       <w:r>
-        <w:t>mand line input to access directly the files/webpage</w:t>
+        <w:t>mand line input to access directly the webpage</w:t>
       </w:r>
       <w:r>
         <w:t xml:space="preserve">: IGP </w:t>
       </w:r>
+      <w:bookmarkStart w:id="0" w:name="_GoBack"/>
+      <w:bookmarkEnd w:id="0"/>
     </w:p>
     <w:p>
       <w:pPr>
@@ -5984,7 +5984,7 @@
   </w:compat>
   <w:rsids>
     <w:rsidRoot w:val="008E474F"/>
-    <w:rsid w:val="003A7288"/>
+    <w:rsid w:val="00247A0F"/>
     <w:rsid w:val="008E474F"/>
   </w:rsids>
   <m:mathPr>

</xml_diff>

<commit_message>
lrgext_v6 now capture the name of the file from the command line. Code cleaned. README and Developper file have been updated accordingly.
</commit_message>
<xml_diff>
--- a/Documentation/Developper_File.docx
+++ b/Documentation/Developper_File.docx
@@ -11,6 +11,8 @@
           <w:color w:val="FF0000"/>
         </w:rPr>
       </w:pPr>
+      <w:bookmarkStart w:id="0" w:name="_GoBack"/>
+      <w:bookmarkEnd w:id="0"/>
       <w:r>
         <w:rPr>
           <w:b/>
@@ -190,16 +192,7 @@
           <w:sz w:val="24"/>
           <w:szCs w:val="24"/>
         </w:rPr>
-        <w:t xml:space="preserve"> /initial suggested tests</w:t>
-      </w:r>
-      <w:proofErr w:type="gramStart"/>
-      <w:r>
-        <w:rPr>
-          <w:rFonts w:cstheme="minorHAnsi"/>
-          <w:sz w:val="24"/>
-          <w:szCs w:val="24"/>
-        </w:rPr>
-        <w:t xml:space="preserve">/ </w:t>
+        <w:t xml:space="preserve"> /initial suggested tests/ </w:t>
       </w:r>
       <w:r>
         <w:rPr>
@@ -209,7 +202,6 @@
         </w:rPr>
         <w:t>:</w:t>
       </w:r>
-      <w:proofErr w:type="gramEnd"/>
     </w:p>
     <w:p>
       <w:pPr>
@@ -388,23 +380,13 @@
           <w:szCs w:val="24"/>
         </w:rPr>
       </w:pPr>
-      <w:proofErr w:type="spellStart"/>
-      <w:r>
-        <w:rPr>
-          <w:rFonts w:cstheme="minorHAnsi"/>
-          <w:sz w:val="24"/>
-          <w:szCs w:val="24"/>
-        </w:rPr>
-        <w:t>Build_number</w:t>
-      </w:r>
-      <w:proofErr w:type="spellEnd"/>
-      <w:r>
-        <w:rPr>
-          <w:rFonts w:cstheme="minorHAnsi"/>
-          <w:sz w:val="24"/>
-          <w:szCs w:val="24"/>
-        </w:rPr>
-        <w:t>: check the number of build provided. If more than one, ch</w:t>
+      <w:r>
+        <w:rPr>
+          <w:rFonts w:cstheme="minorHAnsi"/>
+          <w:sz w:val="24"/>
+          <w:szCs w:val="24"/>
+        </w:rPr>
+        <w:t>Build_number: check the number of build provided. If more than one, ch</w:t>
       </w:r>
       <w:r>
         <w:rPr>
@@ -429,23 +411,13 @@
           <w:szCs w:val="24"/>
         </w:rPr>
       </w:pPr>
-      <w:proofErr w:type="spellStart"/>
-      <w:r>
-        <w:rPr>
-          <w:rFonts w:cstheme="minorHAnsi"/>
-          <w:sz w:val="24"/>
-          <w:szCs w:val="24"/>
-        </w:rPr>
-        <w:t>Build_coor</w:t>
-      </w:r>
-      <w:proofErr w:type="spellEnd"/>
-      <w:r>
-        <w:rPr>
-          <w:rFonts w:cstheme="minorHAnsi"/>
-          <w:sz w:val="24"/>
-          <w:szCs w:val="24"/>
-        </w:rPr>
-        <w:t xml:space="preserve">: </w:t>
+      <w:r>
+        <w:rPr>
+          <w:rFonts w:cstheme="minorHAnsi"/>
+          <w:sz w:val="24"/>
+          <w:szCs w:val="24"/>
+        </w:rPr>
+        <w:t xml:space="preserve">Build_coor: </w:t>
       </w:r>
       <w:r>
         <w:rPr>
@@ -506,23 +478,13 @@
         </w:rPr>
         <w:tab/>
       </w:r>
-      <w:proofErr w:type="spellStart"/>
-      <w:r>
-        <w:rPr>
-          <w:rFonts w:cstheme="minorHAnsi"/>
-          <w:sz w:val="24"/>
-          <w:szCs w:val="24"/>
-        </w:rPr>
-        <w:t>Data_consistency</w:t>
-      </w:r>
-      <w:proofErr w:type="spellEnd"/>
-      <w:r>
-        <w:rPr>
-          <w:rFonts w:cstheme="minorHAnsi"/>
-          <w:sz w:val="24"/>
-          <w:szCs w:val="24"/>
-        </w:rPr>
-        <w:t>: check that coo</w:t>
+      <w:r>
+        <w:rPr>
+          <w:rFonts w:cstheme="minorHAnsi"/>
+          <w:sz w:val="24"/>
+          <w:szCs w:val="24"/>
+        </w:rPr>
+        <w:t>Data_consistency: check that coo</w:t>
       </w:r>
       <w:r>
         <w:rPr>
@@ -555,23 +517,13 @@
         </w:rPr>
         <w:tab/>
       </w:r>
-      <w:proofErr w:type="spellStart"/>
-      <w:r>
-        <w:rPr>
-          <w:rFonts w:cstheme="minorHAnsi"/>
-          <w:sz w:val="24"/>
-          <w:szCs w:val="24"/>
-        </w:rPr>
-        <w:t>Exon_coor</w:t>
-      </w:r>
-      <w:proofErr w:type="spellEnd"/>
-      <w:r>
-        <w:rPr>
-          <w:rFonts w:cstheme="minorHAnsi"/>
-          <w:sz w:val="24"/>
-          <w:szCs w:val="24"/>
-        </w:rPr>
-        <w:t>: c</w:t>
+      <w:r>
+        <w:rPr>
+          <w:rFonts w:cstheme="minorHAnsi"/>
+          <w:sz w:val="24"/>
+          <w:szCs w:val="24"/>
+        </w:rPr>
+        <w:t>Exon_coor: c</w:t>
       </w:r>
       <w:r>
         <w:rPr>
@@ -604,23 +556,13 @@
         </w:rPr>
         <w:tab/>
       </w:r>
-      <w:proofErr w:type="spellStart"/>
-      <w:r>
-        <w:rPr>
-          <w:rFonts w:cstheme="minorHAnsi"/>
-          <w:sz w:val="24"/>
-          <w:szCs w:val="24"/>
-        </w:rPr>
-        <w:t>Exon_number</w:t>
-      </w:r>
-      <w:proofErr w:type="spellEnd"/>
-      <w:r>
-        <w:rPr>
-          <w:rFonts w:cstheme="minorHAnsi"/>
-          <w:sz w:val="24"/>
-          <w:szCs w:val="24"/>
-        </w:rPr>
-        <w:t>: check that we get the ri</w:t>
+      <w:r>
+        <w:rPr>
+          <w:rFonts w:cstheme="minorHAnsi"/>
+          <w:sz w:val="24"/>
+          <w:szCs w:val="24"/>
+        </w:rPr>
+        <w:t>Exon_number: check that we get the ri</w:t>
       </w:r>
       <w:r>
         <w:rPr>
@@ -653,23 +595,13 @@
         </w:rPr>
         <w:tab/>
       </w:r>
-      <w:proofErr w:type="spellStart"/>
-      <w:r>
-        <w:rPr>
-          <w:rFonts w:cstheme="minorHAnsi"/>
-          <w:sz w:val="24"/>
-          <w:szCs w:val="24"/>
-        </w:rPr>
-        <w:t>Data_consistency</w:t>
-      </w:r>
-      <w:proofErr w:type="spellEnd"/>
-      <w:r>
-        <w:rPr>
-          <w:rFonts w:cstheme="minorHAnsi"/>
-          <w:sz w:val="24"/>
-          <w:szCs w:val="24"/>
-        </w:rPr>
-        <w:t>: check that coor</w:t>
+      <w:r>
+        <w:rPr>
+          <w:rFonts w:cstheme="minorHAnsi"/>
+          <w:sz w:val="24"/>
+          <w:szCs w:val="24"/>
+        </w:rPr>
+        <w:t>Data_consistency: check that coor</w:t>
       </w:r>
       <w:r>
         <w:rPr>
@@ -751,15 +683,7 @@
           <w:sz w:val="24"/>
           <w:szCs w:val="24"/>
         </w:rPr>
-        <w:t>Extraction of input and outputs from different folders: IGP, Done</w:t>
-      </w:r>
-      <w:r>
-        <w:rPr>
-          <w:rFonts w:cstheme="minorHAnsi"/>
-          <w:sz w:val="24"/>
-          <w:szCs w:val="24"/>
-        </w:rPr>
-        <w:t xml:space="preserve"> </w:t>
+        <w:t xml:space="preserve">Extraction of input and outputs from different folders: IGP, Done </w:t>
       </w:r>
     </w:p>
     <w:p>
@@ -793,7 +717,7 @@
           <w:sz w:val="24"/>
           <w:szCs w:val="24"/>
         </w:rPr>
-        <w:t>, IP</w:t>
+        <w:t>, Done</w:t>
       </w:r>
     </w:p>
     <w:p>
@@ -882,7 +806,23 @@
           <w:sz w:val="24"/>
           <w:szCs w:val="24"/>
         </w:rPr>
-        <w:t>Extracting, exon, transcript and protein coordinates per exon: IGP, done</w:t>
+        <w:t xml:space="preserve">Extracting, exon, transcript and protein </w:t>
+      </w:r>
+      <w:r>
+        <w:rPr>
+          <w:rFonts w:cstheme="minorHAnsi"/>
+          <w:sz w:val="24"/>
+          <w:szCs w:val="24"/>
+        </w:rPr>
+        <w:t>coordinates per exon: IGP, D</w:t>
+      </w:r>
+      <w:r>
+        <w:rPr>
+          <w:rFonts w:cstheme="minorHAnsi"/>
+          <w:sz w:val="24"/>
+          <w:szCs w:val="24"/>
+        </w:rPr>
+        <w:t>one</w:t>
       </w:r>
     </w:p>
     <w:p>
@@ -1056,25 +996,7 @@
           <w:sz w:val="24"/>
           <w:szCs w:val="24"/>
         </w:rPr>
-        <w:t xml:space="preserve">Create </w:t>
-      </w:r>
-      <w:proofErr w:type="spellStart"/>
-      <w:r>
-        <w:rPr>
-          <w:rFonts w:cstheme="minorHAnsi"/>
-          <w:sz w:val="24"/>
-          <w:szCs w:val="24"/>
-        </w:rPr>
-        <w:t>cvs</w:t>
-      </w:r>
-      <w:proofErr w:type="spellEnd"/>
-      <w:r>
-        <w:rPr>
-          <w:rFonts w:cstheme="minorHAnsi"/>
-          <w:sz w:val="24"/>
-          <w:szCs w:val="24"/>
-        </w:rPr>
-        <w:t xml:space="preserve"> file: IGP, Done</w:t>
+        <w:t>Create cvs file: IGP, Done</w:t>
       </w:r>
     </w:p>
     <w:p>
@@ -1760,39 +1682,7 @@
           <w:sz w:val="24"/>
           <w:szCs w:val="24"/>
         </w:rPr>
-        <w:t xml:space="preserve">    1. </w:t>
-      </w:r>
-      <w:proofErr w:type="spellStart"/>
-      <w:r>
-        <w:rPr>
-          <w:sz w:val="24"/>
-          <w:szCs w:val="24"/>
-        </w:rPr>
-        <w:t>get_structure</w:t>
-      </w:r>
-      <w:proofErr w:type="spellEnd"/>
-      <w:r>
-        <w:rPr>
-          <w:sz w:val="24"/>
-          <w:szCs w:val="24"/>
-        </w:rPr>
-        <w:t>(data</w:t>
-      </w:r>
-      <w:proofErr w:type="gramStart"/>
-      <w:r>
-        <w:rPr>
-          <w:sz w:val="24"/>
-          <w:szCs w:val="24"/>
-        </w:rPr>
-        <w:t>) :</w:t>
-      </w:r>
-      <w:proofErr w:type="gramEnd"/>
-      <w:r>
-        <w:rPr>
-          <w:sz w:val="24"/>
-          <w:szCs w:val="24"/>
-        </w:rPr>
-        <w:t xml:space="preserve"> VF</w:t>
+        <w:t xml:space="preserve">    1. get_structure(data) : VF</w:t>
       </w:r>
     </w:p>
     <w:p>
@@ -1810,39 +1700,7 @@
           <w:sz w:val="24"/>
           <w:szCs w:val="24"/>
         </w:rPr>
-        <w:t xml:space="preserve">    2. </w:t>
-      </w:r>
-      <w:proofErr w:type="spellStart"/>
-      <w:r>
-        <w:rPr>
-          <w:sz w:val="24"/>
-          <w:szCs w:val="24"/>
-        </w:rPr>
-        <w:t>get_background</w:t>
-      </w:r>
-      <w:proofErr w:type="spellEnd"/>
-      <w:r>
-        <w:rPr>
-          <w:sz w:val="24"/>
-          <w:szCs w:val="24"/>
-        </w:rPr>
-        <w:t>(root</w:t>
-      </w:r>
-      <w:proofErr w:type="gramStart"/>
-      <w:r>
-        <w:rPr>
-          <w:sz w:val="24"/>
-          <w:szCs w:val="24"/>
-        </w:rPr>
-        <w:t>) :</w:t>
-      </w:r>
-      <w:proofErr w:type="gramEnd"/>
-      <w:r>
-        <w:rPr>
-          <w:sz w:val="24"/>
-          <w:szCs w:val="24"/>
-        </w:rPr>
-        <w:t xml:space="preserve"> VF</w:t>
+        <w:t xml:space="preserve">    2. get_background(root) : VF</w:t>
       </w:r>
     </w:p>
     <w:p>
@@ -1860,39 +1718,7 @@
           <w:sz w:val="24"/>
           <w:szCs w:val="24"/>
         </w:rPr>
-        <w:t xml:space="preserve">    3. </w:t>
-      </w:r>
-      <w:proofErr w:type="spellStart"/>
-      <w:r>
-        <w:rPr>
-          <w:sz w:val="24"/>
-          <w:szCs w:val="24"/>
-        </w:rPr>
-        <w:t>get_build_info</w:t>
-      </w:r>
-      <w:proofErr w:type="spellEnd"/>
-      <w:r>
-        <w:rPr>
-          <w:sz w:val="24"/>
-          <w:szCs w:val="24"/>
-        </w:rPr>
-        <w:t>(</w:t>
-      </w:r>
-      <w:proofErr w:type="spellStart"/>
-      <w:r>
-        <w:rPr>
-          <w:sz w:val="24"/>
-          <w:szCs w:val="24"/>
-        </w:rPr>
-        <w:t>up_anno</w:t>
-      </w:r>
-      <w:proofErr w:type="spellEnd"/>
-      <w:r>
-        <w:rPr>
-          <w:sz w:val="24"/>
-          <w:szCs w:val="24"/>
-        </w:rPr>
-        <w:t>): VF</w:t>
+        <w:t xml:space="preserve">    3. get_build_info(up_anno): VF</w:t>
       </w:r>
     </w:p>
     <w:p>
@@ -1910,39 +1736,7 @@
           <w:sz w:val="24"/>
           <w:szCs w:val="24"/>
         </w:rPr>
-        <w:t xml:space="preserve">    4. </w:t>
-      </w:r>
-      <w:proofErr w:type="spellStart"/>
-      <w:r>
-        <w:rPr>
-          <w:sz w:val="24"/>
-          <w:szCs w:val="24"/>
-        </w:rPr>
-        <w:t>get_up_anno</w:t>
-      </w:r>
-      <w:proofErr w:type="spellEnd"/>
-      <w:r>
-        <w:rPr>
-          <w:sz w:val="24"/>
-          <w:szCs w:val="24"/>
-        </w:rPr>
-        <w:t>(data</w:t>
-      </w:r>
-      <w:proofErr w:type="gramStart"/>
-      <w:r>
-        <w:rPr>
-          <w:sz w:val="24"/>
-          <w:szCs w:val="24"/>
-        </w:rPr>
-        <w:t>) :</w:t>
-      </w:r>
-      <w:proofErr w:type="gramEnd"/>
-      <w:r>
-        <w:rPr>
-          <w:sz w:val="24"/>
-          <w:szCs w:val="24"/>
-        </w:rPr>
-        <w:t xml:space="preserve"> VF</w:t>
+        <w:t xml:space="preserve">    4. get_up_anno(data) : VF</w:t>
       </w:r>
     </w:p>
     <w:p>
@@ -1960,39 +1754,7 @@
           <w:sz w:val="24"/>
           <w:szCs w:val="24"/>
         </w:rPr>
-        <w:t xml:space="preserve">    5. </w:t>
-      </w:r>
-      <w:proofErr w:type="spellStart"/>
-      <w:r>
-        <w:rPr>
-          <w:sz w:val="24"/>
-          <w:szCs w:val="24"/>
-        </w:rPr>
-        <w:t>get_exon_data</w:t>
-      </w:r>
-      <w:proofErr w:type="spellEnd"/>
-      <w:r>
-        <w:rPr>
-          <w:sz w:val="24"/>
-          <w:szCs w:val="24"/>
-        </w:rPr>
-        <w:t>(data</w:t>
-      </w:r>
-      <w:proofErr w:type="gramStart"/>
-      <w:r>
-        <w:rPr>
-          <w:sz w:val="24"/>
-          <w:szCs w:val="24"/>
-        </w:rPr>
-        <w:t>) :</w:t>
-      </w:r>
-      <w:proofErr w:type="gramEnd"/>
-      <w:r>
-        <w:rPr>
-          <w:sz w:val="24"/>
-          <w:szCs w:val="24"/>
-        </w:rPr>
-        <w:t xml:space="preserve"> IGP</w:t>
+        <w:t xml:space="preserve">    5. get_exon_data(data) : IGP</w:t>
       </w:r>
     </w:p>
     <w:p>
@@ -2010,23 +1772,7 @@
           <w:sz w:val="24"/>
           <w:szCs w:val="24"/>
         </w:rPr>
-        <w:t xml:space="preserve">    6. output2</w:t>
-      </w:r>
-      <w:proofErr w:type="gramStart"/>
-      <w:r>
-        <w:rPr>
-          <w:sz w:val="24"/>
-          <w:szCs w:val="24"/>
-        </w:rPr>
-        <w:t>file(</w:t>
-      </w:r>
-      <w:proofErr w:type="gramEnd"/>
-      <w:r>
-        <w:rPr>
-          <w:sz w:val="24"/>
-          <w:szCs w:val="24"/>
-        </w:rPr>
-        <w:t>): IGP</w:t>
+        <w:t xml:space="preserve">    6. output2file(): IGP</w:t>
       </w:r>
     </w:p>
     <w:p>
@@ -2044,23 +1790,7 @@
           <w:sz w:val="24"/>
           <w:szCs w:val="24"/>
         </w:rPr>
-        <w:t xml:space="preserve">    7. </w:t>
-      </w:r>
-      <w:proofErr w:type="gramStart"/>
-      <w:r>
-        <w:rPr>
-          <w:sz w:val="24"/>
-          <w:szCs w:val="24"/>
-        </w:rPr>
-        <w:t>disclaimer(</w:t>
-      </w:r>
-      <w:proofErr w:type="gramEnd"/>
-      <w:r>
-        <w:rPr>
-          <w:sz w:val="24"/>
-          <w:szCs w:val="24"/>
-        </w:rPr>
-        <w:t xml:space="preserve">): IGP </w:t>
+        <w:t xml:space="preserve">    7. disclaimer(): IGP </w:t>
       </w:r>
     </w:p>
     <w:p>
@@ -2078,39 +1808,7 @@
           <w:sz w:val="24"/>
           <w:szCs w:val="24"/>
         </w:rPr>
-        <w:t xml:space="preserve">    8. </w:t>
-      </w:r>
-      <w:proofErr w:type="spellStart"/>
-      <w:r>
-        <w:rPr>
-          <w:sz w:val="24"/>
-          <w:szCs w:val="24"/>
-        </w:rPr>
-        <w:t>final_</w:t>
-      </w:r>
-      <w:proofErr w:type="gramStart"/>
-      <w:r>
-        <w:rPr>
-          <w:sz w:val="24"/>
-          <w:szCs w:val="24"/>
-        </w:rPr>
-        <w:t>tests</w:t>
-      </w:r>
-      <w:proofErr w:type="spellEnd"/>
-      <w:r>
-        <w:rPr>
-          <w:sz w:val="24"/>
-          <w:szCs w:val="24"/>
-        </w:rPr>
-        <w:t>(</w:t>
-      </w:r>
-      <w:proofErr w:type="gramEnd"/>
-      <w:r>
-        <w:rPr>
-          <w:sz w:val="24"/>
-          <w:szCs w:val="24"/>
-        </w:rPr>
-        <w:t>): IGP + VF (as added by author)</w:t>
+        <w:t xml:space="preserve">    8. final_tests(): IGP + VF (as added by author)</w:t>
       </w:r>
     </w:p>
     <w:p>
@@ -2191,14 +1889,7 @@
           <w:sz w:val="24"/>
           <w:szCs w:val="24"/>
         </w:rPr>
-        <w:t xml:space="preserve">Final editing and read-proofing: </w:t>
-      </w:r>
-      <w:r>
-        <w:rPr>
-          <w:sz w:val="24"/>
-          <w:szCs w:val="24"/>
-        </w:rPr>
-        <w:t>VF, pending to the completion of doc</w:t>
+        <w:t>Final editing and read-proofing: VF, pending to the completion of doc</w:t>
       </w:r>
     </w:p>
     <w:p>
@@ -2227,19 +1918,14 @@
         <w:contextualSpacing/>
       </w:pPr>
       <w:r>
-        <w:t>1. Providing co</w:t>
-      </w:r>
-      <w:r>
-        <w:t>m</w:t>
-      </w:r>
-      <w:r>
-        <w:t>mand line input to access directly the webpage</w:t>
-      </w:r>
-      <w:r>
-        <w:t xml:space="preserve">: IGP </w:t>
-      </w:r>
-      <w:bookmarkStart w:id="0" w:name="_GoBack"/>
-      <w:bookmarkEnd w:id="0"/>
+        <w:t>1</w:t>
+      </w:r>
+      <w:r>
+        <w:t>. Adding new test using 'assert'</w:t>
+      </w:r>
+      <w:r>
+        <w:t>: VF</w:t>
+      </w:r>
     </w:p>
     <w:p>
       <w:pPr>
@@ -2247,10 +1933,10 @@
         <w:contextualSpacing/>
       </w:pPr>
       <w:r>
-        <w:t>2. Adding new test using 'assert'</w:t>
-      </w:r>
-      <w:r>
-        <w:t>: VF</w:t>
+        <w:t>2</w:t>
+      </w:r>
+      <w:r>
+        <w:t xml:space="preserve">. Creating the name of the file automatically: IGP </w:t>
       </w:r>
     </w:p>
     <w:p>
@@ -2259,7 +1945,16 @@
         <w:contextualSpacing/>
       </w:pPr>
       <w:r>
-        <w:t xml:space="preserve">3. Creating the name of the file automatically: IGP </w:t>
+        <w:t>3</w:t>
+      </w:r>
+      <w:r>
+        <w:t>. Incl</w:t>
+      </w:r>
+      <w:r>
+        <w:t xml:space="preserve">uding all in the main function (important when program is going to be used as a package): </w:t>
+      </w:r>
+      <w:r>
+        <w:t>IGP</w:t>
       </w:r>
     </w:p>
     <w:p>
@@ -2268,7 +1963,13 @@
         <w:contextualSpacing/>
       </w:pPr>
       <w:r>
-        <w:t>4. Including all in the main function: IGP</w:t>
+        <w:t>4</w:t>
+      </w:r>
+      <w:r>
+        <w:t>. Access file from i</w:t>
+      </w:r>
+      <w:r>
+        <w:t>nternet: IGP, deemed as not necessary for now, since LRG files will be downloaded/updated at periodic times to avoid delays due to internet connexion</w:t>
       </w:r>
     </w:p>
     <w:p>
@@ -2353,7 +2054,7 @@
           <w:rPr>
             <w:noProof/>
           </w:rPr>
-          <w:t>3</w:t>
+          <w:t>1</w:t>
         </w:r>
         <w:r>
           <w:rPr>
@@ -2384,7 +2085,7 @@
       <w:rPr>
         <w:noProof/>
       </w:rPr>
-      <w:t>30/11/2016</w:t>
+      <w:t>04/12/2016</w:t>
     </w:r>
     <w:r>
       <w:fldChar w:fldCharType="end"/>
@@ -5918,532 +5619,6 @@
 </w:styles>
 </file>
 
-<file path=word/glossary/document.xml><?xml version="1.0" encoding="utf-8"?>
-<w:glossaryDocument xmlns:wpc="http://schemas.microsoft.com/office/word/2010/wordprocessingCanvas" xmlns:cx="http://schemas.microsoft.com/office/drawing/2014/chartex" xmlns:cx1="http://schemas.microsoft.com/office/drawing/2015/9/8/chartex" xmlns:cx2="http://schemas.microsoft.com/office/drawing/2015/10/21/chartex" xmlns:mc="http://schemas.openxmlformats.org/markup-compatibility/2006" xmlns:o="urn:schemas-microsoft-com:office:office" xmlns:r="http://schemas.openxmlformats.org/officeDocument/2006/relationships" xmlns:m="http://schemas.openxmlformats.org/officeDocument/2006/math" xmlns:v="urn:schemas-microsoft-com:vml" xmlns:wp14="http://schemas.microsoft.com/office/word/2010/wordprocessingDrawing" xmlns:wp="http://schemas.openxmlformats.org/drawingml/2006/wordprocessingDrawing" xmlns:w10="urn:schemas-microsoft-com:office:word" xmlns:w="http://schemas.openxmlformats.org/wordprocessingml/2006/main" xmlns:w14="http://schemas.microsoft.com/office/word/2010/wordml" xmlns:w15="http://schemas.microsoft.com/office/word/2012/wordml" xmlns:w16se="http://schemas.microsoft.com/office/word/2015/wordml/symex" xmlns:wpg="http://schemas.microsoft.com/office/word/2010/wordprocessingGroup" xmlns:wpi="http://schemas.microsoft.com/office/word/2010/wordprocessingInk" xmlns:wne="http://schemas.microsoft.com/office/word/2006/wordml" xmlns:wps="http://schemas.microsoft.com/office/word/2010/wordprocessingShape" mc:Ignorable="w14 w15 w16se wp14"/>
-</file>
-
-<file path=word/glossary/fontTable.xml><?xml version="1.0" encoding="utf-8"?>
-<w:fonts xmlns:mc="http://schemas.openxmlformats.org/markup-compatibility/2006" xmlns:r="http://schemas.openxmlformats.org/officeDocument/2006/relationships" xmlns:w="http://schemas.openxmlformats.org/wordprocessingml/2006/main" xmlns:w14="http://schemas.microsoft.com/office/word/2010/wordml" xmlns:w15="http://schemas.microsoft.com/office/word/2012/wordml" xmlns:w16se="http://schemas.microsoft.com/office/word/2015/wordml/symex" mc:Ignorable="w14 w15 w16se">
-  <w:font w:name="Symbol">
-    <w:panose1 w:val="05050102010706020507"/>
-    <w:charset w:val="02"/>
-    <w:family w:val="roman"/>
-    <w:pitch w:val="variable"/>
-    <w:sig w:usb0="00000000" w:usb1="10000000" w:usb2="00000000" w:usb3="00000000" w:csb0="80000000" w:csb1="00000000"/>
-  </w:font>
-  <w:font w:name="Times New Roman">
-    <w:panose1 w:val="02020603050405020304"/>
-    <w:charset w:val="00"/>
-    <w:family w:val="roman"/>
-    <w:pitch w:val="variable"/>
-    <w:sig w:usb0="E0002AFF" w:usb1="C0007841" w:usb2="00000009" w:usb3="00000000" w:csb0="000001FF" w:csb1="00000000"/>
-  </w:font>
-  <w:font w:name="Calibri">
-    <w:panose1 w:val="020F0502020204030204"/>
-    <w:charset w:val="00"/>
-    <w:family w:val="swiss"/>
-    <w:pitch w:val="variable"/>
-    <w:sig w:usb0="E0002AFF" w:usb1="C000247B" w:usb2="00000009" w:usb3="00000000" w:csb0="000001FF" w:csb1="00000000"/>
-  </w:font>
-  <w:font w:name="Courier New">
-    <w:panose1 w:val="02070309020205020404"/>
-    <w:charset w:val="00"/>
-    <w:family w:val="modern"/>
-    <w:pitch w:val="fixed"/>
-    <w:sig w:usb0="E0002EFF" w:usb1="C0007843" w:usb2="00000009" w:usb3="00000000" w:csb0="000001FF" w:csb1="00000000"/>
-  </w:font>
-  <w:font w:name="Wingdings">
-    <w:panose1 w:val="05000000000000000000"/>
-    <w:charset w:val="02"/>
-    <w:family w:val="auto"/>
-    <w:pitch w:val="variable"/>
-    <w:sig w:usb0="00000000" w:usb1="10000000" w:usb2="00000000" w:usb3="00000000" w:csb0="80000000" w:csb1="00000000"/>
-  </w:font>
-  <w:font w:name="Calibri Light">
-    <w:panose1 w:val="020F0302020204030204"/>
-    <w:charset w:val="00"/>
-    <w:family w:val="swiss"/>
-    <w:pitch w:val="variable"/>
-    <w:sig w:usb0="E0002AFF" w:usb1="C000247B" w:usb2="00000009" w:usb3="00000000" w:csb0="000001FF" w:csb1="00000000"/>
-  </w:font>
-</w:fonts>
-</file>
-
-<file path=word/glossary/settings.xml><?xml version="1.0" encoding="utf-8"?>
-<w:settings xmlns:mc="http://schemas.openxmlformats.org/markup-compatibility/2006" xmlns:o="urn:schemas-microsoft-com:office:office" xmlns:r="http://schemas.openxmlformats.org/officeDocument/2006/relationships" xmlns:m="http://schemas.openxmlformats.org/officeDocument/2006/math" xmlns:v="urn:schemas-microsoft-com:vml" xmlns:w10="urn:schemas-microsoft-com:office:word" xmlns:w="http://schemas.openxmlformats.org/wordprocessingml/2006/main" xmlns:w14="http://schemas.microsoft.com/office/word/2010/wordml" xmlns:w15="http://schemas.microsoft.com/office/word/2012/wordml" xmlns:w16se="http://schemas.microsoft.com/office/word/2015/wordml/symex" xmlns:sl="http://schemas.openxmlformats.org/schemaLibrary/2006/main" mc:Ignorable="w14 w15 w16se">
-  <w:view w:val="normal"/>
-  <w:defaultTabStop w:val="720"/>
-  <w:characterSpacingControl w:val="doNotCompress"/>
-  <w:compat>
-    <w:useFELayout/>
-    <w:compatSetting w:name="compatibilityMode" w:uri="http://schemas.microsoft.com/office/word" w:val="15"/>
-    <w:compatSetting w:name="overrideTableStyleFontSizeAndJustification" w:uri="http://schemas.microsoft.com/office/word" w:val="1"/>
-    <w:compatSetting w:name="enableOpenTypeFeatures" w:uri="http://schemas.microsoft.com/office/word" w:val="1"/>
-    <w:compatSetting w:name="doNotFlipMirrorIndents" w:uri="http://schemas.microsoft.com/office/word" w:val="1"/>
-    <w:compatSetting w:name="differentiateMultirowTableHeaders" w:uri="http://schemas.microsoft.com/office/word" w:val="1"/>
-  </w:compat>
-  <w:rsids>
-    <w:rsidRoot w:val="008E474F"/>
-    <w:rsid w:val="00247A0F"/>
-    <w:rsid w:val="008E474F"/>
-  </w:rsids>
-  <m:mathPr>
-    <m:mathFont m:val="Cambria Math"/>
-    <m:brkBin m:val="before"/>
-    <m:brkBinSub m:val="--"/>
-    <m:smallFrac m:val="0"/>
-    <m:dispDef/>
-    <m:lMargin m:val="0"/>
-    <m:rMargin m:val="0"/>
-    <m:defJc m:val="centerGroup"/>
-    <m:wrapIndent m:val="1440"/>
-    <m:intLim m:val="subSup"/>
-    <m:naryLim m:val="undOvr"/>
-  </m:mathPr>
-  <w:themeFontLang w:val="en-GB"/>
-  <w:clrSchemeMapping w:bg1="light1" w:t1="dark1" w:bg2="light2" w:t2="dark2" w:accent1="accent1" w:accent2="accent2" w:accent3="accent3" w:accent4="accent4" w:accent5="accent5" w:accent6="accent6" w:hyperlink="hyperlink" w:followedHyperlink="followedHyperlink"/>
-  <w:decimalSymbol w:val="."/>
-  <w:listSeparator w:val=","/>
-  <w15:chartTrackingRefBased/>
-</w:settings>
-</file>
-
-<file path=word/glossary/styles.xml><?xml version="1.0" encoding="utf-8"?>
-<w:styles xmlns:mc="http://schemas.openxmlformats.org/markup-compatibility/2006" xmlns:r="http://schemas.openxmlformats.org/officeDocument/2006/relationships" xmlns:w="http://schemas.openxmlformats.org/wordprocessingml/2006/main" xmlns:w14="http://schemas.microsoft.com/office/word/2010/wordml" xmlns:w15="http://schemas.microsoft.com/office/word/2012/wordml" xmlns:w16se="http://schemas.microsoft.com/office/word/2015/wordml/symex" mc:Ignorable="w14 w15 w16se">
-  <w:docDefaults>
-    <w:rPrDefault>
-      <w:rPr>
-        <w:rFonts w:asciiTheme="minorHAnsi" w:eastAsiaTheme="minorEastAsia" w:hAnsiTheme="minorHAnsi" w:cstheme="minorBidi"/>
-        <w:sz w:val="22"/>
-        <w:szCs w:val="22"/>
-        <w:lang w:val="en-GB" w:eastAsia="en-GB" w:bidi="ar-SA"/>
-      </w:rPr>
-    </w:rPrDefault>
-    <w:pPrDefault>
-      <w:pPr>
-        <w:spacing w:after="160" w:line="259" w:lineRule="auto"/>
-      </w:pPr>
-    </w:pPrDefault>
-  </w:docDefaults>
-  <w:latentStyles w:defLockedState="0" w:defUIPriority="99" w:defSemiHidden="0" w:defUnhideWhenUsed="0" w:defQFormat="0" w:count="372">
-    <w:lsdException w:name="Normal" w:uiPriority="0" w:qFormat="1"/>
-    <w:lsdException w:name="heading 1" w:uiPriority="9" w:qFormat="1"/>
-    <w:lsdException w:name="heading 2" w:semiHidden="1" w:uiPriority="9" w:unhideWhenUsed="1" w:qFormat="1"/>
-    <w:lsdException w:name="heading 3" w:semiHidden="1" w:uiPriority="9" w:unhideWhenUsed="1" w:qFormat="1"/>
-    <w:lsdException w:name="heading 4" w:semiHidden="1" w:uiPriority="9" w:unhideWhenUsed="1" w:qFormat="1"/>
-    <w:lsdException w:name="heading 5" w:semiHidden="1" w:uiPriority="9" w:unhideWhenUsed="1" w:qFormat="1"/>
-    <w:lsdException w:name="heading 6" w:semiHidden="1" w:uiPriority="9" w:unhideWhenUsed="1" w:qFormat="1"/>
-    <w:lsdException w:name="heading 7" w:semiHidden="1" w:uiPriority="9" w:unhideWhenUsed="1" w:qFormat="1"/>
-    <w:lsdException w:name="heading 8" w:semiHidden="1" w:uiPriority="9" w:unhideWhenUsed="1" w:qFormat="1"/>
-    <w:lsdException w:name="heading 9" w:semiHidden="1" w:uiPriority="9" w:unhideWhenUsed="1" w:qFormat="1"/>
-    <w:lsdException w:name="index 1" w:semiHidden="1" w:unhideWhenUsed="1"/>
-    <w:lsdException w:name="index 2" w:semiHidden="1" w:unhideWhenUsed="1"/>
-    <w:lsdException w:name="index 3" w:semiHidden="1" w:unhideWhenUsed="1"/>
-    <w:lsdException w:name="index 4" w:semiHidden="1" w:unhideWhenUsed="1"/>
-    <w:lsdException w:name="index 5" w:semiHidden="1" w:unhideWhenUsed="1"/>
-    <w:lsdException w:name="index 6" w:semiHidden="1" w:unhideWhenUsed="1"/>
-    <w:lsdException w:name="index 7" w:semiHidden="1" w:unhideWhenUsed="1"/>
-    <w:lsdException w:name="index 8" w:semiHidden="1" w:unhideWhenUsed="1"/>
-    <w:lsdException w:name="index 9" w:semiHidden="1" w:unhideWhenUsed="1"/>
-    <w:lsdException w:name="toc 1" w:semiHidden="1" w:uiPriority="39" w:unhideWhenUsed="1"/>
-    <w:lsdException w:name="toc 2" w:semiHidden="1" w:uiPriority="39" w:unhideWhenUsed="1"/>
-    <w:lsdException w:name="toc 3" w:semiHidden="1" w:uiPriority="39" w:unhideWhenUsed="1"/>
-    <w:lsdException w:name="toc 4" w:semiHidden="1" w:uiPriority="39" w:unhideWhenUsed="1"/>
-    <w:lsdException w:name="toc 5" w:semiHidden="1" w:uiPriority="39" w:unhideWhenUsed="1"/>
-    <w:lsdException w:name="toc 6" w:semiHidden="1" w:uiPriority="39" w:unhideWhenUsed="1"/>
-    <w:lsdException w:name="toc 7" w:semiHidden="1" w:uiPriority="39" w:unhideWhenUsed="1"/>
-    <w:lsdException w:name="toc 8" w:semiHidden="1" w:uiPriority="39" w:unhideWhenUsed="1"/>
-    <w:lsdException w:name="toc 9" w:semiHidden="1" w:uiPriority="39" w:unhideWhenUsed="1"/>
-    <w:lsdException w:name="Normal Indent" w:semiHidden="1" w:unhideWhenUsed="1"/>
-    <w:lsdException w:name="footnote text" w:semiHidden="1" w:unhideWhenUsed="1"/>
-    <w:lsdException w:name="annotation text" w:semiHidden="1" w:unhideWhenUsed="1"/>
-    <w:lsdException w:name="header" w:semiHidden="1" w:unhideWhenUsed="1"/>
-    <w:lsdException w:name="footer" w:semiHidden="1" w:unhideWhenUsed="1"/>
-    <w:lsdException w:name="index heading" w:semiHidden="1" w:unhideWhenUsed="1"/>
-    <w:lsdException w:name="caption" w:semiHidden="1" w:uiPriority="35" w:unhideWhenUsed="1" w:qFormat="1"/>
-    <w:lsdException w:name="table of figures" w:semiHidden="1" w:unhideWhenUsed="1"/>
-    <w:lsdException w:name="envelope address" w:semiHidden="1" w:unhideWhenUsed="1"/>
-    <w:lsdException w:name="envelope return" w:semiHidden="1" w:unhideWhenUsed="1"/>
-    <w:lsdException w:name="footnote reference" w:semiHidden="1" w:unhideWhenUsed="1"/>
-    <w:lsdException w:name="annotation reference" w:semiHidden="1" w:unhideWhenUsed="1"/>
-    <w:lsdException w:name="line number" w:semiHidden="1" w:unhideWhenUsed="1"/>
-    <w:lsdException w:name="page number" w:semiHidden="1" w:unhideWhenUsed="1"/>
-    <w:lsdException w:name="endnote reference" w:semiHidden="1" w:unhideWhenUsed="1"/>
-    <w:lsdException w:name="endnote text" w:semiHidden="1" w:unhideWhenUsed="1"/>
-    <w:lsdException w:name="table of authorities" w:semiHidden="1" w:unhideWhenUsed="1"/>
-    <w:lsdException w:name="macro" w:semiHidden="1" w:unhideWhenUsed="1"/>
-    <w:lsdException w:name="toa heading" w:semiHidden="1" w:unhideWhenUsed="1"/>
-    <w:lsdException w:name="List" w:semiHidden="1" w:unhideWhenUsed="1"/>
-    <w:lsdException w:name="List Bullet" w:semiHidden="1" w:unhideWhenUsed="1"/>
-    <w:lsdException w:name="List Number" w:semiHidden="1" w:unhideWhenUsed="1"/>
-    <w:lsdException w:name="List 2" w:semiHidden="1" w:unhideWhenUsed="1"/>
-    <w:lsdException w:name="List 3" w:semiHidden="1" w:unhideWhenUsed="1"/>
-    <w:lsdException w:name="List 4" w:semiHidden="1" w:unhideWhenUsed="1"/>
-    <w:lsdException w:name="List 5" w:semiHidden="1" w:unhideWhenUsed="1"/>
-    <w:lsdException w:name="List Bullet 2" w:semiHidden="1" w:unhideWhenUsed="1"/>
-    <w:lsdException w:name="List Bullet 3" w:semiHidden="1" w:unhideWhenUsed="1"/>
-    <w:lsdException w:name="List Bullet 4" w:semiHidden="1" w:unhideWhenUsed="1"/>
-    <w:lsdException w:name="List Bullet 5" w:semiHidden="1" w:unhideWhenUsed="1"/>
-    <w:lsdException w:name="List Number 2" w:semiHidden="1" w:unhideWhenUsed="1"/>
-    <w:lsdException w:name="List Number 3" w:semiHidden="1" w:unhideWhenUsed="1"/>
-    <w:lsdException w:name="List Number 4" w:semiHidden="1" w:unhideWhenUsed="1"/>
-    <w:lsdException w:name="List Number 5" w:semiHidden="1" w:unhideWhenUsed="1"/>
-    <w:lsdException w:name="Title" w:uiPriority="10" w:qFormat="1"/>
-    <w:lsdException w:name="Closing" w:semiHidden="1" w:unhideWhenUsed="1"/>
-    <w:lsdException w:name="Signature" w:semiHidden="1" w:unhideWhenUsed="1"/>
-    <w:lsdException w:name="Default Paragraph Font" w:semiHidden="1" w:uiPriority="1" w:unhideWhenUsed="1"/>
-    <w:lsdException w:name="Body Text" w:semiHidden="1" w:unhideWhenUsed="1"/>
-    <w:lsdException w:name="Body Text Indent" w:semiHidden="1" w:unhideWhenUsed="1"/>
-    <w:lsdException w:name="List Continue" w:semiHidden="1" w:unhideWhenUsed="1"/>
-    <w:lsdException w:name="List Continue 2" w:semiHidden="1" w:unhideWhenUsed="1"/>
-    <w:lsdException w:name="List Continue 3" w:semiHidden="1" w:unhideWhenUsed="1"/>
-    <w:lsdException w:name="List Continue 4" w:semiHidden="1" w:unhideWhenUsed="1"/>
-    <w:lsdException w:name="List Continue 5" w:semiHidden="1" w:unhideWhenUsed="1"/>
-    <w:lsdException w:name="Message Header" w:semiHidden="1" w:unhideWhenUsed="1"/>
-    <w:lsdException w:name="Subtitle" w:uiPriority="11" w:qFormat="1"/>
-    <w:lsdException w:name="Salutation" w:semiHidden="1" w:unhideWhenUsed="1"/>
-    <w:lsdException w:name="Date" w:semiHidden="1" w:unhideWhenUsed="1"/>
-    <w:lsdException w:name="Body Text First Indent" w:semiHidden="1" w:unhideWhenUsed="1"/>
-    <w:lsdException w:name="Body Text First Indent 2" w:semiHidden="1" w:unhideWhenUsed="1"/>
-    <w:lsdException w:name="Note Heading" w:semiHidden="1" w:unhideWhenUsed="1"/>
-    <w:lsdException w:name="Body Text 2" w:semiHidden="1" w:unhideWhenUsed="1"/>
-    <w:lsdException w:name="Body Text 3" w:semiHidden="1" w:unhideWhenUsed="1"/>
-    <w:lsdException w:name="Body Text Indent 2" w:semiHidden="1" w:unhideWhenUsed="1"/>
-    <w:lsdException w:name="Body Text Indent 3" w:semiHidden="1" w:unhideWhenUsed="1"/>
-    <w:lsdException w:name="Block Text" w:semiHidden="1" w:unhideWhenUsed="1"/>
-    <w:lsdException w:name="Hyperlink" w:semiHidden="1" w:unhideWhenUsed="1"/>
-    <w:lsdException w:name="FollowedHyperlink" w:semiHidden="1" w:unhideWhenUsed="1"/>
-    <w:lsdException w:name="Strong" w:uiPriority="22" w:qFormat="1"/>
-    <w:lsdException w:name="Emphasis" w:uiPriority="20" w:qFormat="1"/>
-    <w:lsdException w:name="Document Map" w:semiHidden="1" w:unhideWhenUsed="1"/>
-    <w:lsdException w:name="Plain Text" w:semiHidden="1" w:unhideWhenUsed="1"/>
-    <w:lsdException w:name="E-mail Signature" w:semiHidden="1" w:unhideWhenUsed="1"/>
-    <w:lsdException w:name="HTML Top of Form" w:semiHidden="1" w:unhideWhenUsed="1"/>
-    <w:lsdException w:name="HTML Bottom of Form" w:semiHidden="1" w:unhideWhenUsed="1"/>
-    <w:lsdException w:name="Normal (Web)" w:semiHidden="1" w:unhideWhenUsed="1"/>
-    <w:lsdException w:name="HTML Acronym" w:semiHidden="1" w:unhideWhenUsed="1"/>
-    <w:lsdException w:name="HTML Address" w:semiHidden="1" w:unhideWhenUsed="1"/>
-    <w:lsdException w:name="HTML Cite" w:semiHidden="1" w:unhideWhenUsed="1"/>
-    <w:lsdException w:name="HTML Code" w:semiHidden="1" w:unhideWhenUsed="1"/>
-    <w:lsdException w:name="HTML Definition" w:semiHidden="1" w:unhideWhenUsed="1"/>
-    <w:lsdException w:name="HTML Keyboard" w:semiHidden="1" w:unhideWhenUsed="1"/>
-    <w:lsdException w:name="HTML Preformatted" w:semiHidden="1" w:unhideWhenUsed="1"/>
-    <w:lsdException w:name="HTML Sample" w:semiHidden="1" w:unhideWhenUsed="1"/>
-    <w:lsdException w:name="HTML Typewriter" w:semiHidden="1" w:unhideWhenUsed="1"/>
-    <w:lsdException w:name="HTML Variable" w:semiHidden="1" w:unhideWhenUsed="1"/>
-    <w:lsdException w:name="Normal Table" w:semiHidden="1" w:unhideWhenUsed="1"/>
-    <w:lsdException w:name="annotation subject" w:semiHidden="1" w:unhideWhenUsed="1"/>
-    <w:lsdException w:name="No List" w:semiHidden="1" w:unhideWhenUsed="1"/>
-    <w:lsdException w:name="Outline List 1" w:semiHidden="1" w:unhideWhenUsed="1"/>
-    <w:lsdException w:name="Outline List 2" w:semiHidden="1" w:unhideWhenUsed="1"/>
-    <w:lsdException w:name="Outline List 3" w:semiHidden="1" w:unhideWhenUsed="1"/>
-    <w:lsdException w:name="Table Simple 1" w:semiHidden="1" w:unhideWhenUsed="1"/>
-    <w:lsdException w:name="Table Simple 2" w:semiHidden="1" w:unhideWhenUsed="1"/>
-    <w:lsdException w:name="Table Simple 3" w:semiHidden="1" w:unhideWhenUsed="1"/>
-    <w:lsdException w:name="Table Classic 1" w:semiHidden="1" w:unhideWhenUsed="1"/>
-    <w:lsdException w:name="Table Classic 2" w:semiHidden="1" w:unhideWhenUsed="1"/>
-    <w:lsdException w:name="Table Classic 3" w:semiHidden="1" w:unhideWhenUsed="1"/>
-    <w:lsdException w:name="Table Classic 4" w:semiHidden="1" w:unhideWhenUsed="1"/>
-    <w:lsdException w:name="Table Colorful 1" w:semiHidden="1" w:unhideWhenUsed="1"/>
-    <w:lsdException w:name="Table Colorful 2" w:semiHidden="1" w:unhideWhenUsed="1"/>
-    <w:lsdException w:name="Table Colorful 3" w:semiHidden="1" w:unhideWhenUsed="1"/>
-    <w:lsdException w:name="Table Columns 1" w:semiHidden="1" w:unhideWhenUsed="1"/>
-    <w:lsdException w:name="Table Columns 2" w:semiHidden="1" w:unhideWhenUsed="1"/>
-    <w:lsdException w:name="Table Columns 3" w:semiHidden="1" w:unhideWhenUsed="1"/>
-    <w:lsdException w:name="Table Columns 4" w:semiHidden="1" w:unhideWhenUsed="1"/>
-    <w:lsdException w:name="Table Columns 5" w:semiHidden="1" w:unhideWhenUsed="1"/>
-    <w:lsdException w:name="Table Grid 1" w:semiHidden="1" w:unhideWhenUsed="1"/>
-    <w:lsdException w:name="Table Grid 2" w:semiHidden="1" w:unhideWhenUsed="1"/>
-    <w:lsdException w:name="Table Grid 3" w:semiHidden="1" w:unhideWhenUsed="1"/>
-    <w:lsdException w:name="Table Grid 4" w:semiHidden="1" w:unhideWhenUsed="1"/>
-    <w:lsdException w:name="Table Grid 5" w:semiHidden="1" w:unhideWhenUsed="1"/>
-    <w:lsdException w:name="Table Grid 6" w:semiHidden="1" w:unhideWhenUsed="1"/>
-    <w:lsdException w:name="Table Grid 7" w:semiHidden="1" w:unhideWhenUsed="1"/>
-    <w:lsdException w:name="Table Grid 8" w:semiHidden="1" w:unhideWhenUsed="1"/>
-    <w:lsdException w:name="Table List 1" w:semiHidden="1" w:unhideWhenUsed="1"/>
-    <w:lsdException w:name="Table List 2" w:semiHidden="1" w:unhideWhenUsed="1"/>
-    <w:lsdException w:name="Table List 3" w:semiHidden="1" w:unhideWhenUsed="1"/>
-    <w:lsdException w:name="Table List 4" w:semiHidden="1" w:unhideWhenUsed="1"/>
-    <w:lsdException w:name="Table List 5" w:semiHidden="1" w:unhideWhenUsed="1"/>
-    <w:lsdException w:name="Table List 6" w:semiHidden="1" w:unhideWhenUsed="1"/>
-    <w:lsdException w:name="Table List 7" w:semiHidden="1" w:unhideWhenUsed="1"/>
-    <w:lsdException w:name="Table List 8" w:semiHidden="1" w:unhideWhenUsed="1"/>
-    <w:lsdException w:name="Table 3D effects 1" w:semiHidden="1" w:unhideWhenUsed="1"/>
-    <w:lsdException w:name="Table 3D effects 2" w:semiHidden="1" w:unhideWhenUsed="1"/>
-    <w:lsdException w:name="Table 3D effects 3" w:semiHidden="1" w:unhideWhenUsed="1"/>
-    <w:lsdException w:name="Table Contemporary" w:semiHidden="1" w:unhideWhenUsed="1"/>
-    <w:lsdException w:name="Table Elegant" w:semiHidden="1" w:unhideWhenUsed="1"/>
-    <w:lsdException w:name="Table Professional" w:semiHidden="1" w:unhideWhenUsed="1"/>
-    <w:lsdException w:name="Table Subtle 1" w:semiHidden="1" w:unhideWhenUsed="1"/>
-    <w:lsdException w:name="Table Subtle 2" w:semiHidden="1" w:unhideWhenUsed="1"/>
-    <w:lsdException w:name="Table Web 1" w:semiHidden="1" w:unhideWhenUsed="1"/>
-    <w:lsdException w:name="Table Web 2" w:semiHidden="1" w:unhideWhenUsed="1"/>
-    <w:lsdException w:name="Table Web 3" w:semiHidden="1" w:unhideWhenUsed="1"/>
-    <w:lsdException w:name="Balloon Text" w:semiHidden="1" w:unhideWhenUsed="1"/>
-    <w:lsdException w:name="Table Grid" w:uiPriority="39"/>
-    <w:lsdException w:name="Table Theme" w:semiHidden="1" w:unhideWhenUsed="1"/>
-    <w:lsdException w:name="Placeholder Text" w:semiHidden="1"/>
-    <w:lsdException w:name="No Spacing" w:uiPriority="1" w:qFormat="1"/>
-    <w:lsdException w:name="Light Shading" w:uiPriority="60"/>
-    <w:lsdException w:name="Light List" w:uiPriority="61"/>
-    <w:lsdException w:name="Light Grid" w:uiPriority="62"/>
-    <w:lsdException w:name="Medium Shading 1" w:uiPriority="63"/>
-    <w:lsdException w:name="Medium Shading 2" w:uiPriority="64"/>
-    <w:lsdException w:name="Medium List 1" w:uiPriority="65"/>
-    <w:lsdException w:name="Medium List 2" w:uiPriority="66"/>
-    <w:lsdException w:name="Medium Grid 1" w:uiPriority="67"/>
-    <w:lsdException w:name="Medium Grid 2" w:uiPriority="68"/>
-    <w:lsdException w:name="Medium Grid 3" w:uiPriority="69"/>
-    <w:lsdException w:name="Dark List" w:uiPriority="70"/>
-    <w:lsdException w:name="Colorful Shading" w:uiPriority="71"/>
-    <w:lsdException w:name="Colorful List" w:uiPriority="72"/>
-    <w:lsdException w:name="Colorful Grid" w:uiPriority="73"/>
-    <w:lsdException w:name="Light Shading Accent 1" w:uiPriority="60"/>
-    <w:lsdException w:name="Light List Accent 1" w:uiPriority="61"/>
-    <w:lsdException w:name="Light Grid Accent 1" w:uiPriority="62"/>
-    <w:lsdException w:name="Medium Shading 1 Accent 1" w:uiPriority="63"/>
-    <w:lsdException w:name="Medium Shading 2 Accent 1" w:uiPriority="64"/>
-    <w:lsdException w:name="Medium List 1 Accent 1" w:uiPriority="65"/>
-    <w:lsdException w:name="Revision" w:semiHidden="1"/>
-    <w:lsdException w:name="List Paragraph" w:uiPriority="34" w:qFormat="1"/>
-    <w:lsdException w:name="Quote" w:uiPriority="29" w:qFormat="1"/>
-    <w:lsdException w:name="Intense Quote" w:uiPriority="30" w:qFormat="1"/>
-    <w:lsdException w:name="Medium List 2 Accent 1" w:uiPriority="66"/>
-    <w:lsdException w:name="Medium Grid 1 Accent 1" w:uiPriority="67"/>
-    <w:lsdException w:name="Medium Grid 2 Accent 1" w:uiPriority="68"/>
-    <w:lsdException w:name="Medium Grid 3 Accent 1" w:uiPriority="69"/>
-    <w:lsdException w:name="Dark List Accent 1" w:uiPriority="70"/>
-    <w:lsdException w:name="Colorful Shading Accent 1" w:uiPriority="71"/>
-    <w:lsdException w:name="Colorful List Accent 1" w:uiPriority="72"/>
-    <w:lsdException w:name="Colorful Grid Accent 1" w:uiPriority="73"/>
-    <w:lsdException w:name="Light Shading Accent 2" w:uiPriority="60"/>
-    <w:lsdException w:name="Light List Accent 2" w:uiPriority="61"/>
-    <w:lsdException w:name="Light Grid Accent 2" w:uiPriority="62"/>
-    <w:lsdException w:name="Medium Shading 1 Accent 2" w:uiPriority="63"/>
-    <w:lsdException w:name="Medium Shading 2 Accent 2" w:uiPriority="64"/>
-    <w:lsdException w:name="Medium List 1 Accent 2" w:uiPriority="65"/>
-    <w:lsdException w:name="Medium List 2 Accent 2" w:uiPriority="66"/>
-    <w:lsdException w:name="Medium Grid 1 Accent 2" w:uiPriority="67"/>
-    <w:lsdException w:name="Medium Grid 2 Accent 2" w:uiPriority="68"/>
-    <w:lsdException w:name="Medium Grid 3 Accent 2" w:uiPriority="69"/>
-    <w:lsdException w:name="Dark List Accent 2" w:uiPriority="70"/>
-    <w:lsdException w:name="Colorful Shading Accent 2" w:uiPriority="71"/>
-    <w:lsdException w:name="Colorful List Accent 2" w:uiPriority="72"/>
-    <w:lsdException w:name="Colorful Grid Accent 2" w:uiPriority="73"/>
-    <w:lsdException w:name="Light Shading Accent 3" w:uiPriority="60"/>
-    <w:lsdException w:name="Light List Accent 3" w:uiPriority="61"/>
-    <w:lsdException w:name="Light Grid Accent 3" w:uiPriority="62"/>
-    <w:lsdException w:name="Medium Shading 1 Accent 3" w:uiPriority="63"/>
-    <w:lsdException w:name="Medium Shading 2 Accent 3" w:uiPriority="64"/>
-    <w:lsdException w:name="Medium List 1 Accent 3" w:uiPriority="65"/>
-    <w:lsdException w:name="Medium List 2 Accent 3" w:uiPriority="66"/>
-    <w:lsdException w:name="Medium Grid 1 Accent 3" w:uiPriority="67"/>
-    <w:lsdException w:name="Medium Grid 2 Accent 3" w:uiPriority="68"/>
-    <w:lsdException w:name="Medium Grid 3 Accent 3" w:uiPriority="69"/>
-    <w:lsdException w:name="Dark List Accent 3" w:uiPriority="70"/>
-    <w:lsdException w:name="Colorful Shading Accent 3" w:uiPriority="71"/>
-    <w:lsdException w:name="Colorful List Accent 3" w:uiPriority="72"/>
-    <w:lsdException w:name="Colorful Grid Accent 3" w:uiPriority="73"/>
-    <w:lsdException w:name="Light Shading Accent 4" w:uiPriority="60"/>
-    <w:lsdException w:name="Light List Accent 4" w:uiPriority="61"/>
-    <w:lsdException w:name="Light Grid Accent 4" w:uiPriority="62"/>
-    <w:lsdException w:name="Medium Shading 1 Accent 4" w:uiPriority="63"/>
-    <w:lsdException w:name="Medium Shading 2 Accent 4" w:uiPriority="64"/>
-    <w:lsdException w:name="Medium List 1 Accent 4" w:uiPriority="65"/>
-    <w:lsdException w:name="Medium List 2 Accent 4" w:uiPriority="66"/>
-    <w:lsdException w:name="Medium Grid 1 Accent 4" w:uiPriority="67"/>
-    <w:lsdException w:name="Medium Grid 2 Accent 4" w:uiPriority="68"/>
-    <w:lsdException w:name="Medium Grid 3 Accent 4" w:uiPriority="69"/>
-    <w:lsdException w:name="Dark List Accent 4" w:uiPriority="70"/>
-    <w:lsdException w:name="Colorful Shading Accent 4" w:uiPriority="71"/>
-    <w:lsdException w:name="Colorful List Accent 4" w:uiPriority="72"/>
-    <w:lsdException w:name="Colorful Grid Accent 4" w:uiPriority="73"/>
-    <w:lsdException w:name="Light Shading Accent 5" w:uiPriority="60"/>
-    <w:lsdException w:name="Light List Accent 5" w:uiPriority="61"/>
-    <w:lsdException w:name="Light Grid Accent 5" w:uiPriority="62"/>
-    <w:lsdException w:name="Medium Shading 1 Accent 5" w:uiPriority="63"/>
-    <w:lsdException w:name="Medium Shading 2 Accent 5" w:uiPriority="64"/>
-    <w:lsdException w:name="Medium List 1 Accent 5" w:uiPriority="65"/>
-    <w:lsdException w:name="Medium List 2 Accent 5" w:uiPriority="66"/>
-    <w:lsdException w:name="Medium Grid 1 Accent 5" w:uiPriority="67"/>
-    <w:lsdException w:name="Medium Grid 2 Accent 5" w:uiPriority="68"/>
-    <w:lsdException w:name="Medium Grid 3 Accent 5" w:uiPriority="69"/>
-    <w:lsdException w:name="Dark List Accent 5" w:uiPriority="70"/>
-    <w:lsdException w:name="Colorful Shading Accent 5" w:uiPriority="71"/>
-    <w:lsdException w:name="Colorful List Accent 5" w:uiPriority="72"/>
-    <w:lsdException w:name="Colorful Grid Accent 5" w:uiPriority="73"/>
-    <w:lsdException w:name="Light Shading Accent 6" w:uiPriority="60"/>
-    <w:lsdException w:name="Light List Accent 6" w:uiPriority="61"/>
-    <w:lsdException w:name="Light Grid Accent 6" w:uiPriority="62"/>
-    <w:lsdException w:name="Medium Shading 1 Accent 6" w:uiPriority="63"/>
-    <w:lsdException w:name="Medium Shading 2 Accent 6" w:uiPriority="64"/>
-    <w:lsdException w:name="Medium List 1 Accent 6" w:uiPriority="65"/>
-    <w:lsdException w:name="Medium List 2 Accent 6" w:uiPriority="66"/>
-    <w:lsdException w:name="Medium Grid 1 Accent 6" w:uiPriority="67"/>
-    <w:lsdException w:name="Medium Grid 2 Accent 6" w:uiPriority="68"/>
-    <w:lsdException w:name="Medium Grid 3 Accent 6" w:uiPriority="69"/>
-    <w:lsdException w:name="Dark List Accent 6" w:uiPriority="70"/>
-    <w:lsdException w:name="Colorful Shading Accent 6" w:uiPriority="71"/>
-    <w:lsdException w:name="Colorful List Accent 6" w:uiPriority="72"/>
-    <w:lsdException w:name="Colorful Grid Accent 6" w:uiPriority="73"/>
-    <w:lsdException w:name="Subtle Emphasis" w:uiPriority="19" w:qFormat="1"/>
-    <w:lsdException w:name="Intense Emphasis" w:uiPriority="21" w:qFormat="1"/>
-    <w:lsdException w:name="Subtle Reference" w:uiPriority="31" w:qFormat="1"/>
-    <w:lsdException w:name="Intense Reference" w:uiPriority="32" w:qFormat="1"/>
-    <w:lsdException w:name="Book Title" w:uiPriority="33" w:qFormat="1"/>
-    <w:lsdException w:name="Bibliography" w:semiHidden="1" w:uiPriority="37" w:unhideWhenUsed="1"/>
-    <w:lsdException w:name="TOC Heading" w:semiHidden="1" w:uiPriority="39" w:unhideWhenUsed="1" w:qFormat="1"/>
-    <w:lsdException w:name="Plain Table 1" w:uiPriority="41"/>
-    <w:lsdException w:name="Plain Table 2" w:uiPriority="42"/>
-    <w:lsdException w:name="Plain Table 3" w:uiPriority="43"/>
-    <w:lsdException w:name="Plain Table 4" w:uiPriority="44"/>
-    <w:lsdException w:name="Plain Table 5" w:uiPriority="45"/>
-    <w:lsdException w:name="Grid Table Light" w:uiPriority="40"/>
-    <w:lsdException w:name="Grid Table 1 Light" w:uiPriority="46"/>
-    <w:lsdException w:name="Grid Table 2" w:uiPriority="47"/>
-    <w:lsdException w:name="Grid Table 3" w:uiPriority="48"/>
-    <w:lsdException w:name="Grid Table 4" w:uiPriority="49"/>
-    <w:lsdException w:name="Grid Table 5 Dark" w:uiPriority="50"/>
-    <w:lsdException w:name="Grid Table 6 Colorful" w:uiPriority="51"/>
-    <w:lsdException w:name="Grid Table 7 Colorful" w:uiPriority="52"/>
-    <w:lsdException w:name="Grid Table 1 Light Accent 1" w:uiPriority="46"/>
-    <w:lsdException w:name="Grid Table 2 Accent 1" w:uiPriority="47"/>
-    <w:lsdException w:name="Grid Table 3 Accent 1" w:uiPriority="48"/>
-    <w:lsdException w:name="Grid Table 4 Accent 1" w:uiPriority="49"/>
-    <w:lsdException w:name="Grid Table 5 Dark Accent 1" w:uiPriority="50"/>
-    <w:lsdException w:name="Grid Table 6 Colorful Accent 1" w:uiPriority="51"/>
-    <w:lsdException w:name="Grid Table 7 Colorful Accent 1" w:uiPriority="52"/>
-    <w:lsdException w:name="Grid Table 1 Light Accent 2" w:uiPriority="46"/>
-    <w:lsdException w:name="Grid Table 2 Accent 2" w:uiPriority="47"/>
-    <w:lsdException w:name="Grid Table 3 Accent 2" w:uiPriority="48"/>
-    <w:lsdException w:name="Grid Table 4 Accent 2" w:uiPriority="49"/>
-    <w:lsdException w:name="Grid Table 5 Dark Accent 2" w:uiPriority="50"/>
-    <w:lsdException w:name="Grid Table 6 Colorful Accent 2" w:uiPriority="51"/>
-    <w:lsdException w:name="Grid Table 7 Colorful Accent 2" w:uiPriority="52"/>
-    <w:lsdException w:name="Grid Table 1 Light Accent 3" w:uiPriority="46"/>
-    <w:lsdException w:name="Grid Table 2 Accent 3" w:uiPriority="47"/>
-    <w:lsdException w:name="Grid Table 3 Accent 3" w:uiPriority="48"/>
-    <w:lsdException w:name="Grid Table 4 Accent 3" w:uiPriority="49"/>
-    <w:lsdException w:name="Grid Table 5 Dark Accent 3" w:uiPriority="50"/>
-    <w:lsdException w:name="Grid Table 6 Colorful Accent 3" w:uiPriority="51"/>
-    <w:lsdException w:name="Grid Table 7 Colorful Accent 3" w:uiPriority="52"/>
-    <w:lsdException w:name="Grid Table 1 Light Accent 4" w:uiPriority="46"/>
-    <w:lsdException w:name="Grid Table 2 Accent 4" w:uiPriority="47"/>
-    <w:lsdException w:name="Grid Table 3 Accent 4" w:uiPriority="48"/>
-    <w:lsdException w:name="Grid Table 4 Accent 4" w:uiPriority="49"/>
-    <w:lsdException w:name="Grid Table 5 Dark Accent 4" w:uiPriority="50"/>
-    <w:lsdException w:name="Grid Table 6 Colorful Accent 4" w:uiPriority="51"/>
-    <w:lsdException w:name="Grid Table 7 Colorful Accent 4" w:uiPriority="52"/>
-    <w:lsdException w:name="Grid Table 1 Light Accent 5" w:uiPriority="46"/>
-    <w:lsdException w:name="Grid Table 2 Accent 5" w:uiPriority="47"/>
-    <w:lsdException w:name="Grid Table 3 Accent 5" w:uiPriority="48"/>
-    <w:lsdException w:name="Grid Table 4 Accent 5" w:uiPriority="49"/>
-    <w:lsdException w:name="Grid Table 5 Dark Accent 5" w:uiPriority="50"/>
-    <w:lsdException w:name="Grid Table 6 Colorful Accent 5" w:uiPriority="51"/>
-    <w:lsdException w:name="Grid Table 7 Colorful Accent 5" w:uiPriority="52"/>
-    <w:lsdException w:name="Grid Table 1 Light Accent 6" w:uiPriority="46"/>
-    <w:lsdException w:name="Grid Table 2 Accent 6" w:uiPriority="47"/>
-    <w:lsdException w:name="Grid Table 3 Accent 6" w:uiPriority="48"/>
-    <w:lsdException w:name="Grid Table 4 Accent 6" w:uiPriority="49"/>
-    <w:lsdException w:name="Grid Table 5 Dark Accent 6" w:uiPriority="50"/>
-    <w:lsdException w:name="Grid Table 6 Colorful Accent 6" w:uiPriority="51"/>
-    <w:lsdException w:name="Grid Table 7 Colorful Accent 6" w:uiPriority="52"/>
-    <w:lsdException w:name="List Table 1 Light" w:uiPriority="46"/>
-    <w:lsdException w:name="List Table 2" w:uiPriority="47"/>
-    <w:lsdException w:name="List Table 3" w:uiPriority="48"/>
-    <w:lsdException w:name="List Table 4" w:uiPriority="49"/>
-    <w:lsdException w:name="List Table 5 Dark" w:uiPriority="50"/>
-    <w:lsdException w:name="List Table 6 Colorful" w:uiPriority="51"/>
-    <w:lsdException w:name="List Table 7 Colorful" w:uiPriority="52"/>
-    <w:lsdException w:name="List Table 1 Light Accent 1" w:uiPriority="46"/>
-    <w:lsdException w:name="List Table 2 Accent 1" w:uiPriority="47"/>
-    <w:lsdException w:name="List Table 3 Accent 1" w:uiPriority="48"/>
-    <w:lsdException w:name="List Table 4 Accent 1" w:uiPriority="49"/>
-    <w:lsdException w:name="List Table 5 Dark Accent 1" w:uiPriority="50"/>
-    <w:lsdException w:name="List Table 6 Colorful Accent 1" w:uiPriority="51"/>
-    <w:lsdException w:name="List Table 7 Colorful Accent 1" w:uiPriority="52"/>
-    <w:lsdException w:name="List Table 1 Light Accent 2" w:uiPriority="46"/>
-    <w:lsdException w:name="List Table 2 Accent 2" w:uiPriority="47"/>
-    <w:lsdException w:name="List Table 3 Accent 2" w:uiPriority="48"/>
-    <w:lsdException w:name="List Table 4 Accent 2" w:uiPriority="49"/>
-    <w:lsdException w:name="List Table 5 Dark Accent 2" w:uiPriority="50"/>
-    <w:lsdException w:name="List Table 6 Colorful Accent 2" w:uiPriority="51"/>
-    <w:lsdException w:name="List Table 7 Colorful Accent 2" w:uiPriority="52"/>
-    <w:lsdException w:name="List Table 1 Light Accent 3" w:uiPriority="46"/>
-    <w:lsdException w:name="List Table 2 Accent 3" w:uiPriority="47"/>
-    <w:lsdException w:name="List Table 3 Accent 3" w:uiPriority="48"/>
-    <w:lsdException w:name="List Table 4 Accent 3" w:uiPriority="49"/>
-    <w:lsdException w:name="List Table 5 Dark Accent 3" w:uiPriority="50"/>
-    <w:lsdException w:name="List Table 6 Colorful Accent 3" w:uiPriority="51"/>
-    <w:lsdException w:name="List Table 7 Colorful Accent 3" w:uiPriority="52"/>
-    <w:lsdException w:name="List Table 1 Light Accent 4" w:uiPriority="46"/>
-    <w:lsdException w:name="List Table 2 Accent 4" w:uiPriority="47"/>
-    <w:lsdException w:name="List Table 3 Accent 4" w:uiPriority="48"/>
-    <w:lsdException w:name="List Table 4 Accent 4" w:uiPriority="49"/>
-    <w:lsdException w:name="List Table 5 Dark Accent 4" w:uiPriority="50"/>
-    <w:lsdException w:name="List Table 6 Colorful Accent 4" w:uiPriority="51"/>
-    <w:lsdException w:name="List Table 7 Colorful Accent 4" w:uiPriority="52"/>
-    <w:lsdException w:name="List Table 1 Light Accent 5" w:uiPriority="46"/>
-    <w:lsdException w:name="List Table 2 Accent 5" w:uiPriority="47"/>
-    <w:lsdException w:name="List Table 3 Accent 5" w:uiPriority="48"/>
-    <w:lsdException w:name="List Table 4 Accent 5" w:uiPriority="49"/>
-    <w:lsdException w:name="List Table 5 Dark Accent 5" w:uiPriority="50"/>
-    <w:lsdException w:name="List Table 6 Colorful Accent 5" w:uiPriority="51"/>
-    <w:lsdException w:name="List Table 7 Colorful Accent 5" w:uiPriority="52"/>
-    <w:lsdException w:name="List Table 1 Light Accent 6" w:uiPriority="46"/>
-    <w:lsdException w:name="List Table 2 Accent 6" w:uiPriority="47"/>
-    <w:lsdException w:name="List Table 3 Accent 6" w:uiPriority="48"/>
-    <w:lsdException w:name="List Table 4 Accent 6" w:uiPriority="49"/>
-    <w:lsdException w:name="List Table 5 Dark Accent 6" w:uiPriority="50"/>
-    <w:lsdException w:name="List Table 6 Colorful Accent 6" w:uiPriority="51"/>
-    <w:lsdException w:name="List Table 7 Colorful Accent 6" w:uiPriority="52"/>
-    <w:lsdException w:name="Mention" w:semiHidden="1" w:unhideWhenUsed="1"/>
-  </w:latentStyles>
-  <w:style w:type="paragraph" w:default="1" w:styleId="Normal">
-    <w:name w:val="Normal"/>
-    <w:qFormat/>
-  </w:style>
-  <w:style w:type="character" w:default="1" w:styleId="DefaultParagraphFont">
-    <w:name w:val="Default Paragraph Font"/>
-    <w:uiPriority w:val="1"/>
-    <w:semiHidden/>
-    <w:unhideWhenUsed/>
-  </w:style>
-  <w:style w:type="table" w:default="1" w:styleId="TableNormal">
-    <w:name w:val="Normal Table"/>
-    <w:uiPriority w:val="99"/>
-    <w:semiHidden/>
-    <w:unhideWhenUsed/>
-    <w:tblPr>
-      <w:tblInd w:w="0" w:type="dxa"/>
-      <w:tblCellMar>
-        <w:top w:w="0" w:type="dxa"/>
-        <w:left w:w="108" w:type="dxa"/>
-        <w:bottom w:w="0" w:type="dxa"/>
-        <w:right w:w="108" w:type="dxa"/>
-      </w:tblCellMar>
-    </w:tblPr>
-  </w:style>
-  <w:style w:type="numbering" w:default="1" w:styleId="NoList">
-    <w:name w:val="No List"/>
-    <w:uiPriority w:val="99"/>
-    <w:semiHidden/>
-    <w:unhideWhenUsed/>
-  </w:style>
-  <w:style w:type="paragraph" w:customStyle="1" w:styleId="1B067044A6E242E1ACC2F254941047DF">
-    <w:name w:val="1B067044A6E242E1ACC2F254941047DF"/>
-    <w:rsid w:val="008E474F"/>
-  </w:style>
-</w:styles>
-</file>
-
-<file path=word/glossary/webSettings.xml><?xml version="1.0" encoding="utf-8"?>
-<w:webSettings xmlns:mc="http://schemas.openxmlformats.org/markup-compatibility/2006" xmlns:r="http://schemas.openxmlformats.org/officeDocument/2006/relationships" xmlns:w="http://schemas.openxmlformats.org/wordprocessingml/2006/main" xmlns:w14="http://schemas.microsoft.com/office/word/2010/wordml" xmlns:w15="http://schemas.microsoft.com/office/word/2012/wordml" xmlns:w16se="http://schemas.microsoft.com/office/word/2015/wordml/symex" mc:Ignorable="w14 w15 w16se">
-  <w:optimizeForBrowser/>
-  <w:allowPNG/>
-</w:webSettings>
-</file>
-
 <file path=word/theme/theme1.xml><?xml version="1.0" encoding="utf-8"?>
 <a:theme xmlns:a="http://schemas.openxmlformats.org/drawingml/2006/main" name="Office Theme">
   <a:themeElements>

</xml_diff>

<commit_message>
Strand test added in lrgext_v6_1 and doc updated
</commit_message>
<xml_diff>
--- a/Documentation/Developper_File.docx
+++ b/Documentation/Developper_File.docx
@@ -11,8 +11,6 @@
           <w:color w:val="FF0000"/>
         </w:rPr>
       </w:pPr>
-      <w:bookmarkStart w:id="0" w:name="_GoBack"/>
-      <w:bookmarkEnd w:id="0"/>
       <w:r>
         <w:rPr>
           <w:b/>
@@ -192,7 +190,16 @@
           <w:sz w:val="24"/>
           <w:szCs w:val="24"/>
         </w:rPr>
-        <w:t xml:space="preserve"> /initial suggested tests/ </w:t>
+        <w:t xml:space="preserve"> /initial suggested tests</w:t>
+      </w:r>
+      <w:proofErr w:type="gramStart"/>
+      <w:r>
+        <w:rPr>
+          <w:rFonts w:cstheme="minorHAnsi"/>
+          <w:sz w:val="24"/>
+          <w:szCs w:val="24"/>
+        </w:rPr>
+        <w:t xml:space="preserve">/ </w:t>
       </w:r>
       <w:r>
         <w:rPr>
@@ -202,6 +209,7 @@
         </w:rPr>
         <w:t>:</w:t>
       </w:r>
+      <w:proofErr w:type="gramEnd"/>
     </w:p>
     <w:p>
       <w:pPr>
@@ -293,8 +301,10 @@
           <w:sz w:val="24"/>
           <w:szCs w:val="24"/>
         </w:rPr>
-        <w:t>: IGP, IP</w:t>
-      </w:r>
+        <w:t>: IGP, Done</w:t>
+      </w:r>
+      <w:bookmarkStart w:id="0" w:name="_GoBack"/>
+      <w:bookmarkEnd w:id="0"/>
     </w:p>
     <w:p>
       <w:pPr>
@@ -380,13 +390,23 @@
           <w:szCs w:val="24"/>
         </w:rPr>
       </w:pPr>
-      <w:r>
-        <w:rPr>
-          <w:rFonts w:cstheme="minorHAnsi"/>
-          <w:sz w:val="24"/>
-          <w:szCs w:val="24"/>
-        </w:rPr>
-        <w:t>Build_number: check the number of build provided. If more than one, ch</w:t>
+      <w:proofErr w:type="spellStart"/>
+      <w:r>
+        <w:rPr>
+          <w:rFonts w:cstheme="minorHAnsi"/>
+          <w:sz w:val="24"/>
+          <w:szCs w:val="24"/>
+        </w:rPr>
+        <w:t>Build_number</w:t>
+      </w:r>
+      <w:proofErr w:type="spellEnd"/>
+      <w:r>
+        <w:rPr>
+          <w:rFonts w:cstheme="minorHAnsi"/>
+          <w:sz w:val="24"/>
+          <w:szCs w:val="24"/>
+        </w:rPr>
+        <w:t>: check the number of build provided. If more than one, ch</w:t>
       </w:r>
       <w:r>
         <w:rPr>
@@ -411,13 +431,23 @@
           <w:szCs w:val="24"/>
         </w:rPr>
       </w:pPr>
-      <w:r>
-        <w:rPr>
-          <w:rFonts w:cstheme="minorHAnsi"/>
-          <w:sz w:val="24"/>
-          <w:szCs w:val="24"/>
-        </w:rPr>
-        <w:t xml:space="preserve">Build_coor: </w:t>
+      <w:proofErr w:type="spellStart"/>
+      <w:r>
+        <w:rPr>
+          <w:rFonts w:cstheme="minorHAnsi"/>
+          <w:sz w:val="24"/>
+          <w:szCs w:val="24"/>
+        </w:rPr>
+        <w:t>Build_coor</w:t>
+      </w:r>
+      <w:proofErr w:type="spellEnd"/>
+      <w:r>
+        <w:rPr>
+          <w:rFonts w:cstheme="minorHAnsi"/>
+          <w:sz w:val="24"/>
+          <w:szCs w:val="24"/>
+        </w:rPr>
+        <w:t xml:space="preserve">: </w:t>
       </w:r>
       <w:r>
         <w:rPr>
@@ -478,13 +508,23 @@
         </w:rPr>
         <w:tab/>
       </w:r>
-      <w:r>
-        <w:rPr>
-          <w:rFonts w:cstheme="minorHAnsi"/>
-          <w:sz w:val="24"/>
-          <w:szCs w:val="24"/>
-        </w:rPr>
-        <w:t>Data_consistency: check that coo</w:t>
+      <w:proofErr w:type="spellStart"/>
+      <w:r>
+        <w:rPr>
+          <w:rFonts w:cstheme="minorHAnsi"/>
+          <w:sz w:val="24"/>
+          <w:szCs w:val="24"/>
+        </w:rPr>
+        <w:t>Data_consistency</w:t>
+      </w:r>
+      <w:proofErr w:type="spellEnd"/>
+      <w:r>
+        <w:rPr>
+          <w:rFonts w:cstheme="minorHAnsi"/>
+          <w:sz w:val="24"/>
+          <w:szCs w:val="24"/>
+        </w:rPr>
+        <w:t>: check that coo</w:t>
       </w:r>
       <w:r>
         <w:rPr>
@@ -517,13 +557,23 @@
         </w:rPr>
         <w:tab/>
       </w:r>
-      <w:r>
-        <w:rPr>
-          <w:rFonts w:cstheme="minorHAnsi"/>
-          <w:sz w:val="24"/>
-          <w:szCs w:val="24"/>
-        </w:rPr>
-        <w:t>Exon_coor: c</w:t>
+      <w:proofErr w:type="spellStart"/>
+      <w:r>
+        <w:rPr>
+          <w:rFonts w:cstheme="minorHAnsi"/>
+          <w:sz w:val="24"/>
+          <w:szCs w:val="24"/>
+        </w:rPr>
+        <w:t>Exon_coor</w:t>
+      </w:r>
+      <w:proofErr w:type="spellEnd"/>
+      <w:r>
+        <w:rPr>
+          <w:rFonts w:cstheme="minorHAnsi"/>
+          <w:sz w:val="24"/>
+          <w:szCs w:val="24"/>
+        </w:rPr>
+        <w:t>: c</w:t>
       </w:r>
       <w:r>
         <w:rPr>
@@ -556,13 +606,23 @@
         </w:rPr>
         <w:tab/>
       </w:r>
-      <w:r>
-        <w:rPr>
-          <w:rFonts w:cstheme="minorHAnsi"/>
-          <w:sz w:val="24"/>
-          <w:szCs w:val="24"/>
-        </w:rPr>
-        <w:t>Exon_number: check that we get the ri</w:t>
+      <w:proofErr w:type="spellStart"/>
+      <w:r>
+        <w:rPr>
+          <w:rFonts w:cstheme="minorHAnsi"/>
+          <w:sz w:val="24"/>
+          <w:szCs w:val="24"/>
+        </w:rPr>
+        <w:t>Exon_number</w:t>
+      </w:r>
+      <w:proofErr w:type="spellEnd"/>
+      <w:r>
+        <w:rPr>
+          <w:rFonts w:cstheme="minorHAnsi"/>
+          <w:sz w:val="24"/>
+          <w:szCs w:val="24"/>
+        </w:rPr>
+        <w:t>: check that we get the ri</w:t>
       </w:r>
       <w:r>
         <w:rPr>
@@ -595,13 +655,23 @@
         </w:rPr>
         <w:tab/>
       </w:r>
-      <w:r>
-        <w:rPr>
-          <w:rFonts w:cstheme="minorHAnsi"/>
-          <w:sz w:val="24"/>
-          <w:szCs w:val="24"/>
-        </w:rPr>
-        <w:t>Data_consistency: check that coor</w:t>
+      <w:proofErr w:type="spellStart"/>
+      <w:r>
+        <w:rPr>
+          <w:rFonts w:cstheme="minorHAnsi"/>
+          <w:sz w:val="24"/>
+          <w:szCs w:val="24"/>
+        </w:rPr>
+        <w:t>Data_consistency</w:t>
+      </w:r>
+      <w:proofErr w:type="spellEnd"/>
+      <w:r>
+        <w:rPr>
+          <w:rFonts w:cstheme="minorHAnsi"/>
+          <w:sz w:val="24"/>
+          <w:szCs w:val="24"/>
+        </w:rPr>
+        <w:t>: check that coor</w:t>
       </w:r>
       <w:r>
         <w:rPr>
@@ -996,7 +1066,25 @@
           <w:sz w:val="24"/>
           <w:szCs w:val="24"/>
         </w:rPr>
-        <w:t>Create cvs file: IGP, Done</w:t>
+        <w:t xml:space="preserve">Create </w:t>
+      </w:r>
+      <w:proofErr w:type="spellStart"/>
+      <w:r>
+        <w:rPr>
+          <w:rFonts w:cstheme="minorHAnsi"/>
+          <w:sz w:val="24"/>
+          <w:szCs w:val="24"/>
+        </w:rPr>
+        <w:t>cvs</w:t>
+      </w:r>
+      <w:proofErr w:type="spellEnd"/>
+      <w:r>
+        <w:rPr>
+          <w:rFonts w:cstheme="minorHAnsi"/>
+          <w:sz w:val="24"/>
+          <w:szCs w:val="24"/>
+        </w:rPr>
+        <w:t xml:space="preserve"> file: IGP, Done</w:t>
       </w:r>
     </w:p>
     <w:p>
@@ -1682,7 +1770,39 @@
           <w:sz w:val="24"/>
           <w:szCs w:val="24"/>
         </w:rPr>
-        <w:t xml:space="preserve">    1. get_structure(data) : VF</w:t>
+        <w:t xml:space="preserve">    1. </w:t>
+      </w:r>
+      <w:proofErr w:type="spellStart"/>
+      <w:r>
+        <w:rPr>
+          <w:sz w:val="24"/>
+          <w:szCs w:val="24"/>
+        </w:rPr>
+        <w:t>get_structure</w:t>
+      </w:r>
+      <w:proofErr w:type="spellEnd"/>
+      <w:r>
+        <w:rPr>
+          <w:sz w:val="24"/>
+          <w:szCs w:val="24"/>
+        </w:rPr>
+        <w:t>(data</w:t>
+      </w:r>
+      <w:proofErr w:type="gramStart"/>
+      <w:r>
+        <w:rPr>
+          <w:sz w:val="24"/>
+          <w:szCs w:val="24"/>
+        </w:rPr>
+        <w:t>) :</w:t>
+      </w:r>
+      <w:proofErr w:type="gramEnd"/>
+      <w:r>
+        <w:rPr>
+          <w:sz w:val="24"/>
+          <w:szCs w:val="24"/>
+        </w:rPr>
+        <w:t xml:space="preserve"> VF</w:t>
       </w:r>
     </w:p>
     <w:p>
@@ -1700,7 +1820,39 @@
           <w:sz w:val="24"/>
           <w:szCs w:val="24"/>
         </w:rPr>
-        <w:t xml:space="preserve">    2. get_background(root) : VF</w:t>
+        <w:t xml:space="preserve">    2. </w:t>
+      </w:r>
+      <w:proofErr w:type="spellStart"/>
+      <w:r>
+        <w:rPr>
+          <w:sz w:val="24"/>
+          <w:szCs w:val="24"/>
+        </w:rPr>
+        <w:t>get_background</w:t>
+      </w:r>
+      <w:proofErr w:type="spellEnd"/>
+      <w:r>
+        <w:rPr>
+          <w:sz w:val="24"/>
+          <w:szCs w:val="24"/>
+        </w:rPr>
+        <w:t>(root</w:t>
+      </w:r>
+      <w:proofErr w:type="gramStart"/>
+      <w:r>
+        <w:rPr>
+          <w:sz w:val="24"/>
+          <w:szCs w:val="24"/>
+        </w:rPr>
+        <w:t>) :</w:t>
+      </w:r>
+      <w:proofErr w:type="gramEnd"/>
+      <w:r>
+        <w:rPr>
+          <w:sz w:val="24"/>
+          <w:szCs w:val="24"/>
+        </w:rPr>
+        <w:t xml:space="preserve"> VF</w:t>
       </w:r>
     </w:p>
     <w:p>
@@ -1718,7 +1870,39 @@
           <w:sz w:val="24"/>
           <w:szCs w:val="24"/>
         </w:rPr>
-        <w:t xml:space="preserve">    3. get_build_info(up_anno): VF</w:t>
+        <w:t xml:space="preserve">    3. </w:t>
+      </w:r>
+      <w:proofErr w:type="spellStart"/>
+      <w:r>
+        <w:rPr>
+          <w:sz w:val="24"/>
+          <w:szCs w:val="24"/>
+        </w:rPr>
+        <w:t>get_build_info</w:t>
+      </w:r>
+      <w:proofErr w:type="spellEnd"/>
+      <w:r>
+        <w:rPr>
+          <w:sz w:val="24"/>
+          <w:szCs w:val="24"/>
+        </w:rPr>
+        <w:t>(</w:t>
+      </w:r>
+      <w:proofErr w:type="spellStart"/>
+      <w:r>
+        <w:rPr>
+          <w:sz w:val="24"/>
+          <w:szCs w:val="24"/>
+        </w:rPr>
+        <w:t>up_anno</w:t>
+      </w:r>
+      <w:proofErr w:type="spellEnd"/>
+      <w:r>
+        <w:rPr>
+          <w:sz w:val="24"/>
+          <w:szCs w:val="24"/>
+        </w:rPr>
+        <w:t>): VF</w:t>
       </w:r>
     </w:p>
     <w:p>
@@ -1736,7 +1920,39 @@
           <w:sz w:val="24"/>
           <w:szCs w:val="24"/>
         </w:rPr>
-        <w:t xml:space="preserve">    4. get_up_anno(data) : VF</w:t>
+        <w:t xml:space="preserve">    4. </w:t>
+      </w:r>
+      <w:proofErr w:type="spellStart"/>
+      <w:r>
+        <w:rPr>
+          <w:sz w:val="24"/>
+          <w:szCs w:val="24"/>
+        </w:rPr>
+        <w:t>get_up_anno</w:t>
+      </w:r>
+      <w:proofErr w:type="spellEnd"/>
+      <w:r>
+        <w:rPr>
+          <w:sz w:val="24"/>
+          <w:szCs w:val="24"/>
+        </w:rPr>
+        <w:t>(data</w:t>
+      </w:r>
+      <w:proofErr w:type="gramStart"/>
+      <w:r>
+        <w:rPr>
+          <w:sz w:val="24"/>
+          <w:szCs w:val="24"/>
+        </w:rPr>
+        <w:t>) :</w:t>
+      </w:r>
+      <w:proofErr w:type="gramEnd"/>
+      <w:r>
+        <w:rPr>
+          <w:sz w:val="24"/>
+          <w:szCs w:val="24"/>
+        </w:rPr>
+        <w:t xml:space="preserve"> VF</w:t>
       </w:r>
     </w:p>
     <w:p>
@@ -1754,7 +1970,39 @@
           <w:sz w:val="24"/>
           <w:szCs w:val="24"/>
         </w:rPr>
-        <w:t xml:space="preserve">    5. get_exon_data(data) : IGP</w:t>
+        <w:t xml:space="preserve">    5. </w:t>
+      </w:r>
+      <w:proofErr w:type="spellStart"/>
+      <w:r>
+        <w:rPr>
+          <w:sz w:val="24"/>
+          <w:szCs w:val="24"/>
+        </w:rPr>
+        <w:t>get_exon_data</w:t>
+      </w:r>
+      <w:proofErr w:type="spellEnd"/>
+      <w:r>
+        <w:rPr>
+          <w:sz w:val="24"/>
+          <w:szCs w:val="24"/>
+        </w:rPr>
+        <w:t>(data</w:t>
+      </w:r>
+      <w:proofErr w:type="gramStart"/>
+      <w:r>
+        <w:rPr>
+          <w:sz w:val="24"/>
+          <w:szCs w:val="24"/>
+        </w:rPr>
+        <w:t>) :</w:t>
+      </w:r>
+      <w:proofErr w:type="gramEnd"/>
+      <w:r>
+        <w:rPr>
+          <w:sz w:val="24"/>
+          <w:szCs w:val="24"/>
+        </w:rPr>
+        <w:t xml:space="preserve"> IGP</w:t>
       </w:r>
     </w:p>
     <w:p>
@@ -1772,7 +2020,23 @@
           <w:sz w:val="24"/>
           <w:szCs w:val="24"/>
         </w:rPr>
-        <w:t xml:space="preserve">    6. output2file(): IGP</w:t>
+        <w:t xml:space="preserve">    6. output2</w:t>
+      </w:r>
+      <w:proofErr w:type="gramStart"/>
+      <w:r>
+        <w:rPr>
+          <w:sz w:val="24"/>
+          <w:szCs w:val="24"/>
+        </w:rPr>
+        <w:t>file(</w:t>
+      </w:r>
+      <w:proofErr w:type="gramEnd"/>
+      <w:r>
+        <w:rPr>
+          <w:sz w:val="24"/>
+          <w:szCs w:val="24"/>
+        </w:rPr>
+        <w:t>): IGP</w:t>
       </w:r>
     </w:p>
     <w:p>
@@ -1790,7 +2054,23 @@
           <w:sz w:val="24"/>
           <w:szCs w:val="24"/>
         </w:rPr>
-        <w:t xml:space="preserve">    7. disclaimer(): IGP </w:t>
+        <w:t xml:space="preserve">    7. </w:t>
+      </w:r>
+      <w:proofErr w:type="gramStart"/>
+      <w:r>
+        <w:rPr>
+          <w:sz w:val="24"/>
+          <w:szCs w:val="24"/>
+        </w:rPr>
+        <w:t>disclaimer(</w:t>
+      </w:r>
+      <w:proofErr w:type="gramEnd"/>
+      <w:r>
+        <w:rPr>
+          <w:sz w:val="24"/>
+          <w:szCs w:val="24"/>
+        </w:rPr>
+        <w:t xml:space="preserve">): IGP </w:t>
       </w:r>
     </w:p>
     <w:p>
@@ -1808,7 +2088,39 @@
           <w:sz w:val="24"/>
           <w:szCs w:val="24"/>
         </w:rPr>
-        <w:t xml:space="preserve">    8. final_tests(): IGP + VF (as added by author)</w:t>
+        <w:t xml:space="preserve">    8. </w:t>
+      </w:r>
+      <w:proofErr w:type="spellStart"/>
+      <w:r>
+        <w:rPr>
+          <w:sz w:val="24"/>
+          <w:szCs w:val="24"/>
+        </w:rPr>
+        <w:t>final_</w:t>
+      </w:r>
+      <w:proofErr w:type="gramStart"/>
+      <w:r>
+        <w:rPr>
+          <w:sz w:val="24"/>
+          <w:szCs w:val="24"/>
+        </w:rPr>
+        <w:t>tests</w:t>
+      </w:r>
+      <w:proofErr w:type="spellEnd"/>
+      <w:r>
+        <w:rPr>
+          <w:sz w:val="24"/>
+          <w:szCs w:val="24"/>
+        </w:rPr>
+        <w:t>(</w:t>
+      </w:r>
+      <w:proofErr w:type="gramEnd"/>
+      <w:r>
+        <w:rPr>
+          <w:sz w:val="24"/>
+          <w:szCs w:val="24"/>
+        </w:rPr>
+        <w:t>): IGP + VF (as added by author)</w:t>
       </w:r>
     </w:p>
     <w:p>
@@ -2085,7 +2397,7 @@
       <w:rPr>
         <w:noProof/>
       </w:rPr>
-      <w:t>04/12/2016</w:t>
+      <w:t>05/12/2016</w:t>
     </w:r>
     <w:r>
       <w:fldChar w:fldCharType="end"/>

</xml_diff>

<commit_message>
Small amendment in program
</commit_message>
<xml_diff>
--- a/Documentation/Developper_File.docx
+++ b/Documentation/Developper_File.docx
@@ -190,16 +190,7 @@
           <w:sz w:val="24"/>
           <w:szCs w:val="24"/>
         </w:rPr>
-        <w:t xml:space="preserve"> /initial suggested tests</w:t>
-      </w:r>
-      <w:proofErr w:type="gramStart"/>
-      <w:r>
-        <w:rPr>
-          <w:rFonts w:cstheme="minorHAnsi"/>
-          <w:sz w:val="24"/>
-          <w:szCs w:val="24"/>
-        </w:rPr>
-        <w:t xml:space="preserve">/ </w:t>
+        <w:t xml:space="preserve"> /initial suggested tests/ </w:t>
       </w:r>
       <w:r>
         <w:rPr>
@@ -209,7 +200,6 @@
         </w:rPr>
         <w:t>:</w:t>
       </w:r>
-      <w:proofErr w:type="gramEnd"/>
     </w:p>
     <w:p>
       <w:pPr>
@@ -303,8 +293,6 @@
         </w:rPr>
         <w:t>: IGP, Done</w:t>
       </w:r>
-      <w:bookmarkStart w:id="0" w:name="_GoBack"/>
-      <w:bookmarkEnd w:id="0"/>
     </w:p>
     <w:p>
       <w:pPr>
@@ -336,6 +324,14 @@
         </w:rPr>
         <w:t>heck if the given gene has an allocated LRG ID: VF</w:t>
       </w:r>
+      <w:r>
+        <w:rPr>
+          <w:rFonts w:cstheme="minorHAnsi"/>
+          <w:sz w:val="24"/>
+          <w:szCs w:val="24"/>
+        </w:rPr>
+        <w:t>, IP</w:t>
+      </w:r>
     </w:p>
     <w:p>
       <w:pPr>
@@ -390,23 +386,13 @@
           <w:szCs w:val="24"/>
         </w:rPr>
       </w:pPr>
-      <w:proofErr w:type="spellStart"/>
-      <w:r>
-        <w:rPr>
-          <w:rFonts w:cstheme="minorHAnsi"/>
-          <w:sz w:val="24"/>
-          <w:szCs w:val="24"/>
-        </w:rPr>
-        <w:t>Build_number</w:t>
-      </w:r>
-      <w:proofErr w:type="spellEnd"/>
-      <w:r>
-        <w:rPr>
-          <w:rFonts w:cstheme="minorHAnsi"/>
-          <w:sz w:val="24"/>
-          <w:szCs w:val="24"/>
-        </w:rPr>
-        <w:t>: check the number of build provided. If more than one, ch</w:t>
+      <w:r>
+        <w:rPr>
+          <w:rFonts w:cstheme="minorHAnsi"/>
+          <w:sz w:val="24"/>
+          <w:szCs w:val="24"/>
+        </w:rPr>
+        <w:t>Build_number: check the number of build provided. If more than one, ch</w:t>
       </w:r>
       <w:r>
         <w:rPr>
@@ -415,6 +401,14 @@
           <w:szCs w:val="24"/>
         </w:rPr>
         <w:t>eck that coordinates are diff.</w:t>
+      </w:r>
+      <w:r>
+        <w:rPr>
+          <w:rFonts w:cstheme="minorHAnsi"/>
+          <w:sz w:val="24"/>
+          <w:szCs w:val="24"/>
+        </w:rPr>
+        <w:t xml:space="preserve"> VF, IP</w:t>
       </w:r>
     </w:p>
     <w:p>
@@ -431,23 +425,13 @@
           <w:szCs w:val="24"/>
         </w:rPr>
       </w:pPr>
-      <w:proofErr w:type="spellStart"/>
-      <w:r>
-        <w:rPr>
-          <w:rFonts w:cstheme="minorHAnsi"/>
-          <w:sz w:val="24"/>
-          <w:szCs w:val="24"/>
-        </w:rPr>
-        <w:t>Build_coor</w:t>
-      </w:r>
-      <w:proofErr w:type="spellEnd"/>
-      <w:r>
-        <w:rPr>
-          <w:rFonts w:cstheme="minorHAnsi"/>
-          <w:sz w:val="24"/>
-          <w:szCs w:val="24"/>
-        </w:rPr>
-        <w:t xml:space="preserve">: </w:t>
+      <w:r>
+        <w:rPr>
+          <w:rFonts w:cstheme="minorHAnsi"/>
+          <w:sz w:val="24"/>
+          <w:szCs w:val="24"/>
+        </w:rPr>
+        <w:t xml:space="preserve">Build_coor: </w:t>
       </w:r>
       <w:r>
         <w:rPr>
@@ -464,6 +448,14 @@
           <w:szCs w:val="24"/>
         </w:rPr>
         <w:t>.</w:t>
+      </w:r>
+      <w:r>
+        <w:rPr>
+          <w:rFonts w:cstheme="minorHAnsi"/>
+          <w:sz w:val="24"/>
+          <w:szCs w:val="24"/>
+        </w:rPr>
+        <w:t xml:space="preserve"> VF, IP</w:t>
       </w:r>
     </w:p>
     <w:p>
@@ -508,31 +500,29 @@
         </w:rPr>
         <w:tab/>
       </w:r>
-      <w:proofErr w:type="spellStart"/>
-      <w:r>
-        <w:rPr>
-          <w:rFonts w:cstheme="minorHAnsi"/>
-          <w:sz w:val="24"/>
-          <w:szCs w:val="24"/>
-        </w:rPr>
-        <w:t>Data_consistency</w:t>
-      </w:r>
-      <w:proofErr w:type="spellEnd"/>
-      <w:r>
-        <w:rPr>
-          <w:rFonts w:cstheme="minorHAnsi"/>
-          <w:sz w:val="24"/>
-          <w:szCs w:val="24"/>
-        </w:rPr>
-        <w:t>: check that coo</w:t>
-      </w:r>
-      <w:r>
-        <w:rPr>
-          <w:rFonts w:cstheme="minorHAnsi"/>
-          <w:sz w:val="24"/>
-          <w:szCs w:val="24"/>
-        </w:rPr>
-        <w:t>rdinates extracted are numbers: IGP/VF?</w:t>
+      <w:r>
+        <w:rPr>
+          <w:rFonts w:cstheme="minorHAnsi"/>
+          <w:sz w:val="24"/>
+          <w:szCs w:val="24"/>
+        </w:rPr>
+        <w:t>Data_consistency: check that coo</w:t>
+      </w:r>
+      <w:r>
+        <w:rPr>
+          <w:rFonts w:cstheme="minorHAnsi"/>
+          <w:sz w:val="24"/>
+          <w:szCs w:val="24"/>
+        </w:rPr>
+        <w:t xml:space="preserve">rdinates extracted are numbers: </w:t>
+      </w:r>
+      <w:r>
+        <w:rPr>
+          <w:rFonts w:cstheme="minorHAnsi"/>
+          <w:sz w:val="24"/>
+          <w:szCs w:val="24"/>
+        </w:rPr>
+        <w:t>VF, IP</w:t>
       </w:r>
     </w:p>
     <w:p>
@@ -557,31 +547,29 @@
         </w:rPr>
         <w:tab/>
       </w:r>
-      <w:proofErr w:type="spellStart"/>
-      <w:r>
-        <w:rPr>
-          <w:rFonts w:cstheme="minorHAnsi"/>
-          <w:sz w:val="24"/>
-          <w:szCs w:val="24"/>
-        </w:rPr>
-        <w:t>Exon_coor</w:t>
-      </w:r>
-      <w:proofErr w:type="spellEnd"/>
-      <w:r>
-        <w:rPr>
-          <w:rFonts w:cstheme="minorHAnsi"/>
-          <w:sz w:val="24"/>
-          <w:szCs w:val="24"/>
-        </w:rPr>
-        <w:t>: c</w:t>
-      </w:r>
-      <w:r>
-        <w:rPr>
-          <w:rFonts w:cstheme="minorHAnsi"/>
-          <w:sz w:val="24"/>
-          <w:szCs w:val="24"/>
-        </w:rPr>
-        <w:t>heck that exons do not overlap: IGP/VF?</w:t>
+      <w:r>
+        <w:rPr>
+          <w:rFonts w:cstheme="minorHAnsi"/>
+          <w:sz w:val="24"/>
+          <w:szCs w:val="24"/>
+        </w:rPr>
+        <w:t>Exon_coor: c</w:t>
+      </w:r>
+      <w:r>
+        <w:rPr>
+          <w:rFonts w:cstheme="minorHAnsi"/>
+          <w:sz w:val="24"/>
+          <w:szCs w:val="24"/>
+        </w:rPr>
+        <w:t>heck that exons do not overlap: IGP</w:t>
+      </w:r>
+      <w:r>
+        <w:rPr>
+          <w:rFonts w:cstheme="minorHAnsi"/>
+          <w:sz w:val="24"/>
+          <w:szCs w:val="24"/>
+        </w:rPr>
+        <w:t>, IP</w:t>
       </w:r>
     </w:p>
     <w:p>
@@ -606,96 +594,53 @@
         </w:rPr>
         <w:tab/>
       </w:r>
-      <w:proofErr w:type="spellStart"/>
-      <w:r>
-        <w:rPr>
-          <w:rFonts w:cstheme="minorHAnsi"/>
-          <w:sz w:val="24"/>
-          <w:szCs w:val="24"/>
-        </w:rPr>
-        <w:t>Exon_number</w:t>
-      </w:r>
-      <w:proofErr w:type="spellEnd"/>
-      <w:r>
-        <w:rPr>
-          <w:rFonts w:cstheme="minorHAnsi"/>
-          <w:sz w:val="24"/>
-          <w:szCs w:val="24"/>
-        </w:rPr>
-        <w:t>: check that we get the ri</w:t>
-      </w:r>
-      <w:r>
-        <w:rPr>
-          <w:rFonts w:cstheme="minorHAnsi"/>
-          <w:sz w:val="24"/>
-          <w:szCs w:val="24"/>
-        </w:rPr>
-        <w:t>ght number of exons: IGP /VF?</w:t>
-      </w:r>
-    </w:p>
-    <w:p>
-      <w:pPr>
-        <w:pStyle w:val="ListParagraph"/>
-        <w:numPr>
-          <w:ilvl w:val="1"/>
-          <w:numId w:val="24"/>
-        </w:numPr>
-        <w:spacing w:before="120"/>
-        <w:rPr>
-          <w:rFonts w:cstheme="minorHAnsi"/>
-          <w:sz w:val="24"/>
-          <w:szCs w:val="24"/>
-        </w:rPr>
-      </w:pPr>
-      <w:r>
-        <w:rPr>
-          <w:rFonts w:cstheme="minorHAnsi"/>
-          <w:sz w:val="24"/>
-          <w:szCs w:val="24"/>
-        </w:rPr>
-        <w:tab/>
-      </w:r>
-      <w:proofErr w:type="spellStart"/>
-      <w:r>
-        <w:rPr>
-          <w:rFonts w:cstheme="minorHAnsi"/>
-          <w:sz w:val="24"/>
-          <w:szCs w:val="24"/>
-        </w:rPr>
-        <w:t>Data_consistency</w:t>
-      </w:r>
-      <w:proofErr w:type="spellEnd"/>
-      <w:r>
-        <w:rPr>
-          <w:rFonts w:cstheme="minorHAnsi"/>
-          <w:sz w:val="24"/>
-          <w:szCs w:val="24"/>
-        </w:rPr>
-        <w:t>: check that coor</w:t>
-      </w:r>
-      <w:r>
-        <w:rPr>
-          <w:rFonts w:cstheme="minorHAnsi"/>
-          <w:sz w:val="24"/>
-          <w:szCs w:val="24"/>
-        </w:rPr>
-        <w:t>dinates extracted are numbers: I</w:t>
-      </w:r>
-      <w:r>
-        <w:rPr>
-          <w:rFonts w:cstheme="minorHAnsi"/>
-          <w:sz w:val="24"/>
-          <w:szCs w:val="24"/>
-        </w:rPr>
-        <w:t xml:space="preserve">GP </w:t>
-      </w:r>
-      <w:r>
-        <w:rPr>
-          <w:rFonts w:cstheme="minorHAnsi"/>
-          <w:sz w:val="24"/>
-          <w:szCs w:val="24"/>
-        </w:rPr>
-        <w:t>/VF?</w:t>
+      <w:r>
+        <w:rPr>
+          <w:rFonts w:cstheme="minorHAnsi"/>
+          <w:sz w:val="24"/>
+          <w:szCs w:val="24"/>
+        </w:rPr>
+        <w:t>Exon_number: check that we get the ri</w:t>
+      </w:r>
+      <w:r>
+        <w:rPr>
+          <w:rFonts w:cstheme="minorHAnsi"/>
+          <w:sz w:val="24"/>
+          <w:szCs w:val="24"/>
+        </w:rPr>
+        <w:t>ght number of exons</w:t>
+      </w:r>
+      <w:r>
+        <w:rPr>
+          <w:rFonts w:cstheme="minorHAnsi"/>
+          <w:sz w:val="24"/>
+          <w:szCs w:val="24"/>
+        </w:rPr>
+        <w:t xml:space="preserve"> (assert) </w:t>
+      </w:r>
+      <w:r>
+        <w:rPr>
+          <w:rFonts w:cstheme="minorHAnsi"/>
+          <w:sz w:val="24"/>
+          <w:szCs w:val="24"/>
+        </w:rPr>
+        <w:t>: IGP</w:t>
+      </w:r>
+      <w:r>
+        <w:rPr>
+          <w:rFonts w:cstheme="minorHAnsi"/>
+          <w:sz w:val="24"/>
+          <w:szCs w:val="24"/>
+        </w:rPr>
+        <w:t>, IP</w:t>
+      </w:r>
+      <w:r>
+        <w:rPr>
+          <w:rFonts w:cstheme="minorHAnsi"/>
+          <w:sz w:val="24"/>
+          <w:szCs w:val="24"/>
+        </w:rPr>
+        <w:t xml:space="preserve"> </w:t>
       </w:r>
     </w:p>
     <w:p>
@@ -948,6 +893,8 @@
         </w:rPr>
         <w:t>Compare builds: VF, IP</w:t>
       </w:r>
+      <w:bookmarkStart w:id="0" w:name="_GoBack"/>
+      <w:bookmarkEnd w:id="0"/>
     </w:p>
     <w:p>
       <w:pPr>
@@ -1066,25 +1013,7 @@
           <w:sz w:val="24"/>
           <w:szCs w:val="24"/>
         </w:rPr>
-        <w:t xml:space="preserve">Create </w:t>
-      </w:r>
-      <w:proofErr w:type="spellStart"/>
-      <w:r>
-        <w:rPr>
-          <w:rFonts w:cstheme="minorHAnsi"/>
-          <w:sz w:val="24"/>
-          <w:szCs w:val="24"/>
-        </w:rPr>
-        <w:t>cvs</w:t>
-      </w:r>
-      <w:proofErr w:type="spellEnd"/>
-      <w:r>
-        <w:rPr>
-          <w:rFonts w:cstheme="minorHAnsi"/>
-          <w:sz w:val="24"/>
-          <w:szCs w:val="24"/>
-        </w:rPr>
-        <w:t xml:space="preserve"> file: IGP, Done</w:t>
+        <w:t>Create cvs file: IGP, Done</w:t>
       </w:r>
     </w:p>
     <w:p>
@@ -1770,39 +1699,7 @@
           <w:sz w:val="24"/>
           <w:szCs w:val="24"/>
         </w:rPr>
-        <w:t xml:space="preserve">    1. </w:t>
-      </w:r>
-      <w:proofErr w:type="spellStart"/>
-      <w:r>
-        <w:rPr>
-          <w:sz w:val="24"/>
-          <w:szCs w:val="24"/>
-        </w:rPr>
-        <w:t>get_structure</w:t>
-      </w:r>
-      <w:proofErr w:type="spellEnd"/>
-      <w:r>
-        <w:rPr>
-          <w:sz w:val="24"/>
-          <w:szCs w:val="24"/>
-        </w:rPr>
-        <w:t>(data</w:t>
-      </w:r>
-      <w:proofErr w:type="gramStart"/>
-      <w:r>
-        <w:rPr>
-          <w:sz w:val="24"/>
-          <w:szCs w:val="24"/>
-        </w:rPr>
-        <w:t>) :</w:t>
-      </w:r>
-      <w:proofErr w:type="gramEnd"/>
-      <w:r>
-        <w:rPr>
-          <w:sz w:val="24"/>
-          <w:szCs w:val="24"/>
-        </w:rPr>
-        <w:t xml:space="preserve"> VF</w:t>
+        <w:t xml:space="preserve">    1. get_structure(data) : VF</w:t>
       </w:r>
     </w:p>
     <w:p>
@@ -1820,39 +1717,7 @@
           <w:sz w:val="24"/>
           <w:szCs w:val="24"/>
         </w:rPr>
-        <w:t xml:space="preserve">    2. </w:t>
-      </w:r>
-      <w:proofErr w:type="spellStart"/>
-      <w:r>
-        <w:rPr>
-          <w:sz w:val="24"/>
-          <w:szCs w:val="24"/>
-        </w:rPr>
-        <w:t>get_background</w:t>
-      </w:r>
-      <w:proofErr w:type="spellEnd"/>
-      <w:r>
-        <w:rPr>
-          <w:sz w:val="24"/>
-          <w:szCs w:val="24"/>
-        </w:rPr>
-        <w:t>(root</w:t>
-      </w:r>
-      <w:proofErr w:type="gramStart"/>
-      <w:r>
-        <w:rPr>
-          <w:sz w:val="24"/>
-          <w:szCs w:val="24"/>
-        </w:rPr>
-        <w:t>) :</w:t>
-      </w:r>
-      <w:proofErr w:type="gramEnd"/>
-      <w:r>
-        <w:rPr>
-          <w:sz w:val="24"/>
-          <w:szCs w:val="24"/>
-        </w:rPr>
-        <w:t xml:space="preserve"> VF</w:t>
+        <w:t xml:space="preserve">    2. get_background(root) : VF</w:t>
       </w:r>
     </w:p>
     <w:p>
@@ -1870,39 +1735,7 @@
           <w:sz w:val="24"/>
           <w:szCs w:val="24"/>
         </w:rPr>
-        <w:t xml:space="preserve">    3. </w:t>
-      </w:r>
-      <w:proofErr w:type="spellStart"/>
-      <w:r>
-        <w:rPr>
-          <w:sz w:val="24"/>
-          <w:szCs w:val="24"/>
-        </w:rPr>
-        <w:t>get_build_info</w:t>
-      </w:r>
-      <w:proofErr w:type="spellEnd"/>
-      <w:r>
-        <w:rPr>
-          <w:sz w:val="24"/>
-          <w:szCs w:val="24"/>
-        </w:rPr>
-        <w:t>(</w:t>
-      </w:r>
-      <w:proofErr w:type="spellStart"/>
-      <w:r>
-        <w:rPr>
-          <w:sz w:val="24"/>
-          <w:szCs w:val="24"/>
-        </w:rPr>
-        <w:t>up_anno</w:t>
-      </w:r>
-      <w:proofErr w:type="spellEnd"/>
-      <w:r>
-        <w:rPr>
-          <w:sz w:val="24"/>
-          <w:szCs w:val="24"/>
-        </w:rPr>
-        <w:t>): VF</w:t>
+        <w:t xml:space="preserve">    3. get_build_info(up_anno): VF</w:t>
       </w:r>
     </w:p>
     <w:p>
@@ -1920,39 +1753,7 @@
           <w:sz w:val="24"/>
           <w:szCs w:val="24"/>
         </w:rPr>
-        <w:t xml:space="preserve">    4. </w:t>
-      </w:r>
-      <w:proofErr w:type="spellStart"/>
-      <w:r>
-        <w:rPr>
-          <w:sz w:val="24"/>
-          <w:szCs w:val="24"/>
-        </w:rPr>
-        <w:t>get_up_anno</w:t>
-      </w:r>
-      <w:proofErr w:type="spellEnd"/>
-      <w:r>
-        <w:rPr>
-          <w:sz w:val="24"/>
-          <w:szCs w:val="24"/>
-        </w:rPr>
-        <w:t>(data</w:t>
-      </w:r>
-      <w:proofErr w:type="gramStart"/>
-      <w:r>
-        <w:rPr>
-          <w:sz w:val="24"/>
-          <w:szCs w:val="24"/>
-        </w:rPr>
-        <w:t>) :</w:t>
-      </w:r>
-      <w:proofErr w:type="gramEnd"/>
-      <w:r>
-        <w:rPr>
-          <w:sz w:val="24"/>
-          <w:szCs w:val="24"/>
-        </w:rPr>
-        <w:t xml:space="preserve"> VF</w:t>
+        <w:t xml:space="preserve">    4. get_up_anno(data) : VF</w:t>
       </w:r>
     </w:p>
     <w:p>
@@ -1970,39 +1771,7 @@
           <w:sz w:val="24"/>
           <w:szCs w:val="24"/>
         </w:rPr>
-        <w:t xml:space="preserve">    5. </w:t>
-      </w:r>
-      <w:proofErr w:type="spellStart"/>
-      <w:r>
-        <w:rPr>
-          <w:sz w:val="24"/>
-          <w:szCs w:val="24"/>
-        </w:rPr>
-        <w:t>get_exon_data</w:t>
-      </w:r>
-      <w:proofErr w:type="spellEnd"/>
-      <w:r>
-        <w:rPr>
-          <w:sz w:val="24"/>
-          <w:szCs w:val="24"/>
-        </w:rPr>
-        <w:t>(data</w:t>
-      </w:r>
-      <w:proofErr w:type="gramStart"/>
-      <w:r>
-        <w:rPr>
-          <w:sz w:val="24"/>
-          <w:szCs w:val="24"/>
-        </w:rPr>
-        <w:t>) :</w:t>
-      </w:r>
-      <w:proofErr w:type="gramEnd"/>
-      <w:r>
-        <w:rPr>
-          <w:sz w:val="24"/>
-          <w:szCs w:val="24"/>
-        </w:rPr>
-        <w:t xml:space="preserve"> IGP</w:t>
+        <w:t xml:space="preserve">    5. get_exon_data(data) : IGP</w:t>
       </w:r>
     </w:p>
     <w:p>
@@ -2020,23 +1789,7 @@
           <w:sz w:val="24"/>
           <w:szCs w:val="24"/>
         </w:rPr>
-        <w:t xml:space="preserve">    6. output2</w:t>
-      </w:r>
-      <w:proofErr w:type="gramStart"/>
-      <w:r>
-        <w:rPr>
-          <w:sz w:val="24"/>
-          <w:szCs w:val="24"/>
-        </w:rPr>
-        <w:t>file(</w:t>
-      </w:r>
-      <w:proofErr w:type="gramEnd"/>
-      <w:r>
-        <w:rPr>
-          <w:sz w:val="24"/>
-          <w:szCs w:val="24"/>
-        </w:rPr>
-        <w:t>): IGP</w:t>
+        <w:t xml:space="preserve">    6. output2file(): IGP</w:t>
       </w:r>
     </w:p>
     <w:p>
@@ -2054,23 +1807,7 @@
           <w:sz w:val="24"/>
           <w:szCs w:val="24"/>
         </w:rPr>
-        <w:t xml:space="preserve">    7. </w:t>
-      </w:r>
-      <w:proofErr w:type="gramStart"/>
-      <w:r>
-        <w:rPr>
-          <w:sz w:val="24"/>
-          <w:szCs w:val="24"/>
-        </w:rPr>
-        <w:t>disclaimer(</w:t>
-      </w:r>
-      <w:proofErr w:type="gramEnd"/>
-      <w:r>
-        <w:rPr>
-          <w:sz w:val="24"/>
-          <w:szCs w:val="24"/>
-        </w:rPr>
-        <w:t xml:space="preserve">): IGP </w:t>
+        <w:t xml:space="preserve">    7. disclaimer(): IGP </w:t>
       </w:r>
     </w:p>
     <w:p>
@@ -2088,39 +1825,7 @@
           <w:sz w:val="24"/>
           <w:szCs w:val="24"/>
         </w:rPr>
-        <w:t xml:space="preserve">    8. </w:t>
-      </w:r>
-      <w:proofErr w:type="spellStart"/>
-      <w:r>
-        <w:rPr>
-          <w:sz w:val="24"/>
-          <w:szCs w:val="24"/>
-        </w:rPr>
-        <w:t>final_</w:t>
-      </w:r>
-      <w:proofErr w:type="gramStart"/>
-      <w:r>
-        <w:rPr>
-          <w:sz w:val="24"/>
-          <w:szCs w:val="24"/>
-        </w:rPr>
-        <w:t>tests</w:t>
-      </w:r>
-      <w:proofErr w:type="spellEnd"/>
-      <w:r>
-        <w:rPr>
-          <w:sz w:val="24"/>
-          <w:szCs w:val="24"/>
-        </w:rPr>
-        <w:t>(</w:t>
-      </w:r>
-      <w:proofErr w:type="gramEnd"/>
-      <w:r>
-        <w:rPr>
-          <w:sz w:val="24"/>
-          <w:szCs w:val="24"/>
-        </w:rPr>
-        <w:t>): IGP + VF (as added by author)</w:t>
+        <w:t xml:space="preserve">    8. final_tests(): IGP + VF (as added by author)</w:t>
       </w:r>
     </w:p>
     <w:p>
@@ -2249,6 +1954,9 @@
       </w:r>
       <w:r>
         <w:t xml:space="preserve">. Creating the name of the file automatically: IGP </w:t>
+      </w:r>
+      <w:r>
+        <w:t>, IP</w:t>
       </w:r>
     </w:p>
     <w:p>
@@ -2397,7 +2105,7 @@
       <w:rPr>
         <w:noProof/>
       </w:rPr>
-      <w:t>05/12/2016</w:t>
+      <w:t>07/12/2016</w:t>
     </w:r>
     <w:r>
       <w:fldChar w:fldCharType="end"/>

</xml_diff>